<commit_message>
G41-231 #time 20min #comment add dimensions of container [Implementation]
</commit_message>
<xml_diff>
--- a/Documentation/Sprint4/LAPR3/US419/US419.docx
+++ b/Documentation/Sprint4/LAPR3/US419/US419.docx
@@ -278,12 +278,267 @@
     </w:p>
     <w:p>
       <w:r>
+        <w:lastRenderedPageBreak/>
+        <w:t>Another detail that we must take into account before starting to accommodate the load is to know its dimensions and for this reason the following calculations were carried out:</w:t>
+      </w:r>
+    </w:p>
+    <w:p/>
+    <w:p>
+      <w:pPr>
+        <w:rPr>
+          <w:b/>
+          <w:sz w:val="24"/>
+          <w:szCs w:val="24"/>
+        </w:rPr>
+      </w:pPr>
+      <w:r>
+        <w:rPr>
+          <w:b/>
+          <w:sz w:val="24"/>
+          <w:szCs w:val="24"/>
+        </w:rPr>
+        <w:t>Dimensions of a dry box container 20' and 20' Reefer (RF) Refrigerator</w:t>
+      </w:r>
+    </w:p>
+    <w:p>
+      <w:pPr>
+        <w:rPr>
+          <w:sz w:val="20"/>
+          <w:szCs w:val="20"/>
+        </w:rPr>
+      </w:pPr>
+      <w:r>
+        <w:rPr>
+          <w:sz w:val="20"/>
+          <w:szCs w:val="20"/>
+        </w:rPr>
+        <w:t>Lenght</w:t>
+      </w:r>
+      <w:r>
+        <w:rPr>
+          <w:sz w:val="20"/>
+          <w:szCs w:val="20"/>
+        </w:rPr>
+        <w:t xml:space="preserve"> = </w:t>
+      </w:r>
+      <w:r>
+        <w:rPr>
+          <w:sz w:val="20"/>
+          <w:szCs w:val="20"/>
+        </w:rPr>
+        <w:t>6,06 m</w:t>
+      </w:r>
+      <w:r>
+        <w:rPr>
+          <w:sz w:val="20"/>
+          <w:szCs w:val="20"/>
+        </w:rPr>
+        <w:t xml:space="preserve">; </w:t>
+      </w:r>
+      <w:r>
+        <w:rPr>
+          <w:sz w:val="20"/>
+          <w:szCs w:val="20"/>
+        </w:rPr>
+        <w:t>Width</w:t>
+      </w:r>
+      <w:r>
+        <w:rPr>
+          <w:sz w:val="20"/>
+          <w:szCs w:val="20"/>
+        </w:rPr>
+        <w:t xml:space="preserve"> = </w:t>
+      </w:r>
+      <w:r>
+        <w:rPr>
+          <w:sz w:val="20"/>
+          <w:szCs w:val="20"/>
+        </w:rPr>
+        <w:t>2,44 m</w:t>
+      </w:r>
+      <w:r>
+        <w:rPr>
+          <w:sz w:val="20"/>
+          <w:szCs w:val="20"/>
+        </w:rPr>
+        <w:t xml:space="preserve">; </w:t>
+      </w:r>
+      <w:r>
+        <w:rPr>
+          <w:sz w:val="20"/>
+          <w:szCs w:val="20"/>
+        </w:rPr>
+        <w:t>Height</w:t>
+      </w:r>
+      <w:r>
+        <w:rPr>
+          <w:sz w:val="20"/>
+          <w:szCs w:val="20"/>
+        </w:rPr>
+        <w:t xml:space="preserve"> 2,59</w:t>
+      </w:r>
+      <w:r>
+        <w:rPr>
+          <w:sz w:val="20"/>
+          <w:szCs w:val="20"/>
+        </w:rPr>
+        <w:t xml:space="preserve"> </w:t>
+      </w:r>
+      <w:r>
+        <w:rPr>
+          <w:sz w:val="20"/>
+          <w:szCs w:val="20"/>
+        </w:rPr>
+        <w:t>m</w:t>
+      </w:r>
+    </w:p>
+    <w:p>
+      <w:pPr>
+        <w:rPr>
+          <w:sz w:val="20"/>
+          <w:szCs w:val="20"/>
+        </w:rPr>
+      </w:pPr>
+      <w:r>
+        <w:rPr>
+          <w:sz w:val="20"/>
+          <w:szCs w:val="20"/>
+        </w:rPr>
+        <w:t xml:space="preserve">Area (total) = </w:t>
+      </w:r>
+      <w:r>
+        <w:rPr>
+          <w:sz w:val="20"/>
+          <w:szCs w:val="20"/>
+        </w:rPr>
+        <w:t>2(ab + bc + ac) =&gt;  2(6,06 x 2,44 + 2,44 x 2,59 + 6,06 x 2,59) = 73,60 m2</w:t>
+      </w:r>
+    </w:p>
+    <w:p>
+      <w:pPr>
+        <w:rPr>
+          <w:sz w:val="20"/>
+          <w:szCs w:val="20"/>
+        </w:rPr>
+      </w:pPr>
+      <w:r>
+        <w:rPr>
+          <w:sz w:val="20"/>
+          <w:szCs w:val="20"/>
+        </w:rPr>
+        <w:t>Volume</w:t>
+      </w:r>
+      <w:r>
+        <w:rPr>
+          <w:sz w:val="20"/>
+          <w:szCs w:val="20"/>
+        </w:rPr>
+        <w:t>(v)</w:t>
+      </w:r>
+      <w:r>
+        <w:rPr>
+          <w:sz w:val="20"/>
+          <w:szCs w:val="20"/>
+        </w:rPr>
+        <w:t xml:space="preserve"> = </w:t>
+      </w:r>
+      <w:r>
+        <w:rPr>
+          <w:sz w:val="20"/>
+          <w:szCs w:val="20"/>
+        </w:rPr>
+        <w:t>a x b x c =&gt; 6,06 x 2,44 x 2,59 = 38,30 m3</w:t>
+      </w:r>
+    </w:p>
+    <w:p>
+      <w:pPr>
+        <w:rPr>
+          <w:sz w:val="20"/>
+          <w:szCs w:val="20"/>
+        </w:rPr>
+      </w:pPr>
+      <w:r>
+        <w:rPr>
+          <w:sz w:val="20"/>
+          <w:szCs w:val="20"/>
+        </w:rPr>
+        <w:t>Center of</w:t>
+      </w:r>
+      <w:r>
+        <w:rPr>
+          <w:sz w:val="20"/>
+          <w:szCs w:val="20"/>
+        </w:rPr>
+        <w:t xml:space="preserve"> mass</w:t>
+      </w:r>
+      <w:r>
+        <w:rPr>
+          <w:sz w:val="20"/>
+          <w:szCs w:val="20"/>
+        </w:rPr>
+        <w:t xml:space="preserve"> (</w:t>
+      </w:r>
+      <w:r>
+        <w:rPr>
+          <w:sz w:val="20"/>
+          <w:szCs w:val="20"/>
+        </w:rPr>
+        <w:t>CM</w:t>
+      </w:r>
+      <w:bookmarkStart w:id="0" w:name="_GoBack"/>
+      <w:bookmarkEnd w:id="0"/>
+      <w:r>
+        <w:rPr>
+          <w:sz w:val="20"/>
+          <w:szCs w:val="20"/>
+        </w:rPr>
+        <w:t>)</w:t>
+      </w:r>
+      <w:r>
+        <w:rPr>
+          <w:sz w:val="20"/>
+          <w:szCs w:val="20"/>
+        </w:rPr>
+        <w:t xml:space="preserve"> </w:t>
+      </w:r>
+      <w:r>
+        <w:rPr>
+          <w:sz w:val="20"/>
+          <w:szCs w:val="20"/>
+        </w:rPr>
+        <w:t>=</w:t>
+      </w:r>
+      <w:r>
+        <w:rPr>
+          <w:sz w:val="20"/>
+          <w:szCs w:val="20"/>
+        </w:rPr>
+        <w:t xml:space="preserve"> </w:t>
+      </w:r>
+      <w:r>
+        <w:rPr>
+          <w:sz w:val="20"/>
+          <w:szCs w:val="20"/>
+        </w:rPr>
+        <w:t>(x = 3,03m - y = 1,22m - z = 1,295m)</w:t>
+      </w:r>
+    </w:p>
+    <w:p>
+      <w:pPr>
         <w:rPr>
           <w:b/>
           <w:sz w:val="28"/>
           <w:szCs w:val="28"/>
         </w:rPr>
-        <w:lastRenderedPageBreak/>
+      </w:pPr>
+    </w:p>
+    <w:p>
+      <w:r>
+        <w:rPr>
+          <w:b/>
+          <w:sz w:val="28"/>
+          <w:szCs w:val="28"/>
+        </w:rPr>
         <w:t>Problem resolution</w:t>
       </w:r>
       <w:r>
@@ -327,12 +582,7 @@
         </w:numPr>
       </w:pPr>
       <w:r>
-        <w:t>So that the center of mass does not shift in xx and yy, ie the containers must be positioned symmetrically in relation to the vertical longitudinal plane of the ship, or over it, if</w:t>
-      </w:r>
-      <w:bookmarkStart w:id="0" w:name="_GoBack"/>
-      <w:bookmarkEnd w:id="0"/>
-      <w:r>
-        <w:t xml:space="preserve"> possible.</w:t>
+        <w:t>So that the center of mass does not shift in xx and yy, ie the containers must be positioned symmetrically in relation to the vertical longitudinal plane of the ship, or over it, if possible.</w:t>
       </w:r>
     </w:p>
     <w:p>
@@ -1071,6 +1321,61 @@
       <w:contextualSpacing/>
     </w:pPr>
   </w:style>
+  <w:style w:type="paragraph" w:styleId="HTMLpr-formatado">
+    <w:name w:val="HTML Preformatted"/>
+    <w:basedOn w:val="Normal"/>
+    <w:link w:val="HTMLpr-formatadoCarter"/>
+    <w:uiPriority w:val="99"/>
+    <w:semiHidden/>
+    <w:unhideWhenUsed/>
+    <w:rsid w:val="0009479D"/>
+    <w:pPr>
+      <w:tabs>
+        <w:tab w:val="left" w:pos="916"/>
+        <w:tab w:val="left" w:pos="1832"/>
+        <w:tab w:val="left" w:pos="2748"/>
+        <w:tab w:val="left" w:pos="3664"/>
+        <w:tab w:val="left" w:pos="4580"/>
+        <w:tab w:val="left" w:pos="5496"/>
+        <w:tab w:val="left" w:pos="6412"/>
+        <w:tab w:val="left" w:pos="7328"/>
+        <w:tab w:val="left" w:pos="8244"/>
+        <w:tab w:val="left" w:pos="9160"/>
+        <w:tab w:val="left" w:pos="10076"/>
+        <w:tab w:val="left" w:pos="10992"/>
+        <w:tab w:val="left" w:pos="11908"/>
+        <w:tab w:val="left" w:pos="12824"/>
+        <w:tab w:val="left" w:pos="13740"/>
+        <w:tab w:val="left" w:pos="14656"/>
+      </w:tabs>
+      <w:spacing w:after="0" w:line="240" w:lineRule="auto"/>
+    </w:pPr>
+    <w:rPr>
+      <w:rFonts w:ascii="Courier New" w:eastAsia="Times New Roman" w:hAnsi="Courier New" w:cs="Courier New"/>
+      <w:sz w:val="20"/>
+      <w:szCs w:val="20"/>
+      <w:lang w:eastAsia="pt-PT"/>
+    </w:rPr>
+  </w:style>
+  <w:style w:type="character" w:customStyle="1" w:styleId="HTMLpr-formatadoCarter">
+    <w:name w:val="HTML pré-formatado Caráter"/>
+    <w:basedOn w:val="Tipodeletrapredefinidodopargrafo"/>
+    <w:link w:val="HTMLpr-formatado"/>
+    <w:uiPriority w:val="99"/>
+    <w:semiHidden/>
+    <w:rsid w:val="0009479D"/>
+    <w:rPr>
+      <w:rFonts w:ascii="Courier New" w:eastAsia="Times New Roman" w:hAnsi="Courier New" w:cs="Courier New"/>
+      <w:sz w:val="20"/>
+      <w:szCs w:val="20"/>
+      <w:lang w:eastAsia="pt-PT"/>
+    </w:rPr>
+  </w:style>
+  <w:style w:type="character" w:customStyle="1" w:styleId="y2iqfc">
+    <w:name w:val="y2iqfc"/>
+    <w:basedOn w:val="Tipodeletrapredefinidodopargrafo"/>
+    <w:rsid w:val="0009479D"/>
+  </w:style>
 </w:styles>
 </file>
 

</xml_diff>

<commit_message>
G41-231 #time 30m #comment US419 update.
</commit_message>
<xml_diff>
--- a/Documentation/Sprint4/LAPR3/US419/US419.docx
+++ b/Documentation/Sprint4/LAPR3/US419/US419.docx
@@ -485,8 +485,6 @@
         </w:rPr>
         <w:t>CM</w:t>
       </w:r>
-      <w:bookmarkStart w:id="0" w:name="_GoBack"/>
-      <w:bookmarkEnd w:id="0"/>
       <w:r>
         <w:rPr>
           <w:sz w:val="20"/>
@@ -688,6 +686,4503 @@
     </w:p>
     <w:p>
       <w:pPr>
+        <w:jc w:val="center"/>
+        <w:rPr>
+          <w:sz w:val="28"/>
+          <w:szCs w:val="28"/>
+        </w:rPr>
+      </w:pPr>
+    </w:p>
+    <w:p>
+      <w:pPr>
+        <w:jc w:val="center"/>
+        <w:rPr>
+          <w:sz w:val="28"/>
+          <w:szCs w:val="28"/>
+        </w:rPr>
+      </w:pPr>
+    </w:p>
+    <w:p>
+      <w:pPr>
+        <w:jc w:val="center"/>
+        <w:rPr>
+          <w:sz w:val="28"/>
+          <w:szCs w:val="28"/>
+        </w:rPr>
+      </w:pPr>
+    </w:p>
+    <w:p>
+      <w:pPr>
+        <w:rPr>
+          <w:b/>
+          <w:sz w:val="24"/>
+          <w:szCs w:val="24"/>
+        </w:rPr>
+      </w:pPr>
+    </w:p>
+    <w:p>
+      <w:pPr>
+        <w:rPr>
+          <w:b/>
+          <w:sz w:val="24"/>
+          <w:szCs w:val="24"/>
+        </w:rPr>
+      </w:pPr>
+      <w:r>
+        <w:rPr>
+          <w:b/>
+          <w:sz w:val="24"/>
+          <w:szCs w:val="24"/>
+        </w:rPr>
+        <w:t>Sketch of the ship with cargo in geometric figures</w:t>
+      </w:r>
+    </w:p>
+    <w:p>
+      <w:r>
+        <w:tab/>
+      </w:r>
+      <w:r>
+        <w:t>For reasons of center of mass calculations we assumed that the container ship's loads would be two rectangle bodies despite there being some space between the containers. Before calculating the center of mass, the sketch of the ship with the load in geometric figures follows:</w:t>
+      </w:r>
+    </w:p>
+    <w:p/>
+    <w:p/>
+    <w:p/>
+    <w:p>
+      <w:r>
+        <w:rPr>
+          <w:noProof/>
+          <w:lang w:eastAsia="pt-PT"/>
+        </w:rPr>
+        <mc:AlternateContent>
+          <mc:Choice Requires="wps">
+            <w:drawing>
+              <wp:anchor distT="0" distB="0" distL="114300" distR="114300" simplePos="0" relativeHeight="251702272" behindDoc="0" locked="0" layoutInCell="1" allowOverlap="1" wp14:anchorId="56AC63F8" wp14:editId="2E840D11">
+                <wp:simplePos x="0" y="0"/>
+                <wp:positionH relativeFrom="column">
+                  <wp:posOffset>4762500</wp:posOffset>
+                </wp:positionH>
+                <wp:positionV relativeFrom="paragraph">
+                  <wp:posOffset>104775</wp:posOffset>
+                </wp:positionV>
+                <wp:extent cx="158496" cy="219456"/>
+                <wp:effectExtent l="0" t="0" r="0" b="0"/>
+                <wp:wrapNone/>
+                <wp:docPr id="24" name="CaixaDeTexto 12"/>
+                <wp:cNvGraphicFramePr/>
+                <a:graphic xmlns:a="http://schemas.openxmlformats.org/drawingml/2006/main">
+                  <a:graphicData uri="http://schemas.microsoft.com/office/word/2010/wordprocessingShape">
+                    <wps:wsp>
+                      <wps:cNvSpPr txBox="1"/>
+                      <wps:spPr>
+                        <a:xfrm>
+                          <a:off x="0" y="0"/>
+                          <a:ext cx="158496" cy="219456"/>
+                        </a:xfrm>
+                        <a:prstGeom prst="rect">
+                          <a:avLst/>
+                        </a:prstGeom>
+                        <a:noFill/>
+                      </wps:spPr>
+                      <wps:txbx>
+                        <w:txbxContent>
+                          <w:p>
+                            <w:pPr>
+                              <w:pStyle w:val="NormalWeb"/>
+                              <w:spacing w:before="0" w:beforeAutospacing="0" w:after="0" w:afterAutospacing="0"/>
+                            </w:pPr>
+                            <w:r>
+                              <w:rPr>
+                                <w:rFonts w:asciiTheme="minorHAnsi" w:hAnsi="Calibri" w:cstheme="minorBidi"/>
+                                <w:color w:val="000000" w:themeColor="text1"/>
+                                <w:kern w:val="24"/>
+                                <w:sz w:val="16"/>
+                                <w:szCs w:val="16"/>
+                              </w:rPr>
+                              <w:t>a</w:t>
+                            </w:r>
+                          </w:p>
+                        </w:txbxContent>
+                      </wps:txbx>
+                      <wps:bodyPr wrap="square" rtlCol="0">
+                        <a:spAutoFit/>
+                      </wps:bodyPr>
+                    </wps:wsp>
+                  </a:graphicData>
+                </a:graphic>
+              </wp:anchor>
+            </w:drawing>
+          </mc:Choice>
+          <mc:Fallback>
+            <w:pict>
+              <v:shapetype w14:anchorId="56AC63F8" id="_x0000_t202" coordsize="21600,21600" o:spt="202" path="m,l,21600r21600,l21600,xe">
+                <v:stroke joinstyle="miter"/>
+                <v:path gradientshapeok="t" o:connecttype="rect"/>
+              </v:shapetype>
+              <v:shape id="CaixaDeTexto 12" o:spid="_x0000_s1026" type="#_x0000_t202" style="position:absolute;margin-left:375pt;margin-top:8.25pt;width:12.5pt;height:17.3pt;z-index:251702272;visibility:visible;mso-wrap-style:square;mso-wrap-distance-left:9pt;mso-wrap-distance-top:0;mso-wrap-distance-right:9pt;mso-wrap-distance-bottom:0;mso-position-horizontal:absolute;mso-position-horizontal-relative:text;mso-position-vertical:absolute;mso-position-vertical-relative:text;v-text-anchor:top" o:gfxdata="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" filled="f" stroked="f">
+                <v:textbox style="mso-fit-shape-to-text:t">
+                  <w:txbxContent>
+                    <w:p>
+                      <w:pPr>
+                        <w:pStyle w:val="NormalWeb"/>
+                        <w:spacing w:before="0" w:beforeAutospacing="0" w:after="0" w:afterAutospacing="0"/>
+                      </w:pPr>
+                      <w:r>
+                        <w:rPr>
+                          <w:rFonts w:asciiTheme="minorHAnsi" w:hAnsi="Calibri" w:cstheme="minorBidi"/>
+                          <w:color w:val="000000" w:themeColor="text1"/>
+                          <w:kern w:val="24"/>
+                          <w:sz w:val="16"/>
+                          <w:szCs w:val="16"/>
+                        </w:rPr>
+                        <w:t>a</w:t>
+                      </w:r>
+                    </w:p>
+                  </w:txbxContent>
+                </v:textbox>
+              </v:shape>
+            </w:pict>
+          </mc:Fallback>
+        </mc:AlternateContent>
+      </w:r>
+      <w:r>
+        <w:rPr>
+          <w:noProof/>
+          <w:lang w:eastAsia="pt-PT"/>
+        </w:rPr>
+        <mc:AlternateContent>
+          <mc:Choice Requires="wps">
+            <w:drawing>
+              <wp:anchor distT="0" distB="0" distL="114300" distR="114300" simplePos="0" relativeHeight="251694080" behindDoc="0" locked="0" layoutInCell="1" allowOverlap="1" wp14:anchorId="2FADFC09" wp14:editId="40AAB3B8">
+                <wp:simplePos x="0" y="0"/>
+                <wp:positionH relativeFrom="margin">
+                  <wp:posOffset>3901440</wp:posOffset>
+                </wp:positionH>
+                <wp:positionV relativeFrom="paragraph">
+                  <wp:posOffset>287020</wp:posOffset>
+                </wp:positionV>
+                <wp:extent cx="1771650" cy="613410"/>
+                <wp:effectExtent l="0" t="0" r="19050" b="15240"/>
+                <wp:wrapNone/>
+                <wp:docPr id="20" name="Retângulo 6"/>
+                <wp:cNvGraphicFramePr/>
+                <a:graphic xmlns:a="http://schemas.openxmlformats.org/drawingml/2006/main">
+                  <a:graphicData uri="http://schemas.microsoft.com/office/word/2010/wordprocessingShape">
+                    <wps:wsp>
+                      <wps:cNvSpPr/>
+                      <wps:spPr>
+                        <a:xfrm>
+                          <a:off x="0" y="0"/>
+                          <a:ext cx="1771650" cy="613410"/>
+                        </a:xfrm>
+                        <a:prstGeom prst="rect">
+                          <a:avLst/>
+                        </a:prstGeom>
+                        <a:solidFill>
+                          <a:schemeClr val="accent2">
+                            <a:lumMod val="40000"/>
+                            <a:lumOff val="60000"/>
+                          </a:schemeClr>
+                        </a:solidFill>
+                        <a:ln w="12700" cap="flat" cmpd="sng" algn="ctr">
+                          <a:solidFill>
+                            <a:srgbClr val="5B9BD5">
+                              <a:shade val="50000"/>
+                            </a:srgbClr>
+                          </a:solidFill>
+                          <a:prstDash val="solid"/>
+                          <a:miter lim="800000"/>
+                        </a:ln>
+                        <a:effectLst/>
+                      </wps:spPr>
+                      <wps:bodyPr rot="0" spcFirstLastPara="0" vertOverflow="overflow" horzOverflow="overflow" vert="horz" wrap="square" lIns="91440" tIns="45720" rIns="91440" bIns="45720" numCol="1" spcCol="0" rtlCol="0" fromWordArt="0" anchor="ctr" anchorCtr="0" forceAA="0" compatLnSpc="1">
+                        <a:prstTxWarp prst="textNoShape">
+                          <a:avLst/>
+                        </a:prstTxWarp>
+                        <a:noAutofit/>
+                      </wps:bodyPr>
+                    </wps:wsp>
+                  </a:graphicData>
+                </a:graphic>
+                <wp14:sizeRelH relativeFrom="margin">
+                  <wp14:pctWidth>0</wp14:pctWidth>
+                </wp14:sizeRelH>
+                <wp14:sizeRelV relativeFrom="margin">
+                  <wp14:pctHeight>0</wp14:pctHeight>
+                </wp14:sizeRelV>
+              </wp:anchor>
+            </w:drawing>
+          </mc:Choice>
+          <mc:Fallback>
+            <w:pict>
+              <v:rect w14:anchorId="4EE8794B" id="Retângulo 6" o:spid="_x0000_s1026" style="position:absolute;margin-left:307.2pt;margin-top:22.6pt;width:139.5pt;height:48.3pt;z-index:251694080;visibility:visible;mso-wrap-style:square;mso-width-percent:0;mso-height-percent:0;mso-wrap-distance-left:9pt;mso-wrap-distance-top:0;mso-wrap-distance-right:9pt;mso-wrap-distance-bottom:0;mso-position-horizontal:absolute;mso-position-horizontal-relative:margin;mso-position-vertical:absolute;mso-position-vertical-relative:text;mso-width-percent:0;mso-height-percent:0;mso-width-relative:margin;mso-height-relative:margin;v-text-anchor:middle" o:gfxdata="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" fillcolor="#f7caac [1301]" strokecolor="#41719c" strokeweight="1pt">
+                <w10:wrap anchorx="margin"/>
+              </v:rect>
+            </w:pict>
+          </mc:Fallback>
+        </mc:AlternateContent>
+      </w:r>
+      <w:r>
+        <w:rPr>
+          <w:noProof/>
+          <w:lang w:eastAsia="pt-PT"/>
+        </w:rPr>
+        <mc:AlternateContent>
+          <mc:Choice Requires="wps">
+            <w:drawing>
+              <wp:anchor distT="0" distB="0" distL="114300" distR="114300" simplePos="0" relativeHeight="251700224" behindDoc="0" locked="0" layoutInCell="1" allowOverlap="1" wp14:anchorId="6FBD7A80" wp14:editId="5311667A">
+                <wp:simplePos x="0" y="0"/>
+                <wp:positionH relativeFrom="column">
+                  <wp:posOffset>834390</wp:posOffset>
+                </wp:positionH>
+                <wp:positionV relativeFrom="paragraph">
+                  <wp:posOffset>85725</wp:posOffset>
+                </wp:positionV>
+                <wp:extent cx="158496" cy="219456"/>
+                <wp:effectExtent l="0" t="0" r="0" b="0"/>
+                <wp:wrapNone/>
+                <wp:docPr id="23" name="CaixaDeTexto 12"/>
+                <wp:cNvGraphicFramePr/>
+                <a:graphic xmlns:a="http://schemas.openxmlformats.org/drawingml/2006/main">
+                  <a:graphicData uri="http://schemas.microsoft.com/office/word/2010/wordprocessingShape">
+                    <wps:wsp>
+                      <wps:cNvSpPr txBox="1"/>
+                      <wps:spPr>
+                        <a:xfrm>
+                          <a:off x="0" y="0"/>
+                          <a:ext cx="158496" cy="219456"/>
+                        </a:xfrm>
+                        <a:prstGeom prst="rect">
+                          <a:avLst/>
+                        </a:prstGeom>
+                        <a:noFill/>
+                      </wps:spPr>
+                      <wps:txbx>
+                        <w:txbxContent>
+                          <w:p>
+                            <w:pPr>
+                              <w:pStyle w:val="NormalWeb"/>
+                              <w:spacing w:before="0" w:beforeAutospacing="0" w:after="0" w:afterAutospacing="0"/>
+                            </w:pPr>
+                            <w:r>
+                              <w:rPr>
+                                <w:rFonts w:asciiTheme="minorHAnsi" w:hAnsi="Calibri" w:cstheme="minorBidi"/>
+                                <w:color w:val="000000" w:themeColor="text1"/>
+                                <w:kern w:val="24"/>
+                                <w:sz w:val="16"/>
+                                <w:szCs w:val="16"/>
+                              </w:rPr>
+                              <w:t>a</w:t>
+                            </w:r>
+                          </w:p>
+                        </w:txbxContent>
+                      </wps:txbx>
+                      <wps:bodyPr wrap="square" rtlCol="0">
+                        <a:spAutoFit/>
+                      </wps:bodyPr>
+                    </wps:wsp>
+                  </a:graphicData>
+                </a:graphic>
+              </wp:anchor>
+            </w:drawing>
+          </mc:Choice>
+          <mc:Fallback>
+            <w:pict>
+              <v:shape w14:anchorId="6FBD7A80" id="_x0000_s1027" type="#_x0000_t202" style="position:absolute;margin-left:65.7pt;margin-top:6.75pt;width:12.5pt;height:17.3pt;z-index:251700224;visibility:visible;mso-wrap-style:square;mso-wrap-distance-left:9pt;mso-wrap-distance-top:0;mso-wrap-distance-right:9pt;mso-wrap-distance-bottom:0;mso-position-horizontal:absolute;mso-position-horizontal-relative:text;mso-position-vertical:absolute;mso-position-vertical-relative:text;v-text-anchor:top" o:gfxdata="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" filled="f" stroked="f">
+                <v:textbox style="mso-fit-shape-to-text:t">
+                  <w:txbxContent>
+                    <w:p>
+                      <w:pPr>
+                        <w:pStyle w:val="NormalWeb"/>
+                        <w:spacing w:before="0" w:beforeAutospacing="0" w:after="0" w:afterAutospacing="0"/>
+                      </w:pPr>
+                      <w:r>
+                        <w:rPr>
+                          <w:rFonts w:asciiTheme="minorHAnsi" w:hAnsi="Calibri" w:cstheme="minorBidi"/>
+                          <w:color w:val="000000" w:themeColor="text1"/>
+                          <w:kern w:val="24"/>
+                          <w:sz w:val="16"/>
+                          <w:szCs w:val="16"/>
+                        </w:rPr>
+                        <w:t>a</w:t>
+                      </w:r>
+                    </w:p>
+                  </w:txbxContent>
+                </v:textbox>
+              </v:shape>
+            </w:pict>
+          </mc:Fallback>
+        </mc:AlternateContent>
+      </w:r>
+      <w:r>
+        <w:rPr>
+          <w:noProof/>
+          <w:lang w:eastAsia="pt-PT"/>
+        </w:rPr>
+        <mc:AlternateContent>
+          <mc:Choice Requires="wps">
+            <w:drawing>
+              <wp:anchor distT="0" distB="0" distL="114300" distR="114300" simplePos="0" relativeHeight="251692032" behindDoc="0" locked="0" layoutInCell="1" allowOverlap="1" wp14:anchorId="5D953866" wp14:editId="40A19857">
+                <wp:simplePos x="0" y="0"/>
+                <wp:positionH relativeFrom="margin">
+                  <wp:posOffset>15240</wp:posOffset>
+                </wp:positionH>
+                <wp:positionV relativeFrom="paragraph">
+                  <wp:posOffset>258445</wp:posOffset>
+                </wp:positionV>
+                <wp:extent cx="1838325" cy="613410"/>
+                <wp:effectExtent l="0" t="0" r="28575" b="15240"/>
+                <wp:wrapNone/>
+                <wp:docPr id="18" name="Retângulo 6"/>
+                <wp:cNvGraphicFramePr/>
+                <a:graphic xmlns:a="http://schemas.openxmlformats.org/drawingml/2006/main">
+                  <a:graphicData uri="http://schemas.microsoft.com/office/word/2010/wordprocessingShape">
+                    <wps:wsp>
+                      <wps:cNvSpPr/>
+                      <wps:spPr>
+                        <a:xfrm>
+                          <a:off x="0" y="0"/>
+                          <a:ext cx="1838325" cy="613410"/>
+                        </a:xfrm>
+                        <a:prstGeom prst="rect">
+                          <a:avLst/>
+                        </a:prstGeom>
+                        <a:solidFill>
+                          <a:schemeClr val="accent2">
+                            <a:lumMod val="40000"/>
+                            <a:lumOff val="60000"/>
+                          </a:schemeClr>
+                        </a:solidFill>
+                        <a:ln w="12700" cap="flat" cmpd="sng" algn="ctr">
+                          <a:solidFill>
+                            <a:srgbClr val="5B9BD5">
+                              <a:shade val="50000"/>
+                            </a:srgbClr>
+                          </a:solidFill>
+                          <a:prstDash val="solid"/>
+                          <a:miter lim="800000"/>
+                        </a:ln>
+                        <a:effectLst/>
+                      </wps:spPr>
+                      <wps:bodyPr rot="0" spcFirstLastPara="0" vertOverflow="overflow" horzOverflow="overflow" vert="horz" wrap="square" lIns="91440" tIns="45720" rIns="91440" bIns="45720" numCol="1" spcCol="0" rtlCol="0" fromWordArt="0" anchor="ctr" anchorCtr="0" forceAA="0" compatLnSpc="1">
+                        <a:prstTxWarp prst="textNoShape">
+                          <a:avLst/>
+                        </a:prstTxWarp>
+                        <a:noAutofit/>
+                      </wps:bodyPr>
+                    </wps:wsp>
+                  </a:graphicData>
+                </a:graphic>
+                <wp14:sizeRelH relativeFrom="margin">
+                  <wp14:pctWidth>0</wp14:pctWidth>
+                </wp14:sizeRelH>
+                <wp14:sizeRelV relativeFrom="margin">
+                  <wp14:pctHeight>0</wp14:pctHeight>
+                </wp14:sizeRelV>
+              </wp:anchor>
+            </w:drawing>
+          </mc:Choice>
+          <mc:Fallback>
+            <w:pict>
+              <v:rect w14:anchorId="6E1663B0" id="Retângulo 6" o:spid="_x0000_s1026" style="position:absolute;margin-left:1.2pt;margin-top:20.35pt;width:144.75pt;height:48.3pt;z-index:251692032;visibility:visible;mso-wrap-style:square;mso-width-percent:0;mso-height-percent:0;mso-wrap-distance-left:9pt;mso-wrap-distance-top:0;mso-wrap-distance-right:9pt;mso-wrap-distance-bottom:0;mso-position-horizontal:absolute;mso-position-horizontal-relative:margin;mso-position-vertical:absolute;mso-position-vertical-relative:text;mso-width-percent:0;mso-height-percent:0;mso-width-relative:margin;mso-height-relative:margin;v-text-anchor:middle" o:gfxdata="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" fillcolor="#f7caac [1301]" strokecolor="#41719c" strokeweight="1pt">
+                <w10:wrap anchorx="margin"/>
+              </v:rect>
+            </w:pict>
+          </mc:Fallback>
+        </mc:AlternateContent>
+      </w:r>
+      <w:r>
+        <w:rPr>
+          <w:noProof/>
+          <w:lang w:eastAsia="pt-PT"/>
+        </w:rPr>
+        <mc:AlternateContent>
+          <mc:Choice Requires="wps">
+            <w:drawing>
+              <wp:anchor distT="0" distB="0" distL="114300" distR="114300" simplePos="0" relativeHeight="251687936" behindDoc="0" locked="0" layoutInCell="1" allowOverlap="1" wp14:anchorId="09E195E0" wp14:editId="2E3F5D76">
+                <wp:simplePos x="0" y="0"/>
+                <wp:positionH relativeFrom="column">
+                  <wp:posOffset>2695575</wp:posOffset>
+                </wp:positionH>
+                <wp:positionV relativeFrom="paragraph">
+                  <wp:posOffset>76200</wp:posOffset>
+                </wp:positionV>
+                <wp:extent cx="158496" cy="219456"/>
+                <wp:effectExtent l="0" t="0" r="0" b="0"/>
+                <wp:wrapNone/>
+                <wp:docPr id="16" name="CaixaDeTexto 12"/>
+                <wp:cNvGraphicFramePr/>
+                <a:graphic xmlns:a="http://schemas.openxmlformats.org/drawingml/2006/main">
+                  <a:graphicData uri="http://schemas.microsoft.com/office/word/2010/wordprocessingShape">
+                    <wps:wsp>
+                      <wps:cNvSpPr txBox="1"/>
+                      <wps:spPr>
+                        <a:xfrm>
+                          <a:off x="0" y="0"/>
+                          <a:ext cx="158496" cy="219456"/>
+                        </a:xfrm>
+                        <a:prstGeom prst="rect">
+                          <a:avLst/>
+                        </a:prstGeom>
+                        <a:noFill/>
+                      </wps:spPr>
+                      <wps:txbx>
+                        <w:txbxContent>
+                          <w:p>
+                            <w:pPr>
+                              <w:pStyle w:val="NormalWeb"/>
+                              <w:spacing w:before="0" w:beforeAutospacing="0" w:after="0" w:afterAutospacing="0"/>
+                            </w:pPr>
+                            <w:r>
+                              <w:rPr>
+                                <w:rFonts w:asciiTheme="minorHAnsi" w:hAnsi="Calibri" w:cstheme="minorBidi"/>
+                                <w:color w:val="000000" w:themeColor="text1"/>
+                                <w:kern w:val="24"/>
+                                <w:sz w:val="16"/>
+                                <w:szCs w:val="16"/>
+                              </w:rPr>
+                              <w:t>a</w:t>
+                            </w:r>
+                          </w:p>
+                        </w:txbxContent>
+                      </wps:txbx>
+                      <wps:bodyPr wrap="square" rtlCol="0">
+                        <a:spAutoFit/>
+                      </wps:bodyPr>
+                    </wps:wsp>
+                  </a:graphicData>
+                </a:graphic>
+              </wp:anchor>
+            </w:drawing>
+          </mc:Choice>
+          <mc:Fallback>
+            <w:pict>
+              <v:shape w14:anchorId="09E195E0" id="_x0000_s1028" type="#_x0000_t202" style="position:absolute;margin-left:212.25pt;margin-top:6pt;width:12.5pt;height:17.3pt;z-index:251687936;visibility:visible;mso-wrap-style:square;mso-wrap-distance-left:9pt;mso-wrap-distance-top:0;mso-wrap-distance-right:9pt;mso-wrap-distance-bottom:0;mso-position-horizontal:absolute;mso-position-horizontal-relative:text;mso-position-vertical:absolute;mso-position-vertical-relative:text;v-text-anchor:top" o:gfxdata="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" filled="f" stroked="f">
+                <v:textbox style="mso-fit-shape-to-text:t">
+                  <w:txbxContent>
+                    <w:p>
+                      <w:pPr>
+                        <w:pStyle w:val="NormalWeb"/>
+                        <w:spacing w:before="0" w:beforeAutospacing="0" w:after="0" w:afterAutospacing="0"/>
+                      </w:pPr>
+                      <w:r>
+                        <w:rPr>
+                          <w:rFonts w:asciiTheme="minorHAnsi" w:hAnsi="Calibri" w:cstheme="minorBidi"/>
+                          <w:color w:val="000000" w:themeColor="text1"/>
+                          <w:kern w:val="24"/>
+                          <w:sz w:val="16"/>
+                          <w:szCs w:val="16"/>
+                        </w:rPr>
+                        <w:t>a</w:t>
+                      </w:r>
+                    </w:p>
+                  </w:txbxContent>
+                </v:textbox>
+              </v:shape>
+            </w:pict>
+          </mc:Fallback>
+        </mc:AlternateContent>
+      </w:r>
+    </w:p>
+    <w:p>
+      <w:r>
+        <w:rPr>
+          <w:noProof/>
+          <w:lang w:eastAsia="pt-PT"/>
+        </w:rPr>
+        <mc:AlternateContent>
+          <mc:Choice Requires="wps">
+            <w:drawing>
+              <wp:anchor distT="0" distB="0" distL="114300" distR="114300" simplePos="0" relativeHeight="251698176" behindDoc="0" locked="0" layoutInCell="1" allowOverlap="1" wp14:anchorId="55C9DFB6" wp14:editId="3C981B77">
+                <wp:simplePos x="0" y="0"/>
+                <wp:positionH relativeFrom="column">
+                  <wp:posOffset>4663440</wp:posOffset>
+                </wp:positionH>
+                <wp:positionV relativeFrom="paragraph">
+                  <wp:posOffset>172720</wp:posOffset>
+                </wp:positionV>
+                <wp:extent cx="341376" cy="256032"/>
+                <wp:effectExtent l="0" t="0" r="0" b="0"/>
+                <wp:wrapNone/>
+                <wp:docPr id="22" name="CaixaDeTexto 11"/>
+                <wp:cNvGraphicFramePr/>
+                <a:graphic xmlns:a="http://schemas.openxmlformats.org/drawingml/2006/main">
+                  <a:graphicData uri="http://schemas.microsoft.com/office/word/2010/wordprocessingShape">
+                    <wps:wsp>
+                      <wps:cNvSpPr txBox="1"/>
+                      <wps:spPr>
+                        <a:xfrm>
+                          <a:off x="0" y="0"/>
+                          <a:ext cx="341376" cy="256032"/>
+                        </a:xfrm>
+                        <a:prstGeom prst="rect">
+                          <a:avLst/>
+                        </a:prstGeom>
+                        <a:noFill/>
+                      </wps:spPr>
+                      <wps:txbx>
+                        <w:txbxContent>
+                          <w:p>
+                            <w:pPr>
+                              <w:pStyle w:val="NormalWeb"/>
+                              <w:spacing w:before="0" w:beforeAutospacing="0" w:after="0" w:afterAutospacing="0"/>
+                              <w:rPr>
+                                <w:sz w:val="16"/>
+                                <w:szCs w:val="16"/>
+                              </w:rPr>
+                            </w:pPr>
+                            <w:r>
+                              <w:rPr>
+                                <w:rFonts w:asciiTheme="minorHAnsi" w:hAnsi="Calibri" w:cstheme="minorBidi"/>
+                                <w:color w:val="000000" w:themeColor="text1"/>
+                                <w:kern w:val="24"/>
+                                <w:sz w:val="16"/>
+                                <w:szCs w:val="16"/>
+                              </w:rPr>
+                              <w:t>A6</w:t>
+                            </w:r>
+                          </w:p>
+                        </w:txbxContent>
+                      </wps:txbx>
+                      <wps:bodyPr wrap="square" rtlCol="0">
+                        <a:spAutoFit/>
+                      </wps:bodyPr>
+                    </wps:wsp>
+                  </a:graphicData>
+                </a:graphic>
+              </wp:anchor>
+            </w:drawing>
+          </mc:Choice>
+          <mc:Fallback>
+            <w:pict>
+              <v:shape w14:anchorId="55C9DFB6" id="CaixaDeTexto 11" o:spid="_x0000_s1029" type="#_x0000_t202" style="position:absolute;margin-left:367.2pt;margin-top:13.6pt;width:26.9pt;height:20.15pt;z-index:251698176;visibility:visible;mso-wrap-style:square;mso-wrap-distance-left:9pt;mso-wrap-distance-top:0;mso-wrap-distance-right:9pt;mso-wrap-distance-bottom:0;mso-position-horizontal:absolute;mso-position-horizontal-relative:text;mso-position-vertical:absolute;mso-position-vertical-relative:text;v-text-anchor:top" o:gfxdata="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" filled="f" stroked="f">
+                <v:textbox style="mso-fit-shape-to-text:t">
+                  <w:txbxContent>
+                    <w:p>
+                      <w:pPr>
+                        <w:pStyle w:val="NormalWeb"/>
+                        <w:spacing w:before="0" w:beforeAutospacing="0" w:after="0" w:afterAutospacing="0"/>
+                        <w:rPr>
+                          <w:sz w:val="16"/>
+                          <w:szCs w:val="16"/>
+                        </w:rPr>
+                      </w:pPr>
+                      <w:r>
+                        <w:rPr>
+                          <w:rFonts w:asciiTheme="minorHAnsi" w:hAnsi="Calibri" w:cstheme="minorBidi"/>
+                          <w:color w:val="000000" w:themeColor="text1"/>
+                          <w:kern w:val="24"/>
+                          <w:sz w:val="16"/>
+                          <w:szCs w:val="16"/>
+                        </w:rPr>
+                        <w:t>A6</w:t>
+                      </w:r>
+                    </w:p>
+                  </w:txbxContent>
+                </v:textbox>
+              </v:shape>
+            </w:pict>
+          </mc:Fallback>
+        </mc:AlternateContent>
+      </w:r>
+      <w:r>
+        <w:rPr>
+          <w:noProof/>
+          <w:lang w:eastAsia="pt-PT"/>
+        </w:rPr>
+        <mc:AlternateContent>
+          <mc:Choice Requires="wps">
+            <w:drawing>
+              <wp:anchor distT="0" distB="0" distL="114300" distR="114300" simplePos="0" relativeHeight="251696128" behindDoc="0" locked="0" layoutInCell="1" allowOverlap="1" wp14:anchorId="35693197" wp14:editId="1FA03BDC">
+                <wp:simplePos x="0" y="0"/>
+                <wp:positionH relativeFrom="column">
+                  <wp:posOffset>731520</wp:posOffset>
+                </wp:positionH>
+                <wp:positionV relativeFrom="paragraph">
+                  <wp:posOffset>153670</wp:posOffset>
+                </wp:positionV>
+                <wp:extent cx="341376" cy="256032"/>
+                <wp:effectExtent l="0" t="0" r="0" b="0"/>
+                <wp:wrapNone/>
+                <wp:docPr id="21" name="CaixaDeTexto 11"/>
+                <wp:cNvGraphicFramePr/>
+                <a:graphic xmlns:a="http://schemas.openxmlformats.org/drawingml/2006/main">
+                  <a:graphicData uri="http://schemas.microsoft.com/office/word/2010/wordprocessingShape">
+                    <wps:wsp>
+                      <wps:cNvSpPr txBox="1"/>
+                      <wps:spPr>
+                        <a:xfrm>
+                          <a:off x="0" y="0"/>
+                          <a:ext cx="341376" cy="256032"/>
+                        </a:xfrm>
+                        <a:prstGeom prst="rect">
+                          <a:avLst/>
+                        </a:prstGeom>
+                        <a:noFill/>
+                      </wps:spPr>
+                      <wps:txbx>
+                        <w:txbxContent>
+                          <w:p>
+                            <w:pPr>
+                              <w:pStyle w:val="NormalWeb"/>
+                              <w:spacing w:before="0" w:beforeAutospacing="0" w:after="0" w:afterAutospacing="0"/>
+                              <w:rPr>
+                                <w:sz w:val="16"/>
+                                <w:szCs w:val="16"/>
+                              </w:rPr>
+                            </w:pPr>
+                            <w:r>
+                              <w:rPr>
+                                <w:rFonts w:asciiTheme="minorHAnsi" w:hAnsi="Calibri" w:cstheme="minorBidi"/>
+                                <w:color w:val="000000" w:themeColor="text1"/>
+                                <w:kern w:val="24"/>
+                                <w:sz w:val="16"/>
+                                <w:szCs w:val="16"/>
+                              </w:rPr>
+                              <w:t>A5</w:t>
+                            </w:r>
+                          </w:p>
+                        </w:txbxContent>
+                      </wps:txbx>
+                      <wps:bodyPr wrap="square" rtlCol="0">
+                        <a:spAutoFit/>
+                      </wps:bodyPr>
+                    </wps:wsp>
+                  </a:graphicData>
+                </a:graphic>
+              </wp:anchor>
+            </w:drawing>
+          </mc:Choice>
+          <mc:Fallback>
+            <w:pict>
+              <v:shape w14:anchorId="35693197" id="_x0000_s1030" type="#_x0000_t202" style="position:absolute;margin-left:57.6pt;margin-top:12.1pt;width:26.9pt;height:20.15pt;z-index:251696128;visibility:visible;mso-wrap-style:square;mso-wrap-distance-left:9pt;mso-wrap-distance-top:0;mso-wrap-distance-right:9pt;mso-wrap-distance-bottom:0;mso-position-horizontal:absolute;mso-position-horizontal-relative:text;mso-position-vertical:absolute;mso-position-vertical-relative:text;v-text-anchor:top" o:gfxdata="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" filled="f" stroked="f">
+                <v:textbox style="mso-fit-shape-to-text:t">
+                  <w:txbxContent>
+                    <w:p>
+                      <w:pPr>
+                        <w:pStyle w:val="NormalWeb"/>
+                        <w:spacing w:before="0" w:beforeAutospacing="0" w:after="0" w:afterAutospacing="0"/>
+                        <w:rPr>
+                          <w:sz w:val="16"/>
+                          <w:szCs w:val="16"/>
+                        </w:rPr>
+                      </w:pPr>
+                      <w:r>
+                        <w:rPr>
+                          <w:rFonts w:asciiTheme="minorHAnsi" w:hAnsi="Calibri" w:cstheme="minorBidi"/>
+                          <w:color w:val="000000" w:themeColor="text1"/>
+                          <w:kern w:val="24"/>
+                          <w:sz w:val="16"/>
+                          <w:szCs w:val="16"/>
+                        </w:rPr>
+                        <w:t>A5</w:t>
+                      </w:r>
+                    </w:p>
+                  </w:txbxContent>
+                </v:textbox>
+              </v:shape>
+            </w:pict>
+          </mc:Fallback>
+        </mc:AlternateContent>
+      </w:r>
+      <w:r>
+        <w:rPr>
+          <w:noProof/>
+          <w:lang w:eastAsia="pt-PT"/>
+        </w:rPr>
+        <mc:AlternateContent>
+          <mc:Choice Requires="wps">
+            <w:drawing>
+              <wp:anchor distT="0" distB="0" distL="114300" distR="114300" simplePos="0" relativeHeight="251706368" behindDoc="0" locked="0" layoutInCell="1" allowOverlap="1" wp14:anchorId="61251DC5" wp14:editId="67F3E6E8">
+                <wp:simplePos x="0" y="0"/>
+                <wp:positionH relativeFrom="column">
+                  <wp:posOffset>5600700</wp:posOffset>
+                </wp:positionH>
+                <wp:positionV relativeFrom="paragraph">
+                  <wp:posOffset>209550</wp:posOffset>
+                </wp:positionV>
+                <wp:extent cx="158496" cy="219456"/>
+                <wp:effectExtent l="0" t="0" r="0" b="0"/>
+                <wp:wrapNone/>
+                <wp:docPr id="26" name="CaixaDeTexto 12"/>
+                <wp:cNvGraphicFramePr/>
+                <a:graphic xmlns:a="http://schemas.openxmlformats.org/drawingml/2006/main">
+                  <a:graphicData uri="http://schemas.microsoft.com/office/word/2010/wordprocessingShape">
+                    <wps:wsp>
+                      <wps:cNvSpPr txBox="1"/>
+                      <wps:spPr>
+                        <a:xfrm>
+                          <a:off x="0" y="0"/>
+                          <a:ext cx="158496" cy="219456"/>
+                        </a:xfrm>
+                        <a:prstGeom prst="rect">
+                          <a:avLst/>
+                        </a:prstGeom>
+                        <a:noFill/>
+                      </wps:spPr>
+                      <wps:txbx>
+                        <w:txbxContent>
+                          <w:p>
+                            <w:pPr>
+                              <w:pStyle w:val="NormalWeb"/>
+                              <w:spacing w:before="0" w:beforeAutospacing="0" w:after="0" w:afterAutospacing="0"/>
+                            </w:pPr>
+                            <w:r>
+                              <w:rPr>
+                                <w:rFonts w:asciiTheme="minorHAnsi" w:hAnsi="Calibri" w:cstheme="minorBidi"/>
+                                <w:color w:val="000000" w:themeColor="text1"/>
+                                <w:kern w:val="24"/>
+                                <w:sz w:val="16"/>
+                                <w:szCs w:val="16"/>
+                              </w:rPr>
+                              <w:t>b</w:t>
+                            </w:r>
+                          </w:p>
+                        </w:txbxContent>
+                      </wps:txbx>
+                      <wps:bodyPr wrap="square" rtlCol="0">
+                        <a:spAutoFit/>
+                      </wps:bodyPr>
+                    </wps:wsp>
+                  </a:graphicData>
+                </a:graphic>
+              </wp:anchor>
+            </w:drawing>
+          </mc:Choice>
+          <mc:Fallback>
+            <w:pict>
+              <v:shape w14:anchorId="61251DC5" id="_x0000_s1031" type="#_x0000_t202" style="position:absolute;margin-left:441pt;margin-top:16.5pt;width:12.5pt;height:17.3pt;z-index:251706368;visibility:visible;mso-wrap-style:square;mso-wrap-distance-left:9pt;mso-wrap-distance-top:0;mso-wrap-distance-right:9pt;mso-wrap-distance-bottom:0;mso-position-horizontal:absolute;mso-position-horizontal-relative:text;mso-position-vertical:absolute;mso-position-vertical-relative:text;v-text-anchor:top" o:gfxdata="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" filled="f" stroked="f">
+                <v:textbox style="mso-fit-shape-to-text:t">
+                  <w:txbxContent>
+                    <w:p>
+                      <w:pPr>
+                        <w:pStyle w:val="NormalWeb"/>
+                        <w:spacing w:before="0" w:beforeAutospacing="0" w:after="0" w:afterAutospacing="0"/>
+                      </w:pPr>
+                      <w:r>
+                        <w:rPr>
+                          <w:rFonts w:asciiTheme="minorHAnsi" w:hAnsi="Calibri" w:cstheme="minorBidi"/>
+                          <w:color w:val="000000" w:themeColor="text1"/>
+                          <w:kern w:val="24"/>
+                          <w:sz w:val="16"/>
+                          <w:szCs w:val="16"/>
+                        </w:rPr>
+                        <w:t>b</w:t>
+                      </w:r>
+                    </w:p>
+                  </w:txbxContent>
+                </v:textbox>
+              </v:shape>
+            </w:pict>
+          </mc:Fallback>
+        </mc:AlternateContent>
+      </w:r>
+      <w:r>
+        <w:rPr>
+          <w:noProof/>
+          <w:lang w:eastAsia="pt-PT"/>
+        </w:rPr>
+        <mc:AlternateContent>
+          <mc:Choice Requires="wps">
+            <w:drawing>
+              <wp:anchor distT="0" distB="0" distL="114300" distR="114300" simplePos="0" relativeHeight="251704320" behindDoc="0" locked="0" layoutInCell="1" allowOverlap="1" wp14:anchorId="12EE320B" wp14:editId="570288B7">
+                <wp:simplePos x="0" y="0"/>
+                <wp:positionH relativeFrom="leftMargin">
+                  <wp:posOffset>935355</wp:posOffset>
+                </wp:positionH>
+                <wp:positionV relativeFrom="paragraph">
+                  <wp:posOffset>180975</wp:posOffset>
+                </wp:positionV>
+                <wp:extent cx="158496" cy="219456"/>
+                <wp:effectExtent l="0" t="0" r="0" b="0"/>
+                <wp:wrapNone/>
+                <wp:docPr id="25" name="CaixaDeTexto 12"/>
+                <wp:cNvGraphicFramePr/>
+                <a:graphic xmlns:a="http://schemas.openxmlformats.org/drawingml/2006/main">
+                  <a:graphicData uri="http://schemas.microsoft.com/office/word/2010/wordprocessingShape">
+                    <wps:wsp>
+                      <wps:cNvSpPr txBox="1"/>
+                      <wps:spPr>
+                        <a:xfrm>
+                          <a:off x="0" y="0"/>
+                          <a:ext cx="158496" cy="219456"/>
+                        </a:xfrm>
+                        <a:prstGeom prst="rect">
+                          <a:avLst/>
+                        </a:prstGeom>
+                        <a:noFill/>
+                      </wps:spPr>
+                      <wps:txbx>
+                        <w:txbxContent>
+                          <w:p>
+                            <w:pPr>
+                              <w:pStyle w:val="NormalWeb"/>
+                              <w:spacing w:before="0" w:beforeAutospacing="0" w:after="0" w:afterAutospacing="0"/>
+                            </w:pPr>
+                            <w:r>
+                              <w:rPr>
+                                <w:rFonts w:asciiTheme="minorHAnsi" w:hAnsi="Calibri" w:cstheme="minorBidi"/>
+                                <w:color w:val="000000" w:themeColor="text1"/>
+                                <w:kern w:val="24"/>
+                                <w:sz w:val="16"/>
+                                <w:szCs w:val="16"/>
+                              </w:rPr>
+                              <w:t>b</w:t>
+                            </w:r>
+                          </w:p>
+                        </w:txbxContent>
+                      </wps:txbx>
+                      <wps:bodyPr wrap="square" rtlCol="0">
+                        <a:spAutoFit/>
+                      </wps:bodyPr>
+                    </wps:wsp>
+                  </a:graphicData>
+                </a:graphic>
+              </wp:anchor>
+            </w:drawing>
+          </mc:Choice>
+          <mc:Fallback>
+            <w:pict>
+              <v:shape w14:anchorId="12EE320B" id="_x0000_s1032" type="#_x0000_t202" style="position:absolute;margin-left:73.65pt;margin-top:14.25pt;width:12.5pt;height:17.3pt;z-index:251704320;visibility:visible;mso-wrap-style:square;mso-wrap-distance-left:9pt;mso-wrap-distance-top:0;mso-wrap-distance-right:9pt;mso-wrap-distance-bottom:0;mso-position-horizontal:absolute;mso-position-horizontal-relative:left-margin-area;mso-position-vertical:absolute;mso-position-vertical-relative:text;v-text-anchor:top" o:gfxdata="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" filled="f" stroked="f">
+                <v:textbox style="mso-fit-shape-to-text:t">
+                  <w:txbxContent>
+                    <w:p>
+                      <w:pPr>
+                        <w:pStyle w:val="NormalWeb"/>
+                        <w:spacing w:before="0" w:beforeAutospacing="0" w:after="0" w:afterAutospacing="0"/>
+                      </w:pPr>
+                      <w:r>
+                        <w:rPr>
+                          <w:rFonts w:asciiTheme="minorHAnsi" w:hAnsi="Calibri" w:cstheme="minorBidi"/>
+                          <w:color w:val="000000" w:themeColor="text1"/>
+                          <w:kern w:val="24"/>
+                          <w:sz w:val="16"/>
+                          <w:szCs w:val="16"/>
+                        </w:rPr>
+                        <w:t>b</w:t>
+                      </w:r>
+                    </w:p>
+                  </w:txbxContent>
+                </v:textbox>
+                <w10:wrap anchorx="margin"/>
+              </v:shape>
+            </w:pict>
+          </mc:Fallback>
+        </mc:AlternateContent>
+      </w:r>
+      <w:r>
+        <w:rPr>
+          <w:noProof/>
+          <w:lang w:eastAsia="pt-PT"/>
+        </w:rPr>
+        <mc:AlternateContent>
+          <mc:Choice Requires="wps">
+            <w:drawing>
+              <wp:anchor distT="0" distB="0" distL="114300" distR="114300" simplePos="0" relativeHeight="251681792" behindDoc="0" locked="0" layoutInCell="1" allowOverlap="1" wp14:anchorId="621C518C" wp14:editId="737145E4">
+                <wp:simplePos x="0" y="0"/>
+                <wp:positionH relativeFrom="column">
+                  <wp:posOffset>3007995</wp:posOffset>
+                </wp:positionH>
+                <wp:positionV relativeFrom="paragraph">
+                  <wp:posOffset>199390</wp:posOffset>
+                </wp:positionV>
+                <wp:extent cx="158496" cy="219456"/>
+                <wp:effectExtent l="0" t="0" r="0" b="0"/>
+                <wp:wrapNone/>
+                <wp:docPr id="5" name="CaixaDeTexto 13"/>
+                <wp:cNvGraphicFramePr/>
+                <a:graphic xmlns:a="http://schemas.openxmlformats.org/drawingml/2006/main">
+                  <a:graphicData uri="http://schemas.microsoft.com/office/word/2010/wordprocessingShape">
+                    <wps:wsp>
+                      <wps:cNvSpPr txBox="1"/>
+                      <wps:spPr>
+                        <a:xfrm>
+                          <a:off x="0" y="0"/>
+                          <a:ext cx="158496" cy="219456"/>
+                        </a:xfrm>
+                        <a:prstGeom prst="rect">
+                          <a:avLst/>
+                        </a:prstGeom>
+                        <a:noFill/>
+                      </wps:spPr>
+                      <wps:txbx>
+                        <w:txbxContent>
+                          <w:p>
+                            <w:pPr>
+                              <w:pStyle w:val="NormalWeb"/>
+                              <w:spacing w:before="0" w:beforeAutospacing="0" w:after="0" w:afterAutospacing="0"/>
+                            </w:pPr>
+                            <w:r>
+                              <w:rPr>
+                                <w:rFonts w:asciiTheme="minorHAnsi" w:hAnsi="Calibri" w:cstheme="minorBidi"/>
+                                <w:color w:val="000000" w:themeColor="text1"/>
+                                <w:kern w:val="24"/>
+                                <w:sz w:val="16"/>
+                                <w:szCs w:val="16"/>
+                              </w:rPr>
+                              <w:t>b</w:t>
+                            </w:r>
+                          </w:p>
+                        </w:txbxContent>
+                      </wps:txbx>
+                      <wps:bodyPr wrap="square" rtlCol="0">
+                        <a:spAutoFit/>
+                      </wps:bodyPr>
+                    </wps:wsp>
+                  </a:graphicData>
+                </a:graphic>
+              </wp:anchor>
+            </w:drawing>
+          </mc:Choice>
+          <mc:Fallback>
+            <w:pict>
+              <v:shape w14:anchorId="621C518C" id="CaixaDeTexto 13" o:spid="_x0000_s1033" type="#_x0000_t202" style="position:absolute;margin-left:236.85pt;margin-top:15.7pt;width:12.5pt;height:17.3pt;z-index:251681792;visibility:visible;mso-wrap-style:square;mso-wrap-distance-left:9pt;mso-wrap-distance-top:0;mso-wrap-distance-right:9pt;mso-wrap-distance-bottom:0;mso-position-horizontal:absolute;mso-position-horizontal-relative:text;mso-position-vertical:absolute;mso-position-vertical-relative:text;v-text-anchor:top" o:gfxdata="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" filled="f" stroked="f">
+                <v:textbox style="mso-fit-shape-to-text:t">
+                  <w:txbxContent>
+                    <w:p>
+                      <w:pPr>
+                        <w:pStyle w:val="NormalWeb"/>
+                        <w:spacing w:before="0" w:beforeAutospacing="0" w:after="0" w:afterAutospacing="0"/>
+                      </w:pPr>
+                      <w:r>
+                        <w:rPr>
+                          <w:rFonts w:asciiTheme="minorHAnsi" w:hAnsi="Calibri" w:cstheme="minorBidi"/>
+                          <w:color w:val="000000" w:themeColor="text1"/>
+                          <w:kern w:val="24"/>
+                          <w:sz w:val="16"/>
+                          <w:szCs w:val="16"/>
+                        </w:rPr>
+                        <w:t>b</w:t>
+                      </w:r>
+                    </w:p>
+                  </w:txbxContent>
+                </v:textbox>
+              </v:shape>
+            </w:pict>
+          </mc:Fallback>
+        </mc:AlternateContent>
+      </w:r>
+      <w:r>
+        <w:rPr>
+          <w:noProof/>
+          <w:lang w:eastAsia="pt-PT"/>
+        </w:rPr>
+        <mc:AlternateContent>
+          <mc:Choice Requires="wps">
+            <w:drawing>
+              <wp:anchor distT="0" distB="0" distL="114300" distR="114300" simplePos="0" relativeHeight="251673600" behindDoc="0" locked="0" layoutInCell="1" allowOverlap="1" wp14:anchorId="5B933A75" wp14:editId="3A367372">
+                <wp:simplePos x="0" y="0"/>
+                <wp:positionH relativeFrom="column">
+                  <wp:posOffset>2663190</wp:posOffset>
+                </wp:positionH>
+                <wp:positionV relativeFrom="paragraph">
+                  <wp:posOffset>182245</wp:posOffset>
+                </wp:positionV>
+                <wp:extent cx="341376" cy="256032"/>
+                <wp:effectExtent l="0" t="0" r="0" b="0"/>
+                <wp:wrapNone/>
+                <wp:docPr id="12" name="CaixaDeTexto 11"/>
+                <wp:cNvGraphicFramePr/>
+                <a:graphic xmlns:a="http://schemas.openxmlformats.org/drawingml/2006/main">
+                  <a:graphicData uri="http://schemas.microsoft.com/office/word/2010/wordprocessingShape">
+                    <wps:wsp>
+                      <wps:cNvSpPr txBox="1"/>
+                      <wps:spPr>
+                        <a:xfrm>
+                          <a:off x="0" y="0"/>
+                          <a:ext cx="341376" cy="256032"/>
+                        </a:xfrm>
+                        <a:prstGeom prst="rect">
+                          <a:avLst/>
+                        </a:prstGeom>
+                        <a:noFill/>
+                      </wps:spPr>
+                      <wps:txbx>
+                        <w:txbxContent>
+                          <w:p>
+                            <w:pPr>
+                              <w:pStyle w:val="NormalWeb"/>
+                              <w:spacing w:before="0" w:beforeAutospacing="0" w:after="0" w:afterAutospacing="0"/>
+                              <w:rPr>
+                                <w:sz w:val="16"/>
+                                <w:szCs w:val="16"/>
+                              </w:rPr>
+                            </w:pPr>
+                            <w:r>
+                              <w:rPr>
+                                <w:rFonts w:asciiTheme="minorHAnsi" w:hAnsi="Calibri" w:cstheme="minorBidi"/>
+                                <w:color w:val="000000" w:themeColor="text1"/>
+                                <w:kern w:val="24"/>
+                                <w:sz w:val="16"/>
+                                <w:szCs w:val="16"/>
+                              </w:rPr>
+                              <w:t>A4</w:t>
+                            </w:r>
+                          </w:p>
+                        </w:txbxContent>
+                      </wps:txbx>
+                      <wps:bodyPr wrap="square" rtlCol="0">
+                        <a:spAutoFit/>
+                      </wps:bodyPr>
+                    </wps:wsp>
+                  </a:graphicData>
+                </a:graphic>
+              </wp:anchor>
+            </w:drawing>
+          </mc:Choice>
+          <mc:Fallback>
+            <w:pict>
+              <v:shape w14:anchorId="5B933A75" id="_x0000_s1034" type="#_x0000_t202" style="position:absolute;margin-left:209.7pt;margin-top:14.35pt;width:26.9pt;height:20.15pt;z-index:251673600;visibility:visible;mso-wrap-style:square;mso-wrap-distance-left:9pt;mso-wrap-distance-top:0;mso-wrap-distance-right:9pt;mso-wrap-distance-bottom:0;mso-position-horizontal:absolute;mso-position-horizontal-relative:text;mso-position-vertical:absolute;mso-position-vertical-relative:text;v-text-anchor:top" o:gfxdata="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" filled="f" stroked="f">
+                <v:textbox style="mso-fit-shape-to-text:t">
+                  <w:txbxContent>
+                    <w:p>
+                      <w:pPr>
+                        <w:pStyle w:val="NormalWeb"/>
+                        <w:spacing w:before="0" w:beforeAutospacing="0" w:after="0" w:afterAutospacing="0"/>
+                        <w:rPr>
+                          <w:sz w:val="16"/>
+                          <w:szCs w:val="16"/>
+                        </w:rPr>
+                      </w:pPr>
+                      <w:r>
+                        <w:rPr>
+                          <w:rFonts w:asciiTheme="minorHAnsi" w:hAnsi="Calibri" w:cstheme="minorBidi"/>
+                          <w:color w:val="000000" w:themeColor="text1"/>
+                          <w:kern w:val="24"/>
+                          <w:sz w:val="16"/>
+                          <w:szCs w:val="16"/>
+                        </w:rPr>
+                        <w:t>A4</w:t>
+                      </w:r>
+                    </w:p>
+                  </w:txbxContent>
+                </v:textbox>
+              </v:shape>
+            </w:pict>
+          </mc:Fallback>
+        </mc:AlternateContent>
+      </w:r>
+      <w:r>
+        <w:rPr>
+          <w:b/>
+          <w:noProof/>
+          <w:sz w:val="26"/>
+          <w:szCs w:val="26"/>
+          <w:lang w:eastAsia="pt-PT"/>
+        </w:rPr>
+        <mc:AlternateContent>
+          <mc:Choice Requires="wps">
+            <w:drawing>
+              <wp:anchor distT="0" distB="0" distL="114300" distR="114300" simplePos="0" relativeHeight="251667456" behindDoc="0" locked="0" layoutInCell="1" allowOverlap="1" wp14:anchorId="55F7A731" wp14:editId="18D5E748">
+                <wp:simplePos x="0" y="0"/>
+                <wp:positionH relativeFrom="column">
+                  <wp:posOffset>2495233</wp:posOffset>
+                </wp:positionH>
+                <wp:positionV relativeFrom="paragraph">
+                  <wp:posOffset>37783</wp:posOffset>
+                </wp:positionV>
+                <wp:extent cx="642935" cy="512445"/>
+                <wp:effectExtent l="7937" t="0" r="13018" b="13017"/>
+                <wp:wrapNone/>
+                <wp:docPr id="8" name="Retângulo 7"/>
+                <wp:cNvGraphicFramePr/>
+                <a:graphic xmlns:a="http://schemas.openxmlformats.org/drawingml/2006/main">
+                  <a:graphicData uri="http://schemas.microsoft.com/office/word/2010/wordprocessingShape">
+                    <wps:wsp>
+                      <wps:cNvSpPr/>
+                      <wps:spPr>
+                        <a:xfrm rot="5400000">
+                          <a:off x="0" y="0"/>
+                          <a:ext cx="642935" cy="512445"/>
+                        </a:xfrm>
+                        <a:prstGeom prst="rect">
+                          <a:avLst/>
+                        </a:prstGeom>
+                        <a:solidFill>
+                          <a:srgbClr val="A5A5A5">
+                            <a:lumMod val="20000"/>
+                            <a:lumOff val="80000"/>
+                          </a:srgbClr>
+                        </a:solidFill>
+                        <a:ln w="12700" cap="flat" cmpd="sng" algn="ctr">
+                          <a:solidFill>
+                            <a:srgbClr val="5B9BD5">
+                              <a:shade val="50000"/>
+                            </a:srgbClr>
+                          </a:solidFill>
+                          <a:prstDash val="solid"/>
+                          <a:miter lim="800000"/>
+                        </a:ln>
+                        <a:effectLst/>
+                      </wps:spPr>
+                      <wps:bodyPr rot="0" spcFirstLastPara="0" vertOverflow="overflow" horzOverflow="overflow" vert="horz" wrap="square" lIns="91440" tIns="45720" rIns="91440" bIns="45720" numCol="1" spcCol="0" rtlCol="0" fromWordArt="0" anchor="ctr" anchorCtr="0" forceAA="0" compatLnSpc="1">
+                        <a:prstTxWarp prst="textNoShape">
+                          <a:avLst/>
+                        </a:prstTxWarp>
+                        <a:noAutofit/>
+                      </wps:bodyPr>
+                    </wps:wsp>
+                  </a:graphicData>
+                </a:graphic>
+                <wp14:sizeRelH relativeFrom="margin">
+                  <wp14:pctWidth>0</wp14:pctWidth>
+                </wp14:sizeRelH>
+                <wp14:sizeRelV relativeFrom="margin">
+                  <wp14:pctHeight>0</wp14:pctHeight>
+                </wp14:sizeRelV>
+              </wp:anchor>
+            </w:drawing>
+          </mc:Choice>
+          <mc:Fallback>
+            <w:pict>
+              <v:rect w14:anchorId="1D000CD9" id="Retângulo 7" o:spid="_x0000_s1026" style="position:absolute;margin-left:196.5pt;margin-top:3pt;width:50.6pt;height:40.35pt;rotation:90;z-index:251667456;visibility:visible;mso-wrap-style:square;mso-width-percent:0;mso-height-percent:0;mso-wrap-distance-left:9pt;mso-wrap-distance-top:0;mso-wrap-distance-right:9pt;mso-wrap-distance-bottom:0;mso-position-horizontal:absolute;mso-position-horizontal-relative:text;mso-position-vertical:absolute;mso-position-vertical-relative:text;mso-width-percent:0;mso-height-percent:0;mso-width-relative:margin;mso-height-relative:margin;v-text-anchor:middle" o:gfxdata="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" fillcolor="#ededed" strokecolor="#41719c" strokeweight="1pt"/>
+            </w:pict>
+          </mc:Fallback>
+        </mc:AlternateContent>
+      </w:r>
+    </w:p>
+    <w:p>
+      <w:r>
+        <w:rPr>
+          <w:noProof/>
+          <w:lang w:eastAsia="pt-PT"/>
+        </w:rPr>
+        <mc:AlternateContent>
+          <mc:Choice Requires="wps">
+            <w:drawing>
+              <wp:anchor distT="0" distB="0" distL="114300" distR="114300" simplePos="0" relativeHeight="251689984" behindDoc="0" locked="0" layoutInCell="1" allowOverlap="1" wp14:anchorId="6B855372" wp14:editId="74DF3F76">
+                <wp:simplePos x="0" y="0"/>
+                <wp:positionH relativeFrom="column">
+                  <wp:posOffset>5419725</wp:posOffset>
+                </wp:positionH>
+                <wp:positionV relativeFrom="paragraph">
+                  <wp:posOffset>266700</wp:posOffset>
+                </wp:positionV>
+                <wp:extent cx="158496" cy="219456"/>
+                <wp:effectExtent l="0" t="0" r="0" b="0"/>
+                <wp:wrapNone/>
+                <wp:docPr id="17" name="CaixaDeTexto 12"/>
+                <wp:cNvGraphicFramePr/>
+                <a:graphic xmlns:a="http://schemas.openxmlformats.org/drawingml/2006/main">
+                  <a:graphicData uri="http://schemas.microsoft.com/office/word/2010/wordprocessingShape">
+                    <wps:wsp>
+                      <wps:cNvSpPr txBox="1"/>
+                      <wps:spPr>
+                        <a:xfrm>
+                          <a:off x="0" y="0"/>
+                          <a:ext cx="158496" cy="219456"/>
+                        </a:xfrm>
+                        <a:prstGeom prst="rect">
+                          <a:avLst/>
+                        </a:prstGeom>
+                        <a:noFill/>
+                      </wps:spPr>
+                      <wps:txbx>
+                        <w:txbxContent>
+                          <w:p>
+                            <w:pPr>
+                              <w:pStyle w:val="NormalWeb"/>
+                              <w:spacing w:before="0" w:beforeAutospacing="0" w:after="0" w:afterAutospacing="0"/>
+                            </w:pPr>
+                            <w:r>
+                              <w:rPr>
+                                <w:rFonts w:asciiTheme="minorHAnsi" w:hAnsi="Calibri" w:cstheme="minorBidi"/>
+                                <w:color w:val="000000" w:themeColor="text1"/>
+                                <w:kern w:val="24"/>
+                                <w:sz w:val="16"/>
+                                <w:szCs w:val="16"/>
+                              </w:rPr>
+                              <w:t>a</w:t>
+                            </w:r>
+                          </w:p>
+                        </w:txbxContent>
+                      </wps:txbx>
+                      <wps:bodyPr wrap="square" rtlCol="0">
+                        <a:spAutoFit/>
+                      </wps:bodyPr>
+                    </wps:wsp>
+                  </a:graphicData>
+                </a:graphic>
+              </wp:anchor>
+            </w:drawing>
+          </mc:Choice>
+          <mc:Fallback>
+            <w:pict>
+              <v:shape w14:anchorId="6B855372" id="_x0000_s1035" type="#_x0000_t202" style="position:absolute;margin-left:426.75pt;margin-top:21pt;width:12.5pt;height:17.3pt;z-index:251689984;visibility:visible;mso-wrap-style:square;mso-wrap-distance-left:9pt;mso-wrap-distance-top:0;mso-wrap-distance-right:9pt;mso-wrap-distance-bottom:0;mso-position-horizontal:absolute;mso-position-horizontal-relative:text;mso-position-vertical:absolute;mso-position-vertical-relative:text;v-text-anchor:top" o:gfxdata="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" filled="f" stroked="f">
+                <v:textbox style="mso-fit-shape-to-text:t">
+                  <w:txbxContent>
+                    <w:p>
+                      <w:pPr>
+                        <w:pStyle w:val="NormalWeb"/>
+                        <w:spacing w:before="0" w:beforeAutospacing="0" w:after="0" w:afterAutospacing="0"/>
+                      </w:pPr>
+                      <w:r>
+                        <w:rPr>
+                          <w:rFonts w:asciiTheme="minorHAnsi" w:hAnsi="Calibri" w:cstheme="minorBidi"/>
+                          <w:color w:val="000000" w:themeColor="text1"/>
+                          <w:kern w:val="24"/>
+                          <w:sz w:val="16"/>
+                          <w:szCs w:val="16"/>
+                        </w:rPr>
+                        <w:t>a</w:t>
+                      </w:r>
+                    </w:p>
+                  </w:txbxContent>
+                </v:textbox>
+              </v:shape>
+            </w:pict>
+          </mc:Fallback>
+        </mc:AlternateContent>
+      </w:r>
+    </w:p>
+    <w:p>
+      <w:r>
+        <w:rPr>
+          <w:noProof/>
+          <w:lang w:eastAsia="pt-PT"/>
+        </w:rPr>
+        <mc:AlternateContent>
+          <mc:Choice Requires="wps">
+            <w:drawing>
+              <wp:anchor distT="0" distB="0" distL="114300" distR="114300" simplePos="0" relativeHeight="251683840" behindDoc="0" locked="0" layoutInCell="1" allowOverlap="1" wp14:anchorId="3E8FB70F" wp14:editId="2A6E87ED">
+                <wp:simplePos x="0" y="0"/>
+                <wp:positionH relativeFrom="column">
+                  <wp:posOffset>158115</wp:posOffset>
+                </wp:positionH>
+                <wp:positionV relativeFrom="paragraph">
+                  <wp:posOffset>9525</wp:posOffset>
+                </wp:positionV>
+                <wp:extent cx="158496" cy="219456"/>
+                <wp:effectExtent l="0" t="0" r="0" b="0"/>
+                <wp:wrapNone/>
+                <wp:docPr id="13" name="CaixaDeTexto 12"/>
+                <wp:cNvGraphicFramePr/>
+                <a:graphic xmlns:a="http://schemas.openxmlformats.org/drawingml/2006/main">
+                  <a:graphicData uri="http://schemas.microsoft.com/office/word/2010/wordprocessingShape">
+                    <wps:wsp>
+                      <wps:cNvSpPr txBox="1"/>
+                      <wps:spPr>
+                        <a:xfrm>
+                          <a:off x="0" y="0"/>
+                          <a:ext cx="158496" cy="219456"/>
+                        </a:xfrm>
+                        <a:prstGeom prst="rect">
+                          <a:avLst/>
+                        </a:prstGeom>
+                        <a:noFill/>
+                      </wps:spPr>
+                      <wps:txbx>
+                        <w:txbxContent>
+                          <w:p>
+                            <w:pPr>
+                              <w:pStyle w:val="NormalWeb"/>
+                              <w:spacing w:before="0" w:beforeAutospacing="0" w:after="0" w:afterAutospacing="0"/>
+                            </w:pPr>
+                            <w:r>
+                              <w:rPr>
+                                <w:rFonts w:asciiTheme="minorHAnsi" w:hAnsi="Calibri" w:cstheme="minorBidi"/>
+                                <w:color w:val="000000" w:themeColor="text1"/>
+                                <w:kern w:val="24"/>
+                                <w:sz w:val="16"/>
+                                <w:szCs w:val="16"/>
+                              </w:rPr>
+                              <w:t>a</w:t>
+                            </w:r>
+                          </w:p>
+                        </w:txbxContent>
+                      </wps:txbx>
+                      <wps:bodyPr wrap="square" rtlCol="0">
+                        <a:spAutoFit/>
+                      </wps:bodyPr>
+                    </wps:wsp>
+                  </a:graphicData>
+                </a:graphic>
+              </wp:anchor>
+            </w:drawing>
+          </mc:Choice>
+          <mc:Fallback>
+            <w:pict>
+              <v:shape w14:anchorId="3E8FB70F" id="_x0000_s1036" type="#_x0000_t202" style="position:absolute;margin-left:12.45pt;margin-top:.75pt;width:12.5pt;height:17.3pt;z-index:251683840;visibility:visible;mso-wrap-style:square;mso-wrap-distance-left:9pt;mso-wrap-distance-top:0;mso-wrap-distance-right:9pt;mso-wrap-distance-bottom:0;mso-position-horizontal:absolute;mso-position-horizontal-relative:text;mso-position-vertical:absolute;mso-position-vertical-relative:text;v-text-anchor:top" o:gfxdata="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" filled="f" stroked="f">
+                <v:textbox style="mso-fit-shape-to-text:t">
+                  <w:txbxContent>
+                    <w:p>
+                      <w:pPr>
+                        <w:pStyle w:val="NormalWeb"/>
+                        <w:spacing w:before="0" w:beforeAutospacing="0" w:after="0" w:afterAutospacing="0"/>
+                      </w:pPr>
+                      <w:r>
+                        <w:rPr>
+                          <w:rFonts w:asciiTheme="minorHAnsi" w:hAnsi="Calibri" w:cstheme="minorBidi"/>
+                          <w:color w:val="000000" w:themeColor="text1"/>
+                          <w:kern w:val="24"/>
+                          <w:sz w:val="16"/>
+                          <w:szCs w:val="16"/>
+                        </w:rPr>
+                        <w:t>a</w:t>
+                      </w:r>
+                    </w:p>
+                  </w:txbxContent>
+                </v:textbox>
+              </v:shape>
+            </w:pict>
+          </mc:Fallback>
+        </mc:AlternateContent>
+      </w:r>
+      <w:r>
+        <w:rPr>
+          <w:noProof/>
+          <w:lang w:eastAsia="pt-PT"/>
+        </w:rPr>
+        <mc:AlternateContent>
+          <mc:Choice Requires="wps">
+            <w:drawing>
+              <wp:anchor distT="0" distB="0" distL="114300" distR="114300" simplePos="0" relativeHeight="251659264" behindDoc="0" locked="0" layoutInCell="1" allowOverlap="1" wp14:anchorId="6D6161E4" wp14:editId="4BF55D04">
+                <wp:simplePos x="0" y="0"/>
+                <wp:positionH relativeFrom="margin">
+                  <wp:posOffset>-276225</wp:posOffset>
+                </wp:positionH>
+                <wp:positionV relativeFrom="paragraph">
+                  <wp:posOffset>181610</wp:posOffset>
+                </wp:positionV>
+                <wp:extent cx="1011936" cy="1011937"/>
+                <wp:effectExtent l="19050" t="0" r="17145" b="36195"/>
+                <wp:wrapNone/>
+                <wp:docPr id="4" name="Triângulo retângulo 3"/>
+                <wp:cNvGraphicFramePr/>
+                <a:graphic xmlns:a="http://schemas.openxmlformats.org/drawingml/2006/main">
+                  <a:graphicData uri="http://schemas.microsoft.com/office/word/2010/wordprocessingShape">
+                    <wps:wsp>
+                      <wps:cNvSpPr/>
+                      <wps:spPr>
+                        <a:xfrm rot="10800000">
+                          <a:off x="0" y="0"/>
+                          <a:ext cx="1011936" cy="1011937"/>
+                        </a:xfrm>
+                        <a:prstGeom prst="rtTriangle">
+                          <a:avLst/>
+                        </a:prstGeom>
+                        <a:solidFill>
+                          <a:srgbClr val="5B9BD5"/>
+                        </a:solidFill>
+                        <a:ln w="12700" cap="flat" cmpd="sng" algn="ctr">
+                          <a:solidFill>
+                            <a:srgbClr val="5B9BD5">
+                              <a:shade val="50000"/>
+                            </a:srgbClr>
+                          </a:solidFill>
+                          <a:prstDash val="solid"/>
+                          <a:miter lim="800000"/>
+                        </a:ln>
+                        <a:effectLst/>
+                      </wps:spPr>
+                      <wps:bodyPr rot="0" spcFirstLastPara="0" vertOverflow="overflow" horzOverflow="overflow" vert="horz" wrap="square" lIns="91440" tIns="45720" rIns="91440" bIns="45720" numCol="1" spcCol="0" rtlCol="0" fromWordArt="0" anchor="ctr" anchorCtr="0" forceAA="0" compatLnSpc="1">
+                        <a:prstTxWarp prst="textNoShape">
+                          <a:avLst/>
+                        </a:prstTxWarp>
+                        <a:noAutofit/>
+                      </wps:bodyPr>
+                    </wps:wsp>
+                  </a:graphicData>
+                </a:graphic>
+              </wp:anchor>
+            </w:drawing>
+          </mc:Choice>
+          <mc:Fallback>
+            <w:pict>
+              <v:shapetype w14:anchorId="1E400033" id="_x0000_t6" coordsize="21600,21600" o:spt="6" path="m,l,21600r21600,xe">
+                <v:stroke joinstyle="miter"/>
+                <v:path gradientshapeok="t" o:connecttype="custom" o:connectlocs="0,0;0,10800;0,21600;10800,21600;21600,21600;10800,10800" textboxrect="1800,12600,12600,19800"/>
+              </v:shapetype>
+              <v:shape id="Triângulo retângulo 3" o:spid="_x0000_s1026" type="#_x0000_t6" style="position:absolute;margin-left:-21.75pt;margin-top:14.3pt;width:79.7pt;height:79.7pt;rotation:180;z-index:251659264;visibility:visible;mso-wrap-style:square;mso-wrap-distance-left:9pt;mso-wrap-distance-top:0;mso-wrap-distance-right:9pt;mso-wrap-distance-bottom:0;mso-position-horizontal:absolute;mso-position-horizontal-relative:margin;mso-position-vertical:absolute;mso-position-vertical-relative:text;v-text-anchor:middle" o:gfxdata="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" fillcolor="#5b9bd5" strokecolor="#41719c" strokeweight="1pt">
+                <w10:wrap anchorx="margin"/>
+              </v:shape>
+            </w:pict>
+          </mc:Fallback>
+        </mc:AlternateContent>
+      </w:r>
+      <w:r>
+        <w:rPr>
+          <w:noProof/>
+          <w:lang w:eastAsia="pt-PT"/>
+        </w:rPr>
+        <mc:AlternateContent>
+          <mc:Choice Requires="wps">
+            <w:drawing>
+              <wp:anchor distT="0" distB="0" distL="114300" distR="114300" simplePos="0" relativeHeight="251665408" behindDoc="0" locked="0" layoutInCell="1" allowOverlap="1" wp14:anchorId="1EFE3F97" wp14:editId="1ADA553B">
+                <wp:simplePos x="0" y="0"/>
+                <wp:positionH relativeFrom="margin">
+                  <wp:posOffset>5067300</wp:posOffset>
+                </wp:positionH>
+                <wp:positionV relativeFrom="paragraph">
+                  <wp:posOffset>201930</wp:posOffset>
+                </wp:positionV>
+                <wp:extent cx="1011935" cy="926593"/>
+                <wp:effectExtent l="4445" t="0" r="40640" b="40640"/>
+                <wp:wrapNone/>
+                <wp:docPr id="6" name="Triângulo retângulo 5"/>
+                <wp:cNvGraphicFramePr/>
+                <a:graphic xmlns:a="http://schemas.openxmlformats.org/drawingml/2006/main">
+                  <a:graphicData uri="http://schemas.microsoft.com/office/word/2010/wordprocessingShape">
+                    <wps:wsp>
+                      <wps:cNvSpPr/>
+                      <wps:spPr>
+                        <a:xfrm rot="5400000">
+                          <a:off x="0" y="0"/>
+                          <a:ext cx="1011935" cy="926593"/>
+                        </a:xfrm>
+                        <a:prstGeom prst="rtTriangle">
+                          <a:avLst/>
+                        </a:prstGeom>
+                        <a:solidFill>
+                          <a:srgbClr val="5B9BD5"/>
+                        </a:solidFill>
+                        <a:ln w="12700" cap="flat" cmpd="sng" algn="ctr">
+                          <a:solidFill>
+                            <a:srgbClr val="5B9BD5">
+                              <a:shade val="50000"/>
+                            </a:srgbClr>
+                          </a:solidFill>
+                          <a:prstDash val="solid"/>
+                          <a:miter lim="800000"/>
+                        </a:ln>
+                        <a:effectLst/>
+                      </wps:spPr>
+                      <wps:bodyPr rot="0" spcFirstLastPara="0" vertOverflow="overflow" horzOverflow="overflow" vert="horz" wrap="square" lIns="91440" tIns="45720" rIns="91440" bIns="45720" numCol="1" spcCol="0" rtlCol="0" fromWordArt="0" anchor="ctr" anchorCtr="0" forceAA="0" compatLnSpc="1">
+                        <a:prstTxWarp prst="textNoShape">
+                          <a:avLst/>
+                        </a:prstTxWarp>
+                        <a:noAutofit/>
+                      </wps:bodyPr>
+                    </wps:wsp>
+                  </a:graphicData>
+                </a:graphic>
+              </wp:anchor>
+            </w:drawing>
+          </mc:Choice>
+          <mc:Fallback>
+            <w:pict>
+              <v:shape w14:anchorId="75E4A636" id="Triângulo retângulo 5" o:spid="_x0000_s1026" type="#_x0000_t6" style="position:absolute;margin-left:399pt;margin-top:15.9pt;width:79.7pt;height:72.95pt;rotation:90;z-index:251665408;visibility:visible;mso-wrap-style:square;mso-wrap-distance-left:9pt;mso-wrap-distance-top:0;mso-wrap-distance-right:9pt;mso-wrap-distance-bottom:0;mso-position-horizontal:absolute;mso-position-horizontal-relative:margin;mso-position-vertical:absolute;mso-position-vertical-relative:text;v-text-anchor:middle" o:gfxdata="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" fillcolor="#5b9bd5" strokecolor="#41719c" strokeweight="1pt">
+                <w10:wrap anchorx="margin"/>
+              </v:shape>
+            </w:pict>
+          </mc:Fallback>
+        </mc:AlternateContent>
+      </w:r>
+      <w:r>
+        <w:rPr>
+          <w:noProof/>
+          <w:lang w:eastAsia="pt-PT"/>
+        </w:rPr>
+        <mc:AlternateContent>
+          <mc:Choice Requires="wps">
+            <w:drawing>
+              <wp:anchor distT="0" distB="0" distL="114300" distR="114300" simplePos="0" relativeHeight="251663360" behindDoc="0" locked="0" layoutInCell="1" allowOverlap="1" wp14:anchorId="450475F3" wp14:editId="572DC9FC">
+                <wp:simplePos x="0" y="0"/>
+                <wp:positionH relativeFrom="margin">
+                  <wp:posOffset>1219200</wp:posOffset>
+                </wp:positionH>
+                <wp:positionV relativeFrom="paragraph">
+                  <wp:posOffset>180975</wp:posOffset>
+                </wp:positionV>
+                <wp:extent cx="3228975" cy="981075"/>
+                <wp:effectExtent l="0" t="0" r="28575" b="28575"/>
+                <wp:wrapNone/>
+                <wp:docPr id="7" name="Retângulo 6"/>
+                <wp:cNvGraphicFramePr/>
+                <a:graphic xmlns:a="http://schemas.openxmlformats.org/drawingml/2006/main">
+                  <a:graphicData uri="http://schemas.microsoft.com/office/word/2010/wordprocessingShape">
+                    <wps:wsp>
+                      <wps:cNvSpPr/>
+                      <wps:spPr>
+                        <a:xfrm>
+                          <a:off x="0" y="0"/>
+                          <a:ext cx="3228975" cy="981075"/>
+                        </a:xfrm>
+                        <a:prstGeom prst="rect">
+                          <a:avLst/>
+                        </a:prstGeom>
+                        <a:solidFill>
+                          <a:sysClr val="window" lastClr="FFFFFF">
+                            <a:lumMod val="65000"/>
+                          </a:sysClr>
+                        </a:solidFill>
+                        <a:ln w="12700" cap="flat" cmpd="sng" algn="ctr">
+                          <a:solidFill>
+                            <a:srgbClr val="5B9BD5">
+                              <a:shade val="50000"/>
+                            </a:srgbClr>
+                          </a:solidFill>
+                          <a:prstDash val="solid"/>
+                          <a:miter lim="800000"/>
+                        </a:ln>
+                        <a:effectLst/>
+                      </wps:spPr>
+                      <wps:bodyPr rot="0" spcFirstLastPara="0" vertOverflow="overflow" horzOverflow="overflow" vert="horz" wrap="square" lIns="91440" tIns="45720" rIns="91440" bIns="45720" numCol="1" spcCol="0" rtlCol="0" fromWordArt="0" anchor="ctr" anchorCtr="0" forceAA="0" compatLnSpc="1">
+                        <a:prstTxWarp prst="textNoShape">
+                          <a:avLst/>
+                        </a:prstTxWarp>
+                        <a:noAutofit/>
+                      </wps:bodyPr>
+                    </wps:wsp>
+                  </a:graphicData>
+                </a:graphic>
+                <wp14:sizeRelH relativeFrom="margin">
+                  <wp14:pctWidth>0</wp14:pctWidth>
+                </wp14:sizeRelH>
+                <wp14:sizeRelV relativeFrom="margin">
+                  <wp14:pctHeight>0</wp14:pctHeight>
+                </wp14:sizeRelV>
+              </wp:anchor>
+            </w:drawing>
+          </mc:Choice>
+          <mc:Fallback>
+            <w:pict>
+              <v:rect w14:anchorId="36256771" id="Retângulo 6" o:spid="_x0000_s1026" style="position:absolute;margin-left:96pt;margin-top:14.25pt;width:254.25pt;height:77.25pt;z-index:251663360;visibility:visible;mso-wrap-style:square;mso-width-percent:0;mso-height-percent:0;mso-wrap-distance-left:9pt;mso-wrap-distance-top:0;mso-wrap-distance-right:9pt;mso-wrap-distance-bottom:0;mso-position-horizontal:absolute;mso-position-horizontal-relative:margin;mso-position-vertical:absolute;mso-position-vertical-relative:text;mso-width-percent:0;mso-height-percent:0;mso-width-relative:margin;mso-height-relative:margin;v-text-anchor:middle" o:gfxdata="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" fillcolor="#a6a6a6" strokecolor="#41719c" strokeweight="1pt">
+                <w10:wrap anchorx="margin"/>
+              </v:rect>
+            </w:pict>
+          </mc:Fallback>
+        </mc:AlternateContent>
+      </w:r>
+    </w:p>
+    <w:p>
+      <w:r>
+        <w:rPr>
+          <w:noProof/>
+          <w:lang w:eastAsia="pt-PT"/>
+        </w:rPr>
+        <mc:AlternateContent>
+          <mc:Choice Requires="wps">
+            <w:drawing>
+              <wp:anchor distT="0" distB="0" distL="114300" distR="114300" simplePos="0" relativeHeight="251679744" behindDoc="0" locked="0" layoutInCell="1" allowOverlap="1" wp14:anchorId="5C1A1DB8" wp14:editId="70F2FA53">
+                <wp:simplePos x="0" y="0"/>
+                <wp:positionH relativeFrom="column">
+                  <wp:posOffset>4933950</wp:posOffset>
+                </wp:positionH>
+                <wp:positionV relativeFrom="paragraph">
+                  <wp:posOffset>200025</wp:posOffset>
+                </wp:positionV>
+                <wp:extent cx="158496" cy="219456"/>
+                <wp:effectExtent l="0" t="0" r="0" b="0"/>
+                <wp:wrapNone/>
+                <wp:docPr id="3" name="CaixaDeTexto 13"/>
+                <wp:cNvGraphicFramePr/>
+                <a:graphic xmlns:a="http://schemas.openxmlformats.org/drawingml/2006/main">
+                  <a:graphicData uri="http://schemas.microsoft.com/office/word/2010/wordprocessingShape">
+                    <wps:wsp>
+                      <wps:cNvSpPr txBox="1"/>
+                      <wps:spPr>
+                        <a:xfrm>
+                          <a:off x="0" y="0"/>
+                          <a:ext cx="158496" cy="219456"/>
+                        </a:xfrm>
+                        <a:prstGeom prst="rect">
+                          <a:avLst/>
+                        </a:prstGeom>
+                        <a:noFill/>
+                      </wps:spPr>
+                      <wps:txbx>
+                        <w:txbxContent>
+                          <w:p>
+                            <w:pPr>
+                              <w:pStyle w:val="NormalWeb"/>
+                              <w:spacing w:before="0" w:beforeAutospacing="0" w:after="0" w:afterAutospacing="0"/>
+                            </w:pPr>
+                            <w:r>
+                              <w:rPr>
+                                <w:rFonts w:asciiTheme="minorHAnsi" w:hAnsi="Calibri" w:cstheme="minorBidi"/>
+                                <w:color w:val="000000" w:themeColor="text1"/>
+                                <w:kern w:val="24"/>
+                                <w:sz w:val="16"/>
+                                <w:szCs w:val="16"/>
+                              </w:rPr>
+                              <w:t>b</w:t>
+                            </w:r>
+                          </w:p>
+                        </w:txbxContent>
+                      </wps:txbx>
+                      <wps:bodyPr wrap="square" rtlCol="0">
+                        <a:spAutoFit/>
+                      </wps:bodyPr>
+                    </wps:wsp>
+                  </a:graphicData>
+                </a:graphic>
+              </wp:anchor>
+            </w:drawing>
+          </mc:Choice>
+          <mc:Fallback>
+            <w:pict>
+              <v:shape w14:anchorId="5C1A1DB8" id="_x0000_s1037" type="#_x0000_t202" style="position:absolute;margin-left:388.5pt;margin-top:15.75pt;width:12.5pt;height:17.3pt;z-index:251679744;visibility:visible;mso-wrap-style:square;mso-wrap-distance-left:9pt;mso-wrap-distance-top:0;mso-wrap-distance-right:9pt;mso-wrap-distance-bottom:0;mso-position-horizontal:absolute;mso-position-horizontal-relative:text;mso-position-vertical:absolute;mso-position-vertical-relative:text;v-text-anchor:top" o:gfxdata="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" filled="f" stroked="f">
+                <v:textbox style="mso-fit-shape-to-text:t">
+                  <w:txbxContent>
+                    <w:p>
+                      <w:pPr>
+                        <w:pStyle w:val="NormalWeb"/>
+                        <w:spacing w:before="0" w:beforeAutospacing="0" w:after="0" w:afterAutospacing="0"/>
+                      </w:pPr>
+                      <w:r>
+                        <w:rPr>
+                          <w:rFonts w:asciiTheme="minorHAnsi" w:hAnsi="Calibri" w:cstheme="minorBidi"/>
+                          <w:color w:val="000000" w:themeColor="text1"/>
+                          <w:kern w:val="24"/>
+                          <w:sz w:val="16"/>
+                          <w:szCs w:val="16"/>
+                        </w:rPr>
+                        <w:t>b</w:t>
+                      </w:r>
+                    </w:p>
+                  </w:txbxContent>
+                </v:textbox>
+              </v:shape>
+            </w:pict>
+          </mc:Fallback>
+        </mc:AlternateContent>
+      </w:r>
+      <w:r>
+        <w:rPr>
+          <w:noProof/>
+          <w:lang w:eastAsia="pt-PT"/>
+        </w:rPr>
+        <mc:AlternateContent>
+          <mc:Choice Requires="wps">
+            <w:drawing>
+              <wp:anchor distT="0" distB="0" distL="114300" distR="114300" simplePos="0" relativeHeight="251675648" behindDoc="0" locked="0" layoutInCell="1" allowOverlap="1" wp14:anchorId="347A443B" wp14:editId="51984B7F">
+                <wp:simplePos x="0" y="0"/>
+                <wp:positionH relativeFrom="column">
+                  <wp:posOffset>676275</wp:posOffset>
+                </wp:positionH>
+                <wp:positionV relativeFrom="paragraph">
+                  <wp:posOffset>256540</wp:posOffset>
+                </wp:positionV>
+                <wp:extent cx="158496" cy="219456"/>
+                <wp:effectExtent l="0" t="0" r="0" b="0"/>
+                <wp:wrapNone/>
+                <wp:docPr id="15" name="CaixaDeTexto 13"/>
+                <wp:cNvGraphicFramePr/>
+                <a:graphic xmlns:a="http://schemas.openxmlformats.org/drawingml/2006/main">
+                  <a:graphicData uri="http://schemas.microsoft.com/office/word/2010/wordprocessingShape">
+                    <wps:wsp>
+                      <wps:cNvSpPr txBox="1"/>
+                      <wps:spPr>
+                        <a:xfrm>
+                          <a:off x="0" y="0"/>
+                          <a:ext cx="158496" cy="219456"/>
+                        </a:xfrm>
+                        <a:prstGeom prst="rect">
+                          <a:avLst/>
+                        </a:prstGeom>
+                        <a:noFill/>
+                      </wps:spPr>
+                      <wps:txbx>
+                        <w:txbxContent>
+                          <w:p>
+                            <w:pPr>
+                              <w:pStyle w:val="NormalWeb"/>
+                              <w:spacing w:before="0" w:beforeAutospacing="0" w:after="0" w:afterAutospacing="0"/>
+                            </w:pPr>
+                            <w:r>
+                              <w:rPr>
+                                <w:rFonts w:asciiTheme="minorHAnsi" w:hAnsi="Calibri" w:cstheme="minorBidi"/>
+                                <w:color w:val="000000" w:themeColor="text1"/>
+                                <w:kern w:val="24"/>
+                                <w:sz w:val="16"/>
+                                <w:szCs w:val="16"/>
+                              </w:rPr>
+                              <w:t>b</w:t>
+                            </w:r>
+                          </w:p>
+                        </w:txbxContent>
+                      </wps:txbx>
+                      <wps:bodyPr wrap="square" rtlCol="0">
+                        <a:spAutoFit/>
+                      </wps:bodyPr>
+                    </wps:wsp>
+                  </a:graphicData>
+                </a:graphic>
+              </wp:anchor>
+            </w:drawing>
+          </mc:Choice>
+          <mc:Fallback>
+            <w:pict>
+              <v:shape w14:anchorId="347A443B" id="_x0000_s1038" type="#_x0000_t202" style="position:absolute;margin-left:53.25pt;margin-top:20.2pt;width:12.5pt;height:17.3pt;z-index:251675648;visibility:visible;mso-wrap-style:square;mso-wrap-distance-left:9pt;mso-wrap-distance-top:0;mso-wrap-distance-right:9pt;mso-wrap-distance-bottom:0;mso-position-horizontal:absolute;mso-position-horizontal-relative:text;mso-position-vertical:absolute;mso-position-vertical-relative:text;v-text-anchor:top" o:gfxdata="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" filled="f" stroked="f">
+                <v:textbox style="mso-fit-shape-to-text:t">
+                  <w:txbxContent>
+                    <w:p>
+                      <w:pPr>
+                        <w:pStyle w:val="NormalWeb"/>
+                        <w:spacing w:before="0" w:beforeAutospacing="0" w:after="0" w:afterAutospacing="0"/>
+                      </w:pPr>
+                      <w:r>
+                        <w:rPr>
+                          <w:rFonts w:asciiTheme="minorHAnsi" w:hAnsi="Calibri" w:cstheme="minorBidi"/>
+                          <w:color w:val="000000" w:themeColor="text1"/>
+                          <w:kern w:val="24"/>
+                          <w:sz w:val="16"/>
+                          <w:szCs w:val="16"/>
+                        </w:rPr>
+                        <w:t>b</w:t>
+                      </w:r>
+                    </w:p>
+                  </w:txbxContent>
+                </v:textbox>
+              </v:shape>
+            </w:pict>
+          </mc:Fallback>
+        </mc:AlternateContent>
+      </w:r>
+      <w:r>
+        <w:rPr>
+          <w:noProof/>
+          <w:lang w:eastAsia="pt-PT"/>
+        </w:rPr>
+        <mc:AlternateContent>
+          <mc:Choice Requires="wps">
+            <w:drawing>
+              <wp:anchor distT="0" distB="0" distL="114300" distR="114300" simplePos="0" relativeHeight="251661312" behindDoc="0" locked="0" layoutInCell="1" allowOverlap="1" wp14:anchorId="5A952C97" wp14:editId="27DC7473">
+                <wp:simplePos x="0" y="0"/>
+                <wp:positionH relativeFrom="margin">
+                  <wp:posOffset>272415</wp:posOffset>
+                </wp:positionH>
+                <wp:positionV relativeFrom="paragraph">
+                  <wp:posOffset>68580</wp:posOffset>
+                </wp:positionV>
+                <wp:extent cx="323850" cy="304800"/>
+                <wp:effectExtent l="0" t="0" r="0" b="0"/>
+                <wp:wrapNone/>
+                <wp:docPr id="9" name="CaixaDeTexto 8"/>
+                <wp:cNvGraphicFramePr/>
+                <a:graphic xmlns:a="http://schemas.openxmlformats.org/drawingml/2006/main">
+                  <a:graphicData uri="http://schemas.microsoft.com/office/word/2010/wordprocessingShape">
+                    <wps:wsp>
+                      <wps:cNvSpPr txBox="1"/>
+                      <wps:spPr>
+                        <a:xfrm>
+                          <a:off x="0" y="0"/>
+                          <a:ext cx="323850" cy="304800"/>
+                        </a:xfrm>
+                        <a:prstGeom prst="rect">
+                          <a:avLst/>
+                        </a:prstGeom>
+                        <a:noFill/>
+                      </wps:spPr>
+                      <wps:txbx>
+                        <w:txbxContent>
+                          <w:p>
+                            <w:pPr>
+                              <w:pStyle w:val="NormalWeb"/>
+                              <w:spacing w:before="0" w:beforeAutospacing="0" w:after="0" w:afterAutospacing="0"/>
+                              <w:rPr>
+                                <w:sz w:val="16"/>
+                                <w:szCs w:val="16"/>
+                              </w:rPr>
+                            </w:pPr>
+                            <w:r>
+                              <w:rPr>
+                                <w:rFonts w:asciiTheme="minorHAnsi" w:hAnsi="Calibri" w:cstheme="minorBidi"/>
+                                <w:color w:val="000000" w:themeColor="text1"/>
+                                <w:kern w:val="24"/>
+                                <w:sz w:val="16"/>
+                                <w:szCs w:val="16"/>
+                              </w:rPr>
+                              <w:t>A1</w:t>
+                            </w:r>
+                          </w:p>
+                        </w:txbxContent>
+                      </wps:txbx>
+                      <wps:bodyPr wrap="square" rtlCol="0">
+                        <a:noAutofit/>
+                      </wps:bodyPr>
+                    </wps:wsp>
+                  </a:graphicData>
+                </a:graphic>
+                <wp14:sizeRelH relativeFrom="margin">
+                  <wp14:pctWidth>0</wp14:pctWidth>
+                </wp14:sizeRelH>
+                <wp14:sizeRelV relativeFrom="margin">
+                  <wp14:pctHeight>0</wp14:pctHeight>
+                </wp14:sizeRelV>
+              </wp:anchor>
+            </w:drawing>
+          </mc:Choice>
+          <mc:Fallback>
+            <w:pict>
+              <v:shape w14:anchorId="5A952C97" id="CaixaDeTexto 8" o:spid="_x0000_s1039" type="#_x0000_t202" style="position:absolute;margin-left:21.45pt;margin-top:5.4pt;width:25.5pt;height:24pt;z-index:251661312;visibility:visible;mso-wrap-style:square;mso-width-percent:0;mso-height-percent:0;mso-wrap-distance-left:9pt;mso-wrap-distance-top:0;mso-wrap-distance-right:9pt;mso-wrap-distance-bottom:0;mso-position-horizontal:absolute;mso-position-horizontal-relative:margin;mso-position-vertical:absolute;mso-position-vertical-relative:text;mso-width-percent:0;mso-height-percent:0;mso-width-relative:margin;mso-height-relative:margin;v-text-anchor:top" o:gfxdata="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" filled="f" stroked="f">
+                <v:textbox>
+                  <w:txbxContent>
+                    <w:p>
+                      <w:pPr>
+                        <w:pStyle w:val="NormalWeb"/>
+                        <w:spacing w:before="0" w:beforeAutospacing="0" w:after="0" w:afterAutospacing="0"/>
+                        <w:rPr>
+                          <w:sz w:val="16"/>
+                          <w:szCs w:val="16"/>
+                        </w:rPr>
+                      </w:pPr>
+                      <w:r>
+                        <w:rPr>
+                          <w:rFonts w:asciiTheme="minorHAnsi" w:hAnsi="Calibri" w:cstheme="minorBidi"/>
+                          <w:color w:val="000000" w:themeColor="text1"/>
+                          <w:kern w:val="24"/>
+                          <w:sz w:val="16"/>
+                          <w:szCs w:val="16"/>
+                        </w:rPr>
+                        <w:t>A1</w:t>
+                      </w:r>
+                    </w:p>
+                  </w:txbxContent>
+                </v:textbox>
+                <w10:wrap anchorx="margin"/>
+              </v:shape>
+            </w:pict>
+          </mc:Fallback>
+        </mc:AlternateContent>
+      </w:r>
+      <w:r>
+        <w:rPr>
+          <w:noProof/>
+          <w:lang w:eastAsia="pt-PT"/>
+        </w:rPr>
+        <mc:AlternateContent>
+          <mc:Choice Requires="wps">
+            <w:drawing>
+              <wp:anchor distT="0" distB="0" distL="114300" distR="114300" simplePos="0" relativeHeight="251671552" behindDoc="0" locked="0" layoutInCell="1" allowOverlap="1" wp14:anchorId="4F6C2037" wp14:editId="021CBFEA">
+                <wp:simplePos x="0" y="0"/>
+                <wp:positionH relativeFrom="column">
+                  <wp:posOffset>5253990</wp:posOffset>
+                </wp:positionH>
+                <wp:positionV relativeFrom="paragraph">
+                  <wp:posOffset>78105</wp:posOffset>
+                </wp:positionV>
+                <wp:extent cx="353568" cy="246221"/>
+                <wp:effectExtent l="0" t="0" r="0" b="0"/>
+                <wp:wrapNone/>
+                <wp:docPr id="11" name="CaixaDeTexto 10"/>
+                <wp:cNvGraphicFramePr/>
+                <a:graphic xmlns:a="http://schemas.openxmlformats.org/drawingml/2006/main">
+                  <a:graphicData uri="http://schemas.microsoft.com/office/word/2010/wordprocessingShape">
+                    <wps:wsp>
+                      <wps:cNvSpPr txBox="1"/>
+                      <wps:spPr>
+                        <a:xfrm>
+                          <a:off x="0" y="0"/>
+                          <a:ext cx="353568" cy="246221"/>
+                        </a:xfrm>
+                        <a:prstGeom prst="rect">
+                          <a:avLst/>
+                        </a:prstGeom>
+                        <a:noFill/>
+                      </wps:spPr>
+                      <wps:txbx>
+                        <w:txbxContent>
+                          <w:p>
+                            <w:pPr>
+                              <w:pStyle w:val="NormalWeb"/>
+                              <w:spacing w:before="0" w:beforeAutospacing="0" w:after="0" w:afterAutospacing="0"/>
+                              <w:rPr>
+                                <w:sz w:val="16"/>
+                                <w:szCs w:val="16"/>
+                              </w:rPr>
+                            </w:pPr>
+                            <w:r>
+                              <w:rPr>
+                                <w:rFonts w:asciiTheme="minorHAnsi" w:hAnsi="Calibri" w:cstheme="minorBidi"/>
+                                <w:color w:val="000000" w:themeColor="text1"/>
+                                <w:kern w:val="24"/>
+                                <w:sz w:val="16"/>
+                                <w:szCs w:val="16"/>
+                              </w:rPr>
+                              <w:t>A3</w:t>
+                            </w:r>
+                          </w:p>
+                        </w:txbxContent>
+                      </wps:txbx>
+                      <wps:bodyPr wrap="square" rtlCol="0">
+                        <a:spAutoFit/>
+                      </wps:bodyPr>
+                    </wps:wsp>
+                  </a:graphicData>
+                </a:graphic>
+              </wp:anchor>
+            </w:drawing>
+          </mc:Choice>
+          <mc:Fallback>
+            <w:pict>
+              <v:shape w14:anchorId="4F6C2037" id="CaixaDeTexto 10" o:spid="_x0000_s1040" type="#_x0000_t202" style="position:absolute;margin-left:413.7pt;margin-top:6.15pt;width:27.85pt;height:19.4pt;z-index:251671552;visibility:visible;mso-wrap-style:square;mso-wrap-distance-left:9pt;mso-wrap-distance-top:0;mso-wrap-distance-right:9pt;mso-wrap-distance-bottom:0;mso-position-horizontal:absolute;mso-position-horizontal-relative:text;mso-position-vertical:absolute;mso-position-vertical-relative:text;v-text-anchor:top" o:gfxdata="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" filled="f" stroked="f">
+                <v:textbox style="mso-fit-shape-to-text:t">
+                  <w:txbxContent>
+                    <w:p>
+                      <w:pPr>
+                        <w:pStyle w:val="NormalWeb"/>
+                        <w:spacing w:before="0" w:beforeAutospacing="0" w:after="0" w:afterAutospacing="0"/>
+                        <w:rPr>
+                          <w:sz w:val="16"/>
+                          <w:szCs w:val="16"/>
+                        </w:rPr>
+                      </w:pPr>
+                      <w:r>
+                        <w:rPr>
+                          <w:rFonts w:asciiTheme="minorHAnsi" w:hAnsi="Calibri" w:cstheme="minorBidi"/>
+                          <w:color w:val="000000" w:themeColor="text1"/>
+                          <w:kern w:val="24"/>
+                          <w:sz w:val="16"/>
+                          <w:szCs w:val="16"/>
+                        </w:rPr>
+                        <w:t>A3</w:t>
+                      </w:r>
+                    </w:p>
+                  </w:txbxContent>
+                </v:textbox>
+              </v:shape>
+            </w:pict>
+          </mc:Fallback>
+        </mc:AlternateContent>
+      </w:r>
+      <w:r>
+        <w:rPr>
+          <w:b/>
+          <w:noProof/>
+          <w:sz w:val="32"/>
+          <w:szCs w:val="32"/>
+          <w:lang w:eastAsia="pt-PT"/>
+        </w:rPr>
+        <mc:AlternateContent>
+          <mc:Choice Requires="wps">
+            <w:drawing>
+              <wp:anchor distT="0" distB="0" distL="114300" distR="114300" simplePos="0" relativeHeight="251669504" behindDoc="0" locked="0" layoutInCell="1" allowOverlap="1" wp14:anchorId="23FB36FF" wp14:editId="777996F3">
+                <wp:simplePos x="0" y="0"/>
+                <wp:positionH relativeFrom="column">
+                  <wp:posOffset>2644140</wp:posOffset>
+                </wp:positionH>
+                <wp:positionV relativeFrom="paragraph">
+                  <wp:posOffset>259080</wp:posOffset>
+                </wp:positionV>
+                <wp:extent cx="329184" cy="230832"/>
+                <wp:effectExtent l="0" t="0" r="0" b="0"/>
+                <wp:wrapNone/>
+                <wp:docPr id="10" name="CaixaDeTexto 9"/>
+                <wp:cNvGraphicFramePr/>
+                <a:graphic xmlns:a="http://schemas.openxmlformats.org/drawingml/2006/main">
+                  <a:graphicData uri="http://schemas.microsoft.com/office/word/2010/wordprocessingShape">
+                    <wps:wsp>
+                      <wps:cNvSpPr txBox="1"/>
+                      <wps:spPr>
+                        <a:xfrm>
+                          <a:off x="0" y="0"/>
+                          <a:ext cx="329184" cy="230832"/>
+                        </a:xfrm>
+                        <a:prstGeom prst="rect">
+                          <a:avLst/>
+                        </a:prstGeom>
+                        <a:noFill/>
+                      </wps:spPr>
+                      <wps:txbx>
+                        <w:txbxContent>
+                          <w:p>
+                            <w:pPr>
+                              <w:pStyle w:val="NormalWeb"/>
+                              <w:spacing w:before="0" w:beforeAutospacing="0" w:after="0" w:afterAutospacing="0"/>
+                            </w:pPr>
+                            <w:r>
+                              <w:rPr>
+                                <w:rFonts w:asciiTheme="minorHAnsi" w:hAnsi="Calibri" w:cstheme="minorBidi"/>
+                                <w:color w:val="000000" w:themeColor="text1"/>
+                                <w:kern w:val="24"/>
+                                <w:sz w:val="18"/>
+                                <w:szCs w:val="18"/>
+                              </w:rPr>
+                              <w:t>A2</w:t>
+                            </w:r>
+                          </w:p>
+                        </w:txbxContent>
+                      </wps:txbx>
+                      <wps:bodyPr wrap="square" rtlCol="0">
+                        <a:spAutoFit/>
+                      </wps:bodyPr>
+                    </wps:wsp>
+                  </a:graphicData>
+                </a:graphic>
+              </wp:anchor>
+            </w:drawing>
+          </mc:Choice>
+          <mc:Fallback>
+            <w:pict>
+              <v:shape w14:anchorId="23FB36FF" id="CaixaDeTexto 9" o:spid="_x0000_s1041" type="#_x0000_t202" style="position:absolute;margin-left:208.2pt;margin-top:20.4pt;width:25.9pt;height:18.2pt;z-index:251669504;visibility:visible;mso-wrap-style:square;mso-wrap-distance-left:9pt;mso-wrap-distance-top:0;mso-wrap-distance-right:9pt;mso-wrap-distance-bottom:0;mso-position-horizontal:absolute;mso-position-horizontal-relative:text;mso-position-vertical:absolute;mso-position-vertical-relative:text;v-text-anchor:top" o:gfxdata="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" filled="f" stroked="f">
+                <v:textbox style="mso-fit-shape-to-text:t">
+                  <w:txbxContent>
+                    <w:p>
+                      <w:pPr>
+                        <w:pStyle w:val="NormalWeb"/>
+                        <w:spacing w:before="0" w:beforeAutospacing="0" w:after="0" w:afterAutospacing="0"/>
+                      </w:pPr>
+                      <w:r>
+                        <w:rPr>
+                          <w:rFonts w:asciiTheme="minorHAnsi" w:hAnsi="Calibri" w:cstheme="minorBidi"/>
+                          <w:color w:val="000000" w:themeColor="text1"/>
+                          <w:kern w:val="24"/>
+                          <w:sz w:val="18"/>
+                          <w:szCs w:val="18"/>
+                        </w:rPr>
+                        <w:t>A2</w:t>
+                      </w:r>
+                    </w:p>
+                  </w:txbxContent>
+                </v:textbox>
+              </v:shape>
+            </w:pict>
+          </mc:Fallback>
+        </mc:AlternateContent>
+      </w:r>
+    </w:p>
+    <w:p>
+      <w:r>
+        <w:rPr>
+          <w:noProof/>
+          <w:lang w:eastAsia="pt-PT"/>
+        </w:rPr>
+        <mc:AlternateContent>
+          <mc:Choice Requires="wps">
+            <w:drawing>
+              <wp:anchor distT="0" distB="0" distL="114300" distR="114300" simplePos="0" relativeHeight="251677696" behindDoc="0" locked="0" layoutInCell="1" allowOverlap="1" wp14:anchorId="009A3A09" wp14:editId="37B12E68">
+                <wp:simplePos x="0" y="0"/>
+                <wp:positionH relativeFrom="column">
+                  <wp:posOffset>1047750</wp:posOffset>
+                </wp:positionH>
+                <wp:positionV relativeFrom="paragraph">
+                  <wp:posOffset>19050</wp:posOffset>
+                </wp:positionV>
+                <wp:extent cx="158496" cy="219456"/>
+                <wp:effectExtent l="0" t="0" r="0" b="0"/>
+                <wp:wrapNone/>
+                <wp:docPr id="2" name="CaixaDeTexto 13"/>
+                <wp:cNvGraphicFramePr/>
+                <a:graphic xmlns:a="http://schemas.openxmlformats.org/drawingml/2006/main">
+                  <a:graphicData uri="http://schemas.microsoft.com/office/word/2010/wordprocessingShape">
+                    <wps:wsp>
+                      <wps:cNvSpPr txBox="1"/>
+                      <wps:spPr>
+                        <a:xfrm>
+                          <a:off x="0" y="0"/>
+                          <a:ext cx="158496" cy="219456"/>
+                        </a:xfrm>
+                        <a:prstGeom prst="rect">
+                          <a:avLst/>
+                        </a:prstGeom>
+                        <a:noFill/>
+                      </wps:spPr>
+                      <wps:txbx>
+                        <w:txbxContent>
+                          <w:p>
+                            <w:pPr>
+                              <w:pStyle w:val="NormalWeb"/>
+                              <w:spacing w:before="0" w:beforeAutospacing="0" w:after="0" w:afterAutospacing="0"/>
+                            </w:pPr>
+                            <w:r>
+                              <w:rPr>
+                                <w:rFonts w:asciiTheme="minorHAnsi" w:hAnsi="Calibri" w:cstheme="minorBidi"/>
+                                <w:color w:val="000000" w:themeColor="text1"/>
+                                <w:kern w:val="24"/>
+                                <w:sz w:val="16"/>
+                                <w:szCs w:val="16"/>
+                              </w:rPr>
+                              <w:t>b</w:t>
+                            </w:r>
+                          </w:p>
+                        </w:txbxContent>
+                      </wps:txbx>
+                      <wps:bodyPr wrap="square" rtlCol="0">
+                        <a:spAutoFit/>
+                      </wps:bodyPr>
+                    </wps:wsp>
+                  </a:graphicData>
+                </a:graphic>
+              </wp:anchor>
+            </w:drawing>
+          </mc:Choice>
+          <mc:Fallback>
+            <w:pict>
+              <v:shape w14:anchorId="009A3A09" id="_x0000_s1042" type="#_x0000_t202" style="position:absolute;margin-left:82.5pt;margin-top:1.5pt;width:12.5pt;height:17.3pt;z-index:251677696;visibility:visible;mso-wrap-style:square;mso-wrap-distance-left:9pt;mso-wrap-distance-top:0;mso-wrap-distance-right:9pt;mso-wrap-distance-bottom:0;mso-position-horizontal:absolute;mso-position-horizontal-relative:text;mso-position-vertical:absolute;mso-position-vertical-relative:text;v-text-anchor:top" o:gfxdata="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" filled="f" stroked="f">
+                <v:textbox style="mso-fit-shape-to-text:t">
+                  <w:txbxContent>
+                    <w:p>
+                      <w:pPr>
+                        <w:pStyle w:val="NormalWeb"/>
+                        <w:spacing w:before="0" w:beforeAutospacing="0" w:after="0" w:afterAutospacing="0"/>
+                      </w:pPr>
+                      <w:r>
+                        <w:rPr>
+                          <w:rFonts w:asciiTheme="minorHAnsi" w:hAnsi="Calibri" w:cstheme="minorBidi"/>
+                          <w:color w:val="000000" w:themeColor="text1"/>
+                          <w:kern w:val="24"/>
+                          <w:sz w:val="16"/>
+                          <w:szCs w:val="16"/>
+                        </w:rPr>
+                        <w:t>b</w:t>
+                      </w:r>
+                    </w:p>
+                  </w:txbxContent>
+                </v:textbox>
+              </v:shape>
+            </w:pict>
+          </mc:Fallback>
+        </mc:AlternateContent>
+      </w:r>
+    </w:p>
+    <w:p>
+      <w:r>
+        <w:rPr>
+          <w:noProof/>
+          <w:lang w:eastAsia="pt-PT"/>
+        </w:rPr>
+        <mc:AlternateContent>
+          <mc:Choice Requires="wps">
+            <w:drawing>
+              <wp:anchor distT="0" distB="0" distL="114300" distR="114300" simplePos="0" relativeHeight="251685888" behindDoc="0" locked="0" layoutInCell="1" allowOverlap="1" wp14:anchorId="4EF2872B" wp14:editId="49386DD6">
+                <wp:simplePos x="0" y="0"/>
+                <wp:positionH relativeFrom="column">
+                  <wp:posOffset>2667000</wp:posOffset>
+                </wp:positionH>
+                <wp:positionV relativeFrom="paragraph">
+                  <wp:posOffset>238125</wp:posOffset>
+                </wp:positionV>
+                <wp:extent cx="158496" cy="219456"/>
+                <wp:effectExtent l="0" t="0" r="0" b="0"/>
+                <wp:wrapNone/>
+                <wp:docPr id="14" name="CaixaDeTexto 12"/>
+                <wp:cNvGraphicFramePr/>
+                <a:graphic xmlns:a="http://schemas.openxmlformats.org/drawingml/2006/main">
+                  <a:graphicData uri="http://schemas.microsoft.com/office/word/2010/wordprocessingShape">
+                    <wps:wsp>
+                      <wps:cNvSpPr txBox="1"/>
+                      <wps:spPr>
+                        <a:xfrm>
+                          <a:off x="0" y="0"/>
+                          <a:ext cx="158496" cy="219456"/>
+                        </a:xfrm>
+                        <a:prstGeom prst="rect">
+                          <a:avLst/>
+                        </a:prstGeom>
+                        <a:noFill/>
+                      </wps:spPr>
+                      <wps:txbx>
+                        <w:txbxContent>
+                          <w:p>
+                            <w:pPr>
+                              <w:pStyle w:val="NormalWeb"/>
+                              <w:spacing w:before="0" w:beforeAutospacing="0" w:after="0" w:afterAutospacing="0"/>
+                            </w:pPr>
+                            <w:r>
+                              <w:rPr>
+                                <w:rFonts w:asciiTheme="minorHAnsi" w:hAnsi="Calibri" w:cstheme="minorBidi"/>
+                                <w:color w:val="000000" w:themeColor="text1"/>
+                                <w:kern w:val="24"/>
+                                <w:sz w:val="16"/>
+                                <w:szCs w:val="16"/>
+                              </w:rPr>
+                              <w:t>a</w:t>
+                            </w:r>
+                          </w:p>
+                        </w:txbxContent>
+                      </wps:txbx>
+                      <wps:bodyPr wrap="square" rtlCol="0">
+                        <a:spAutoFit/>
+                      </wps:bodyPr>
+                    </wps:wsp>
+                  </a:graphicData>
+                </a:graphic>
+              </wp:anchor>
+            </w:drawing>
+          </mc:Choice>
+          <mc:Fallback>
+            <w:pict>
+              <v:shape w14:anchorId="4EF2872B" id="_x0000_s1043" type="#_x0000_t202" style="position:absolute;margin-left:210pt;margin-top:18.75pt;width:12.5pt;height:17.3pt;z-index:251685888;visibility:visible;mso-wrap-style:square;mso-wrap-distance-left:9pt;mso-wrap-distance-top:0;mso-wrap-distance-right:9pt;mso-wrap-distance-bottom:0;mso-position-horizontal:absolute;mso-position-horizontal-relative:text;mso-position-vertical:absolute;mso-position-vertical-relative:text;v-text-anchor:top" o:gfxdata="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" filled="f" stroked="f">
+                <v:textbox style="mso-fit-shape-to-text:t">
+                  <w:txbxContent>
+                    <w:p>
+                      <w:pPr>
+                        <w:pStyle w:val="NormalWeb"/>
+                        <w:spacing w:before="0" w:beforeAutospacing="0" w:after="0" w:afterAutospacing="0"/>
+                      </w:pPr>
+                      <w:r>
+                        <w:rPr>
+                          <w:rFonts w:asciiTheme="minorHAnsi" w:hAnsi="Calibri" w:cstheme="minorBidi"/>
+                          <w:color w:val="000000" w:themeColor="text1"/>
+                          <w:kern w:val="24"/>
+                          <w:sz w:val="16"/>
+                          <w:szCs w:val="16"/>
+                        </w:rPr>
+                        <w:t>a</w:t>
+                      </w:r>
+                    </w:p>
+                  </w:txbxContent>
+                </v:textbox>
+              </v:shape>
+            </w:pict>
+          </mc:Fallback>
+        </mc:AlternateContent>
+      </w:r>
+    </w:p>
+    <w:p>
+      <w:pPr>
+        <w:rPr>
+          <w:b/>
+          <w:sz w:val="24"/>
+          <w:szCs w:val="24"/>
+        </w:rPr>
+      </w:pPr>
+    </w:p>
+    <w:p>
+      <w:pPr>
+        <w:jc w:val="center"/>
+        <w:rPr>
+          <w:sz w:val="28"/>
+          <w:szCs w:val="28"/>
+        </w:rPr>
+      </w:pPr>
+    </w:p>
+    <w:p>
+      <w:pPr>
+        <w:jc w:val="center"/>
+        <w:rPr>
+          <w:sz w:val="28"/>
+          <w:szCs w:val="28"/>
+        </w:rPr>
+      </w:pPr>
+    </w:p>
+    <w:p>
+      <w:pPr>
+        <w:rPr>
+          <w:lang w:val="en-US"/>
+        </w:rPr>
+      </w:pPr>
+      <w:r>
+        <w:rPr>
+          <w:lang w:val="en-US"/>
+        </w:rPr>
+        <w:t>Dimensions of ship areas</w:t>
+      </w:r>
+      <w:r>
+        <w:rPr>
+          <w:sz w:val="24"/>
+          <w:szCs w:val="24"/>
+        </w:rPr>
+        <w:t>:</w:t>
+      </w:r>
+    </w:p>
+    <w:p/>
+    <w:p>
+      <w:pPr>
+        <w:rPr>
+          <w:b/>
+          <w:sz w:val="20"/>
+          <w:szCs w:val="20"/>
+          <w:lang w:val="en-US"/>
+        </w:rPr>
+      </w:pPr>
+      <w:r>
+        <w:rPr>
+          <w:b/>
+          <w:sz w:val="20"/>
+          <w:szCs w:val="20"/>
+          <w:lang w:val="en-US"/>
+        </w:rPr>
+        <w:t xml:space="preserve">Container </w:t>
+      </w:r>
+      <w:r>
+        <w:rPr>
+          <w:b/>
+          <w:sz w:val="20"/>
+          <w:szCs w:val="20"/>
+          <w:lang w:val="en-US"/>
+        </w:rPr>
+        <w:t>S</w:t>
+      </w:r>
+      <w:r>
+        <w:rPr>
+          <w:b/>
+          <w:sz w:val="20"/>
+          <w:szCs w:val="20"/>
+          <w:lang w:val="en-US"/>
+        </w:rPr>
+        <w:t>hip</w:t>
+      </w:r>
+    </w:p>
+    <w:p>
+      <w:pPr>
+        <w:rPr>
+          <w:b/>
+          <w:sz w:val="18"/>
+          <w:szCs w:val="18"/>
+          <w:lang w:val="en-US"/>
+        </w:rPr>
+      </w:pPr>
+      <w:r>
+        <w:rPr>
+          <w:b/>
+          <w:sz w:val="18"/>
+          <w:szCs w:val="18"/>
+          <w:lang w:val="en-US"/>
+        </w:rPr>
+        <w:t>A1 and A3:</w:t>
+      </w:r>
+    </w:p>
+    <w:p>
+      <w:pPr>
+        <w:rPr>
+          <w:sz w:val="18"/>
+          <w:szCs w:val="18"/>
+        </w:rPr>
+      </w:pPr>
+      <w:r>
+        <w:rPr>
+          <w:sz w:val="18"/>
+          <w:szCs w:val="18"/>
+          <w:lang w:val="en-US"/>
+        </w:rPr>
+        <w:t xml:space="preserve">  </w:t>
+      </w:r>
+      <w:r>
+        <w:rPr>
+          <w:sz w:val="18"/>
+          <w:szCs w:val="18"/>
+        </w:rPr>
+        <w:t>a = 30 m</w:t>
+      </w:r>
+    </w:p>
+    <w:p>
+      <w:pPr>
+        <w:rPr>
+          <w:sz w:val="18"/>
+          <w:szCs w:val="18"/>
+        </w:rPr>
+      </w:pPr>
+      <w:r>
+        <w:rPr>
+          <w:sz w:val="18"/>
+          <w:szCs w:val="18"/>
+        </w:rPr>
+        <w:t xml:space="preserve">  b = 30 m</w:t>
+      </w:r>
+    </w:p>
+    <w:p>
+      <w:pPr>
+        <w:rPr>
+          <w:b/>
+          <w:sz w:val="18"/>
+          <w:szCs w:val="18"/>
+        </w:rPr>
+      </w:pPr>
+    </w:p>
+    <w:p>
+      <w:pPr>
+        <w:rPr>
+          <w:b/>
+          <w:sz w:val="18"/>
+          <w:szCs w:val="18"/>
+        </w:rPr>
+      </w:pPr>
+      <w:r>
+        <w:rPr>
+          <w:b/>
+          <w:sz w:val="18"/>
+          <w:szCs w:val="18"/>
+        </w:rPr>
+        <w:t>A2:</w:t>
+      </w:r>
+    </w:p>
+    <w:p>
+      <w:pPr>
+        <w:rPr>
+          <w:sz w:val="18"/>
+          <w:szCs w:val="18"/>
+        </w:rPr>
+      </w:pPr>
+      <w:r>
+        <w:rPr>
+          <w:sz w:val="18"/>
+          <w:szCs w:val="18"/>
+        </w:rPr>
+        <w:t xml:space="preserve">  a = 330 m</w:t>
+      </w:r>
+    </w:p>
+    <w:p>
+      <w:pPr>
+        <w:rPr>
+          <w:sz w:val="18"/>
+          <w:szCs w:val="18"/>
+        </w:rPr>
+      </w:pPr>
+      <w:r>
+        <w:rPr>
+          <w:sz w:val="18"/>
+          <w:szCs w:val="18"/>
+        </w:rPr>
+        <w:t xml:space="preserve">  b = 30 m</w:t>
+      </w:r>
+    </w:p>
+    <w:p>
+      <w:pPr>
+        <w:rPr>
+          <w:sz w:val="18"/>
+          <w:szCs w:val="18"/>
+        </w:rPr>
+      </w:pPr>
+    </w:p>
+    <w:p>
+      <w:pPr>
+        <w:rPr>
+          <w:b/>
+          <w:sz w:val="18"/>
+          <w:szCs w:val="18"/>
+        </w:rPr>
+      </w:pPr>
+      <w:r>
+        <w:rPr>
+          <w:b/>
+          <w:sz w:val="18"/>
+          <w:szCs w:val="18"/>
+        </w:rPr>
+        <w:t>A4:</w:t>
+      </w:r>
+    </w:p>
+    <w:p>
+      <w:pPr>
+        <w:rPr>
+          <w:sz w:val="18"/>
+          <w:szCs w:val="18"/>
+          <w:lang w:val="en-US"/>
+        </w:rPr>
+      </w:pPr>
+      <w:r>
+        <w:rPr>
+          <w:b/>
+          <w:sz w:val="18"/>
+          <w:szCs w:val="18"/>
+        </w:rPr>
+        <w:t xml:space="preserve">  </w:t>
+      </w:r>
+      <w:r>
+        <w:rPr>
+          <w:sz w:val="18"/>
+          <w:szCs w:val="18"/>
+          <w:lang w:val="en-US"/>
+        </w:rPr>
+        <w:t>a = 20 m</w:t>
+      </w:r>
+    </w:p>
+    <w:p>
+      <w:pPr>
+        <w:rPr>
+          <w:sz w:val="18"/>
+          <w:szCs w:val="18"/>
+          <w:lang w:val="en-US"/>
+        </w:rPr>
+      </w:pPr>
+      <w:r>
+        <w:rPr>
+          <w:sz w:val="18"/>
+          <w:szCs w:val="18"/>
+          <w:lang w:val="en-US"/>
+        </w:rPr>
+        <w:t xml:space="preserve">  b = 5 m</w:t>
+      </w:r>
+    </w:p>
+    <w:p>
+      <w:pPr>
+        <w:rPr>
+          <w:sz w:val="18"/>
+          <w:szCs w:val="18"/>
+          <w:lang w:val="en-US"/>
+        </w:rPr>
+      </w:pPr>
+    </w:p>
+    <w:p>
+      <w:pPr>
+        <w:rPr>
+          <w:b/>
+          <w:sz w:val="18"/>
+          <w:szCs w:val="18"/>
+          <w:lang w:val="en-US"/>
+        </w:rPr>
+      </w:pPr>
+      <w:r>
+        <w:rPr>
+          <w:b/>
+          <w:sz w:val="18"/>
+          <w:szCs w:val="18"/>
+          <w:lang w:val="en-US"/>
+        </w:rPr>
+        <w:t>A5</w:t>
+      </w:r>
+      <w:r>
+        <w:rPr>
+          <w:b/>
+          <w:sz w:val="18"/>
+          <w:szCs w:val="18"/>
+          <w:lang w:val="en-US"/>
+        </w:rPr>
+        <w:t xml:space="preserve"> and A</w:t>
+      </w:r>
+      <w:r>
+        <w:rPr>
+          <w:b/>
+          <w:sz w:val="18"/>
+          <w:szCs w:val="18"/>
+          <w:lang w:val="en-US"/>
+        </w:rPr>
+        <w:t>6</w:t>
+      </w:r>
+      <w:r>
+        <w:rPr>
+          <w:b/>
+          <w:sz w:val="18"/>
+          <w:szCs w:val="18"/>
+          <w:lang w:val="en-US"/>
+        </w:rPr>
+        <w:t>:</w:t>
+      </w:r>
+    </w:p>
+    <w:p>
+      <w:pPr>
+        <w:rPr>
+          <w:sz w:val="18"/>
+          <w:szCs w:val="18"/>
+        </w:rPr>
+      </w:pPr>
+      <w:r>
+        <w:rPr>
+          <w:sz w:val="18"/>
+          <w:szCs w:val="18"/>
+          <w:lang w:val="en-US"/>
+        </w:rPr>
+        <w:t xml:space="preserve">  </w:t>
+      </w:r>
+      <w:r>
+        <w:rPr>
+          <w:sz w:val="18"/>
+          <w:szCs w:val="18"/>
+        </w:rPr>
+        <w:t>a</w:t>
+      </w:r>
+      <w:bookmarkStart w:id="0" w:name="_GoBack"/>
+      <w:bookmarkEnd w:id="0"/>
+      <w:r>
+        <w:rPr>
+          <w:sz w:val="18"/>
+          <w:szCs w:val="18"/>
+        </w:rPr>
+        <w:t xml:space="preserve"> = </w:t>
+      </w:r>
+      <w:r>
+        <w:rPr>
+          <w:sz w:val="18"/>
+          <w:szCs w:val="18"/>
+        </w:rPr>
+        <w:t>90</w:t>
+      </w:r>
+      <w:r>
+        <w:rPr>
+          <w:sz w:val="18"/>
+          <w:szCs w:val="18"/>
+        </w:rPr>
+        <w:t xml:space="preserve"> m</w:t>
+      </w:r>
+    </w:p>
+    <w:p>
+      <w:pPr>
+        <w:rPr>
+          <w:sz w:val="18"/>
+          <w:szCs w:val="18"/>
+        </w:rPr>
+      </w:pPr>
+      <w:r>
+        <w:rPr>
+          <w:sz w:val="18"/>
+          <w:szCs w:val="18"/>
+        </w:rPr>
+        <w:t xml:space="preserve">  b = 33</w:t>
+      </w:r>
+      <w:r>
+        <w:rPr>
+          <w:sz w:val="18"/>
+          <w:szCs w:val="18"/>
+        </w:rPr>
+        <w:t xml:space="preserve"> m</w:t>
+      </w:r>
+    </w:p>
+    <w:p>
+      <w:pPr>
+        <w:rPr>
+          <w:sz w:val="18"/>
+          <w:szCs w:val="18"/>
+        </w:rPr>
+      </w:pPr>
+    </w:p>
+    <w:p>
+      <w:pPr>
+        <w:rPr>
+          <w:sz w:val="18"/>
+          <w:szCs w:val="18"/>
+        </w:rPr>
+      </w:pPr>
+    </w:p>
+    <w:p>
+      <w:pPr>
+        <w:rPr>
+          <w:b/>
+          <w:sz w:val="24"/>
+          <w:szCs w:val="24"/>
+          <w:lang w:val="en-US"/>
+        </w:rPr>
+      </w:pPr>
+      <w:r>
+        <w:rPr>
+          <w:b/>
+          <w:sz w:val="24"/>
+          <w:szCs w:val="24"/>
+          <w:lang w:val="en-US"/>
+        </w:rPr>
+        <w:t>Calculation of the volume of the areas</w:t>
+      </w:r>
+      <w:r>
+        <w:rPr>
+          <w:b/>
+          <w:sz w:val="24"/>
+          <w:szCs w:val="24"/>
+          <w:lang w:val="en-US"/>
+        </w:rPr>
+        <w:t xml:space="preserve"> and mass</w:t>
+      </w:r>
+    </w:p>
+    <w:p>
+      <w:pPr>
+        <w:rPr>
+          <w:b/>
+          <w:lang w:val="en-US"/>
+        </w:rPr>
+      </w:pPr>
+    </w:p>
+    <w:p>
+      <w:pPr>
+        <w:rPr>
+          <w:sz w:val="24"/>
+          <w:szCs w:val="24"/>
+          <w:lang w:val="en-US"/>
+        </w:rPr>
+      </w:pPr>
+      <w:r>
+        <w:rPr>
+          <w:sz w:val="24"/>
+          <w:szCs w:val="24"/>
+          <w:lang w:val="en-US"/>
+        </w:rPr>
+        <w:t>Volume calculation:</w:t>
+      </w:r>
+    </w:p>
+    <w:p>
+      <w:pPr>
+        <w:rPr>
+          <w:b/>
+          <w:sz w:val="20"/>
+          <w:szCs w:val="20"/>
+          <w:lang w:val="en-US"/>
+        </w:rPr>
+      </w:pPr>
+      <w:r>
+        <w:rPr>
+          <w:b/>
+          <w:sz w:val="20"/>
+          <w:szCs w:val="20"/>
+          <w:lang w:val="en-US"/>
+        </w:rPr>
+        <w:t>Container S</w:t>
+      </w:r>
+      <w:r>
+        <w:rPr>
+          <w:b/>
+          <w:sz w:val="20"/>
+          <w:szCs w:val="20"/>
+          <w:lang w:val="en-US"/>
+        </w:rPr>
+        <w:t>hip</w:t>
+      </w:r>
+    </w:p>
+    <w:p>
+      <w:pPr>
+        <w:rPr>
+          <w:sz w:val="18"/>
+          <w:szCs w:val="18"/>
+        </w:rPr>
+      </w:pPr>
+      <w:r>
+        <w:rPr>
+          <w:b/>
+          <w:sz w:val="18"/>
+          <w:szCs w:val="18"/>
+        </w:rPr>
+        <w:t xml:space="preserve">V (A1 </w:t>
+      </w:r>
+      <w:r>
+        <w:rPr>
+          <w:b/>
+          <w:sz w:val="18"/>
+          <w:szCs w:val="18"/>
+        </w:rPr>
+        <w:t>and</w:t>
+      </w:r>
+      <w:r>
+        <w:rPr>
+          <w:b/>
+          <w:sz w:val="18"/>
+          <w:szCs w:val="18"/>
+        </w:rPr>
+        <w:t xml:space="preserve"> A3) = </w:t>
+      </w:r>
+      <w:r>
+        <w:rPr>
+          <w:sz w:val="18"/>
+          <w:szCs w:val="18"/>
+        </w:rPr>
+        <w:t>Ab x Height =&gt; 30 x 30 = 900 m</w:t>
+      </w:r>
+      <w:r>
+        <w:rPr>
+          <w:rFonts w:cstheme="minorHAnsi"/>
+          <w:sz w:val="18"/>
+          <w:szCs w:val="18"/>
+        </w:rPr>
+        <w:t>³</w:t>
+      </w:r>
+    </w:p>
+    <w:p>
+      <w:pPr>
+        <w:rPr>
+          <w:rFonts w:cstheme="minorHAnsi"/>
+          <w:sz w:val="18"/>
+          <w:szCs w:val="18"/>
+          <w:lang w:val="en-US"/>
+        </w:rPr>
+      </w:pPr>
+      <w:r>
+        <w:rPr>
+          <w:b/>
+          <w:sz w:val="18"/>
+          <w:szCs w:val="18"/>
+          <w:lang w:val="en-US"/>
+        </w:rPr>
+        <w:t xml:space="preserve">V (A2) = </w:t>
+      </w:r>
+      <w:r>
+        <w:rPr>
+          <w:sz w:val="18"/>
+          <w:szCs w:val="18"/>
+          <w:lang w:val="en-US"/>
+        </w:rPr>
+        <w:t>Length x Width x Height =&gt; 330 x 50 x 30 = 495 000 m</w:t>
+      </w:r>
+      <w:r>
+        <w:rPr>
+          <w:rFonts w:cstheme="minorHAnsi"/>
+          <w:sz w:val="18"/>
+          <w:szCs w:val="18"/>
+          <w:lang w:val="en-US"/>
+        </w:rPr>
+        <w:t>³</w:t>
+      </w:r>
+    </w:p>
+    <w:p>
+      <w:pPr>
+        <w:rPr>
+          <w:sz w:val="18"/>
+          <w:szCs w:val="18"/>
+          <w:lang w:val="en-US"/>
+        </w:rPr>
+      </w:pPr>
+      <w:r>
+        <w:rPr>
+          <w:rFonts w:cstheme="minorHAnsi"/>
+          <w:b/>
+          <w:sz w:val="18"/>
+          <w:szCs w:val="18"/>
+          <w:lang w:val="en-US"/>
+        </w:rPr>
+        <w:t xml:space="preserve">V (A4) = </w:t>
+      </w:r>
+      <w:r>
+        <w:rPr>
+          <w:sz w:val="18"/>
+          <w:szCs w:val="18"/>
+          <w:lang w:val="en-US"/>
+        </w:rPr>
+        <w:t>Length x Width x Height</w:t>
+      </w:r>
+      <w:r>
+        <w:rPr>
+          <w:rFonts w:cstheme="minorHAnsi"/>
+          <w:sz w:val="18"/>
+          <w:szCs w:val="18"/>
+          <w:lang w:val="en-US"/>
+        </w:rPr>
+        <w:t xml:space="preserve"> =&gt; 20 x 50 x 5 = 5000</w:t>
+      </w:r>
+      <w:r>
+        <w:rPr>
+          <w:sz w:val="18"/>
+          <w:szCs w:val="18"/>
+          <w:lang w:val="en-US"/>
+        </w:rPr>
+        <w:t xml:space="preserve"> m</w:t>
+      </w:r>
+      <w:r>
+        <w:rPr>
+          <w:rFonts w:cstheme="minorHAnsi"/>
+          <w:sz w:val="18"/>
+          <w:szCs w:val="18"/>
+          <w:lang w:val="en-US"/>
+        </w:rPr>
+        <w:t>³</w:t>
+      </w:r>
+    </w:p>
+    <w:p>
+      <w:pPr>
+        <w:rPr>
+          <w:rFonts w:cstheme="minorHAnsi"/>
+          <w:sz w:val="18"/>
+          <w:szCs w:val="18"/>
+          <w:lang w:val="en-US"/>
+        </w:rPr>
+      </w:pPr>
+      <w:r>
+        <w:rPr>
+          <w:b/>
+          <w:sz w:val="18"/>
+          <w:szCs w:val="18"/>
+          <w:lang w:val="en-US"/>
+        </w:rPr>
+        <w:t>V (A5 and A6</w:t>
+      </w:r>
+      <w:r>
+        <w:rPr>
+          <w:b/>
+          <w:sz w:val="18"/>
+          <w:szCs w:val="18"/>
+          <w:lang w:val="en-US"/>
+        </w:rPr>
+        <w:t xml:space="preserve">) = </w:t>
+      </w:r>
+      <w:r>
+        <w:rPr>
+          <w:sz w:val="18"/>
+          <w:szCs w:val="18"/>
+          <w:lang w:val="en-US"/>
+        </w:rPr>
+        <w:t xml:space="preserve">Length x Width x Height =&gt; </w:t>
+      </w:r>
+      <w:r>
+        <w:rPr>
+          <w:sz w:val="18"/>
+          <w:szCs w:val="18"/>
+          <w:lang w:val="en-US"/>
+        </w:rPr>
+        <w:t>90</w:t>
+      </w:r>
+      <w:r>
+        <w:rPr>
+          <w:sz w:val="18"/>
+          <w:szCs w:val="18"/>
+          <w:lang w:val="en-US"/>
+        </w:rPr>
+        <w:t xml:space="preserve"> x 50 x 3</w:t>
+      </w:r>
+      <w:r>
+        <w:rPr>
+          <w:sz w:val="18"/>
+          <w:szCs w:val="18"/>
+          <w:lang w:val="en-US"/>
+        </w:rPr>
+        <w:t>3</w:t>
+      </w:r>
+      <w:r>
+        <w:rPr>
+          <w:sz w:val="18"/>
+          <w:szCs w:val="18"/>
+          <w:lang w:val="en-US"/>
+        </w:rPr>
+        <w:t xml:space="preserve"> = </w:t>
+      </w:r>
+      <w:r>
+        <w:rPr>
+          <w:sz w:val="18"/>
+          <w:szCs w:val="18"/>
+          <w:lang w:val="en-US"/>
+        </w:rPr>
+        <w:t xml:space="preserve">148 </w:t>
+      </w:r>
+      <w:r>
+        <w:rPr>
+          <w:sz w:val="18"/>
+          <w:szCs w:val="18"/>
+          <w:lang w:val="en-US"/>
+        </w:rPr>
+        <w:t>5</w:t>
+      </w:r>
+      <w:r>
+        <w:rPr>
+          <w:sz w:val="18"/>
+          <w:szCs w:val="18"/>
+          <w:lang w:val="en-US"/>
+        </w:rPr>
+        <w:t>0</w:t>
+      </w:r>
+      <w:r>
+        <w:rPr>
+          <w:sz w:val="18"/>
+          <w:szCs w:val="18"/>
+          <w:lang w:val="en-US"/>
+        </w:rPr>
+        <w:t>0</w:t>
+      </w:r>
+      <w:r>
+        <w:rPr>
+          <w:sz w:val="18"/>
+          <w:szCs w:val="18"/>
+          <w:lang w:val="en-US"/>
+        </w:rPr>
+        <w:t xml:space="preserve"> m</w:t>
+      </w:r>
+      <w:r>
+        <w:rPr>
+          <w:rFonts w:cstheme="minorHAnsi"/>
+          <w:sz w:val="18"/>
+          <w:szCs w:val="18"/>
+          <w:lang w:val="en-US"/>
+        </w:rPr>
+        <w:t>³</w:t>
+      </w:r>
+    </w:p>
+    <w:p>
+      <w:pPr>
+        <w:rPr>
+          <w:rFonts w:cstheme="minorHAnsi"/>
+          <w:sz w:val="18"/>
+          <w:szCs w:val="18"/>
+          <w:lang w:val="en-US"/>
+        </w:rPr>
+      </w:pPr>
+    </w:p>
+    <w:p>
+      <w:pPr>
+        <w:rPr>
+          <w:rFonts w:cstheme="minorHAnsi"/>
+          <w:sz w:val="24"/>
+          <w:szCs w:val="24"/>
+          <w:lang w:val="en-US"/>
+        </w:rPr>
+      </w:pPr>
+      <w:r>
+        <w:rPr>
+          <w:rFonts w:cstheme="minorHAnsi"/>
+          <w:sz w:val="24"/>
+          <w:szCs w:val="24"/>
+          <w:lang w:val="en-US"/>
+        </w:rPr>
+        <w:t>Mass calculation:</w:t>
+      </w:r>
+    </w:p>
+    <w:p>
+      <w:pPr>
+        <w:rPr>
+          <w:b/>
+          <w:sz w:val="20"/>
+          <w:szCs w:val="20"/>
+          <w:lang w:val="en-US"/>
+        </w:rPr>
+      </w:pPr>
+      <w:r>
+        <w:rPr>
+          <w:b/>
+          <w:sz w:val="20"/>
+          <w:szCs w:val="20"/>
+          <w:lang w:val="en-US"/>
+        </w:rPr>
+        <w:t xml:space="preserve">Container </w:t>
+      </w:r>
+      <w:r>
+        <w:rPr>
+          <w:b/>
+          <w:sz w:val="20"/>
+          <w:szCs w:val="20"/>
+          <w:lang w:val="en-US"/>
+        </w:rPr>
+        <w:t>S</w:t>
+      </w:r>
+      <w:r>
+        <w:rPr>
+          <w:b/>
+          <w:sz w:val="20"/>
+          <w:szCs w:val="20"/>
+          <w:lang w:val="en-US"/>
+        </w:rPr>
+        <w:t>hip</w:t>
+      </w:r>
+    </w:p>
+    <w:p>
+      <w:pPr>
+        <w:rPr>
+          <w:sz w:val="18"/>
+          <w:szCs w:val="18"/>
+          <w:lang w:val="en-US"/>
+        </w:rPr>
+      </w:pPr>
+      <w:r>
+        <w:rPr>
+          <w:b/>
+          <w:sz w:val="18"/>
+          <w:szCs w:val="18"/>
+          <w:lang w:val="en-US"/>
+        </w:rPr>
+        <w:t xml:space="preserve">m (A1 </w:t>
+      </w:r>
+      <w:r>
+        <w:rPr>
+          <w:b/>
+          <w:sz w:val="18"/>
+          <w:szCs w:val="18"/>
+          <w:lang w:val="en-US"/>
+        </w:rPr>
+        <w:t>and</w:t>
+      </w:r>
+      <w:r>
+        <w:rPr>
+          <w:b/>
+          <w:sz w:val="18"/>
+          <w:szCs w:val="18"/>
+          <w:lang w:val="en-US"/>
+        </w:rPr>
+        <w:t xml:space="preserve"> A3) = </w:t>
+      </w:r>
+      <w:r>
+        <w:rPr>
+          <w:sz w:val="18"/>
+          <w:szCs w:val="18"/>
+          <w:lang w:val="en-US"/>
+        </w:rPr>
+        <w:t>7</w:t>
+      </w:r>
+      <w:r>
+        <w:rPr>
+          <w:sz w:val="18"/>
+          <w:szCs w:val="18"/>
+          <w:lang w:val="en-US"/>
+        </w:rPr>
+        <w:t>,</w:t>
+      </w:r>
+      <w:r>
+        <w:rPr>
+          <w:sz w:val="18"/>
+          <w:szCs w:val="18"/>
+          <w:lang w:val="en-US"/>
+        </w:rPr>
+        <w:t>8 x 900 = 7020 kg</w:t>
+      </w:r>
+    </w:p>
+    <w:p>
+      <w:pPr>
+        <w:rPr>
+          <w:sz w:val="18"/>
+          <w:szCs w:val="18"/>
+          <w:lang w:val="en-US"/>
+        </w:rPr>
+      </w:pPr>
+      <w:r>
+        <w:rPr>
+          <w:b/>
+          <w:sz w:val="18"/>
+          <w:szCs w:val="18"/>
+          <w:lang w:val="en-US"/>
+        </w:rPr>
+        <w:t xml:space="preserve">m (A2) = </w:t>
+      </w:r>
+      <w:r>
+        <w:rPr>
+          <w:sz w:val="18"/>
+          <w:szCs w:val="18"/>
+          <w:lang w:val="en-US"/>
+        </w:rPr>
+        <w:t>7,8 x 495 000 = 3 861 000 kg</w:t>
+      </w:r>
+    </w:p>
+    <w:p>
+      <w:pPr>
+        <w:rPr>
+          <w:sz w:val="18"/>
+          <w:szCs w:val="18"/>
+          <w:lang w:val="en-US"/>
+        </w:rPr>
+      </w:pPr>
+      <w:r>
+        <w:rPr>
+          <w:b/>
+          <w:sz w:val="18"/>
+          <w:szCs w:val="18"/>
+          <w:lang w:val="en-US"/>
+        </w:rPr>
+        <w:t xml:space="preserve">m (A4) = </w:t>
+      </w:r>
+      <w:r>
+        <w:rPr>
+          <w:sz w:val="18"/>
+          <w:szCs w:val="18"/>
+          <w:lang w:val="en-US"/>
+        </w:rPr>
+        <w:t>7,8 x 5000 = 39 000 kg</w:t>
+      </w:r>
+    </w:p>
+    <w:p>
+      <w:pPr>
+        <w:rPr>
+          <w:sz w:val="18"/>
+          <w:szCs w:val="18"/>
+          <w:lang w:val="en-US"/>
+        </w:rPr>
+      </w:pPr>
+      <w:r>
+        <w:rPr>
+          <w:b/>
+          <w:sz w:val="18"/>
+          <w:szCs w:val="18"/>
+          <w:lang w:val="en-US"/>
+        </w:rPr>
+        <w:t>m (A5</w:t>
+      </w:r>
+      <w:r>
+        <w:rPr>
+          <w:b/>
+          <w:sz w:val="18"/>
+          <w:szCs w:val="18"/>
+          <w:lang w:val="en-US"/>
+        </w:rPr>
+        <w:t xml:space="preserve"> </w:t>
+      </w:r>
+      <w:r>
+        <w:rPr>
+          <w:b/>
+          <w:sz w:val="18"/>
+          <w:szCs w:val="18"/>
+          <w:lang w:val="en-US"/>
+        </w:rPr>
+        <w:t>and</w:t>
+      </w:r>
+      <w:r>
+        <w:rPr>
+          <w:b/>
+          <w:sz w:val="18"/>
+          <w:szCs w:val="18"/>
+          <w:lang w:val="en-US"/>
+        </w:rPr>
+        <w:t xml:space="preserve"> A</w:t>
+      </w:r>
+      <w:r>
+        <w:rPr>
+          <w:b/>
+          <w:sz w:val="18"/>
+          <w:szCs w:val="18"/>
+          <w:lang w:val="en-US"/>
+        </w:rPr>
+        <w:t>6</w:t>
+      </w:r>
+      <w:r>
+        <w:rPr>
+          <w:b/>
+          <w:sz w:val="18"/>
+          <w:szCs w:val="18"/>
+          <w:lang w:val="en-US"/>
+        </w:rPr>
+        <w:t xml:space="preserve">) = </w:t>
+      </w:r>
+      <w:r>
+        <w:rPr>
+          <w:sz w:val="18"/>
+          <w:szCs w:val="18"/>
+          <w:lang w:val="en-US"/>
+        </w:rPr>
+        <w:t>7</w:t>
+      </w:r>
+      <w:r>
+        <w:rPr>
+          <w:sz w:val="18"/>
+          <w:szCs w:val="18"/>
+          <w:lang w:val="en-US"/>
+        </w:rPr>
+        <w:t>,</w:t>
+      </w:r>
+      <w:r>
+        <w:rPr>
+          <w:sz w:val="18"/>
+          <w:szCs w:val="18"/>
+          <w:lang w:val="en-US"/>
+        </w:rPr>
+        <w:t xml:space="preserve">8 x </w:t>
+      </w:r>
+      <w:r>
+        <w:rPr>
+          <w:sz w:val="18"/>
+          <w:szCs w:val="18"/>
+          <w:lang w:val="en-US"/>
+        </w:rPr>
+        <w:t>148</w:t>
+      </w:r>
+      <w:r>
+        <w:rPr>
+          <w:sz w:val="18"/>
+          <w:szCs w:val="18"/>
+          <w:lang w:val="en-US"/>
+        </w:rPr>
+        <w:t> </w:t>
+      </w:r>
+      <w:r>
+        <w:rPr>
+          <w:sz w:val="18"/>
+          <w:szCs w:val="18"/>
+          <w:lang w:val="en-US"/>
+        </w:rPr>
+        <w:t>500</w:t>
+      </w:r>
+      <w:r>
+        <w:rPr>
+          <w:sz w:val="18"/>
+          <w:szCs w:val="18"/>
+          <w:lang w:val="en-US"/>
+        </w:rPr>
+        <w:t xml:space="preserve"> </w:t>
+      </w:r>
+      <w:r>
+        <w:rPr>
+          <w:sz w:val="18"/>
+          <w:szCs w:val="18"/>
+          <w:lang w:val="en-US"/>
+        </w:rPr>
+        <w:t xml:space="preserve">= </w:t>
+      </w:r>
+      <w:r>
+        <w:rPr>
+          <w:sz w:val="18"/>
+          <w:szCs w:val="18"/>
+          <w:lang w:val="en-US"/>
+        </w:rPr>
+        <w:t>1 158 300</w:t>
+      </w:r>
+      <w:r>
+        <w:rPr>
+          <w:sz w:val="18"/>
+          <w:szCs w:val="18"/>
+          <w:lang w:val="en-US"/>
+        </w:rPr>
+        <w:t xml:space="preserve"> kg</w:t>
+      </w:r>
+    </w:p>
+    <w:p>
+      <w:pPr>
+        <w:rPr>
+          <w:rFonts w:cstheme="minorHAnsi"/>
+          <w:sz w:val="24"/>
+          <w:szCs w:val="24"/>
+          <w:lang w:val="en-US"/>
+        </w:rPr>
+      </w:pPr>
+    </w:p>
+    <w:p>
+      <w:pPr>
+        <w:rPr>
+          <w:sz w:val="18"/>
+          <w:szCs w:val="18"/>
+        </w:rPr>
+      </w:pPr>
+    </w:p>
+    <w:p>
+      <w:pPr>
+        <w:rPr>
+          <w:sz w:val="18"/>
+          <w:szCs w:val="18"/>
+        </w:rPr>
+      </w:pPr>
+    </w:p>
+    <w:p>
+      <w:pPr>
+        <w:rPr>
+          <w:b/>
+          <w:sz w:val="24"/>
+          <w:szCs w:val="24"/>
+          <w:lang w:val="en-US"/>
+        </w:rPr>
+      </w:pPr>
+      <w:r>
+        <w:rPr>
+          <w:b/>
+          <w:sz w:val="24"/>
+          <w:szCs w:val="24"/>
+          <w:lang w:val="en-US"/>
+        </w:rPr>
+        <w:t>Calculation of the ship's center of mass with cargo</w:t>
+      </w:r>
+    </w:p>
+    <w:p>
+      <w:pPr>
+        <w:rPr>
+          <w:b/>
+          <w:sz w:val="24"/>
+          <w:szCs w:val="24"/>
+          <w:lang w:val="en-US"/>
+        </w:rPr>
+      </w:pPr>
+    </w:p>
+    <w:p>
+      <w:pPr>
+        <w:jc w:val="center"/>
+        <w:rPr>
+          <w:noProof/>
+          <w:sz w:val="18"/>
+          <w:szCs w:val="18"/>
+          <w:lang w:eastAsia="pt-PT"/>
+        </w:rPr>
+      </w:pPr>
+      <w:r>
+        <w:rPr>
+          <w:b/>
+          <w:noProof/>
+          <w:sz w:val="18"/>
+          <w:szCs w:val="18"/>
+          <w:lang w:eastAsia="pt-PT"/>
+        </w:rPr>
+        <mc:AlternateContent>
+          <mc:Choice Requires="wps">
+            <w:drawing>
+              <wp:anchor distT="0" distB="0" distL="114300" distR="114300" simplePos="0" relativeHeight="251709440" behindDoc="0" locked="0" layoutInCell="1" allowOverlap="1" wp14:anchorId="125C1EBC" wp14:editId="7313CB77">
+                <wp:simplePos x="0" y="0"/>
+                <wp:positionH relativeFrom="margin">
+                  <wp:posOffset>1948815</wp:posOffset>
+                </wp:positionH>
+                <wp:positionV relativeFrom="paragraph">
+                  <wp:posOffset>133985</wp:posOffset>
+                </wp:positionV>
+                <wp:extent cx="2476500" cy="238125"/>
+                <wp:effectExtent l="0" t="0" r="0" b="0"/>
+                <wp:wrapNone/>
+                <wp:docPr id="27" name="CaixaDeTexto 13"/>
+                <wp:cNvGraphicFramePr/>
+                <a:graphic xmlns:a="http://schemas.openxmlformats.org/drawingml/2006/main">
+                  <a:graphicData uri="http://schemas.microsoft.com/office/word/2010/wordprocessingShape">
+                    <wps:wsp>
+                      <wps:cNvSpPr txBox="1"/>
+                      <wps:spPr>
+                        <a:xfrm>
+                          <a:off x="0" y="0"/>
+                          <a:ext cx="2476500" cy="238125"/>
+                        </a:xfrm>
+                        <a:prstGeom prst="rect">
+                          <a:avLst/>
+                        </a:prstGeom>
+                        <a:noFill/>
+                      </wps:spPr>
+                      <wps:txbx>
+                        <w:txbxContent>
+                          <w:p>
+                            <w:pPr>
+                              <w:pStyle w:val="NormalWeb"/>
+                              <w:spacing w:before="0" w:beforeAutospacing="0" w:after="0" w:afterAutospacing="0"/>
+                              <w:rPr>
+                                <w:sz w:val="18"/>
+                                <w:szCs w:val="18"/>
+                              </w:rPr>
+                            </w:pPr>
+                            <w:r>
+                              <w:rPr>
+                                <w:rFonts w:asciiTheme="minorHAnsi" w:hAnsi="Calibri" w:cstheme="minorBidi"/>
+                                <w:color w:val="000000" w:themeColor="text1"/>
+                                <w:kern w:val="24"/>
+                                <w:sz w:val="18"/>
+                                <w:szCs w:val="18"/>
+                              </w:rPr>
+                              <w:t>m(A1) + m(A2) + m(A3)</w:t>
+                            </w:r>
+                            <w:r>
+                              <w:rPr>
+                                <w:rFonts w:asciiTheme="minorHAnsi" w:hAnsi="Calibri" w:cstheme="minorBidi"/>
+                                <w:color w:val="000000" w:themeColor="text1"/>
+                                <w:kern w:val="24"/>
+                                <w:sz w:val="18"/>
+                                <w:szCs w:val="18"/>
+                              </w:rPr>
+                              <w:t xml:space="preserve"> +</w:t>
+                            </w:r>
+                            <w:r>
+                              <w:rPr>
+                                <w:rFonts w:asciiTheme="minorHAnsi" w:hAnsi="Calibri" w:cstheme="minorBidi"/>
+                                <w:color w:val="000000" w:themeColor="text1"/>
+                                <w:kern w:val="24"/>
+                                <w:sz w:val="18"/>
+                                <w:szCs w:val="18"/>
+                              </w:rPr>
+                              <w:t xml:space="preserve"> m(A4)</w:t>
+                            </w:r>
+                            <w:r>
+                              <w:rPr>
+                                <w:rFonts w:asciiTheme="minorHAnsi" w:hAnsi="Calibri" w:cstheme="minorBidi"/>
+                                <w:color w:val="000000" w:themeColor="text1"/>
+                                <w:kern w:val="24"/>
+                                <w:sz w:val="18"/>
+                                <w:szCs w:val="18"/>
+                              </w:rPr>
+                              <w:t xml:space="preserve"> + m(A5) + m(A6)</w:t>
+                            </w:r>
+                          </w:p>
+                        </w:txbxContent>
+                      </wps:txbx>
+                      <wps:bodyPr wrap="square" rtlCol="0">
+                        <a:noAutofit/>
+                      </wps:bodyPr>
+                    </wps:wsp>
+                  </a:graphicData>
+                </a:graphic>
+                <wp14:sizeRelH relativeFrom="margin">
+                  <wp14:pctWidth>0</wp14:pctWidth>
+                </wp14:sizeRelH>
+                <wp14:sizeRelV relativeFrom="margin">
+                  <wp14:pctHeight>0</wp14:pctHeight>
+                </wp14:sizeRelV>
+              </wp:anchor>
+            </w:drawing>
+          </mc:Choice>
+          <mc:Fallback>
+            <w:pict>
+              <v:shape w14:anchorId="125C1EBC" id="_x0000_s1044" type="#_x0000_t202" style="position:absolute;left:0;text-align:left;margin-left:153.45pt;margin-top:10.55pt;width:195pt;height:18.75pt;z-index:251709440;visibility:visible;mso-wrap-style:square;mso-width-percent:0;mso-height-percent:0;mso-wrap-distance-left:9pt;mso-wrap-distance-top:0;mso-wrap-distance-right:9pt;mso-wrap-distance-bottom:0;mso-position-horizontal:absolute;mso-position-horizontal-relative:margin;mso-position-vertical:absolute;mso-position-vertical-relative:text;mso-width-percent:0;mso-height-percent:0;mso-width-relative:margin;mso-height-relative:margin;v-text-anchor:top" o:gfxdata="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" filled="f" stroked="f">
+                <v:textbox>
+                  <w:txbxContent>
+                    <w:p>
+                      <w:pPr>
+                        <w:pStyle w:val="NormalWeb"/>
+                        <w:spacing w:before="0" w:beforeAutospacing="0" w:after="0" w:afterAutospacing="0"/>
+                        <w:rPr>
+                          <w:sz w:val="18"/>
+                          <w:szCs w:val="18"/>
+                        </w:rPr>
+                      </w:pPr>
+                      <w:r>
+                        <w:rPr>
+                          <w:rFonts w:asciiTheme="minorHAnsi" w:hAnsi="Calibri" w:cstheme="minorBidi"/>
+                          <w:color w:val="000000" w:themeColor="text1"/>
+                          <w:kern w:val="24"/>
+                          <w:sz w:val="18"/>
+                          <w:szCs w:val="18"/>
+                        </w:rPr>
+                        <w:t>m(A1) + m(A2) + m(A3)</w:t>
+                      </w:r>
+                      <w:r>
+                        <w:rPr>
+                          <w:rFonts w:asciiTheme="minorHAnsi" w:hAnsi="Calibri" w:cstheme="minorBidi"/>
+                          <w:color w:val="000000" w:themeColor="text1"/>
+                          <w:kern w:val="24"/>
+                          <w:sz w:val="18"/>
+                          <w:szCs w:val="18"/>
+                        </w:rPr>
+                        <w:t xml:space="preserve"> +</w:t>
+                      </w:r>
+                      <w:r>
+                        <w:rPr>
+                          <w:rFonts w:asciiTheme="minorHAnsi" w:hAnsi="Calibri" w:cstheme="minorBidi"/>
+                          <w:color w:val="000000" w:themeColor="text1"/>
+                          <w:kern w:val="24"/>
+                          <w:sz w:val="18"/>
+                          <w:szCs w:val="18"/>
+                        </w:rPr>
+                        <w:t xml:space="preserve"> m(A4)</w:t>
+                      </w:r>
+                      <w:r>
+                        <w:rPr>
+                          <w:rFonts w:asciiTheme="minorHAnsi" w:hAnsi="Calibri" w:cstheme="minorBidi"/>
+                          <w:color w:val="000000" w:themeColor="text1"/>
+                          <w:kern w:val="24"/>
+                          <w:sz w:val="18"/>
+                          <w:szCs w:val="18"/>
+                        </w:rPr>
+                        <w:t xml:space="preserve"> + m(A5) + m(A6)</w:t>
+                      </w:r>
+                    </w:p>
+                  </w:txbxContent>
+                </v:textbox>
+                <w10:wrap anchorx="margin"/>
+              </v:shape>
+            </w:pict>
+          </mc:Fallback>
+        </mc:AlternateContent>
+      </w:r>
+      <w:r>
+        <w:rPr>
+          <w:b/>
+          <w:noProof/>
+          <w:sz w:val="20"/>
+          <w:szCs w:val="20"/>
+          <w:lang w:eastAsia="pt-PT"/>
+        </w:rPr>
+        <mc:AlternateContent>
+          <mc:Choice Requires="wps">
+            <w:drawing>
+              <wp:anchor distT="0" distB="0" distL="114300" distR="114300" simplePos="0" relativeHeight="251708416" behindDoc="0" locked="0" layoutInCell="1" allowOverlap="1" wp14:anchorId="467D89E3" wp14:editId="591FB510">
+                <wp:simplePos x="0" y="0"/>
+                <wp:positionH relativeFrom="column">
+                  <wp:posOffset>1186816</wp:posOffset>
+                </wp:positionH>
+                <wp:positionV relativeFrom="paragraph">
+                  <wp:posOffset>133985</wp:posOffset>
+                </wp:positionV>
+                <wp:extent cx="3638550" cy="9525"/>
+                <wp:effectExtent l="0" t="0" r="19050" b="28575"/>
+                <wp:wrapNone/>
+                <wp:docPr id="28" name="Conexão reta 28"/>
+                <wp:cNvGraphicFramePr/>
+                <a:graphic xmlns:a="http://schemas.openxmlformats.org/drawingml/2006/main">
+                  <a:graphicData uri="http://schemas.microsoft.com/office/word/2010/wordprocessingShape">
+                    <wps:wsp>
+                      <wps:cNvCnPr/>
+                      <wps:spPr>
+                        <a:xfrm flipV="1">
+                          <a:off x="0" y="0"/>
+                          <a:ext cx="3638550" cy="9525"/>
+                        </a:xfrm>
+                        <a:prstGeom prst="line">
+                          <a:avLst/>
+                        </a:prstGeom>
+                      </wps:spPr>
+                      <wps:style>
+                        <a:lnRef idx="1">
+                          <a:schemeClr val="dk1"/>
+                        </a:lnRef>
+                        <a:fillRef idx="0">
+                          <a:schemeClr val="dk1"/>
+                        </a:fillRef>
+                        <a:effectRef idx="0">
+                          <a:schemeClr val="dk1"/>
+                        </a:effectRef>
+                        <a:fontRef idx="minor">
+                          <a:schemeClr val="tx1"/>
+                        </a:fontRef>
+                      </wps:style>
+                      <wps:bodyPr/>
+                    </wps:wsp>
+                  </a:graphicData>
+                </a:graphic>
+                <wp14:sizeRelH relativeFrom="margin">
+                  <wp14:pctWidth>0</wp14:pctWidth>
+                </wp14:sizeRelH>
+                <wp14:sizeRelV relativeFrom="margin">
+                  <wp14:pctHeight>0</wp14:pctHeight>
+                </wp14:sizeRelV>
+              </wp:anchor>
+            </w:drawing>
+          </mc:Choice>
+          <mc:Fallback>
+            <w:pict>
+              <v:line w14:anchorId="76DA4F27" id="Conexão reta 28" o:spid="_x0000_s1026" style="position:absolute;flip:y;z-index:251708416;visibility:visible;mso-wrap-style:square;mso-width-percent:0;mso-height-percent:0;mso-wrap-distance-left:9pt;mso-wrap-distance-top:0;mso-wrap-distance-right:9pt;mso-wrap-distance-bottom:0;mso-position-horizontal:absolute;mso-position-horizontal-relative:text;mso-position-vertical:absolute;mso-position-vertical-relative:text;mso-width-percent:0;mso-height-percent:0;mso-width-relative:margin;mso-height-relative:margin" from="93.45pt,10.55pt" to="379.95pt,11.3pt" o:gfxdata="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" strokecolor="black [3200]" strokeweight=".5pt">
+                <v:stroke joinstyle="miter"/>
+              </v:line>
+            </w:pict>
+          </mc:Fallback>
+        </mc:AlternateContent>
+      </w:r>
+      <w:r>
+        <w:rPr>
+          <w:b/>
+          <w:sz w:val="20"/>
+          <w:szCs w:val="20"/>
+        </w:rPr>
+        <w:t xml:space="preserve">      </w:t>
+      </w:r>
+      <w:r>
+        <w:rPr>
+          <w:b/>
+          <w:sz w:val="20"/>
+          <w:szCs w:val="20"/>
+        </w:rPr>
+        <w:t>Xcm</w:t>
+      </w:r>
+      <w:r>
+        <w:rPr>
+          <w:noProof/>
+          <w:lang w:eastAsia="pt-PT"/>
+        </w:rPr>
+        <w:t xml:space="preserve"> </w:t>
+      </w:r>
+      <w:r>
+        <w:rPr>
+          <w:noProof/>
+          <w:lang w:eastAsia="pt-PT"/>
+        </w:rPr>
+        <w:t xml:space="preserve">=  </w:t>
+      </w:r>
+      <w:r>
+        <w:rPr>
+          <w:noProof/>
+          <w:sz w:val="18"/>
+          <w:szCs w:val="18"/>
+          <w:lang w:eastAsia="pt-PT"/>
+        </w:rPr>
+        <w:t>m(A1) x X1 + m(A2) x X2 + m(A3) x X3 + m(A4) x X4</w:t>
+      </w:r>
+      <w:r>
+        <w:rPr>
+          <w:noProof/>
+          <w:sz w:val="18"/>
+          <w:szCs w:val="18"/>
+          <w:lang w:eastAsia="pt-PT"/>
+        </w:rPr>
+        <w:t xml:space="preserve"> + m(A5) x X5 + m(A6) x X6</w:t>
+      </w:r>
+    </w:p>
+    <w:p>
+      <w:pPr>
+        <w:jc w:val="center"/>
+        <w:rPr>
+          <w:b/>
+          <w:sz w:val="18"/>
+          <w:szCs w:val="18"/>
+        </w:rPr>
+      </w:pPr>
+    </w:p>
+    <w:p>
+      <w:pPr>
+        <w:jc w:val="center"/>
+        <w:rPr>
+          <w:b/>
+          <w:sz w:val="24"/>
+          <w:szCs w:val="24"/>
+          <w:lang w:val="en-US"/>
+        </w:rPr>
+      </w:pPr>
+    </w:p>
+    <w:p>
+      <w:pPr>
+        <w:jc w:val="center"/>
+        <w:rPr>
+          <w:noProof/>
+          <w:sz w:val="18"/>
+          <w:szCs w:val="18"/>
+          <w:lang w:eastAsia="pt-PT"/>
+        </w:rPr>
+      </w:pPr>
+      <w:r>
+        <w:rPr>
+          <w:b/>
+          <w:noProof/>
+          <w:sz w:val="18"/>
+          <w:szCs w:val="18"/>
+          <w:lang w:eastAsia="pt-PT"/>
+        </w:rPr>
+        <mc:AlternateContent>
+          <mc:Choice Requires="wps">
+            <w:drawing>
+              <wp:anchor distT="0" distB="0" distL="114300" distR="114300" simplePos="0" relativeHeight="251712512" behindDoc="0" locked="0" layoutInCell="1" allowOverlap="1" wp14:anchorId="5DA3FD05" wp14:editId="772E9DA0">
+                <wp:simplePos x="0" y="0"/>
+                <wp:positionH relativeFrom="margin">
+                  <wp:posOffset>1939290</wp:posOffset>
+                </wp:positionH>
+                <wp:positionV relativeFrom="paragraph">
+                  <wp:posOffset>114935</wp:posOffset>
+                </wp:positionV>
+                <wp:extent cx="2476500" cy="238125"/>
+                <wp:effectExtent l="0" t="0" r="0" b="0"/>
+                <wp:wrapNone/>
+                <wp:docPr id="29" name="CaixaDeTexto 13"/>
+                <wp:cNvGraphicFramePr/>
+                <a:graphic xmlns:a="http://schemas.openxmlformats.org/drawingml/2006/main">
+                  <a:graphicData uri="http://schemas.microsoft.com/office/word/2010/wordprocessingShape">
+                    <wps:wsp>
+                      <wps:cNvSpPr txBox="1"/>
+                      <wps:spPr>
+                        <a:xfrm>
+                          <a:off x="0" y="0"/>
+                          <a:ext cx="2476500" cy="238125"/>
+                        </a:xfrm>
+                        <a:prstGeom prst="rect">
+                          <a:avLst/>
+                        </a:prstGeom>
+                        <a:noFill/>
+                      </wps:spPr>
+                      <wps:txbx>
+                        <w:txbxContent>
+                          <w:p>
+                            <w:pPr>
+                              <w:pStyle w:val="NormalWeb"/>
+                              <w:spacing w:before="0" w:beforeAutospacing="0" w:after="0" w:afterAutospacing="0"/>
+                              <w:rPr>
+                                <w:sz w:val="18"/>
+                                <w:szCs w:val="18"/>
+                              </w:rPr>
+                            </w:pPr>
+                            <w:r>
+                              <w:rPr>
+                                <w:rFonts w:asciiTheme="minorHAnsi" w:hAnsi="Calibri" w:cstheme="minorBidi"/>
+                                <w:color w:val="000000" w:themeColor="text1"/>
+                                <w:kern w:val="24"/>
+                                <w:sz w:val="18"/>
+                                <w:szCs w:val="18"/>
+                              </w:rPr>
+                              <w:t>m(A1) + m(A2) + m(A3)</w:t>
+                            </w:r>
+                            <w:r>
+                              <w:rPr>
+                                <w:rFonts w:asciiTheme="minorHAnsi" w:hAnsi="Calibri" w:cstheme="minorBidi"/>
+                                <w:color w:val="000000" w:themeColor="text1"/>
+                                <w:kern w:val="24"/>
+                                <w:sz w:val="18"/>
+                                <w:szCs w:val="18"/>
+                              </w:rPr>
+                              <w:t xml:space="preserve"> +</w:t>
+                            </w:r>
+                            <w:r>
+                              <w:rPr>
+                                <w:rFonts w:asciiTheme="minorHAnsi" w:hAnsi="Calibri" w:cstheme="minorBidi"/>
+                                <w:color w:val="000000" w:themeColor="text1"/>
+                                <w:kern w:val="24"/>
+                                <w:sz w:val="18"/>
+                                <w:szCs w:val="18"/>
+                              </w:rPr>
+                              <w:t xml:space="preserve"> m(A4)</w:t>
+                            </w:r>
+                            <w:r>
+                              <w:rPr>
+                                <w:rFonts w:asciiTheme="minorHAnsi" w:hAnsi="Calibri" w:cstheme="minorBidi"/>
+                                <w:color w:val="000000" w:themeColor="text1"/>
+                                <w:kern w:val="24"/>
+                                <w:sz w:val="18"/>
+                                <w:szCs w:val="18"/>
+                              </w:rPr>
+                              <w:t xml:space="preserve"> + m(A5) + m(A6)</w:t>
+                            </w:r>
+                          </w:p>
+                        </w:txbxContent>
+                      </wps:txbx>
+                      <wps:bodyPr wrap="square" rtlCol="0">
+                        <a:noAutofit/>
+                      </wps:bodyPr>
+                    </wps:wsp>
+                  </a:graphicData>
+                </a:graphic>
+                <wp14:sizeRelH relativeFrom="margin">
+                  <wp14:pctWidth>0</wp14:pctWidth>
+                </wp14:sizeRelH>
+                <wp14:sizeRelV relativeFrom="margin">
+                  <wp14:pctHeight>0</wp14:pctHeight>
+                </wp14:sizeRelV>
+              </wp:anchor>
+            </w:drawing>
+          </mc:Choice>
+          <mc:Fallback>
+            <w:pict>
+              <v:shape w14:anchorId="5DA3FD05" id="_x0000_s1045" type="#_x0000_t202" style="position:absolute;left:0;text-align:left;margin-left:152.7pt;margin-top:9.05pt;width:195pt;height:18.75pt;z-index:251712512;visibility:visible;mso-wrap-style:square;mso-width-percent:0;mso-height-percent:0;mso-wrap-distance-left:9pt;mso-wrap-distance-top:0;mso-wrap-distance-right:9pt;mso-wrap-distance-bottom:0;mso-position-horizontal:absolute;mso-position-horizontal-relative:margin;mso-position-vertical:absolute;mso-position-vertical-relative:text;mso-width-percent:0;mso-height-percent:0;mso-width-relative:margin;mso-height-relative:margin;v-text-anchor:top" o:gfxdata="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" filled="f" stroked="f">
+                <v:textbox>
+                  <w:txbxContent>
+                    <w:p>
+                      <w:pPr>
+                        <w:pStyle w:val="NormalWeb"/>
+                        <w:spacing w:before="0" w:beforeAutospacing="0" w:after="0" w:afterAutospacing="0"/>
+                        <w:rPr>
+                          <w:sz w:val="18"/>
+                          <w:szCs w:val="18"/>
+                        </w:rPr>
+                      </w:pPr>
+                      <w:r>
+                        <w:rPr>
+                          <w:rFonts w:asciiTheme="minorHAnsi" w:hAnsi="Calibri" w:cstheme="minorBidi"/>
+                          <w:color w:val="000000" w:themeColor="text1"/>
+                          <w:kern w:val="24"/>
+                          <w:sz w:val="18"/>
+                          <w:szCs w:val="18"/>
+                        </w:rPr>
+                        <w:t>m(A1) + m(A2) + m(A3)</w:t>
+                      </w:r>
+                      <w:r>
+                        <w:rPr>
+                          <w:rFonts w:asciiTheme="minorHAnsi" w:hAnsi="Calibri" w:cstheme="minorBidi"/>
+                          <w:color w:val="000000" w:themeColor="text1"/>
+                          <w:kern w:val="24"/>
+                          <w:sz w:val="18"/>
+                          <w:szCs w:val="18"/>
+                        </w:rPr>
+                        <w:t xml:space="preserve"> +</w:t>
+                      </w:r>
+                      <w:r>
+                        <w:rPr>
+                          <w:rFonts w:asciiTheme="minorHAnsi" w:hAnsi="Calibri" w:cstheme="minorBidi"/>
+                          <w:color w:val="000000" w:themeColor="text1"/>
+                          <w:kern w:val="24"/>
+                          <w:sz w:val="18"/>
+                          <w:szCs w:val="18"/>
+                        </w:rPr>
+                        <w:t xml:space="preserve"> m(A4)</w:t>
+                      </w:r>
+                      <w:r>
+                        <w:rPr>
+                          <w:rFonts w:asciiTheme="minorHAnsi" w:hAnsi="Calibri" w:cstheme="minorBidi"/>
+                          <w:color w:val="000000" w:themeColor="text1"/>
+                          <w:kern w:val="24"/>
+                          <w:sz w:val="18"/>
+                          <w:szCs w:val="18"/>
+                        </w:rPr>
+                        <w:t xml:space="preserve"> + m(A5) + m(A6)</w:t>
+                      </w:r>
+                    </w:p>
+                  </w:txbxContent>
+                </v:textbox>
+                <w10:wrap anchorx="margin"/>
+              </v:shape>
+            </w:pict>
+          </mc:Fallback>
+        </mc:AlternateContent>
+      </w:r>
+      <w:r>
+        <w:rPr>
+          <w:b/>
+          <w:noProof/>
+          <w:sz w:val="20"/>
+          <w:szCs w:val="20"/>
+          <w:lang w:eastAsia="pt-PT"/>
+        </w:rPr>
+        <mc:AlternateContent>
+          <mc:Choice Requires="wps">
+            <w:drawing>
+              <wp:anchor distT="0" distB="0" distL="114300" distR="114300" simplePos="0" relativeHeight="251711488" behindDoc="0" locked="0" layoutInCell="1" allowOverlap="1" wp14:anchorId="52620A25" wp14:editId="162C1392">
+                <wp:simplePos x="0" y="0"/>
+                <wp:positionH relativeFrom="column">
+                  <wp:posOffset>1186816</wp:posOffset>
+                </wp:positionH>
+                <wp:positionV relativeFrom="paragraph">
+                  <wp:posOffset>133985</wp:posOffset>
+                </wp:positionV>
+                <wp:extent cx="3638550" cy="9525"/>
+                <wp:effectExtent l="0" t="0" r="19050" b="28575"/>
+                <wp:wrapNone/>
+                <wp:docPr id="30" name="Conexão reta 30"/>
+                <wp:cNvGraphicFramePr/>
+                <a:graphic xmlns:a="http://schemas.openxmlformats.org/drawingml/2006/main">
+                  <a:graphicData uri="http://schemas.microsoft.com/office/word/2010/wordprocessingShape">
+                    <wps:wsp>
+                      <wps:cNvCnPr/>
+                      <wps:spPr>
+                        <a:xfrm flipV="1">
+                          <a:off x="0" y="0"/>
+                          <a:ext cx="3638550" cy="9525"/>
+                        </a:xfrm>
+                        <a:prstGeom prst="line">
+                          <a:avLst/>
+                        </a:prstGeom>
+                      </wps:spPr>
+                      <wps:style>
+                        <a:lnRef idx="1">
+                          <a:schemeClr val="dk1"/>
+                        </a:lnRef>
+                        <a:fillRef idx="0">
+                          <a:schemeClr val="dk1"/>
+                        </a:fillRef>
+                        <a:effectRef idx="0">
+                          <a:schemeClr val="dk1"/>
+                        </a:effectRef>
+                        <a:fontRef idx="minor">
+                          <a:schemeClr val="tx1"/>
+                        </a:fontRef>
+                      </wps:style>
+                      <wps:bodyPr/>
+                    </wps:wsp>
+                  </a:graphicData>
+                </a:graphic>
+                <wp14:sizeRelH relativeFrom="margin">
+                  <wp14:pctWidth>0</wp14:pctWidth>
+                </wp14:sizeRelH>
+                <wp14:sizeRelV relativeFrom="margin">
+                  <wp14:pctHeight>0</wp14:pctHeight>
+                </wp14:sizeRelV>
+              </wp:anchor>
+            </w:drawing>
+          </mc:Choice>
+          <mc:Fallback>
+            <w:pict>
+              <v:line w14:anchorId="1646B559" id="Conexão reta 30" o:spid="_x0000_s1026" style="position:absolute;flip:y;z-index:251711488;visibility:visible;mso-wrap-style:square;mso-width-percent:0;mso-height-percent:0;mso-wrap-distance-left:9pt;mso-wrap-distance-top:0;mso-wrap-distance-right:9pt;mso-wrap-distance-bottom:0;mso-position-horizontal:absolute;mso-position-horizontal-relative:text;mso-position-vertical:absolute;mso-position-vertical-relative:text;mso-width-percent:0;mso-height-percent:0;mso-width-relative:margin;mso-height-relative:margin" from="93.45pt,10.55pt" to="379.95pt,11.3pt" o:gfxdata="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" strokecolor="black [3200]" strokeweight=".5pt">
+                <v:stroke joinstyle="miter"/>
+              </v:line>
+            </w:pict>
+          </mc:Fallback>
+        </mc:AlternateContent>
+      </w:r>
+      <w:r>
+        <w:rPr>
+          <w:b/>
+          <w:sz w:val="20"/>
+          <w:szCs w:val="20"/>
+        </w:rPr>
+        <w:t xml:space="preserve">      </w:t>
+      </w:r>
+      <w:r>
+        <w:rPr>
+          <w:b/>
+          <w:sz w:val="20"/>
+          <w:szCs w:val="20"/>
+        </w:rPr>
+        <w:t>Y</w:t>
+      </w:r>
+      <w:r>
+        <w:rPr>
+          <w:b/>
+          <w:sz w:val="20"/>
+          <w:szCs w:val="20"/>
+        </w:rPr>
+        <w:t>cm</w:t>
+      </w:r>
+      <w:r>
+        <w:rPr>
+          <w:noProof/>
+          <w:lang w:eastAsia="pt-PT"/>
+        </w:rPr>
+        <w:t xml:space="preserve"> </w:t>
+      </w:r>
+      <w:r>
+        <w:rPr>
+          <w:noProof/>
+          <w:lang w:eastAsia="pt-PT"/>
+        </w:rPr>
+        <w:t xml:space="preserve">=  </w:t>
+      </w:r>
+      <w:r>
+        <w:rPr>
+          <w:noProof/>
+          <w:sz w:val="18"/>
+          <w:szCs w:val="18"/>
+          <w:lang w:eastAsia="pt-PT"/>
+        </w:rPr>
+        <w:t xml:space="preserve">m(A1) x </w:t>
+      </w:r>
+      <w:r>
+        <w:rPr>
+          <w:noProof/>
+          <w:sz w:val="18"/>
+          <w:szCs w:val="18"/>
+          <w:lang w:eastAsia="pt-PT"/>
+        </w:rPr>
+        <w:t>Y1 + m(A2) x Y2 + m(A3) x Y3 + m(A4) x Y</w:t>
+      </w:r>
+      <w:r>
+        <w:rPr>
+          <w:noProof/>
+          <w:sz w:val="18"/>
+          <w:szCs w:val="18"/>
+          <w:lang w:eastAsia="pt-PT"/>
+        </w:rPr>
+        <w:t>4 +</w:t>
+      </w:r>
+      <w:r>
+        <w:rPr>
+          <w:noProof/>
+          <w:sz w:val="18"/>
+          <w:szCs w:val="18"/>
+          <w:lang w:eastAsia="pt-PT"/>
+        </w:rPr>
+        <w:t xml:space="preserve"> m(A5) x Y5 + m(A6) x Y</w:t>
+      </w:r>
+      <w:r>
+        <w:rPr>
+          <w:noProof/>
+          <w:sz w:val="18"/>
+          <w:szCs w:val="18"/>
+          <w:lang w:eastAsia="pt-PT"/>
+        </w:rPr>
+        <w:t>6</w:t>
+      </w:r>
+    </w:p>
+    <w:p>
+      <w:pPr>
+        <w:jc w:val="center"/>
+        <w:rPr>
+          <w:sz w:val="24"/>
+          <w:szCs w:val="24"/>
+          <w:lang w:val="en-US"/>
+        </w:rPr>
+      </w:pPr>
+    </w:p>
+    <w:p>
+      <w:pPr>
+        <w:rPr>
+          <w:sz w:val="28"/>
+          <w:szCs w:val="28"/>
+        </w:rPr>
+      </w:pPr>
+    </w:p>
+    <w:p>
+      <w:pPr>
+        <w:rPr>
+          <w:sz w:val="28"/>
+          <w:szCs w:val="28"/>
+        </w:rPr>
+      </w:pPr>
+    </w:p>
+    <w:p>
+      <w:pPr>
+        <w:rPr>
+          <w:b/>
+          <w:sz w:val="20"/>
+          <w:szCs w:val="20"/>
+          <w:lang w:val="en-US"/>
+        </w:rPr>
+      </w:pPr>
+      <w:r>
+        <w:rPr>
+          <w:b/>
+          <w:sz w:val="20"/>
+          <w:szCs w:val="20"/>
+          <w:lang w:val="en-US"/>
+        </w:rPr>
+        <w:t xml:space="preserve">Container </w:t>
+      </w:r>
+      <w:r>
+        <w:rPr>
+          <w:b/>
+          <w:sz w:val="20"/>
+          <w:szCs w:val="20"/>
+          <w:lang w:val="en-US"/>
+        </w:rPr>
+        <w:t>S</w:t>
+      </w:r>
+      <w:r>
+        <w:rPr>
+          <w:b/>
+          <w:sz w:val="20"/>
+          <w:szCs w:val="20"/>
+          <w:lang w:val="en-US"/>
+        </w:rPr>
+        <w:t>hip</w:t>
+      </w:r>
+    </w:p>
+    <w:p>
+      <w:pPr>
+        <w:rPr>
+          <w:noProof/>
+          <w:sz w:val="20"/>
+          <w:szCs w:val="20"/>
+          <w:lang w:val="en-US" w:eastAsia="pt-PT"/>
+        </w:rPr>
+      </w:pPr>
+    </w:p>
+    <w:p>
+      <w:pPr>
+        <w:rPr>
+          <w:noProof/>
+          <w:sz w:val="20"/>
+          <w:szCs w:val="20"/>
+          <w:lang w:val="en-US" w:eastAsia="pt-PT"/>
+        </w:rPr>
+      </w:pPr>
+      <w:r>
+        <w:rPr>
+          <w:noProof/>
+          <w:sz w:val="20"/>
+          <w:szCs w:val="20"/>
+          <w:lang w:val="en-US" w:eastAsia="pt-PT"/>
+        </w:rPr>
+        <w:t>Xcm =  7,020 x 10 + 3861 x 195 + 7,020 x 380 + 23,4 x 195</w:t>
+      </w:r>
+      <w:r>
+        <w:rPr>
+          <w:noProof/>
+          <w:sz w:val="20"/>
+          <w:szCs w:val="20"/>
+          <w:lang w:val="en-US" w:eastAsia="pt-PT"/>
+        </w:rPr>
+        <w:t xml:space="preserve"> + </w:t>
+      </w:r>
+      <w:r>
+        <w:rPr>
+          <w:noProof/>
+          <w:sz w:val="20"/>
+          <w:szCs w:val="20"/>
+          <w:lang w:val="en-US" w:eastAsia="pt-PT"/>
+        </w:rPr>
+        <w:t>1158,300</w:t>
+      </w:r>
+      <w:r>
+        <w:rPr>
+          <w:noProof/>
+          <w:sz w:val="20"/>
+          <w:szCs w:val="20"/>
+          <w:lang w:val="en-US" w:eastAsia="pt-PT"/>
+        </w:rPr>
+        <w:t xml:space="preserve"> x </w:t>
+      </w:r>
+      <w:r>
+        <w:rPr>
+          <w:noProof/>
+          <w:sz w:val="20"/>
+          <w:szCs w:val="20"/>
+          <w:lang w:val="en-US" w:eastAsia="pt-PT"/>
+        </w:rPr>
+        <w:t>45</w:t>
+      </w:r>
+      <w:r>
+        <w:rPr>
+          <w:noProof/>
+          <w:sz w:val="20"/>
+          <w:szCs w:val="20"/>
+          <w:lang w:val="en-US" w:eastAsia="pt-PT"/>
+        </w:rPr>
+        <w:t xml:space="preserve"> + </w:t>
+      </w:r>
+      <w:r>
+        <w:rPr>
+          <w:noProof/>
+          <w:sz w:val="20"/>
+          <w:szCs w:val="20"/>
+          <w:lang w:val="en-US" w:eastAsia="pt-PT"/>
+        </w:rPr>
+        <w:t xml:space="preserve">1158,300 </w:t>
+      </w:r>
+      <w:r>
+        <w:rPr>
+          <w:noProof/>
+          <w:sz w:val="20"/>
+          <w:szCs w:val="20"/>
+          <w:lang w:val="en-US" w:eastAsia="pt-PT"/>
+        </w:rPr>
+        <w:t xml:space="preserve">x </w:t>
+      </w:r>
+      <w:r>
+        <w:rPr>
+          <w:noProof/>
+          <w:sz w:val="20"/>
+          <w:szCs w:val="20"/>
+          <w:lang w:val="en-US" w:eastAsia="pt-PT"/>
+        </w:rPr>
+        <w:t>345</w:t>
+      </w:r>
+      <w:r>
+        <w:rPr>
+          <w:noProof/>
+          <w:sz w:val="20"/>
+          <w:szCs w:val="20"/>
+          <w:lang w:val="en-US" w:eastAsia="pt-PT"/>
+        </w:rPr>
+        <w:t xml:space="preserve">   /  7,020 + 3861 + 7,020 + 23,4</w:t>
+      </w:r>
+      <w:r>
+        <w:rPr>
+          <w:noProof/>
+          <w:sz w:val="20"/>
+          <w:szCs w:val="20"/>
+          <w:lang w:val="en-US" w:eastAsia="pt-PT"/>
+        </w:rPr>
+        <w:t xml:space="preserve"> + </w:t>
+      </w:r>
+      <w:r>
+        <w:rPr>
+          <w:noProof/>
+          <w:sz w:val="20"/>
+          <w:szCs w:val="20"/>
+          <w:lang w:val="en-US" w:eastAsia="pt-PT"/>
+        </w:rPr>
+        <w:t xml:space="preserve"> </w:t>
+      </w:r>
+      <w:r>
+        <w:rPr>
+          <w:noProof/>
+          <w:sz w:val="20"/>
+          <w:szCs w:val="20"/>
+          <w:lang w:val="en-US" w:eastAsia="pt-PT"/>
+        </w:rPr>
+        <w:t xml:space="preserve">1158,300 </w:t>
+      </w:r>
+      <w:r>
+        <w:rPr>
+          <w:noProof/>
+          <w:sz w:val="20"/>
+          <w:szCs w:val="20"/>
+          <w:lang w:val="en-US" w:eastAsia="pt-PT"/>
+        </w:rPr>
+        <w:t xml:space="preserve">+ </w:t>
+      </w:r>
+      <w:r>
+        <w:rPr>
+          <w:noProof/>
+          <w:sz w:val="20"/>
+          <w:szCs w:val="20"/>
+          <w:lang w:val="en-US" w:eastAsia="pt-PT"/>
+        </w:rPr>
+        <w:t>1158,300</w:t>
+      </w:r>
+    </w:p>
+    <w:p>
+      <w:pPr>
+        <w:rPr>
+          <w:noProof/>
+          <w:sz w:val="20"/>
+          <w:szCs w:val="20"/>
+          <w:lang w:val="en-US" w:eastAsia="pt-PT"/>
+        </w:rPr>
+      </w:pPr>
+      <w:r>
+        <w:rPr>
+          <w:noProof/>
+          <w:sz w:val="20"/>
+          <w:szCs w:val="20"/>
+          <w:lang w:val="en-US" w:eastAsia="pt-PT"/>
+        </w:rPr>
+        <w:t xml:space="preserve"> </w:t>
+      </w:r>
+      <w:r>
+        <w:rPr>
+          <w:noProof/>
+          <w:sz w:val="20"/>
+          <w:szCs w:val="20"/>
+          <w:lang w:val="en-US" w:eastAsia="pt-PT"/>
+        </w:rPr>
+        <w:t>= &gt; Xcm = 195,00 m</w:t>
+      </w:r>
+    </w:p>
+    <w:p>
+      <w:pPr>
+        <w:rPr>
+          <w:noProof/>
+          <w:sz w:val="20"/>
+          <w:szCs w:val="20"/>
+          <w:lang w:val="en-US" w:eastAsia="pt-PT"/>
+        </w:rPr>
+      </w:pPr>
+    </w:p>
+    <w:p>
+      <w:pPr>
+        <w:rPr>
+          <w:noProof/>
+          <w:sz w:val="20"/>
+          <w:szCs w:val="20"/>
+          <w:lang w:val="en-US" w:eastAsia="pt-PT"/>
+        </w:rPr>
+      </w:pPr>
+      <w:r>
+        <w:rPr>
+          <w:noProof/>
+          <w:sz w:val="20"/>
+          <w:szCs w:val="20"/>
+          <w:lang w:val="en-US" w:eastAsia="pt-PT"/>
+        </w:rPr>
+        <w:t xml:space="preserve">Ycm =  </w:t>
+      </w:r>
+      <w:r>
+        <w:rPr>
+          <w:noProof/>
+          <w:sz w:val="20"/>
+          <w:szCs w:val="20"/>
+          <w:lang w:val="en-US" w:eastAsia="pt-PT"/>
+        </w:rPr>
+        <w:t xml:space="preserve">7,020 x 20 + 3861 x 15 + 7,020 x 20 + 23,4 x 32,5 + </w:t>
+      </w:r>
+      <w:r>
+        <w:rPr>
+          <w:noProof/>
+          <w:sz w:val="20"/>
+          <w:szCs w:val="20"/>
+          <w:lang w:val="en-US" w:eastAsia="pt-PT"/>
+        </w:rPr>
+        <w:t xml:space="preserve">1158,300 </w:t>
+      </w:r>
+      <w:r>
+        <w:rPr>
+          <w:noProof/>
+          <w:sz w:val="20"/>
+          <w:szCs w:val="20"/>
+          <w:lang w:val="en-US" w:eastAsia="pt-PT"/>
+        </w:rPr>
+        <w:t xml:space="preserve">x 16,5 + </w:t>
+      </w:r>
+      <w:r>
+        <w:rPr>
+          <w:noProof/>
+          <w:sz w:val="20"/>
+          <w:szCs w:val="20"/>
+          <w:lang w:val="en-US" w:eastAsia="pt-PT"/>
+        </w:rPr>
+        <w:t xml:space="preserve">1158,300 </w:t>
+      </w:r>
+      <w:r>
+        <w:rPr>
+          <w:noProof/>
+          <w:sz w:val="20"/>
+          <w:szCs w:val="20"/>
+          <w:lang w:val="en-US" w:eastAsia="pt-PT"/>
+        </w:rPr>
+        <w:t>x 16</w:t>
+      </w:r>
+      <w:r>
+        <w:rPr>
+          <w:noProof/>
+          <w:sz w:val="20"/>
+          <w:szCs w:val="20"/>
+          <w:lang w:val="en-US" w:eastAsia="pt-PT"/>
+        </w:rPr>
+        <w:t>,5</w:t>
+      </w:r>
+      <w:r>
+        <w:rPr>
+          <w:noProof/>
+          <w:sz w:val="20"/>
+          <w:szCs w:val="20"/>
+          <w:lang w:val="en-US" w:eastAsia="pt-PT"/>
+        </w:rPr>
+        <w:t xml:space="preserve">   /  7,020 + 3861 + 7,020 + 23,4</w:t>
+      </w:r>
+      <w:r>
+        <w:rPr>
+          <w:noProof/>
+          <w:sz w:val="20"/>
+          <w:szCs w:val="20"/>
+          <w:lang w:val="en-US" w:eastAsia="pt-PT"/>
+        </w:rPr>
+        <w:t xml:space="preserve"> + </w:t>
+      </w:r>
+      <w:r>
+        <w:rPr>
+          <w:noProof/>
+          <w:sz w:val="20"/>
+          <w:szCs w:val="20"/>
+          <w:lang w:val="en-US" w:eastAsia="pt-PT"/>
+        </w:rPr>
+        <w:t xml:space="preserve">1158,300 </w:t>
+      </w:r>
+      <w:r>
+        <w:rPr>
+          <w:noProof/>
+          <w:sz w:val="20"/>
+          <w:szCs w:val="20"/>
+          <w:lang w:val="en-US" w:eastAsia="pt-PT"/>
+        </w:rPr>
+        <w:t xml:space="preserve">+ </w:t>
+      </w:r>
+      <w:r>
+        <w:rPr>
+          <w:noProof/>
+          <w:sz w:val="20"/>
+          <w:szCs w:val="20"/>
+          <w:lang w:val="en-US" w:eastAsia="pt-PT"/>
+        </w:rPr>
+        <w:t>1158,300</w:t>
+      </w:r>
+    </w:p>
+    <w:p>
+      <w:pPr>
+        <w:rPr>
+          <w:noProof/>
+          <w:sz w:val="20"/>
+          <w:szCs w:val="20"/>
+          <w:lang w:val="en-US" w:eastAsia="pt-PT"/>
+        </w:rPr>
+      </w:pPr>
+      <w:r>
+        <w:rPr>
+          <w:noProof/>
+          <w:sz w:val="20"/>
+          <w:szCs w:val="20"/>
+          <w:lang w:val="en-US" w:eastAsia="pt-PT"/>
+        </w:rPr>
+        <w:t xml:space="preserve"> =&gt; Ycm = 15,</w:t>
+      </w:r>
+      <w:r>
+        <w:rPr>
+          <w:noProof/>
+          <w:sz w:val="20"/>
+          <w:szCs w:val="20"/>
+          <w:lang w:val="en-US" w:eastAsia="pt-PT"/>
+        </w:rPr>
+        <w:t>64</w:t>
+      </w:r>
+      <w:r>
+        <w:rPr>
+          <w:noProof/>
+          <w:sz w:val="20"/>
+          <w:szCs w:val="20"/>
+          <w:lang w:val="en-US" w:eastAsia="pt-PT"/>
+        </w:rPr>
+        <w:t xml:space="preserve"> m</w:t>
+      </w:r>
+    </w:p>
+    <w:p>
+      <w:pPr>
+        <w:jc w:val="center"/>
+        <w:rPr>
+          <w:sz w:val="28"/>
+          <w:szCs w:val="28"/>
+        </w:rPr>
+      </w:pPr>
+    </w:p>
+    <w:p>
+      <w:pPr>
+        <w:rPr>
+          <w:noProof/>
+          <w:sz w:val="20"/>
+          <w:szCs w:val="20"/>
+          <w:lang w:val="en-US" w:eastAsia="pt-PT"/>
+        </w:rPr>
+      </w:pPr>
+      <w:r>
+        <w:rPr>
+          <w:noProof/>
+          <w:sz w:val="18"/>
+          <w:szCs w:val="18"/>
+          <w:lang w:val="en-US" w:eastAsia="pt-PT"/>
+        </w:rPr>
+        <w:t>Note: The mass values have all been deducted from tons so that the calculation values are pleasant to work with.</w:t>
+      </w:r>
+      <w:r>
+        <w:rPr>
+          <w:noProof/>
+          <w:sz w:val="20"/>
+          <w:szCs w:val="20"/>
+          <w:lang w:val="en-US" w:eastAsia="pt-PT"/>
+        </w:rPr>
+        <w:t xml:space="preserve"> </w:t>
+      </w:r>
+    </w:p>
+    <w:p>
+      <w:pPr>
+        <w:rPr>
+          <w:sz w:val="28"/>
+          <w:szCs w:val="28"/>
+        </w:rPr>
+      </w:pPr>
+    </w:p>
+    <w:p>
+      <w:pPr>
+        <w:rPr>
+          <w:sz w:val="28"/>
+          <w:szCs w:val="28"/>
+        </w:rPr>
+      </w:pPr>
+    </w:p>
+    <w:p>
+      <w:pPr>
+        <w:rPr>
+          <w:b/>
+          <w:noProof/>
+          <w:sz w:val="28"/>
+          <w:szCs w:val="28"/>
+          <w:lang w:val="en-US" w:eastAsia="pt-PT"/>
+        </w:rPr>
+      </w:pPr>
+      <w:r>
+        <w:rPr>
+          <w:b/>
+          <w:noProof/>
+          <w:sz w:val="28"/>
+          <w:szCs w:val="28"/>
+          <w:lang w:val="en-US" w:eastAsia="pt-PT"/>
+        </w:rPr>
+        <w:t>Conclusion</w:t>
+      </w:r>
+    </w:p>
+    <w:p>
+      <w:pPr>
+        <w:ind w:firstLine="708"/>
         <w:rPr>
           <w:u w:val="single"/>
         </w:rPr>
@@ -1376,6 +5871,23 @@
     <w:basedOn w:val="Tipodeletrapredefinidodopargrafo"/>
     <w:rsid w:val="0009479D"/>
   </w:style>
+  <w:style w:type="paragraph" w:styleId="NormalWeb">
+    <w:name w:val="Normal (Web)"/>
+    <w:basedOn w:val="Normal"/>
+    <w:uiPriority w:val="99"/>
+    <w:semiHidden/>
+    <w:unhideWhenUsed/>
+    <w:rsid w:val="0028355D"/>
+    <w:pPr>
+      <w:spacing w:before="100" w:beforeAutospacing="1" w:after="100" w:afterAutospacing="1" w:line="240" w:lineRule="auto"/>
+    </w:pPr>
+    <w:rPr>
+      <w:rFonts w:ascii="Times New Roman" w:eastAsiaTheme="minorEastAsia" w:hAnsi="Times New Roman" w:cs="Times New Roman"/>
+      <w:sz w:val="24"/>
+      <w:szCs w:val="24"/>
+      <w:lang w:eastAsia="pt-PT"/>
+    </w:rPr>
+  </w:style>
 </w:styles>
 </file>
 

</xml_diff>

<commit_message>
G41-231 #time 5m #comment Update US419 document.
</commit_message>
<xml_diff>
--- a/Documentation/Sprint4/LAPR3/US419/US419.docx
+++ b/Documentation/Sprint4/LAPR3/US419/US419.docx
@@ -3261,74 +3261,99 @@
           <w:sz w:val="18"/>
           <w:szCs w:val="18"/>
         </w:rPr>
-        <w:t>a</w:t>
+        <w:t xml:space="preserve">a = </w:t>
+      </w:r>
+      <w:r>
+        <w:rPr>
+          <w:sz w:val="18"/>
+          <w:szCs w:val="18"/>
+        </w:rPr>
+        <w:t>90</w:t>
+      </w:r>
+      <w:r>
+        <w:rPr>
+          <w:sz w:val="18"/>
+          <w:szCs w:val="18"/>
+        </w:rPr>
+        <w:t xml:space="preserve"> m</w:t>
+      </w:r>
+    </w:p>
+    <w:p>
+      <w:pPr>
+        <w:rPr>
+          <w:sz w:val="18"/>
+          <w:szCs w:val="18"/>
+        </w:rPr>
+      </w:pPr>
+      <w:r>
+        <w:rPr>
+          <w:sz w:val="18"/>
+          <w:szCs w:val="18"/>
+        </w:rPr>
+        <w:t xml:space="preserve">  b = 33 m</w:t>
+      </w:r>
+    </w:p>
+    <w:p>
+      <w:pPr>
+        <w:rPr>
+          <w:sz w:val="18"/>
+          <w:szCs w:val="18"/>
+        </w:rPr>
+      </w:pPr>
+    </w:p>
+    <w:p>
+      <w:pPr>
+        <w:rPr>
+          <w:sz w:val="18"/>
+          <w:szCs w:val="18"/>
+        </w:rPr>
+      </w:pPr>
+    </w:p>
+    <w:p>
+      <w:pPr>
+        <w:rPr>
+          <w:b/>
+          <w:sz w:val="24"/>
+          <w:szCs w:val="24"/>
+          <w:lang w:val="en-US"/>
+        </w:rPr>
+      </w:pPr>
+      <w:r>
+        <w:rPr>
+          <w:b/>
+          <w:sz w:val="24"/>
+          <w:szCs w:val="24"/>
+          <w:lang w:val="en-US"/>
+        </w:rPr>
+        <w:t>Calculation of the volume of the areas and mass</w:t>
+      </w:r>
+    </w:p>
+    <w:p>
+      <w:pPr>
+        <w:rPr>
+          <w:lang w:val="en-US"/>
+        </w:rPr>
+      </w:pPr>
+      <w:r>
+        <w:rPr>
+          <w:lang w:val="en-US"/>
+        </w:rPr>
+        <w:t>For this calculation we use an example in which a container ship contains 2000 cargo containers.</w:t>
       </w:r>
       <w:bookmarkStart w:id="0" w:name="_GoBack"/>
       <w:bookmarkEnd w:id="0"/>
-      <w:r>
-        <w:rPr>
-          <w:sz w:val="18"/>
-          <w:szCs w:val="18"/>
-        </w:rPr>
-        <w:t xml:space="preserve"> = </w:t>
-      </w:r>
-      <w:r>
-        <w:rPr>
-          <w:sz w:val="18"/>
-          <w:szCs w:val="18"/>
-        </w:rPr>
-        <w:t>90</w:t>
-      </w:r>
-      <w:r>
-        <w:rPr>
-          <w:sz w:val="18"/>
-          <w:szCs w:val="18"/>
-        </w:rPr>
-        <w:t xml:space="preserve"> m</w:t>
-      </w:r>
-    </w:p>
-    <w:p>
-      <w:pPr>
-        <w:rPr>
-          <w:sz w:val="18"/>
-          <w:szCs w:val="18"/>
-        </w:rPr>
-      </w:pPr>
-      <w:r>
-        <w:rPr>
-          <w:sz w:val="18"/>
-          <w:szCs w:val="18"/>
-        </w:rPr>
-        <w:t xml:space="preserve">  b = 33</w:t>
-      </w:r>
-      <w:r>
-        <w:rPr>
-          <w:sz w:val="18"/>
-          <w:szCs w:val="18"/>
-        </w:rPr>
-        <w:t xml:space="preserve"> m</w:t>
-      </w:r>
-    </w:p>
-    <w:p>
-      <w:pPr>
-        <w:rPr>
-          <w:sz w:val="18"/>
-          <w:szCs w:val="18"/>
-        </w:rPr>
-      </w:pPr>
-    </w:p>
-    <w:p>
-      <w:pPr>
-        <w:rPr>
-          <w:sz w:val="18"/>
-          <w:szCs w:val="18"/>
-        </w:rPr>
-      </w:pPr>
-    </w:p>
-    <w:p>
-      <w:pPr>
-        <w:rPr>
-          <w:b/>
+    </w:p>
+    <w:p>
+      <w:pPr>
+        <w:rPr>
+          <w:b/>
+          <w:lang w:val="en-US"/>
+        </w:rPr>
+      </w:pPr>
+    </w:p>
+    <w:p>
+      <w:pPr>
+        <w:rPr>
           <w:sz w:val="24"/>
           <w:szCs w:val="24"/>
           <w:lang w:val="en-US"/>
@@ -3336,45 +3361,10 @@
       </w:pPr>
       <w:r>
         <w:rPr>
-          <w:b/>
           <w:sz w:val="24"/>
           <w:szCs w:val="24"/>
           <w:lang w:val="en-US"/>
         </w:rPr>
-        <w:t>Calculation of the volume of the areas</w:t>
-      </w:r>
-      <w:r>
-        <w:rPr>
-          <w:b/>
-          <w:sz w:val="24"/>
-          <w:szCs w:val="24"/>
-          <w:lang w:val="en-US"/>
-        </w:rPr>
-        <w:t xml:space="preserve"> and mass</w:t>
-      </w:r>
-    </w:p>
-    <w:p>
-      <w:pPr>
-        <w:rPr>
-          <w:b/>
-          <w:lang w:val="en-US"/>
-        </w:rPr>
-      </w:pPr>
-    </w:p>
-    <w:p>
-      <w:pPr>
-        <w:rPr>
-          <w:sz w:val="24"/>
-          <w:szCs w:val="24"/>
-          <w:lang w:val="en-US"/>
-        </w:rPr>
-      </w:pPr>
-      <w:r>
-        <w:rPr>
-          <w:sz w:val="24"/>
-          <w:szCs w:val="24"/>
-          <w:lang w:val="en-US"/>
-        </w:rPr>
         <w:t>Volume calculation:</w:t>
       </w:r>
     </w:p>
@@ -3523,123 +3513,6 @@
           <w:lang w:val="en-US"/>
         </w:rPr>
         <w:t xml:space="preserve"> =&gt; 20 x 50 x 5 = 5000</w:t>
-      </w:r>
-      <w:r>
-        <w:rPr>
-          <w:sz w:val="18"/>
-          <w:szCs w:val="18"/>
-          <w:lang w:val="en-US"/>
-        </w:rPr>
-        <w:t xml:space="preserve"> m</w:t>
-      </w:r>
-      <w:r>
-        <w:rPr>
-          <w:rFonts w:cstheme="minorHAnsi"/>
-          <w:sz w:val="18"/>
-          <w:szCs w:val="18"/>
-          <w:lang w:val="en-US"/>
-        </w:rPr>
-        <w:t>³</w:t>
-      </w:r>
-    </w:p>
-    <w:p>
-      <w:pPr>
-        <w:rPr>
-          <w:rFonts w:cstheme="minorHAnsi"/>
-          <w:sz w:val="18"/>
-          <w:szCs w:val="18"/>
-          <w:lang w:val="en-US"/>
-        </w:rPr>
-      </w:pPr>
-      <w:r>
-        <w:rPr>
-          <w:b/>
-          <w:sz w:val="18"/>
-          <w:szCs w:val="18"/>
-          <w:lang w:val="en-US"/>
-        </w:rPr>
-        <w:t>V (A5 and A6</w:t>
-      </w:r>
-      <w:r>
-        <w:rPr>
-          <w:b/>
-          <w:sz w:val="18"/>
-          <w:szCs w:val="18"/>
-          <w:lang w:val="en-US"/>
-        </w:rPr>
-        <w:t xml:space="preserve">) = </w:t>
-      </w:r>
-      <w:r>
-        <w:rPr>
-          <w:sz w:val="18"/>
-          <w:szCs w:val="18"/>
-          <w:lang w:val="en-US"/>
-        </w:rPr>
-        <w:t xml:space="preserve">Length x Width x Height =&gt; </w:t>
-      </w:r>
-      <w:r>
-        <w:rPr>
-          <w:sz w:val="18"/>
-          <w:szCs w:val="18"/>
-          <w:lang w:val="en-US"/>
-        </w:rPr>
-        <w:t>90</w:t>
-      </w:r>
-      <w:r>
-        <w:rPr>
-          <w:sz w:val="18"/>
-          <w:szCs w:val="18"/>
-          <w:lang w:val="en-US"/>
-        </w:rPr>
-        <w:t xml:space="preserve"> x 50 x 3</w:t>
-      </w:r>
-      <w:r>
-        <w:rPr>
-          <w:sz w:val="18"/>
-          <w:szCs w:val="18"/>
-          <w:lang w:val="en-US"/>
-        </w:rPr>
-        <w:t>3</w:t>
-      </w:r>
-      <w:r>
-        <w:rPr>
-          <w:sz w:val="18"/>
-          <w:szCs w:val="18"/>
-          <w:lang w:val="en-US"/>
-        </w:rPr>
-        <w:t xml:space="preserve"> = </w:t>
-      </w:r>
-      <w:r>
-        <w:rPr>
-          <w:sz w:val="18"/>
-          <w:szCs w:val="18"/>
-          <w:lang w:val="en-US"/>
-        </w:rPr>
-        <w:t xml:space="preserve">148 </w:t>
-      </w:r>
-      <w:r>
-        <w:rPr>
-          <w:sz w:val="18"/>
-          <w:szCs w:val="18"/>
-          <w:lang w:val="en-US"/>
-        </w:rPr>
-        <w:t>5</w:t>
-      </w:r>
-      <w:r>
-        <w:rPr>
-          <w:sz w:val="18"/>
-          <w:szCs w:val="18"/>
-          <w:lang w:val="en-US"/>
-        </w:rPr>
-        <w:t>0</w:t>
-      </w:r>
-      <w:r>
-        <w:rPr>
-          <w:sz w:val="18"/>
-          <w:szCs w:val="18"/>
-          <w:lang w:val="en-US"/>
-        </w:rPr>
-        <w:t>0</w:t>
       </w:r>
       <w:r>
         <w:rPr>
@@ -3929,47 +3802,31 @@
           <w:szCs w:val="18"/>
           <w:lang w:val="en-US"/>
         </w:rPr>
-        <w:t>148</w:t>
-      </w:r>
-      <w:r>
-        <w:rPr>
-          <w:sz w:val="18"/>
-          <w:szCs w:val="18"/>
-          <w:lang w:val="en-US"/>
-        </w:rPr>
-        <w:t> </w:t>
-      </w:r>
-      <w:r>
-        <w:rPr>
-          <w:sz w:val="18"/>
-          <w:szCs w:val="18"/>
-          <w:lang w:val="en-US"/>
-        </w:rPr>
-        <w:t>500</w:t>
-      </w:r>
-      <w:r>
-        <w:rPr>
-          <w:sz w:val="18"/>
-          <w:szCs w:val="18"/>
-          <w:lang w:val="en-US"/>
-        </w:rPr>
-        <w:t xml:space="preserve"> </w:t>
-      </w:r>
-      <w:r>
-        <w:rPr>
-          <w:sz w:val="18"/>
-          <w:szCs w:val="18"/>
-          <w:lang w:val="en-US"/>
-        </w:rPr>
-        <w:t xml:space="preserve">= </w:t>
-      </w:r>
-      <w:r>
-        <w:rPr>
-          <w:sz w:val="18"/>
-          <w:szCs w:val="18"/>
-          <w:lang w:val="en-US"/>
-        </w:rPr>
-        <w:t>1 158 300</w:t>
+        <w:t xml:space="preserve">38,30 = 298,74 kg  =&gt; 298,74 x </w:t>
+      </w:r>
+      <w:r>
+        <w:rPr>
+          <w:sz w:val="18"/>
+          <w:szCs w:val="18"/>
+          <w:lang w:val="en-US"/>
+        </w:rPr>
+        <w:t>2000</w:t>
+      </w:r>
+      <w:r>
+        <w:rPr>
+          <w:sz w:val="18"/>
+          <w:szCs w:val="18"/>
+          <w:lang w:val="en-US"/>
+        </w:rPr>
+        <w:t xml:space="preserve">  = </w:t>
+      </w:r>
+      <w:r>
+        <w:rPr>
+          <w:sz w:val="18"/>
+          <w:szCs w:val="18"/>
+          <w:lang w:val="en-US"/>
+        </w:rPr>
+        <w:t>597 480</w:t>
       </w:r>
       <w:r>
         <w:rPr>
@@ -3983,9 +3840,8 @@
     <w:p>
       <w:pPr>
         <w:rPr>
-          <w:rFonts w:cstheme="minorHAnsi"/>
-          <w:sz w:val="24"/>
-          <w:szCs w:val="24"/>
+          <w:sz w:val="18"/>
+          <w:szCs w:val="18"/>
           <w:lang w:val="en-US"/>
         </w:rPr>
       </w:pPr>
@@ -4625,15 +4481,7 @@
           <w:sz w:val="20"/>
           <w:szCs w:val="20"/>
         </w:rPr>
-        <w:t>Y</w:t>
-      </w:r>
-      <w:r>
-        <w:rPr>
-          <w:b/>
-          <w:sz w:val="20"/>
-          <w:szCs w:val="20"/>
-        </w:rPr>
-        <w:t>cm</w:t>
+        <w:t>Ycm</w:t>
       </w:r>
       <w:r>
         <w:rPr>
@@ -4656,43 +4504,7 @@
           <w:szCs w:val="18"/>
           <w:lang w:eastAsia="pt-PT"/>
         </w:rPr>
-        <w:t xml:space="preserve">m(A1) x </w:t>
-      </w:r>
-      <w:r>
-        <w:rPr>
-          <w:noProof/>
-          <w:sz w:val="18"/>
-          <w:szCs w:val="18"/>
-          <w:lang w:eastAsia="pt-PT"/>
-        </w:rPr>
-        <w:t>Y1 + m(A2) x Y2 + m(A3) x Y3 + m(A4) x Y</w:t>
-      </w:r>
-      <w:r>
-        <w:rPr>
-          <w:noProof/>
-          <w:sz w:val="18"/>
-          <w:szCs w:val="18"/>
-          <w:lang w:eastAsia="pt-PT"/>
-        </w:rPr>
-        <w:t>4 +</w:t>
-      </w:r>
-      <w:r>
-        <w:rPr>
-          <w:noProof/>
-          <w:sz w:val="18"/>
-          <w:szCs w:val="18"/>
-          <w:lang w:eastAsia="pt-PT"/>
-        </w:rPr>
-        <w:t xml:space="preserve"> m(A5) x Y5 + m(A6) x Y</w:t>
-      </w:r>
-      <w:r>
-        <w:rPr>
-          <w:noProof/>
-          <w:sz w:val="18"/>
-          <w:szCs w:val="18"/>
-          <w:lang w:eastAsia="pt-PT"/>
-        </w:rPr>
-        <w:t>6</w:t>
+        <w:t>m(A1) x Y1 + m(A2) x Y2 + m(A3) x Y3 + m(A4) x Y4 + m(A5) x Y5 + m(A6) x Y6</w:t>
       </w:r>
     </w:p>
     <w:p>
@@ -4797,12 +4609,36 @@
       </w:r>
       <w:r>
         <w:rPr>
+          <w:sz w:val="18"/>
+          <w:szCs w:val="18"/>
+          <w:lang w:val="en-US"/>
+        </w:rPr>
+        <w:t>597</w:t>
+      </w:r>
+      <w:r>
+        <w:rPr>
+          <w:sz w:val="18"/>
+          <w:szCs w:val="18"/>
+          <w:lang w:val="en-US"/>
+        </w:rPr>
+        <w:t>,</w:t>
+      </w:r>
+      <w:r>
+        <w:rPr>
+          <w:sz w:val="18"/>
+          <w:szCs w:val="18"/>
+          <w:lang w:val="en-US"/>
+        </w:rPr>
+        <w:t xml:space="preserve">480 </w:t>
+      </w:r>
+      <w:r>
+        <w:rPr>
           <w:noProof/>
           <w:sz w:val="20"/>
           <w:szCs w:val="20"/>
           <w:lang w:val="en-US" w:eastAsia="pt-PT"/>
         </w:rPr>
-        <w:t>1158,300</w:t>
+        <w:t xml:space="preserve">x </w:t>
       </w:r>
       <w:r>
         <w:rPr>
@@ -4811,7 +4647,7 @@
           <w:szCs w:val="20"/>
           <w:lang w:val="en-US" w:eastAsia="pt-PT"/>
         </w:rPr>
-        <w:t xml:space="preserve"> x </w:t>
+        <w:t>45</w:t>
       </w:r>
       <w:r>
         <w:rPr>
@@ -4820,281 +4656,256 @@
           <w:szCs w:val="20"/>
           <w:lang w:val="en-US" w:eastAsia="pt-PT"/>
         </w:rPr>
+        <w:t xml:space="preserve"> + </w:t>
+      </w:r>
+      <w:r>
+        <w:rPr>
+          <w:sz w:val="18"/>
+          <w:szCs w:val="18"/>
+          <w:lang w:val="en-US"/>
+        </w:rPr>
+        <w:t xml:space="preserve">597,480 </w:t>
+      </w:r>
+      <w:r>
+        <w:rPr>
+          <w:noProof/>
+          <w:sz w:val="20"/>
+          <w:szCs w:val="20"/>
+          <w:lang w:val="en-US" w:eastAsia="pt-PT"/>
+        </w:rPr>
+        <w:t xml:space="preserve">x </w:t>
+      </w:r>
+      <w:r>
+        <w:rPr>
+          <w:noProof/>
+          <w:sz w:val="20"/>
+          <w:szCs w:val="20"/>
+          <w:lang w:val="en-US" w:eastAsia="pt-PT"/>
+        </w:rPr>
+        <w:t>345</w:t>
+      </w:r>
+      <w:r>
+        <w:rPr>
+          <w:noProof/>
+          <w:sz w:val="20"/>
+          <w:szCs w:val="20"/>
+          <w:lang w:val="en-US" w:eastAsia="pt-PT"/>
+        </w:rPr>
+        <w:t xml:space="preserve">   /  7,020 + 3861 + 7,020 + 23,4</w:t>
+      </w:r>
+      <w:r>
+        <w:rPr>
+          <w:noProof/>
+          <w:sz w:val="20"/>
+          <w:szCs w:val="20"/>
+          <w:lang w:val="en-US" w:eastAsia="pt-PT"/>
+        </w:rPr>
+        <w:t xml:space="preserve"> + </w:t>
+      </w:r>
+      <w:r>
+        <w:rPr>
+          <w:noProof/>
+          <w:sz w:val="20"/>
+          <w:szCs w:val="20"/>
+          <w:lang w:val="en-US" w:eastAsia="pt-PT"/>
+        </w:rPr>
+        <w:t xml:space="preserve"> </w:t>
+      </w:r>
+      <w:r>
+        <w:rPr>
+          <w:sz w:val="18"/>
+          <w:szCs w:val="18"/>
+          <w:lang w:val="en-US"/>
+        </w:rPr>
+        <w:t xml:space="preserve">597,480 </w:t>
+      </w:r>
+      <w:r>
+        <w:rPr>
+          <w:noProof/>
+          <w:sz w:val="20"/>
+          <w:szCs w:val="20"/>
+          <w:lang w:val="en-US" w:eastAsia="pt-PT"/>
+        </w:rPr>
+        <w:t xml:space="preserve">+ </w:t>
+      </w:r>
+      <w:r>
+        <w:rPr>
+          <w:sz w:val="18"/>
+          <w:szCs w:val="18"/>
+          <w:lang w:val="en-US"/>
+        </w:rPr>
+        <w:t>597,480</w:t>
+      </w:r>
+    </w:p>
+    <w:p>
+      <w:pPr>
+        <w:rPr>
+          <w:noProof/>
+          <w:sz w:val="20"/>
+          <w:szCs w:val="20"/>
+          <w:lang w:val="en-US" w:eastAsia="pt-PT"/>
+        </w:rPr>
+      </w:pPr>
+      <w:r>
+        <w:rPr>
+          <w:noProof/>
+          <w:sz w:val="20"/>
+          <w:szCs w:val="20"/>
+          <w:lang w:val="en-US" w:eastAsia="pt-PT"/>
+        </w:rPr>
+        <w:t xml:space="preserve"> </w:t>
+      </w:r>
+      <w:r>
+        <w:rPr>
+          <w:noProof/>
+          <w:sz w:val="20"/>
+          <w:szCs w:val="20"/>
+          <w:lang w:val="en-US" w:eastAsia="pt-PT"/>
+        </w:rPr>
+        <w:t>= &gt; Xcm = 195,00 m</w:t>
+      </w:r>
+    </w:p>
+    <w:p>
+      <w:pPr>
+        <w:rPr>
+          <w:noProof/>
+          <w:sz w:val="20"/>
+          <w:szCs w:val="20"/>
+          <w:lang w:val="en-US" w:eastAsia="pt-PT"/>
+        </w:rPr>
+      </w:pPr>
+    </w:p>
+    <w:p>
+      <w:pPr>
+        <w:rPr>
+          <w:noProof/>
+          <w:sz w:val="20"/>
+          <w:szCs w:val="20"/>
+          <w:lang w:val="en-US" w:eastAsia="pt-PT"/>
+        </w:rPr>
+      </w:pPr>
+      <w:r>
+        <w:rPr>
+          <w:noProof/>
+          <w:sz w:val="20"/>
+          <w:szCs w:val="20"/>
+          <w:lang w:val="en-US" w:eastAsia="pt-PT"/>
+        </w:rPr>
+        <w:t xml:space="preserve">Ycm =  </w:t>
+      </w:r>
+      <w:r>
+        <w:rPr>
+          <w:noProof/>
+          <w:sz w:val="20"/>
+          <w:szCs w:val="20"/>
+          <w:lang w:val="en-US" w:eastAsia="pt-PT"/>
+        </w:rPr>
+        <w:t xml:space="preserve">7,020 x 20 + 3861 x 15 + 7,020 x 20 + 23,4 x 32,5 + </w:t>
+      </w:r>
+      <w:r>
+        <w:rPr>
+          <w:sz w:val="18"/>
+          <w:szCs w:val="18"/>
+          <w:lang w:val="en-US"/>
+        </w:rPr>
+        <w:t xml:space="preserve">597,480 </w:t>
+      </w:r>
+      <w:r>
+        <w:rPr>
+          <w:noProof/>
+          <w:sz w:val="20"/>
+          <w:szCs w:val="20"/>
+          <w:lang w:val="en-US" w:eastAsia="pt-PT"/>
+        </w:rPr>
+        <w:t xml:space="preserve">x 16,5 + </w:t>
+      </w:r>
+      <w:r>
+        <w:rPr>
+          <w:sz w:val="18"/>
+          <w:szCs w:val="18"/>
+          <w:lang w:val="en-US"/>
+        </w:rPr>
+        <w:t xml:space="preserve">597,480 </w:t>
+      </w:r>
+      <w:r>
+        <w:rPr>
+          <w:noProof/>
+          <w:sz w:val="20"/>
+          <w:szCs w:val="20"/>
+          <w:lang w:val="en-US" w:eastAsia="pt-PT"/>
+        </w:rPr>
+        <w:t>x 16,5</w:t>
+      </w:r>
+      <w:r>
+        <w:rPr>
+          <w:noProof/>
+          <w:sz w:val="20"/>
+          <w:szCs w:val="20"/>
+          <w:lang w:val="en-US" w:eastAsia="pt-PT"/>
+        </w:rPr>
+        <w:t xml:space="preserve">   /  7,020 + 3861 + 7,020 + 23,4</w:t>
+      </w:r>
+      <w:r>
+        <w:rPr>
+          <w:noProof/>
+          <w:sz w:val="20"/>
+          <w:szCs w:val="20"/>
+          <w:lang w:val="en-US" w:eastAsia="pt-PT"/>
+        </w:rPr>
+        <w:t xml:space="preserve"> + </w:t>
+      </w:r>
+      <w:r>
+        <w:rPr>
+          <w:sz w:val="18"/>
+          <w:szCs w:val="18"/>
+          <w:lang w:val="en-US"/>
+        </w:rPr>
+        <w:t xml:space="preserve">597,480 </w:t>
+      </w:r>
+      <w:r>
+        <w:rPr>
+          <w:noProof/>
+          <w:sz w:val="20"/>
+          <w:szCs w:val="20"/>
+          <w:lang w:val="en-US" w:eastAsia="pt-PT"/>
+        </w:rPr>
+        <w:t xml:space="preserve">+ </w:t>
+      </w:r>
+      <w:r>
+        <w:rPr>
+          <w:sz w:val="18"/>
+          <w:szCs w:val="18"/>
+          <w:lang w:val="en-US"/>
+        </w:rPr>
+        <w:t>597,480</w:t>
+      </w:r>
+    </w:p>
+    <w:p>
+      <w:pPr>
+        <w:rPr>
+          <w:noProof/>
+          <w:sz w:val="20"/>
+          <w:szCs w:val="20"/>
+          <w:lang w:val="en-US" w:eastAsia="pt-PT"/>
+        </w:rPr>
+      </w:pPr>
+      <w:r>
+        <w:rPr>
+          <w:noProof/>
+          <w:sz w:val="20"/>
+          <w:szCs w:val="20"/>
+          <w:lang w:val="en-US" w:eastAsia="pt-PT"/>
+        </w:rPr>
+        <w:t xml:space="preserve"> =&gt; Ycm = 15,</w:t>
+      </w:r>
+      <w:r>
+        <w:rPr>
+          <w:noProof/>
+          <w:sz w:val="20"/>
+          <w:szCs w:val="20"/>
+          <w:lang w:val="en-US" w:eastAsia="pt-PT"/>
+        </w:rPr>
         <w:t>45</w:t>
-      </w:r>
-      <w:r>
-        <w:rPr>
-          <w:noProof/>
-          <w:sz w:val="20"/>
-          <w:szCs w:val="20"/>
-          <w:lang w:val="en-US" w:eastAsia="pt-PT"/>
-        </w:rPr>
-        <w:t xml:space="preserve"> + </w:t>
-      </w:r>
-      <w:r>
-        <w:rPr>
-          <w:noProof/>
-          <w:sz w:val="20"/>
-          <w:szCs w:val="20"/>
-          <w:lang w:val="en-US" w:eastAsia="pt-PT"/>
-        </w:rPr>
-        <w:t xml:space="preserve">1158,300 </w:t>
-      </w:r>
-      <w:r>
-        <w:rPr>
-          <w:noProof/>
-          <w:sz w:val="20"/>
-          <w:szCs w:val="20"/>
-          <w:lang w:val="en-US" w:eastAsia="pt-PT"/>
-        </w:rPr>
-        <w:t xml:space="preserve">x </w:t>
-      </w:r>
-      <w:r>
-        <w:rPr>
-          <w:noProof/>
-          <w:sz w:val="20"/>
-          <w:szCs w:val="20"/>
-          <w:lang w:val="en-US" w:eastAsia="pt-PT"/>
-        </w:rPr>
-        <w:t>345</w:t>
-      </w:r>
-      <w:r>
-        <w:rPr>
-          <w:noProof/>
-          <w:sz w:val="20"/>
-          <w:szCs w:val="20"/>
-          <w:lang w:val="en-US" w:eastAsia="pt-PT"/>
-        </w:rPr>
-        <w:t xml:space="preserve">   /  7,020 + 3861 + 7,020 + 23,4</w:t>
-      </w:r>
-      <w:r>
-        <w:rPr>
-          <w:noProof/>
-          <w:sz w:val="20"/>
-          <w:szCs w:val="20"/>
-          <w:lang w:val="en-US" w:eastAsia="pt-PT"/>
-        </w:rPr>
-        <w:t xml:space="preserve"> + </w:t>
-      </w:r>
-      <w:r>
-        <w:rPr>
-          <w:noProof/>
-          <w:sz w:val="20"/>
-          <w:szCs w:val="20"/>
-          <w:lang w:val="en-US" w:eastAsia="pt-PT"/>
-        </w:rPr>
-        <w:t xml:space="preserve"> </w:t>
-      </w:r>
-      <w:r>
-        <w:rPr>
-          <w:noProof/>
-          <w:sz w:val="20"/>
-          <w:szCs w:val="20"/>
-          <w:lang w:val="en-US" w:eastAsia="pt-PT"/>
-        </w:rPr>
-        <w:t xml:space="preserve">1158,300 </w:t>
-      </w:r>
-      <w:r>
-        <w:rPr>
-          <w:noProof/>
-          <w:sz w:val="20"/>
-          <w:szCs w:val="20"/>
-          <w:lang w:val="en-US" w:eastAsia="pt-PT"/>
-        </w:rPr>
-        <w:t xml:space="preserve">+ </w:t>
-      </w:r>
-      <w:r>
-        <w:rPr>
-          <w:noProof/>
-          <w:sz w:val="20"/>
-          <w:szCs w:val="20"/>
-          <w:lang w:val="en-US" w:eastAsia="pt-PT"/>
-        </w:rPr>
-        <w:t>1158,300</w:t>
-      </w:r>
-    </w:p>
-    <w:p>
-      <w:pPr>
-        <w:rPr>
-          <w:noProof/>
-          <w:sz w:val="20"/>
-          <w:szCs w:val="20"/>
-          <w:lang w:val="en-US" w:eastAsia="pt-PT"/>
-        </w:rPr>
-      </w:pPr>
-      <w:r>
-        <w:rPr>
-          <w:noProof/>
-          <w:sz w:val="20"/>
-          <w:szCs w:val="20"/>
-          <w:lang w:val="en-US" w:eastAsia="pt-PT"/>
-        </w:rPr>
-        <w:t xml:space="preserve"> </w:t>
-      </w:r>
-      <w:r>
-        <w:rPr>
-          <w:noProof/>
-          <w:sz w:val="20"/>
-          <w:szCs w:val="20"/>
-          <w:lang w:val="en-US" w:eastAsia="pt-PT"/>
-        </w:rPr>
-        <w:t>= &gt; Xcm = 195,00 m</w:t>
-      </w:r>
-    </w:p>
-    <w:p>
-      <w:pPr>
-        <w:rPr>
-          <w:noProof/>
-          <w:sz w:val="20"/>
-          <w:szCs w:val="20"/>
-          <w:lang w:val="en-US" w:eastAsia="pt-PT"/>
-        </w:rPr>
-      </w:pPr>
-    </w:p>
-    <w:p>
-      <w:pPr>
-        <w:rPr>
-          <w:noProof/>
-          <w:sz w:val="20"/>
-          <w:szCs w:val="20"/>
-          <w:lang w:val="en-US" w:eastAsia="pt-PT"/>
-        </w:rPr>
-      </w:pPr>
-      <w:r>
-        <w:rPr>
-          <w:noProof/>
-          <w:sz w:val="20"/>
-          <w:szCs w:val="20"/>
-          <w:lang w:val="en-US" w:eastAsia="pt-PT"/>
-        </w:rPr>
-        <w:t xml:space="preserve">Ycm =  </w:t>
-      </w:r>
-      <w:r>
-        <w:rPr>
-          <w:noProof/>
-          <w:sz w:val="20"/>
-          <w:szCs w:val="20"/>
-          <w:lang w:val="en-US" w:eastAsia="pt-PT"/>
-        </w:rPr>
-        <w:t xml:space="preserve">7,020 x 20 + 3861 x 15 + 7,020 x 20 + 23,4 x 32,5 + </w:t>
-      </w:r>
-      <w:r>
-        <w:rPr>
-          <w:noProof/>
-          <w:sz w:val="20"/>
-          <w:szCs w:val="20"/>
-          <w:lang w:val="en-US" w:eastAsia="pt-PT"/>
-        </w:rPr>
-        <w:t xml:space="preserve">1158,300 </w:t>
-      </w:r>
-      <w:r>
-        <w:rPr>
-          <w:noProof/>
-          <w:sz w:val="20"/>
-          <w:szCs w:val="20"/>
-          <w:lang w:val="en-US" w:eastAsia="pt-PT"/>
-        </w:rPr>
-        <w:t xml:space="preserve">x 16,5 + </w:t>
-      </w:r>
-      <w:r>
-        <w:rPr>
-          <w:noProof/>
-          <w:sz w:val="20"/>
-          <w:szCs w:val="20"/>
-          <w:lang w:val="en-US" w:eastAsia="pt-PT"/>
-        </w:rPr>
-        <w:t xml:space="preserve">1158,300 </w:t>
-      </w:r>
-      <w:r>
-        <w:rPr>
-          <w:noProof/>
-          <w:sz w:val="20"/>
-          <w:szCs w:val="20"/>
-          <w:lang w:val="en-US" w:eastAsia="pt-PT"/>
-        </w:rPr>
-        <w:t>x 16</w:t>
-      </w:r>
-      <w:r>
-        <w:rPr>
-          <w:noProof/>
-          <w:sz w:val="20"/>
-          <w:szCs w:val="20"/>
-          <w:lang w:val="en-US" w:eastAsia="pt-PT"/>
-        </w:rPr>
-        <w:t>,5</w:t>
-      </w:r>
-      <w:r>
-        <w:rPr>
-          <w:noProof/>
-          <w:sz w:val="20"/>
-          <w:szCs w:val="20"/>
-          <w:lang w:val="en-US" w:eastAsia="pt-PT"/>
-        </w:rPr>
-        <w:t xml:space="preserve">   /  7,020 + 3861 + 7,020 + 23,4</w:t>
-      </w:r>
-      <w:r>
-        <w:rPr>
-          <w:noProof/>
-          <w:sz w:val="20"/>
-          <w:szCs w:val="20"/>
-          <w:lang w:val="en-US" w:eastAsia="pt-PT"/>
-        </w:rPr>
-        <w:t xml:space="preserve"> + </w:t>
-      </w:r>
-      <w:r>
-        <w:rPr>
-          <w:noProof/>
-          <w:sz w:val="20"/>
-          <w:szCs w:val="20"/>
-          <w:lang w:val="en-US" w:eastAsia="pt-PT"/>
-        </w:rPr>
-        <w:t xml:space="preserve">1158,300 </w:t>
-      </w:r>
-      <w:r>
-        <w:rPr>
-          <w:noProof/>
-          <w:sz w:val="20"/>
-          <w:szCs w:val="20"/>
-          <w:lang w:val="en-US" w:eastAsia="pt-PT"/>
-        </w:rPr>
-        <w:t xml:space="preserve">+ </w:t>
-      </w:r>
-      <w:r>
-        <w:rPr>
-          <w:noProof/>
-          <w:sz w:val="20"/>
-          <w:szCs w:val="20"/>
-          <w:lang w:val="en-US" w:eastAsia="pt-PT"/>
-        </w:rPr>
-        <w:t>1158,300</w:t>
-      </w:r>
-    </w:p>
-    <w:p>
-      <w:pPr>
-        <w:rPr>
-          <w:noProof/>
-          <w:sz w:val="20"/>
-          <w:szCs w:val="20"/>
-          <w:lang w:val="en-US" w:eastAsia="pt-PT"/>
-        </w:rPr>
-      </w:pPr>
-      <w:r>
-        <w:rPr>
-          <w:noProof/>
-          <w:sz w:val="20"/>
-          <w:szCs w:val="20"/>
-          <w:lang w:val="en-US" w:eastAsia="pt-PT"/>
-        </w:rPr>
-        <w:t xml:space="preserve"> =&gt; Ycm = 15,</w:t>
-      </w:r>
-      <w:r>
-        <w:rPr>
-          <w:noProof/>
-          <w:sz w:val="20"/>
-          <w:szCs w:val="20"/>
-          <w:lang w:val="en-US" w:eastAsia="pt-PT"/>
-        </w:rPr>
-        <w:t>64</w:t>
       </w:r>
       <w:r>
         <w:rPr>

</xml_diff>

<commit_message>
G41-231 #comment update US419 document.
</commit_message>
<xml_diff>
--- a/Documentation/Sprint4/LAPR3/US419/US419.docx
+++ b/Documentation/Sprint4/LAPR3/US419/US419.docx
@@ -9,6 +9,7 @@
           <w:b/>
           <w:sz w:val="32"/>
           <w:szCs w:val="32"/>
+          <w:lang w:val="en-US"/>
         </w:rPr>
       </w:pPr>
       <w:r>
@@ -16,6 +17,7 @@
           <w:b/>
           <w:sz w:val="32"/>
           <w:szCs w:val="32"/>
+          <w:lang w:val="en-US"/>
         </w:rPr>
         <w:t>US419</w:t>
       </w:r>
@@ -26,6 +28,7 @@
         <w:rPr>
           <w:sz w:val="32"/>
           <w:szCs w:val="32"/>
+          <w:lang w:val="en-US"/>
         </w:rPr>
       </w:pPr>
     </w:p>
@@ -34,27 +37,48 @@
         <w:rPr>
           <w:sz w:val="24"/>
           <w:szCs w:val="24"/>
-        </w:rPr>
-      </w:pPr>
-    </w:p>
-    <w:p>
+          <w:lang w:val="en-US"/>
+        </w:rPr>
+      </w:pPr>
+    </w:p>
+    <w:p>
+      <w:pPr>
+        <w:rPr>
+          <w:lang w:val="en-US"/>
+        </w:rPr>
+      </w:pPr>
       <w:r>
         <w:rPr>
           <w:b/>
           <w:sz w:val="28"/>
           <w:szCs w:val="28"/>
+          <w:lang w:val="en-US"/>
         </w:rPr>
         <w:t>Problem statement</w:t>
       </w:r>
       <w:r>
+        <w:rPr>
+          <w:lang w:val="en-US"/>
+        </w:rPr>
         <w:t>: In this use case, the proposed problem is to know the best way to distribute the load on the ship so that it has a stable equilibrium.</w:t>
       </w:r>
     </w:p>
     <w:p>
-      <w:r>
+      <w:pPr>
+        <w:rPr>
+          <w:lang w:val="en-US"/>
+        </w:rPr>
+      </w:pPr>
+      <w:r>
+        <w:rPr>
+          <w:lang w:val="en-US"/>
+        </w:rPr>
         <w:t>Before we understand how the merchandise is placed, we will have to know how the physics of a ship of this kind works. There are two very important points we should know about ship physics, which are</w:t>
       </w:r>
       <w:r>
+        <w:rPr>
+          <w:lang w:val="en-US"/>
+        </w:rPr>
         <w:t>:</w:t>
       </w:r>
     </w:p>
@@ -62,6 +86,7 @@
       <w:pPr>
         <w:rPr>
           <w:b/>
+          <w:lang w:val="en-US"/>
         </w:rPr>
       </w:pPr>
     </w:p>
@@ -72,8 +97,14 @@
           <w:ilvl w:val="0"/>
           <w:numId w:val="1"/>
         </w:numPr>
-      </w:pPr>
-      <w:r>
+        <w:rPr>
+          <w:lang w:val="en-US"/>
+        </w:rPr>
+      </w:pPr>
+      <w:r>
+        <w:rPr>
+          <w:lang w:val="en-US"/>
+        </w:rPr>
         <w:t xml:space="preserve"> We have to understand that the density of the ship has to be less than the density of sea water, and this is achieved due to the hollow structure of the ship.</w:t>
       </w:r>
     </w:p>
@@ -82,6 +113,7 @@
         <w:pStyle w:val="PargrafodaLista"/>
         <w:rPr>
           <w:b/>
+          <w:lang w:val="en-US"/>
         </w:rPr>
       </w:pPr>
     </w:p>
@@ -93,21 +125,26 @@
           <w:b/>
           <w:sz w:val="24"/>
           <w:szCs w:val="24"/>
-        </w:rPr>
-      </w:pPr>
+          <w:lang w:val="en-US"/>
+        </w:rPr>
+      </w:pPr>
+      <w:proofErr w:type="gramStart"/>
       <w:r>
         <w:rPr>
           <w:b/>
           <w:sz w:val="24"/>
           <w:szCs w:val="24"/>
+          <w:lang w:val="en-US"/>
         </w:rPr>
         <w:t>d(</w:t>
       </w:r>
+      <w:proofErr w:type="gramEnd"/>
       <w:r>
         <w:rPr>
           <w:b/>
           <w:sz w:val="24"/>
           <w:szCs w:val="24"/>
+          <w:lang w:val="en-US"/>
         </w:rPr>
         <w:t>ship</w:t>
       </w:r>
@@ -116,6 +153,7 @@
           <w:b/>
           <w:sz w:val="24"/>
           <w:szCs w:val="24"/>
+          <w:lang w:val="en-US"/>
         </w:rPr>
         <w:t>) &lt;  d(</w:t>
       </w:r>
@@ -124,6 +162,7 @@
           <w:b/>
           <w:sz w:val="24"/>
           <w:szCs w:val="24"/>
+          <w:lang w:val="en-US"/>
         </w:rPr>
         <w:t>sea water</w:t>
       </w:r>
@@ -132,6 +171,7 @@
           <w:b/>
           <w:sz w:val="24"/>
           <w:szCs w:val="24"/>
+          <w:lang w:val="en-US"/>
         </w:rPr>
         <w:t>)</w:t>
       </w:r>
@@ -141,6 +181,7 @@
         <w:pStyle w:val="PargrafodaLista"/>
         <w:rPr>
           <w:b/>
+          <w:lang w:val="en-US"/>
         </w:rPr>
       </w:pPr>
     </w:p>
@@ -149,6 +190,7 @@
         <w:pStyle w:val="PargrafodaLista"/>
         <w:rPr>
           <w:b/>
+          <w:lang w:val="en-US"/>
         </w:rPr>
       </w:pPr>
     </w:p>
@@ -159,20 +201,23 @@
           <w:ilvl w:val="0"/>
           <w:numId w:val="1"/>
         </w:numPr>
-      </w:pPr>
-      <w:r>
-        <w:t>We must realize that the normal force exerted on the ship canc</w:t>
-      </w:r>
-      <w:r>
-        <w:t xml:space="preserve">els out so that the </w:t>
-      </w:r>
-      <w:r>
-        <w:t>balance of the ship is possible, as the expression below demonstrates.</w:t>
+        <w:rPr>
+          <w:lang w:val="en-US"/>
+        </w:rPr>
+      </w:pPr>
+      <w:r>
+        <w:rPr>
+          <w:lang w:val="en-US"/>
+        </w:rPr>
+        <w:t>We must realize that the normal force exerted on the ship cancels out so that the balance of the ship is possible, as the expression below demonstrates.</w:t>
       </w:r>
     </w:p>
     <w:p>
       <w:pPr>
         <w:pStyle w:val="PargrafodaLista"/>
+        <w:rPr>
+          <w:lang w:val="en-US"/>
+        </w:rPr>
       </w:pPr>
     </w:p>
     <w:p>
@@ -183,6 +228,7 @@
           <w:b/>
           <w:sz w:val="28"/>
           <w:szCs w:val="28"/>
+          <w:lang w:val="en-US"/>
         </w:rPr>
       </w:pPr>
       <w:r>
@@ -190,6 +236,7 @@
           <w:b/>
           <w:sz w:val="28"/>
           <w:szCs w:val="28"/>
+          <w:lang w:val="en-US"/>
         </w:rPr>
         <w:t>P = E</w:t>
       </w:r>
@@ -200,11 +247,20 @@
           <w:b/>
           <w:sz w:val="28"/>
           <w:szCs w:val="28"/>
-        </w:rPr>
-      </w:pPr>
-    </w:p>
-    <w:p>
-      <w:r>
+          <w:lang w:val="en-US"/>
+        </w:rPr>
+      </w:pPr>
+    </w:p>
+    <w:p>
+      <w:pPr>
+        <w:rPr>
+          <w:lang w:val="en-US"/>
+        </w:rPr>
+      </w:pPr>
+      <w:r>
+        <w:rPr>
+          <w:lang w:val="en-US"/>
+        </w:rPr>
         <w:t>In order for a ship to have a stable balance it is necessary that the center of center of mass, calculated in the US418 use case, does not move from the position that allows it to maintain balance and that the normal force exerted on the ship is null, so that when it suffers the lateral forces of the waves of the sea, it is always able to return to the starting position, as the following figure exemplifies:</w:t>
       </w:r>
     </w:p>
@@ -212,6 +268,7 @@
       <w:pPr>
         <w:rPr>
           <w:b/>
+          <w:lang w:val="en-US"/>
         </w:rPr>
       </w:pPr>
     </w:p>
@@ -277,18 +334,33 @@
       </w:pPr>
     </w:p>
     <w:p>
-      <w:r>
+      <w:pPr>
+        <w:rPr>
+          <w:lang w:val="en-US"/>
+        </w:rPr>
+      </w:pPr>
+      <w:r>
+        <w:rPr>
+          <w:lang w:val="en-US"/>
+        </w:rPr>
         <w:lastRenderedPageBreak/>
         <w:t>Another detail that we must take into account before starting to accommodate the load is to know its dimensions and for this reason the following calculations were carried out:</w:t>
       </w:r>
     </w:p>
-    <w:p/>
+    <w:p>
+      <w:pPr>
+        <w:rPr>
+          <w:lang w:val="en-US"/>
+        </w:rPr>
+      </w:pPr>
+    </w:p>
     <w:p>
       <w:pPr>
         <w:rPr>
           <w:b/>
           <w:sz w:val="24"/>
           <w:szCs w:val="24"/>
+          <w:lang w:val="en-US"/>
         </w:rPr>
       </w:pPr>
       <w:r>
@@ -296,6 +368,7 @@
           <w:b/>
           <w:sz w:val="24"/>
           <w:szCs w:val="24"/>
+          <w:lang w:val="en-US"/>
         </w:rPr>
         <w:t>Dimensions of a dry box container 20' and 20' Reefer (RF) Refrigerator</w:t>
       </w:r>
@@ -305,40 +378,50 @@
         <w:rPr>
           <w:sz w:val="20"/>
           <w:szCs w:val="20"/>
-        </w:rPr>
-      </w:pPr>
-      <w:r>
-        <w:rPr>
-          <w:sz w:val="20"/>
-          <w:szCs w:val="20"/>
+          <w:lang w:val="en-US"/>
+        </w:rPr>
+      </w:pPr>
+      <w:proofErr w:type="spellStart"/>
+      <w:r>
+        <w:rPr>
+          <w:sz w:val="20"/>
+          <w:szCs w:val="20"/>
+          <w:lang w:val="en-US"/>
         </w:rPr>
         <w:t>Lenght</w:t>
       </w:r>
-      <w:r>
-        <w:rPr>
-          <w:sz w:val="20"/>
-          <w:szCs w:val="20"/>
-        </w:rPr>
-        <w:t xml:space="preserve"> = </w:t>
-      </w:r>
-      <w:r>
-        <w:rPr>
-          <w:sz w:val="20"/>
-          <w:szCs w:val="20"/>
-        </w:rPr>
-        <w:t>6,06 m</w:t>
-      </w:r>
-      <w:r>
-        <w:rPr>
-          <w:sz w:val="20"/>
-          <w:szCs w:val="20"/>
-        </w:rPr>
-        <w:t xml:space="preserve">; </w:t>
-      </w:r>
-      <w:r>
-        <w:rPr>
-          <w:sz w:val="20"/>
-          <w:szCs w:val="20"/>
+      <w:proofErr w:type="spellEnd"/>
+      <w:r>
+        <w:rPr>
+          <w:sz w:val="20"/>
+          <w:szCs w:val="20"/>
+          <w:lang w:val="en-US"/>
+        </w:rPr>
+        <w:t xml:space="preserve"> = 6</w:t>
+      </w:r>
+      <w:proofErr w:type="gramStart"/>
+      <w:r>
+        <w:rPr>
+          <w:sz w:val="20"/>
+          <w:szCs w:val="20"/>
+          <w:lang w:val="en-US"/>
+        </w:rPr>
+        <w:t>,06</w:t>
+      </w:r>
+      <w:proofErr w:type="gramEnd"/>
+      <w:r>
+        <w:rPr>
+          <w:sz w:val="20"/>
+          <w:szCs w:val="20"/>
+          <w:lang w:val="en-US"/>
+        </w:rPr>
+        <w:t xml:space="preserve"> m; </w:t>
+      </w:r>
+      <w:r>
+        <w:rPr>
+          <w:sz w:val="20"/>
+          <w:szCs w:val="20"/>
+          <w:lang w:val="en-US"/>
         </w:rPr>
         <w:t>Width</w:t>
       </w:r>
@@ -346,27 +429,15 @@
         <w:rPr>
           <w:sz w:val="20"/>
           <w:szCs w:val="20"/>
-        </w:rPr>
-        <w:t xml:space="preserve"> = </w:t>
-      </w:r>
-      <w:r>
-        <w:rPr>
-          <w:sz w:val="20"/>
-          <w:szCs w:val="20"/>
-        </w:rPr>
-        <w:t>2,44 m</w:t>
-      </w:r>
-      <w:r>
-        <w:rPr>
-          <w:sz w:val="20"/>
-          <w:szCs w:val="20"/>
-        </w:rPr>
-        <w:t xml:space="preserve">; </w:t>
-      </w:r>
-      <w:r>
-        <w:rPr>
-          <w:sz w:val="20"/>
-          <w:szCs w:val="20"/>
+          <w:lang w:val="en-US"/>
+        </w:rPr>
+        <w:t xml:space="preserve"> = 2,44 m; </w:t>
+      </w:r>
+      <w:r>
+        <w:rPr>
+          <w:sz w:val="20"/>
+          <w:szCs w:val="20"/>
+          <w:lang w:val="en-US"/>
         </w:rPr>
         <w:t>Height</w:t>
       </w:r>
@@ -374,13 +445,178 @@
         <w:rPr>
           <w:sz w:val="20"/>
           <w:szCs w:val="20"/>
-        </w:rPr>
-        <w:t xml:space="preserve"> 2,59</w:t>
-      </w:r>
-      <w:r>
-        <w:rPr>
-          <w:sz w:val="20"/>
-          <w:szCs w:val="20"/>
+          <w:lang w:val="en-US"/>
+        </w:rPr>
+        <w:t xml:space="preserve"> 2,59 m</w:t>
+      </w:r>
+    </w:p>
+    <w:p>
+      <w:pPr>
+        <w:rPr>
+          <w:sz w:val="20"/>
+          <w:szCs w:val="20"/>
+          <w:lang w:val="en-US"/>
+        </w:rPr>
+      </w:pPr>
+      <w:r>
+        <w:rPr>
+          <w:sz w:val="20"/>
+          <w:szCs w:val="20"/>
+          <w:lang w:val="en-US"/>
+        </w:rPr>
+        <w:t>Area (total) = 2(</w:t>
+      </w:r>
+      <w:proofErr w:type="spellStart"/>
+      <w:r>
+        <w:rPr>
+          <w:sz w:val="20"/>
+          <w:szCs w:val="20"/>
+          <w:lang w:val="en-US"/>
+        </w:rPr>
+        <w:t>ab</w:t>
+      </w:r>
+      <w:proofErr w:type="spellEnd"/>
+      <w:r>
+        <w:rPr>
+          <w:sz w:val="20"/>
+          <w:szCs w:val="20"/>
+          <w:lang w:val="en-US"/>
+        </w:rPr>
+        <w:t xml:space="preserve"> + </w:t>
+      </w:r>
+      <w:proofErr w:type="spellStart"/>
+      <w:r>
+        <w:rPr>
+          <w:sz w:val="20"/>
+          <w:szCs w:val="20"/>
+          <w:lang w:val="en-US"/>
+        </w:rPr>
+        <w:t>bc</w:t>
+      </w:r>
+      <w:proofErr w:type="spellEnd"/>
+      <w:r>
+        <w:rPr>
+          <w:sz w:val="20"/>
+          <w:szCs w:val="20"/>
+          <w:lang w:val="en-US"/>
+        </w:rPr>
+        <w:t xml:space="preserve"> + ac) =</w:t>
+      </w:r>
+      <w:proofErr w:type="gramStart"/>
+      <w:r>
+        <w:rPr>
+          <w:sz w:val="20"/>
+          <w:szCs w:val="20"/>
+          <w:lang w:val="en-US"/>
+        </w:rPr>
+        <w:t>&gt;  2</w:t>
+      </w:r>
+      <w:proofErr w:type="gramEnd"/>
+      <w:r>
+        <w:rPr>
+          <w:sz w:val="20"/>
+          <w:szCs w:val="20"/>
+          <w:lang w:val="en-US"/>
+        </w:rPr>
+        <w:t>(6,06 x 2,44 + 2,44 x 2,59 + 6,06 x 2,59) = 73,60 m2</w:t>
+      </w:r>
+    </w:p>
+    <w:p>
+      <w:pPr>
+        <w:rPr>
+          <w:sz w:val="20"/>
+          <w:szCs w:val="20"/>
+          <w:lang w:val="en-US"/>
+        </w:rPr>
+      </w:pPr>
+      <w:proofErr w:type="gramStart"/>
+      <w:r>
+        <w:rPr>
+          <w:sz w:val="20"/>
+          <w:szCs w:val="20"/>
+          <w:lang w:val="en-US"/>
+        </w:rPr>
+        <w:t>Volume</w:t>
+      </w:r>
+      <w:r>
+        <w:rPr>
+          <w:sz w:val="20"/>
+          <w:szCs w:val="20"/>
+          <w:lang w:val="en-US"/>
+        </w:rPr>
+        <w:t>(</w:t>
+      </w:r>
+      <w:proofErr w:type="gramEnd"/>
+      <w:r>
+        <w:rPr>
+          <w:sz w:val="20"/>
+          <w:szCs w:val="20"/>
+          <w:lang w:val="en-US"/>
+        </w:rPr>
+        <w:t>v)</w:t>
+      </w:r>
+      <w:r>
+        <w:rPr>
+          <w:sz w:val="20"/>
+          <w:szCs w:val="20"/>
+          <w:lang w:val="en-US"/>
+        </w:rPr>
+        <w:t xml:space="preserve"> = a x b x c =&gt; 6,06 x 2,44 x 2,59 = 38,30 m3</w:t>
+      </w:r>
+    </w:p>
+    <w:p>
+      <w:pPr>
+        <w:rPr>
+          <w:sz w:val="20"/>
+          <w:szCs w:val="20"/>
+          <w:lang w:val="en-US"/>
+        </w:rPr>
+      </w:pPr>
+      <w:r>
+        <w:rPr>
+          <w:sz w:val="20"/>
+          <w:szCs w:val="20"/>
+          <w:lang w:val="en-US"/>
+        </w:rPr>
+        <w:t>Center of</w:t>
+      </w:r>
+      <w:r>
+        <w:rPr>
+          <w:sz w:val="20"/>
+          <w:szCs w:val="20"/>
+          <w:lang w:val="en-US"/>
+        </w:rPr>
+        <w:t xml:space="preserve"> mass</w:t>
+      </w:r>
+      <w:r>
+        <w:rPr>
+          <w:sz w:val="20"/>
+          <w:szCs w:val="20"/>
+          <w:lang w:val="en-US"/>
+        </w:rPr>
+        <w:t xml:space="preserve"> (</w:t>
+      </w:r>
+      <w:r>
+        <w:rPr>
+          <w:sz w:val="20"/>
+          <w:szCs w:val="20"/>
+          <w:lang w:val="en-US"/>
+        </w:rPr>
+        <w:t>CM</w:t>
+      </w:r>
+      <w:r>
+        <w:rPr>
+          <w:sz w:val="20"/>
+          <w:szCs w:val="20"/>
+          <w:lang w:val="en-US"/>
+        </w:rPr>
+        <w:t>)</w:t>
+      </w:r>
+      <w:r>
+        <w:rPr>
+          <w:sz w:val="20"/>
+          <w:szCs w:val="20"/>
+          <w:lang w:val="en-US"/>
         </w:rPr>
         <w:t xml:space="preserve"> </w:t>
       </w:r>
@@ -388,121 +624,7 @@
         <w:rPr>
           <w:sz w:val="20"/>
           <w:szCs w:val="20"/>
-        </w:rPr>
-        <w:t>m</w:t>
-      </w:r>
-    </w:p>
-    <w:p>
-      <w:pPr>
-        <w:rPr>
-          <w:sz w:val="20"/>
-          <w:szCs w:val="20"/>
-        </w:rPr>
-      </w:pPr>
-      <w:r>
-        <w:rPr>
-          <w:sz w:val="20"/>
-          <w:szCs w:val="20"/>
-        </w:rPr>
-        <w:t xml:space="preserve">Area (total) = </w:t>
-      </w:r>
-      <w:r>
-        <w:rPr>
-          <w:sz w:val="20"/>
-          <w:szCs w:val="20"/>
-        </w:rPr>
-        <w:t>2(ab + bc + ac) =&gt;  2(6,06 x 2,44 + 2,44 x 2,59 + 6,06 x 2,59) = 73,60 m2</w:t>
-      </w:r>
-    </w:p>
-    <w:p>
-      <w:pPr>
-        <w:rPr>
-          <w:sz w:val="20"/>
-          <w:szCs w:val="20"/>
-        </w:rPr>
-      </w:pPr>
-      <w:r>
-        <w:rPr>
-          <w:sz w:val="20"/>
-          <w:szCs w:val="20"/>
-        </w:rPr>
-        <w:t>Volume</w:t>
-      </w:r>
-      <w:r>
-        <w:rPr>
-          <w:sz w:val="20"/>
-          <w:szCs w:val="20"/>
-        </w:rPr>
-        <w:t>(v)</w:t>
-      </w:r>
-      <w:r>
-        <w:rPr>
-          <w:sz w:val="20"/>
-          <w:szCs w:val="20"/>
-        </w:rPr>
-        <w:t xml:space="preserve"> = </w:t>
-      </w:r>
-      <w:r>
-        <w:rPr>
-          <w:sz w:val="20"/>
-          <w:szCs w:val="20"/>
-        </w:rPr>
-        <w:t>a x b x c =&gt; 6,06 x 2,44 x 2,59 = 38,30 m3</w:t>
-      </w:r>
-    </w:p>
-    <w:p>
-      <w:pPr>
-        <w:rPr>
-          <w:sz w:val="20"/>
-          <w:szCs w:val="20"/>
-        </w:rPr>
-      </w:pPr>
-      <w:r>
-        <w:rPr>
-          <w:sz w:val="20"/>
-          <w:szCs w:val="20"/>
-        </w:rPr>
-        <w:t>Center of</w:t>
-      </w:r>
-      <w:r>
-        <w:rPr>
-          <w:sz w:val="20"/>
-          <w:szCs w:val="20"/>
-        </w:rPr>
-        <w:t xml:space="preserve"> mass</w:t>
-      </w:r>
-      <w:r>
-        <w:rPr>
-          <w:sz w:val="20"/>
-          <w:szCs w:val="20"/>
-        </w:rPr>
-        <w:t xml:space="preserve"> (</w:t>
-      </w:r>
-      <w:r>
-        <w:rPr>
-          <w:sz w:val="20"/>
-          <w:szCs w:val="20"/>
-        </w:rPr>
-        <w:t>CM</w:t>
-      </w:r>
-      <w:r>
-        <w:rPr>
-          <w:sz w:val="20"/>
-          <w:szCs w:val="20"/>
-        </w:rPr>
-        <w:t>)</w:t>
-      </w:r>
-      <w:r>
-        <w:rPr>
-          <w:sz w:val="20"/>
-          <w:szCs w:val="20"/>
-        </w:rPr>
-        <w:t xml:space="preserve"> </w:t>
-      </w:r>
-      <w:r>
-        <w:rPr>
-          <w:sz w:val="20"/>
-          <w:szCs w:val="20"/>
+          <w:lang w:val="en-US"/>
         </w:rPr>
         <w:t>=</w:t>
       </w:r>
@@ -510,15 +632,9 @@
         <w:rPr>
           <w:sz w:val="20"/>
           <w:szCs w:val="20"/>
-        </w:rPr>
-        <w:t xml:space="preserve"> </w:t>
-      </w:r>
-      <w:r>
-        <w:rPr>
-          <w:sz w:val="20"/>
-          <w:szCs w:val="20"/>
-        </w:rPr>
-        <w:t>(x = 3,03m - y = 1,22m - z = 1,295m)</w:t>
+          <w:lang w:val="en-US"/>
+        </w:rPr>
+        <w:t xml:space="preserve"> (x = 3,03m - y = 1,22m - z = 1,295m)</w:t>
       </w:r>
     </w:p>
     <w:p>
@@ -527,15 +643,22 @@
           <w:b/>
           <w:sz w:val="28"/>
           <w:szCs w:val="28"/>
-        </w:rPr>
-      </w:pPr>
-    </w:p>
-    <w:p>
+          <w:lang w:val="en-US"/>
+        </w:rPr>
+      </w:pPr>
+    </w:p>
+    <w:p>
+      <w:pPr>
+        <w:rPr>
+          <w:lang w:val="en-US"/>
+        </w:rPr>
+      </w:pPr>
       <w:r>
         <w:rPr>
           <w:b/>
           <w:sz w:val="28"/>
           <w:szCs w:val="28"/>
+          <w:lang w:val="en-US"/>
         </w:rPr>
         <w:t>Problem resolution</w:t>
       </w:r>
@@ -544,18 +667,33 @@
           <w:b/>
           <w:sz w:val="28"/>
           <w:szCs w:val="28"/>
+          <w:lang w:val="en-US"/>
         </w:rPr>
         <w:t xml:space="preserve">: </w:t>
       </w:r>
       <w:r>
+        <w:rPr>
+          <w:lang w:val="en-US"/>
+        </w:rPr>
         <w:t>Taking into account all that was mentioned above regarding the physics that keep the ship in balance and having calculated the center of mass of the ship, we move to the center of the proposed problem, where to position a certain amount of containers on the ship?</w:t>
       </w:r>
     </w:p>
     <w:p>
-      <w:r>
+      <w:pPr>
+        <w:rPr>
+          <w:lang w:val="en-US"/>
+        </w:rPr>
+      </w:pPr>
+      <w:r>
+        <w:rPr>
+          <w:lang w:val="en-US"/>
+        </w:rPr>
         <w:tab/>
       </w:r>
       <w:r>
+        <w:rPr>
+          <w:lang w:val="en-US"/>
+        </w:rPr>
         <w:t>Bearing in mind that our ship's center of mass is a little on the right side, due to the bodies that are part of the ship, such as the tower, among others, the containers start to be positioned according to two criteria:</w:t>
       </w:r>
     </w:p>
@@ -566,8 +704,14 @@
           <w:ilvl w:val="0"/>
           <w:numId w:val="2"/>
         </w:numPr>
-      </w:pPr>
-      <w:r>
+        <w:rPr>
+          <w:lang w:val="en-US"/>
+        </w:rPr>
+      </w:pPr>
+      <w:r>
+        <w:rPr>
+          <w:lang w:val="en-US"/>
+        </w:rPr>
         <w:t>So that they have a minimum displacement when they need to be unloaded at the ports, for greater efficiency.</w:t>
       </w:r>
     </w:p>
@@ -578,17 +722,60 @@
           <w:ilvl w:val="0"/>
           <w:numId w:val="2"/>
         </w:numPr>
-      </w:pPr>
-      <w:r>
-        <w:t>So that the center of mass does not shift in xx and yy, ie the containers must be positioned symmetrically in relation to the vertical longitudinal plane of the ship, or over it, if possible.</w:t>
+        <w:rPr>
+          <w:lang w:val="en-US"/>
+        </w:rPr>
+      </w:pPr>
+      <w:r>
+        <w:rPr>
+          <w:lang w:val="en-US"/>
+        </w:rPr>
+        <w:t xml:space="preserve">So that the center of mass does not shift in xx and </w:t>
+      </w:r>
+      <w:proofErr w:type="spellStart"/>
+      <w:r>
+        <w:rPr>
+          <w:lang w:val="en-US"/>
+        </w:rPr>
+        <w:t>yy</w:t>
+      </w:r>
+      <w:proofErr w:type="spellEnd"/>
+      <w:r>
+        <w:rPr>
+          <w:lang w:val="en-US"/>
+        </w:rPr>
+        <w:t xml:space="preserve">, </w:t>
+      </w:r>
+      <w:proofErr w:type="spellStart"/>
+      <w:r>
+        <w:rPr>
+          <w:lang w:val="en-US"/>
+        </w:rPr>
+        <w:t>ie</w:t>
+      </w:r>
+      <w:proofErr w:type="spellEnd"/>
+      <w:r>
+        <w:rPr>
+          <w:lang w:val="en-US"/>
+        </w:rPr>
+        <w:t xml:space="preserve"> the containers must be positioned symmetrically in relation to the vertical longitudinal plane of the ship, or over it, if possible.</w:t>
       </w:r>
     </w:p>
     <w:p>
       <w:pPr>
         <w:ind w:left="1080"/>
-      </w:pPr>
-    </w:p>
-    <w:p/>
+        <w:rPr>
+          <w:lang w:val="en-US"/>
+        </w:rPr>
+      </w:pPr>
+    </w:p>
+    <w:p>
+      <w:pPr>
+        <w:rPr>
+          <w:lang w:val="en-US"/>
+        </w:rPr>
+      </w:pPr>
+    </w:p>
     <w:p>
       <w:pPr>
         <w:jc w:val="center"/>
@@ -658,22 +845,27 @@
         <w:rPr>
           <w:sz w:val="16"/>
           <w:szCs w:val="16"/>
+          <w:lang w:val="en-US"/>
         </w:rPr>
       </w:pPr>
       <w:r>
         <w:rPr>
           <w:sz w:val="16"/>
           <w:szCs w:val="16"/>
+          <w:lang w:val="en-US"/>
         </w:rPr>
         <w:t xml:space="preserve">Ship cell </w:t>
       </w:r>
+      <w:proofErr w:type="spellStart"/>
       <w:r>
         <w:rPr>
           <w:sz w:val="16"/>
           <w:szCs w:val="16"/>
+          <w:lang w:val="en-US"/>
         </w:rPr>
         <w:t>exemple</w:t>
       </w:r>
+      <w:proofErr w:type="spellEnd"/>
     </w:p>
     <w:p>
       <w:pPr>
@@ -681,6 +873,7 @@
         <w:rPr>
           <w:sz w:val="28"/>
           <w:szCs w:val="28"/>
+          <w:lang w:val="en-US"/>
         </w:rPr>
       </w:pPr>
     </w:p>
@@ -690,6 +883,7 @@
         <w:rPr>
           <w:sz w:val="28"/>
           <w:szCs w:val="28"/>
+          <w:lang w:val="en-US"/>
         </w:rPr>
       </w:pPr>
     </w:p>
@@ -699,6 +893,7 @@
         <w:rPr>
           <w:sz w:val="28"/>
           <w:szCs w:val="28"/>
+          <w:lang w:val="en-US"/>
         </w:rPr>
       </w:pPr>
     </w:p>
@@ -708,6 +903,7 @@
         <w:rPr>
           <w:sz w:val="28"/>
           <w:szCs w:val="28"/>
+          <w:lang w:val="en-US"/>
         </w:rPr>
       </w:pPr>
     </w:p>
@@ -717,6 +913,7 @@
           <w:b/>
           <w:sz w:val="24"/>
           <w:szCs w:val="24"/>
+          <w:lang w:val="en-US"/>
         </w:rPr>
       </w:pPr>
     </w:p>
@@ -726,6 +923,7 @@
           <w:b/>
           <w:sz w:val="24"/>
           <w:szCs w:val="24"/>
+          <w:lang w:val="en-US"/>
         </w:rPr>
       </w:pPr>
       <w:r>
@@ -733,22 +931,57 @@
           <w:b/>
           <w:sz w:val="24"/>
           <w:szCs w:val="24"/>
+          <w:lang w:val="en-US"/>
         </w:rPr>
         <w:t>Sketch of the ship with cargo in geometric figures</w:t>
       </w:r>
     </w:p>
     <w:p>
-      <w:r>
+      <w:pPr>
+        <w:rPr>
+          <w:lang w:val="en-US"/>
+        </w:rPr>
+      </w:pPr>
+      <w:r>
+        <w:rPr>
+          <w:lang w:val="en-US"/>
+        </w:rPr>
         <w:tab/>
       </w:r>
       <w:r>
+        <w:rPr>
+          <w:lang w:val="en-US"/>
+        </w:rPr>
         <w:t>For reasons of center of mass calculations we assumed that the container ship's loads would be two rectangle bodies despite there being some space between the containers. Before calculating the center of mass, the sketch of the ship with the load in geometric figures follows:</w:t>
       </w:r>
     </w:p>
-    <w:p/>
-    <w:p/>
-    <w:p/>
-    <w:p>
+    <w:p>
+      <w:pPr>
+        <w:rPr>
+          <w:lang w:val="en-US"/>
+        </w:rPr>
+      </w:pPr>
+    </w:p>
+    <w:p>
+      <w:pPr>
+        <w:rPr>
+          <w:lang w:val="en-US"/>
+        </w:rPr>
+      </w:pPr>
+    </w:p>
+    <w:p>
+      <w:pPr>
+        <w:rPr>
+          <w:lang w:val="en-US"/>
+        </w:rPr>
+      </w:pPr>
+    </w:p>
+    <w:p>
+      <w:pPr>
+        <w:rPr>
+          <w:lang w:val="en-US"/>
+        </w:rPr>
+      </w:pPr>
       <w:r>
         <w:rPr>
           <w:noProof/>
@@ -1185,6 +1418,11 @@
       </w:r>
     </w:p>
     <w:p>
+      <w:pPr>
+        <w:rPr>
+          <w:lang w:val="en-US"/>
+        </w:rPr>
+      </w:pPr>
       <w:r>
         <w:rPr>
           <w:noProof/>
@@ -1842,6 +2080,11 @@
       </w:r>
     </w:p>
     <w:p>
+      <w:pPr>
+        <w:rPr>
+          <w:lang w:val="en-US"/>
+        </w:rPr>
+      </w:pPr>
       <w:r>
         <w:rPr>
           <w:noProof/>
@@ -1936,6 +2179,11 @@
       </w:r>
     </w:p>
     <w:p>
+      <w:pPr>
+        <w:rPr>
+          <w:lang w:val="en-US"/>
+        </w:rPr>
+      </w:pPr>
       <w:r>
         <w:rPr>
           <w:noProof/>
@@ -2246,6 +2494,11 @@
       </w:r>
     </w:p>
     <w:p>
+      <w:pPr>
+        <w:rPr>
+          <w:lang w:val="en-US"/>
+        </w:rPr>
+      </w:pPr>
       <w:r>
         <w:rPr>
           <w:noProof/>
@@ -2734,6 +2987,11 @@
       </w:r>
     </w:p>
     <w:p>
+      <w:pPr>
+        <w:rPr>
+          <w:lang w:val="en-US"/>
+        </w:rPr>
+      </w:pPr>
       <w:r>
         <w:rPr>
           <w:noProof/>
@@ -2828,6 +3086,11 @@
       </w:r>
     </w:p>
     <w:p>
+      <w:pPr>
+        <w:rPr>
+          <w:lang w:val="en-US"/>
+        </w:rPr>
+      </w:pPr>
       <w:r>
         <w:rPr>
           <w:noProof/>
@@ -2927,6 +3190,7 @@
           <w:b/>
           <w:sz w:val="24"/>
           <w:szCs w:val="24"/>
+          <w:lang w:val="en-US"/>
         </w:rPr>
       </w:pPr>
     </w:p>
@@ -2936,6 +3200,7 @@
         <w:rPr>
           <w:sz w:val="28"/>
           <w:szCs w:val="28"/>
+          <w:lang w:val="en-US"/>
         </w:rPr>
       </w:pPr>
     </w:p>
@@ -2945,6 +3210,7 @@
         <w:rPr>
           <w:sz w:val="28"/>
           <w:szCs w:val="28"/>
+          <w:lang w:val="en-US"/>
         </w:rPr>
       </w:pPr>
     </w:p>
@@ -2964,11 +3230,18 @@
         <w:rPr>
           <w:sz w:val="24"/>
           <w:szCs w:val="24"/>
+          <w:lang w:val="en-US"/>
         </w:rPr>
         <w:t>:</w:t>
       </w:r>
     </w:p>
-    <w:p/>
+    <w:p>
+      <w:pPr>
+        <w:rPr>
+          <w:lang w:val="en-US"/>
+        </w:rPr>
+      </w:pPr>
+    </w:p>
     <w:p>
       <w:pPr>
         <w:rPr>
@@ -3030,6 +3303,7 @@
         <w:rPr>
           <w:sz w:val="18"/>
           <w:szCs w:val="18"/>
+          <w:lang w:val="en-US"/>
         </w:rPr>
       </w:pPr>
       <w:r>
@@ -3044,6 +3318,7 @@
         <w:rPr>
           <w:sz w:val="18"/>
           <w:szCs w:val="18"/>
+          <w:lang w:val="en-US"/>
         </w:rPr>
         <w:t>a = 30 m</w:t>
       </w:r>
@@ -3053,12 +3328,14 @@
         <w:rPr>
           <w:sz w:val="18"/>
           <w:szCs w:val="18"/>
-        </w:rPr>
-      </w:pPr>
-      <w:r>
-        <w:rPr>
-          <w:sz w:val="18"/>
-          <w:szCs w:val="18"/>
+          <w:lang w:val="en-US"/>
+        </w:rPr>
+      </w:pPr>
+      <w:r>
+        <w:rPr>
+          <w:sz w:val="18"/>
+          <w:szCs w:val="18"/>
+          <w:lang w:val="en-US"/>
         </w:rPr>
         <w:t xml:space="preserve">  b = 30 m</w:t>
       </w:r>
@@ -3069,22 +3346,25 @@
           <w:b/>
           <w:sz w:val="18"/>
           <w:szCs w:val="18"/>
-        </w:rPr>
-      </w:pPr>
-    </w:p>
-    <w:p>
-      <w:pPr>
-        <w:rPr>
-          <w:b/>
-          <w:sz w:val="18"/>
-          <w:szCs w:val="18"/>
-        </w:rPr>
-      </w:pPr>
-      <w:r>
-        <w:rPr>
-          <w:b/>
-          <w:sz w:val="18"/>
-          <w:szCs w:val="18"/>
+          <w:lang w:val="en-US"/>
+        </w:rPr>
+      </w:pPr>
+    </w:p>
+    <w:p>
+      <w:pPr>
+        <w:rPr>
+          <w:b/>
+          <w:sz w:val="18"/>
+          <w:szCs w:val="18"/>
+          <w:lang w:val="en-US"/>
+        </w:rPr>
+      </w:pPr>
+      <w:r>
+        <w:rPr>
+          <w:b/>
+          <w:sz w:val="18"/>
+          <w:szCs w:val="18"/>
+          <w:lang w:val="en-US"/>
         </w:rPr>
         <w:t>A2:</w:t>
       </w:r>
@@ -3094,12 +3374,14 @@
         <w:rPr>
           <w:sz w:val="18"/>
           <w:szCs w:val="18"/>
-        </w:rPr>
-      </w:pPr>
-      <w:r>
-        <w:rPr>
-          <w:sz w:val="18"/>
-          <w:szCs w:val="18"/>
+          <w:lang w:val="en-US"/>
+        </w:rPr>
+      </w:pPr>
+      <w:r>
+        <w:rPr>
+          <w:sz w:val="18"/>
+          <w:szCs w:val="18"/>
+          <w:lang w:val="en-US"/>
         </w:rPr>
         <w:t xml:space="preserve">  a = 330 m</w:t>
       </w:r>
@@ -3109,12 +3391,14 @@
         <w:rPr>
           <w:sz w:val="18"/>
           <w:szCs w:val="18"/>
-        </w:rPr>
-      </w:pPr>
-      <w:r>
-        <w:rPr>
-          <w:sz w:val="18"/>
-          <w:szCs w:val="18"/>
+          <w:lang w:val="en-US"/>
+        </w:rPr>
+      </w:pPr>
+      <w:r>
+        <w:rPr>
+          <w:sz w:val="18"/>
+          <w:szCs w:val="18"/>
+          <w:lang w:val="en-US"/>
         </w:rPr>
         <w:t xml:space="preserve">  b = 30 m</w:t>
       </w:r>
@@ -3124,22 +3408,25 @@
         <w:rPr>
           <w:sz w:val="18"/>
           <w:szCs w:val="18"/>
-        </w:rPr>
-      </w:pPr>
-    </w:p>
-    <w:p>
-      <w:pPr>
-        <w:rPr>
-          <w:b/>
-          <w:sz w:val="18"/>
-          <w:szCs w:val="18"/>
-        </w:rPr>
-      </w:pPr>
-      <w:r>
-        <w:rPr>
-          <w:b/>
-          <w:sz w:val="18"/>
-          <w:szCs w:val="18"/>
+          <w:lang w:val="en-US"/>
+        </w:rPr>
+      </w:pPr>
+    </w:p>
+    <w:p>
+      <w:pPr>
+        <w:rPr>
+          <w:b/>
+          <w:sz w:val="18"/>
+          <w:szCs w:val="18"/>
+          <w:lang w:val="en-US"/>
+        </w:rPr>
+      </w:pPr>
+      <w:r>
+        <w:rPr>
+          <w:b/>
+          <w:sz w:val="18"/>
+          <w:szCs w:val="18"/>
+          <w:lang w:val="en-US"/>
         </w:rPr>
         <w:t>A4:</w:t>
       </w:r>
@@ -3157,6 +3444,7 @@
           <w:b/>
           <w:sz w:val="18"/>
           <w:szCs w:val="18"/>
+          <w:lang w:val="en-US"/>
         </w:rPr>
         <w:t xml:space="preserve">  </w:t>
       </w:r>
@@ -3246,6 +3534,7 @@
         <w:rPr>
           <w:sz w:val="18"/>
           <w:szCs w:val="18"/>
+          <w:lang w:val="en-US"/>
         </w:rPr>
       </w:pPr>
       <w:r>
@@ -3260,6 +3549,7 @@
         <w:rPr>
           <w:sz w:val="18"/>
           <w:szCs w:val="18"/>
+          <w:lang w:val="en-US"/>
         </w:rPr>
         <w:t xml:space="preserve">a = </w:t>
       </w:r>
@@ -3267,6 +3557,7 @@
         <w:rPr>
           <w:sz w:val="18"/>
           <w:szCs w:val="18"/>
+          <w:lang w:val="en-US"/>
         </w:rPr>
         <w:t>90</w:t>
       </w:r>
@@ -3274,6 +3565,7 @@
         <w:rPr>
           <w:sz w:val="18"/>
           <w:szCs w:val="18"/>
+          <w:lang w:val="en-US"/>
         </w:rPr>
         <w:t xml:space="preserve"> m</w:t>
       </w:r>
@@ -3283,12 +3575,14 @@
         <w:rPr>
           <w:sz w:val="18"/>
           <w:szCs w:val="18"/>
-        </w:rPr>
-      </w:pPr>
-      <w:r>
-        <w:rPr>
-          <w:sz w:val="18"/>
-          <w:szCs w:val="18"/>
+          <w:lang w:val="en-US"/>
+        </w:rPr>
+      </w:pPr>
+      <w:r>
+        <w:rPr>
+          <w:sz w:val="18"/>
+          <w:szCs w:val="18"/>
+          <w:lang w:val="en-US"/>
         </w:rPr>
         <w:t xml:space="preserve">  b = 33 m</w:t>
       </w:r>
@@ -3298,14 +3592,16 @@
         <w:rPr>
           <w:sz w:val="18"/>
           <w:szCs w:val="18"/>
-        </w:rPr>
-      </w:pPr>
-    </w:p>
-    <w:p>
-      <w:pPr>
-        <w:rPr>
-          <w:sz w:val="18"/>
-          <w:szCs w:val="18"/>
+          <w:lang w:val="en-US"/>
+        </w:rPr>
+      </w:pPr>
+    </w:p>
+    <w:p>
+      <w:pPr>
+        <w:rPr>
+          <w:sz w:val="18"/>
+          <w:szCs w:val="18"/>
+          <w:lang w:val="en-US"/>
         </w:rPr>
       </w:pPr>
     </w:p>
@@ -3340,8 +3636,6 @@
         </w:rPr>
         <w:t>For this calculation we use an example in which a container ship contains 2000 cargo containers.</w:t>
       </w:r>
-      <w:bookmarkStart w:id="0" w:name="_GoBack"/>
-      <w:bookmarkEnd w:id="0"/>
     </w:p>
     <w:p>
       <w:pPr>
@@ -3401,44 +3695,42 @@
         <w:rPr>
           <w:sz w:val="18"/>
           <w:szCs w:val="18"/>
-        </w:rPr>
-      </w:pPr>
-      <w:r>
-        <w:rPr>
-          <w:b/>
-          <w:sz w:val="18"/>
-          <w:szCs w:val="18"/>
-        </w:rPr>
-        <w:t xml:space="preserve">V (A1 </w:t>
-      </w:r>
-      <w:r>
-        <w:rPr>
-          <w:b/>
-          <w:sz w:val="18"/>
-          <w:szCs w:val="18"/>
-        </w:rPr>
-        <w:t>and</w:t>
-      </w:r>
-      <w:r>
-        <w:rPr>
-          <w:b/>
-          <w:sz w:val="18"/>
-          <w:szCs w:val="18"/>
-        </w:rPr>
-        <w:t xml:space="preserve"> A3) = </w:t>
-      </w:r>
-      <w:r>
-        <w:rPr>
-          <w:sz w:val="18"/>
-          <w:szCs w:val="18"/>
-        </w:rPr>
-        <w:t>Ab x Height =&gt; 30 x 30 = 900 m</w:t>
+          <w:lang w:val="en-US"/>
+        </w:rPr>
+      </w:pPr>
+      <w:r>
+        <w:rPr>
+          <w:b/>
+          <w:sz w:val="18"/>
+          <w:szCs w:val="18"/>
+          <w:lang w:val="en-US"/>
+        </w:rPr>
+        <w:t xml:space="preserve">V (A1 and A3) = </w:t>
+      </w:r>
+      <w:proofErr w:type="spellStart"/>
+      <w:r>
+        <w:rPr>
+          <w:sz w:val="18"/>
+          <w:szCs w:val="18"/>
+          <w:lang w:val="en-US"/>
+        </w:rPr>
+        <w:t>Ab</w:t>
+      </w:r>
+      <w:proofErr w:type="spellEnd"/>
+      <w:r>
+        <w:rPr>
+          <w:sz w:val="18"/>
+          <w:szCs w:val="18"/>
+          <w:lang w:val="en-US"/>
+        </w:rPr>
+        <w:t xml:space="preserve"> x Height =&gt; 30 x 30 = 900 m</w:t>
       </w:r>
       <w:r>
         <w:rPr>
           <w:rFonts w:cstheme="minorHAnsi"/>
           <w:sz w:val="18"/>
           <w:szCs w:val="18"/>
+          <w:lang w:val="en-US"/>
         </w:rPr>
         <w:t>³</w:t>
       </w:r>
@@ -3718,14 +4010,25 @@
           <w:lang w:val="en-US"/>
         </w:rPr>
       </w:pPr>
-      <w:r>
-        <w:rPr>
-          <w:b/>
-          <w:sz w:val="18"/>
-          <w:szCs w:val="18"/>
-          <w:lang w:val="en-US"/>
-        </w:rPr>
-        <w:t>m (A5</w:t>
+      <w:proofErr w:type="gramStart"/>
+      <w:r>
+        <w:rPr>
+          <w:b/>
+          <w:sz w:val="18"/>
+          <w:szCs w:val="18"/>
+          <w:lang w:val="en-US"/>
+        </w:rPr>
+        <w:t>m</w:t>
+      </w:r>
+      <w:proofErr w:type="gramEnd"/>
+      <w:r>
+        <w:rPr>
+          <w:b/>
+          <w:sz w:val="18"/>
+          <w:szCs w:val="18"/>
+          <w:lang w:val="en-US"/>
+        </w:rPr>
+        <w:t xml:space="preserve"> (A5</w:t>
       </w:r>
       <w:r>
         <w:rPr>
@@ -3810,7 +4113,15 @@
           <w:szCs w:val="18"/>
           <w:lang w:val="en-US"/>
         </w:rPr>
-        <w:t>2000</w:t>
+        <w:t>1</w:t>
+      </w:r>
+      <w:r>
+        <w:rPr>
+          <w:sz w:val="18"/>
+          <w:szCs w:val="18"/>
+          <w:lang w:val="en-US"/>
+        </w:rPr>
+        <w:t>000</w:t>
       </w:r>
       <w:r>
         <w:rPr>
@@ -3826,7 +4137,7 @@
           <w:szCs w:val="18"/>
           <w:lang w:val="en-US"/>
         </w:rPr>
-        <w:t>597 480</w:t>
+        <w:t>298 740</w:t>
       </w:r>
       <w:r>
         <w:rPr>
@@ -3851,14 +4162,16 @@
         <w:rPr>
           <w:sz w:val="18"/>
           <w:szCs w:val="18"/>
-        </w:rPr>
-      </w:pPr>
-    </w:p>
-    <w:p>
-      <w:pPr>
-        <w:rPr>
-          <w:sz w:val="18"/>
-          <w:szCs w:val="18"/>
+          <w:lang w:val="en-US"/>
+        </w:rPr>
+      </w:pPr>
+    </w:p>
+    <w:p>
+      <w:pPr>
+        <w:rPr>
+          <w:sz w:val="18"/>
+          <w:szCs w:val="18"/>
+          <w:lang w:val="en-US"/>
         </w:rPr>
       </w:pPr>
     </w:p>
@@ -4152,6 +4465,7 @@
         </w:rPr>
         <w:t xml:space="preserve">      </w:t>
       </w:r>
+      <w:proofErr w:type="spellStart"/>
       <w:r>
         <w:rPr>
           <w:b/>
@@ -4160,6 +4474,7 @@
         </w:rPr>
         <w:t>Xcm</w:t>
       </w:r>
+      <w:proofErr w:type="spellEnd"/>
       <w:r>
         <w:rPr>
           <w:noProof/>
@@ -4210,7 +4525,6 @@
           <w:b/>
           <w:sz w:val="24"/>
           <w:szCs w:val="24"/>
-          <w:lang w:val="en-US"/>
         </w:rPr>
       </w:pPr>
     </w:p>
@@ -4221,7 +4535,7 @@
           <w:noProof/>
           <w:sz w:val="18"/>
           <w:szCs w:val="18"/>
-          <w:lang w:eastAsia="pt-PT"/>
+          <w:lang w:val="en-US" w:eastAsia="pt-PT"/>
         </w:rPr>
       </w:pPr>
       <w:r>
@@ -4472,37 +4786,34 @@
           <w:b/>
           <w:sz w:val="20"/>
           <w:szCs w:val="20"/>
+          <w:lang w:val="en-US"/>
         </w:rPr>
         <w:t xml:space="preserve">      </w:t>
       </w:r>
-      <w:r>
-        <w:rPr>
-          <w:b/>
-          <w:sz w:val="20"/>
-          <w:szCs w:val="20"/>
+      <w:proofErr w:type="spellStart"/>
+      <w:r>
+        <w:rPr>
+          <w:b/>
+          <w:sz w:val="20"/>
+          <w:szCs w:val="20"/>
+          <w:lang w:val="en-US"/>
         </w:rPr>
         <w:t>Ycm</w:t>
       </w:r>
-      <w:r>
-        <w:rPr>
-          <w:noProof/>
-          <w:lang w:eastAsia="pt-PT"/>
-        </w:rPr>
-        <w:t xml:space="preserve"> </w:t>
-      </w:r>
-      <w:r>
-        <w:rPr>
-          <w:noProof/>
-          <w:lang w:eastAsia="pt-PT"/>
-        </w:rPr>
-        <w:t xml:space="preserve">=  </w:t>
-      </w:r>
-      <w:r>
-        <w:rPr>
-          <w:noProof/>
-          <w:sz w:val="18"/>
-          <w:szCs w:val="18"/>
-          <w:lang w:eastAsia="pt-PT"/>
+      <w:proofErr w:type="spellEnd"/>
+      <w:r>
+        <w:rPr>
+          <w:noProof/>
+          <w:lang w:val="en-US" w:eastAsia="pt-PT"/>
+        </w:rPr>
+        <w:t xml:space="preserve"> =  </w:t>
+      </w:r>
+      <w:r>
+        <w:rPr>
+          <w:noProof/>
+          <w:sz w:val="18"/>
+          <w:szCs w:val="18"/>
+          <w:lang w:val="en-US" w:eastAsia="pt-PT"/>
         </w:rPr>
         <w:t>m(A1) x Y1 + m(A2) x Y2 + m(A3) x Y3 + m(A4) x Y4 + m(A5) x Y5 + m(A6) x Y6</w:t>
       </w:r>
@@ -4522,6 +4833,7 @@
         <w:rPr>
           <w:sz w:val="28"/>
           <w:szCs w:val="28"/>
+          <w:lang w:val="en-US"/>
         </w:rPr>
       </w:pPr>
     </w:p>
@@ -4530,6 +4842,7 @@
         <w:rPr>
           <w:sz w:val="28"/>
           <w:szCs w:val="28"/>
+          <w:lang w:val="en-US"/>
         </w:rPr>
       </w:pPr>
     </w:p>
@@ -4596,7 +4909,7 @@
           <w:szCs w:val="20"/>
           <w:lang w:val="en-US" w:eastAsia="pt-PT"/>
         </w:rPr>
-        <w:t>Xcm =  7,020 x 10 + 3861 x 195 + 7,020 x 380 + 23,4 x 195</w:t>
+        <w:t xml:space="preserve">Xcm =  7,020 x 10 + 3861 x 195 + 7,020 x 380 + </w:t>
       </w:r>
       <w:r>
         <w:rPr>
@@ -4605,6 +4918,24 @@
           <w:szCs w:val="20"/>
           <w:lang w:val="en-US" w:eastAsia="pt-PT"/>
         </w:rPr>
+        <w:t>39</w:t>
+      </w:r>
+      <w:r>
+        <w:rPr>
+          <w:noProof/>
+          <w:sz w:val="20"/>
+          <w:szCs w:val="20"/>
+          <w:lang w:val="en-US" w:eastAsia="pt-PT"/>
+        </w:rPr>
+        <w:t xml:space="preserve"> x 195</w:t>
+      </w:r>
+      <w:r>
+        <w:rPr>
+          <w:noProof/>
+          <w:sz w:val="20"/>
+          <w:szCs w:val="20"/>
+          <w:lang w:val="en-US" w:eastAsia="pt-PT"/>
+        </w:rPr>
         <w:t xml:space="preserve"> + </w:t>
       </w:r>
       <w:r>
@@ -4613,23 +4944,15 @@
           <w:szCs w:val="18"/>
           <w:lang w:val="en-US"/>
         </w:rPr>
-        <w:t>597</w:t>
-      </w:r>
-      <w:r>
-        <w:rPr>
-          <w:sz w:val="18"/>
-          <w:szCs w:val="18"/>
-          <w:lang w:val="en-US"/>
-        </w:rPr>
-        <w:t>,</w:t>
-      </w:r>
-      <w:r>
-        <w:rPr>
-          <w:sz w:val="18"/>
-          <w:szCs w:val="18"/>
-          <w:lang w:val="en-US"/>
-        </w:rPr>
-        <w:t xml:space="preserve">480 </w:t>
+        <w:t>298,740</w:t>
+      </w:r>
+      <w:r>
+        <w:rPr>
+          <w:sz w:val="18"/>
+          <w:szCs w:val="18"/>
+          <w:lang w:val="en-US"/>
+        </w:rPr>
+        <w:t xml:space="preserve"> </w:t>
       </w:r>
       <w:r>
         <w:rPr>
@@ -4664,7 +4987,7 @@
           <w:szCs w:val="18"/>
           <w:lang w:val="en-US"/>
         </w:rPr>
-        <w:t xml:space="preserve">597,480 </w:t>
+        <w:t>298,740</w:t>
       </w:r>
       <w:r>
         <w:rPr>
@@ -4691,7 +5014,7 @@
           <w:szCs w:val="20"/>
           <w:lang w:val="en-US" w:eastAsia="pt-PT"/>
         </w:rPr>
-        <w:t xml:space="preserve">   /  7,020 + 3861 + 7,020 + 23,4</w:t>
+        <w:t xml:space="preserve"> </w:t>
       </w:r>
       <w:r>
         <w:rPr>
@@ -4700,6 +5023,15 @@
           <w:szCs w:val="20"/>
           <w:lang w:val="en-US" w:eastAsia="pt-PT"/>
         </w:rPr>
+        <w:t xml:space="preserve">  /  7,020 + 3861 + 7,020 + 39</w:t>
+      </w:r>
+      <w:r>
+        <w:rPr>
+          <w:noProof/>
+          <w:sz w:val="20"/>
+          <w:szCs w:val="20"/>
+          <w:lang w:val="en-US" w:eastAsia="pt-PT"/>
+        </w:rPr>
         <w:t xml:space="preserve"> + </w:t>
       </w:r>
       <w:r>
@@ -4717,8 +5049,18 @@
           <w:szCs w:val="18"/>
           <w:lang w:val="en-US"/>
         </w:rPr>
-        <w:t xml:space="preserve">597,480 </w:t>
-      </w:r>
+        <w:t>298,740</w:t>
+      </w:r>
+      <w:r>
+        <w:rPr>
+          <w:sz w:val="18"/>
+          <w:szCs w:val="18"/>
+          <w:lang w:val="en-US"/>
+        </w:rPr>
+        <w:t xml:space="preserve"> </w:t>
+      </w:r>
+      <w:bookmarkStart w:id="0" w:name="_GoBack"/>
+      <w:bookmarkEnd w:id="0"/>
       <w:r>
         <w:rPr>
           <w:noProof/>
@@ -4734,7 +5076,7 @@
           <w:szCs w:val="18"/>
           <w:lang w:val="en-US"/>
         </w:rPr>
-        <w:t>597,480</w:t>
+        <w:t>298,740</w:t>
       </w:r>
     </w:p>
     <w:p>
@@ -4800,15 +5142,7 @@
           <w:szCs w:val="20"/>
           <w:lang w:val="en-US" w:eastAsia="pt-PT"/>
         </w:rPr>
-        <w:t xml:space="preserve">7,020 x 20 + 3861 x 15 + 7,020 x 20 + 23,4 x 32,5 + </w:t>
-      </w:r>
-      <w:r>
-        <w:rPr>
-          <w:sz w:val="18"/>
-          <w:szCs w:val="18"/>
-          <w:lang w:val="en-US"/>
-        </w:rPr>
-        <w:t xml:space="preserve">597,480 </w:t>
+        <w:t xml:space="preserve">7,020 x 20 + 3861 x 15 + 7,020 x 20 + </w:t>
       </w:r>
       <w:r>
         <w:rPr>
@@ -4817,6 +5151,40 @@
           <w:szCs w:val="20"/>
           <w:lang w:val="en-US" w:eastAsia="pt-PT"/>
         </w:rPr>
+        <w:t>39</w:t>
+      </w:r>
+      <w:r>
+        <w:rPr>
+          <w:noProof/>
+          <w:sz w:val="20"/>
+          <w:szCs w:val="20"/>
+          <w:lang w:val="en-US" w:eastAsia="pt-PT"/>
+        </w:rPr>
+        <w:t xml:space="preserve"> x 32,5 + </w:t>
+      </w:r>
+      <w:r>
+        <w:rPr>
+          <w:sz w:val="18"/>
+          <w:szCs w:val="18"/>
+          <w:lang w:val="en-US"/>
+        </w:rPr>
+        <w:t>298,740</w:t>
+      </w:r>
+      <w:r>
+        <w:rPr>
+          <w:sz w:val="18"/>
+          <w:szCs w:val="18"/>
+          <w:lang w:val="en-US"/>
+        </w:rPr>
+        <w:t xml:space="preserve"> </w:t>
+      </w:r>
+      <w:r>
+        <w:rPr>
+          <w:noProof/>
+          <w:sz w:val="20"/>
+          <w:szCs w:val="20"/>
+          <w:lang w:val="en-US" w:eastAsia="pt-PT"/>
+        </w:rPr>
         <w:t xml:space="preserve">x 16,5 + </w:t>
       </w:r>
       <w:r>
@@ -4825,7 +5193,15 @@
           <w:szCs w:val="18"/>
           <w:lang w:val="en-US"/>
         </w:rPr>
-        <w:t xml:space="preserve">597,480 </w:t>
+        <w:t>298,740</w:t>
+      </w:r>
+      <w:r>
+        <w:rPr>
+          <w:sz w:val="18"/>
+          <w:szCs w:val="18"/>
+          <w:lang w:val="en-US"/>
+        </w:rPr>
+        <w:t xml:space="preserve"> </w:t>
       </w:r>
       <w:r>
         <w:rPr>
@@ -4843,7 +5219,7 @@
           <w:szCs w:val="20"/>
           <w:lang w:val="en-US" w:eastAsia="pt-PT"/>
         </w:rPr>
-        <w:t xml:space="preserve">   /  7,020 + 3861 + 7,020 + 23,4</w:t>
+        <w:t xml:space="preserve"> </w:t>
       </w:r>
       <w:r>
         <w:rPr>
@@ -4852,6 +5228,15 @@
           <w:szCs w:val="20"/>
           <w:lang w:val="en-US" w:eastAsia="pt-PT"/>
         </w:rPr>
+        <w:t xml:space="preserve">  /  7,020 + 3861 + 7,020 + 39</w:t>
+      </w:r>
+      <w:r>
+        <w:rPr>
+          <w:noProof/>
+          <w:sz w:val="20"/>
+          <w:szCs w:val="20"/>
+          <w:lang w:val="en-US" w:eastAsia="pt-PT"/>
+        </w:rPr>
         <w:t xml:space="preserve"> + </w:t>
       </w:r>
       <w:r>
@@ -4860,7 +5245,15 @@
           <w:szCs w:val="18"/>
           <w:lang w:val="en-US"/>
         </w:rPr>
-        <w:t xml:space="preserve">597,480 </w:t>
+        <w:t>298,740</w:t>
+      </w:r>
+      <w:r>
+        <w:rPr>
+          <w:sz w:val="18"/>
+          <w:szCs w:val="18"/>
+          <w:lang w:val="en-US"/>
+        </w:rPr>
+        <w:t xml:space="preserve"> </w:t>
       </w:r>
       <w:r>
         <w:rPr>
@@ -4877,7 +5270,7 @@
           <w:szCs w:val="18"/>
           <w:lang w:val="en-US"/>
         </w:rPr>
-        <w:t>597,480</w:t>
+        <w:t>298,740</w:t>
       </w:r>
     </w:p>
     <w:p>
@@ -4905,7 +5298,7 @@
           <w:szCs w:val="20"/>
           <w:lang w:val="en-US" w:eastAsia="pt-PT"/>
         </w:rPr>
-        <w:t>45</w:t>
+        <w:t>37</w:t>
       </w:r>
       <w:r>
         <w:rPr>
@@ -4923,6 +5316,7 @@
         <w:rPr>
           <w:sz w:val="28"/>
           <w:szCs w:val="28"/>
+          <w:lang w:val="en-US"/>
         </w:rPr>
       </w:pPr>
     </w:p>
@@ -4959,6 +5353,7 @@
         <w:rPr>
           <w:sz w:val="28"/>
           <w:szCs w:val="28"/>
+          <w:lang w:val="en-US"/>
         </w:rPr>
       </w:pPr>
     </w:p>
@@ -4967,6 +5362,7 @@
         <w:rPr>
           <w:sz w:val="28"/>
           <w:szCs w:val="28"/>
+          <w:lang w:val="en-US"/>
         </w:rPr>
       </w:pPr>
     </w:p>
@@ -4996,9 +5392,13 @@
         <w:ind w:firstLine="708"/>
         <w:rPr>
           <w:u w:val="single"/>
-        </w:rPr>
-      </w:pPr>
-      <w:r>
+          <w:lang w:val="en-US"/>
+        </w:rPr>
+      </w:pPr>
+      <w:r>
+        <w:rPr>
+          <w:lang w:val="en-US"/>
+        </w:rPr>
         <w:t>Finally, by positioning the containers on our ship in this way, we can draw the conclusion that the center of mass will never deviate enough to create an imbalance in the ship.</w:t>
       </w:r>
     </w:p>

</xml_diff>

<commit_message>
G41-231 #time 2h 30min #comment Adding the controller and java class to perform the us [Implementation]
</commit_message>
<xml_diff>
--- a/Documentation/Sprint4/LAPR3/US419/US419.docx
+++ b/Documentation/Sprint4/LAPR3/US419/US419.docx
@@ -1,6 +1,6 @@
 
 <file path=word/document.xml><?xml version="1.0" encoding="utf-8"?>
-<w:document xmlns:wpc="http://schemas.microsoft.com/office/word/2010/wordprocessingCanvas" xmlns:mc="http://schemas.openxmlformats.org/markup-compatibility/2006" xmlns:o="urn:schemas-microsoft-com:office:office" xmlns:r="http://schemas.openxmlformats.org/officeDocument/2006/relationships" xmlns:m="http://schemas.openxmlformats.org/officeDocument/2006/math" xmlns:v="urn:schemas-microsoft-com:vml" xmlns:wp14="http://schemas.microsoft.com/office/word/2010/wordprocessingDrawing" xmlns:wp="http://schemas.openxmlformats.org/drawingml/2006/wordprocessingDrawing" xmlns:w10="urn:schemas-microsoft-com:office:word" xmlns:w="http://schemas.openxmlformats.org/wordprocessingml/2006/main" xmlns:w14="http://schemas.microsoft.com/office/word/2010/wordml" xmlns:w15="http://schemas.microsoft.com/office/word/2012/wordml" xmlns:wpg="http://schemas.microsoft.com/office/word/2010/wordprocessingGroup" xmlns:wpi="http://schemas.microsoft.com/office/word/2010/wordprocessingInk" xmlns:wne="http://schemas.microsoft.com/office/word/2006/wordml" xmlns:wps="http://schemas.microsoft.com/office/word/2010/wordprocessingShape" mc:Ignorable="w14 w15 wp14">
+<w:document xmlns:wpc="http://schemas.microsoft.com/office/word/2010/wordprocessingCanvas" xmlns:cx="http://schemas.microsoft.com/office/drawing/2014/chartex" xmlns:cx1="http://schemas.microsoft.com/office/drawing/2015/9/8/chartex" xmlns:cx2="http://schemas.microsoft.com/office/drawing/2015/10/21/chartex" xmlns:cx3="http://schemas.microsoft.com/office/drawing/2016/5/9/chartex" xmlns:cx4="http://schemas.microsoft.com/office/drawing/2016/5/10/chartex" xmlns:cx5="http://schemas.microsoft.com/office/drawing/2016/5/11/chartex" xmlns:cx6="http://schemas.microsoft.com/office/drawing/2016/5/12/chartex" xmlns:cx7="http://schemas.microsoft.com/office/drawing/2016/5/13/chartex" xmlns:cx8="http://schemas.microsoft.com/office/drawing/2016/5/14/chartex" xmlns:mc="http://schemas.openxmlformats.org/markup-compatibility/2006" xmlns:aink="http://schemas.microsoft.com/office/drawing/2016/ink" xmlns:am3d="http://schemas.microsoft.com/office/drawing/2017/model3d" xmlns:o="urn:schemas-microsoft-com:office:office" xmlns:r="http://schemas.openxmlformats.org/officeDocument/2006/relationships" xmlns:m="http://schemas.openxmlformats.org/officeDocument/2006/math" xmlns:v="urn:schemas-microsoft-com:vml" xmlns:wp14="http://schemas.microsoft.com/office/word/2010/wordprocessingDrawing" xmlns:wp="http://schemas.openxmlformats.org/drawingml/2006/wordprocessingDrawing" xmlns:w10="urn:schemas-microsoft-com:office:word" xmlns:w="http://schemas.openxmlformats.org/wordprocessingml/2006/main" xmlns:w14="http://schemas.microsoft.com/office/word/2010/wordml" xmlns:w15="http://schemas.microsoft.com/office/word/2012/wordml" xmlns:w16cex="http://schemas.microsoft.com/office/word/2018/wordml/cex" xmlns:w16cid="http://schemas.microsoft.com/office/word/2016/wordml/cid" xmlns:w16="http://schemas.microsoft.com/office/word/2018/wordml" xmlns:w16sdtdh="http://schemas.microsoft.com/office/word/2020/wordml/sdtdatahash" xmlns:w16se="http://schemas.microsoft.com/office/word/2015/wordml/symex" xmlns:wpg="http://schemas.microsoft.com/office/word/2010/wordprocessingGroup" xmlns:wpi="http://schemas.microsoft.com/office/word/2010/wordprocessingInk" xmlns:wne="http://schemas.microsoft.com/office/word/2006/wordml" xmlns:wps="http://schemas.microsoft.com/office/word/2010/wordprocessingShape" mc:Ignorable="w14 w15 w16se w16cid w16 w16cex w16sdtdh wp14">
   <w:body>
     <w:p>
       <w:pPr>
@@ -128,7 +128,6 @@
           <w:lang w:val="en-US"/>
         </w:rPr>
       </w:pPr>
-      <w:proofErr w:type="gramStart"/>
       <w:r>
         <w:rPr>
           <w:b/>
@@ -138,7 +137,6 @@
         </w:rPr>
         <w:t>d(</w:t>
       </w:r>
-      <w:proofErr w:type="gramEnd"/>
       <w:r>
         <w:rPr>
           <w:b/>
@@ -283,7 +281,7 @@
         <w:rPr>
           <w:b/>
         </w:rPr>
-        <w:pict>
+        <w:pict w14:anchorId="3E49E972">
           <v:shapetype id="_x0000_t75" coordsize="21600,21600" o:spt="75" o:preferrelative="t" path="m@4@5l@4@11@9@11@9@5xe" filled="f" stroked="f">
             <v:stroke joinstyle="miter"/>
             <v:formulas>
@@ -397,25 +395,7 @@
           <w:szCs w:val="20"/>
           <w:lang w:val="en-US"/>
         </w:rPr>
-        <w:t xml:space="preserve"> = 6</w:t>
-      </w:r>
-      <w:proofErr w:type="gramStart"/>
-      <w:r>
-        <w:rPr>
-          <w:sz w:val="20"/>
-          <w:szCs w:val="20"/>
-          <w:lang w:val="en-US"/>
-        </w:rPr>
-        <w:t>,06</w:t>
-      </w:r>
-      <w:proofErr w:type="gramEnd"/>
-      <w:r>
-        <w:rPr>
-          <w:sz w:val="20"/>
-          <w:szCs w:val="20"/>
-          <w:lang w:val="en-US"/>
-        </w:rPr>
-        <w:t xml:space="preserve"> m; </w:t>
+        <w:t xml:space="preserve"> = 6,06 m; </w:t>
       </w:r>
       <w:r>
         <w:rPr>
@@ -464,7 +444,7 @@
           <w:szCs w:val="20"/>
           <w:lang w:val="en-US"/>
         </w:rPr>
-        <w:t>Area (total) = 2(</w:t>
+        <w:t xml:space="preserve">Area (total) = 2(ab + </w:t>
       </w:r>
       <w:proofErr w:type="spellStart"/>
       <w:r>
@@ -473,7 +453,7 @@
           <w:szCs w:val="20"/>
           <w:lang w:val="en-US"/>
         </w:rPr>
-        <w:t>ab</w:t>
+        <w:t>bc</w:t>
       </w:r>
       <w:proofErr w:type="spellEnd"/>
       <w:r>
@@ -482,54 +462,17 @@
           <w:szCs w:val="20"/>
           <w:lang w:val="en-US"/>
         </w:rPr>
-        <w:t xml:space="preserve"> + </w:t>
-      </w:r>
-      <w:proofErr w:type="spellStart"/>
-      <w:r>
-        <w:rPr>
-          <w:sz w:val="20"/>
-          <w:szCs w:val="20"/>
-          <w:lang w:val="en-US"/>
-        </w:rPr>
-        <w:t>bc</w:t>
-      </w:r>
-      <w:proofErr w:type="spellEnd"/>
-      <w:r>
-        <w:rPr>
-          <w:sz w:val="20"/>
-          <w:szCs w:val="20"/>
-          <w:lang w:val="en-US"/>
-        </w:rPr>
-        <w:t xml:space="preserve"> + ac) =</w:t>
-      </w:r>
-      <w:proofErr w:type="gramStart"/>
-      <w:r>
-        <w:rPr>
-          <w:sz w:val="20"/>
-          <w:szCs w:val="20"/>
-          <w:lang w:val="en-US"/>
-        </w:rPr>
-        <w:t>&gt;  2</w:t>
-      </w:r>
-      <w:proofErr w:type="gramEnd"/>
-      <w:r>
-        <w:rPr>
-          <w:sz w:val="20"/>
-          <w:szCs w:val="20"/>
-          <w:lang w:val="en-US"/>
-        </w:rPr>
-        <w:t>(6,06 x 2,44 + 2,44 x 2,59 + 6,06 x 2,59) = 73,60 m2</w:t>
-      </w:r>
-    </w:p>
-    <w:p>
-      <w:pPr>
-        <w:rPr>
-          <w:sz w:val="20"/>
-          <w:szCs w:val="20"/>
-          <w:lang w:val="en-US"/>
-        </w:rPr>
-      </w:pPr>
-      <w:proofErr w:type="gramStart"/>
+        <w:t xml:space="preserve"> + ac) =&gt;  2(6,06 x 2,44 + 2,44 x 2,59 + 6,06 x 2,59) = 73,60 m2</w:t>
+      </w:r>
+    </w:p>
+    <w:p>
+      <w:pPr>
+        <w:rPr>
+          <w:sz w:val="20"/>
+          <w:szCs w:val="20"/>
+          <w:lang w:val="en-US"/>
+        </w:rPr>
+      </w:pPr>
       <w:r>
         <w:rPr>
           <w:sz w:val="20"/>
@@ -544,16 +487,7 @@
           <w:szCs w:val="20"/>
           <w:lang w:val="en-US"/>
         </w:rPr>
-        <w:t>(</w:t>
-      </w:r>
-      <w:proofErr w:type="gramEnd"/>
-      <w:r>
-        <w:rPr>
-          <w:sz w:val="20"/>
-          <w:szCs w:val="20"/>
-          <w:lang w:val="en-US"/>
-        </w:rPr>
-        <w:t>v)</w:t>
+        <w:t>(v)</w:t>
       </w:r>
       <w:r>
         <w:rPr>
@@ -790,7 +724,7 @@
           <w:lang w:eastAsia="pt-PT"/>
         </w:rPr>
         <w:drawing>
-          <wp:inline distT="0" distB="0" distL="0" distR="0">
+          <wp:inline distT="0" distB="0" distL="0" distR="0" wp14:anchorId="348D92FB" wp14:editId="364C757C">
             <wp:extent cx="5400675" cy="1657350"/>
             <wp:effectExtent l="0" t="0" r="0" b="0"/>
             <wp:docPr id="1" name="Imagem 1" descr="C:\Users\Utilizador\AppData\Local\Microsoft\Windows\INetCache\Content.Word\Figura-1-Estrutura-celular-de-um-navio.png"/>
@@ -854,18 +788,24 @@
           <w:szCs w:val="16"/>
           <w:lang w:val="en-US"/>
         </w:rPr>
-        <w:t xml:space="preserve">Ship cell </w:t>
-      </w:r>
-      <w:proofErr w:type="spellStart"/>
+        <w:t>Ship cell ex</w:t>
+      </w:r>
       <w:r>
         <w:rPr>
           <w:sz w:val="16"/>
           <w:szCs w:val="16"/>
           <w:lang w:val="en-US"/>
         </w:rPr>
-        <w:t>exemple</w:t>
-      </w:r>
-      <w:proofErr w:type="spellEnd"/>
+        <w:t>a</w:t>
+      </w:r>
+      <w:r>
+        <w:rPr>
+          <w:sz w:val="16"/>
+          <w:szCs w:val="16"/>
+          <w:lang w:val="en-US"/>
+        </w:rPr>
+        <w:t>mple</w:t>
+      </w:r>
     </w:p>
     <w:p>
       <w:pPr>
@@ -990,7 +930,7 @@
         <mc:AlternateContent>
           <mc:Choice Requires="wps">
             <w:drawing>
-              <wp:anchor distT="0" distB="0" distL="114300" distR="114300" simplePos="0" relativeHeight="251702272" behindDoc="0" locked="0" layoutInCell="1" allowOverlap="1" wp14:anchorId="56AC63F8" wp14:editId="2E840D11">
+              <wp:anchor distT="0" distB="0" distL="114300" distR="114300" simplePos="0" relativeHeight="251702272" behindDoc="0" locked="0" layoutInCell="1" allowOverlap="1" wp14:anchorId="2E43E8C5" wp14:editId="7E45956B">
                 <wp:simplePos x="0" y="0"/>
                 <wp:positionH relativeFrom="column">
                   <wp:posOffset>4762500</wp:posOffset>
@@ -1086,7 +1026,7 @@
         <mc:AlternateContent>
           <mc:Choice Requires="wps">
             <w:drawing>
-              <wp:anchor distT="0" distB="0" distL="114300" distR="114300" simplePos="0" relativeHeight="251694080" behindDoc="0" locked="0" layoutInCell="1" allowOverlap="1" wp14:anchorId="2FADFC09" wp14:editId="40AAB3B8">
+              <wp:anchor distT="0" distB="0" distL="114300" distR="114300" simplePos="0" relativeHeight="251694080" behindDoc="0" locked="0" layoutInCell="1" allowOverlap="1" wp14:anchorId="4E82317E" wp14:editId="73B17FEB">
                 <wp:simplePos x="0" y="0"/>
                 <wp:positionH relativeFrom="margin">
                   <wp:posOffset>3901440</wp:posOffset>
@@ -1163,7 +1103,7 @@
         <mc:AlternateContent>
           <mc:Choice Requires="wps">
             <w:drawing>
-              <wp:anchor distT="0" distB="0" distL="114300" distR="114300" simplePos="0" relativeHeight="251700224" behindDoc="0" locked="0" layoutInCell="1" allowOverlap="1" wp14:anchorId="6FBD7A80" wp14:editId="5311667A">
+              <wp:anchor distT="0" distB="0" distL="114300" distR="114300" simplePos="0" relativeHeight="251700224" behindDoc="0" locked="0" layoutInCell="1" allowOverlap="1" wp14:anchorId="7B854FB5" wp14:editId="444FBDFA">
                 <wp:simplePos x="0" y="0"/>
                 <wp:positionH relativeFrom="column">
                   <wp:posOffset>834390</wp:posOffset>
@@ -1255,7 +1195,7 @@
         <mc:AlternateContent>
           <mc:Choice Requires="wps">
             <w:drawing>
-              <wp:anchor distT="0" distB="0" distL="114300" distR="114300" simplePos="0" relativeHeight="251692032" behindDoc="0" locked="0" layoutInCell="1" allowOverlap="1" wp14:anchorId="5D953866" wp14:editId="40A19857">
+              <wp:anchor distT="0" distB="0" distL="114300" distR="114300" simplePos="0" relativeHeight="251692032" behindDoc="0" locked="0" layoutInCell="1" allowOverlap="1" wp14:anchorId="4237F6F6" wp14:editId="780A1EB8">
                 <wp:simplePos x="0" y="0"/>
                 <wp:positionH relativeFrom="margin">
                   <wp:posOffset>15240</wp:posOffset>
@@ -1332,7 +1272,7 @@
         <mc:AlternateContent>
           <mc:Choice Requires="wps">
             <w:drawing>
-              <wp:anchor distT="0" distB="0" distL="114300" distR="114300" simplePos="0" relativeHeight="251687936" behindDoc="0" locked="0" layoutInCell="1" allowOverlap="1" wp14:anchorId="09E195E0" wp14:editId="2E3F5D76">
+              <wp:anchor distT="0" distB="0" distL="114300" distR="114300" simplePos="0" relativeHeight="251687936" behindDoc="0" locked="0" layoutInCell="1" allowOverlap="1" wp14:anchorId="37497381" wp14:editId="17E0DCAE">
                 <wp:simplePos x="0" y="0"/>
                 <wp:positionH relativeFrom="column">
                   <wp:posOffset>2695575</wp:posOffset>
@@ -1431,7 +1371,7 @@
         <mc:AlternateContent>
           <mc:Choice Requires="wps">
             <w:drawing>
-              <wp:anchor distT="0" distB="0" distL="114300" distR="114300" simplePos="0" relativeHeight="251698176" behindDoc="0" locked="0" layoutInCell="1" allowOverlap="1" wp14:anchorId="55C9DFB6" wp14:editId="3C981B77">
+              <wp:anchor distT="0" distB="0" distL="114300" distR="114300" simplePos="0" relativeHeight="251698176" behindDoc="0" locked="0" layoutInCell="1" allowOverlap="1" wp14:anchorId="287EB742" wp14:editId="204933B9">
                 <wp:simplePos x="0" y="0"/>
                 <wp:positionH relativeFrom="column">
                   <wp:posOffset>4663440</wp:posOffset>
@@ -1531,7 +1471,7 @@
         <mc:AlternateContent>
           <mc:Choice Requires="wps">
             <w:drawing>
-              <wp:anchor distT="0" distB="0" distL="114300" distR="114300" simplePos="0" relativeHeight="251696128" behindDoc="0" locked="0" layoutInCell="1" allowOverlap="1" wp14:anchorId="35693197" wp14:editId="1FA03BDC">
+              <wp:anchor distT="0" distB="0" distL="114300" distR="114300" simplePos="0" relativeHeight="251696128" behindDoc="0" locked="0" layoutInCell="1" allowOverlap="1" wp14:anchorId="33520465" wp14:editId="6C7F5567">
                 <wp:simplePos x="0" y="0"/>
                 <wp:positionH relativeFrom="column">
                   <wp:posOffset>731520</wp:posOffset>
@@ -1631,7 +1571,7 @@
         <mc:AlternateContent>
           <mc:Choice Requires="wps">
             <w:drawing>
-              <wp:anchor distT="0" distB="0" distL="114300" distR="114300" simplePos="0" relativeHeight="251706368" behindDoc="0" locked="0" layoutInCell="1" allowOverlap="1" wp14:anchorId="61251DC5" wp14:editId="67F3E6E8">
+              <wp:anchor distT="0" distB="0" distL="114300" distR="114300" simplePos="0" relativeHeight="251706368" behindDoc="0" locked="0" layoutInCell="1" allowOverlap="1" wp14:anchorId="6BFC51E4" wp14:editId="49DE933C">
                 <wp:simplePos x="0" y="0"/>
                 <wp:positionH relativeFrom="column">
                   <wp:posOffset>5600700</wp:posOffset>
@@ -1723,7 +1663,7 @@
         <mc:AlternateContent>
           <mc:Choice Requires="wps">
             <w:drawing>
-              <wp:anchor distT="0" distB="0" distL="114300" distR="114300" simplePos="0" relativeHeight="251704320" behindDoc="0" locked="0" layoutInCell="1" allowOverlap="1" wp14:anchorId="12EE320B" wp14:editId="570288B7">
+              <wp:anchor distT="0" distB="0" distL="114300" distR="114300" simplePos="0" relativeHeight="251704320" behindDoc="0" locked="0" layoutInCell="1" allowOverlap="1" wp14:anchorId="7AC344ED" wp14:editId="30383A06">
                 <wp:simplePos x="0" y="0"/>
                 <wp:positionH relativeFrom="leftMargin">
                   <wp:posOffset>935355</wp:posOffset>
@@ -1816,7 +1756,7 @@
         <mc:AlternateContent>
           <mc:Choice Requires="wps">
             <w:drawing>
-              <wp:anchor distT="0" distB="0" distL="114300" distR="114300" simplePos="0" relativeHeight="251681792" behindDoc="0" locked="0" layoutInCell="1" allowOverlap="1" wp14:anchorId="621C518C" wp14:editId="737145E4">
+              <wp:anchor distT="0" distB="0" distL="114300" distR="114300" simplePos="0" relativeHeight="251681792" behindDoc="0" locked="0" layoutInCell="1" allowOverlap="1" wp14:anchorId="7816D0D1" wp14:editId="1E55DD8F">
                 <wp:simplePos x="0" y="0"/>
                 <wp:positionH relativeFrom="column">
                   <wp:posOffset>3007995</wp:posOffset>
@@ -1908,7 +1848,7 @@
         <mc:AlternateContent>
           <mc:Choice Requires="wps">
             <w:drawing>
-              <wp:anchor distT="0" distB="0" distL="114300" distR="114300" simplePos="0" relativeHeight="251673600" behindDoc="0" locked="0" layoutInCell="1" allowOverlap="1" wp14:anchorId="5B933A75" wp14:editId="3A367372">
+              <wp:anchor distT="0" distB="0" distL="114300" distR="114300" simplePos="0" relativeHeight="251673600" behindDoc="0" locked="0" layoutInCell="1" allowOverlap="1" wp14:anchorId="5F2185B3" wp14:editId="2412FA32">
                 <wp:simplePos x="0" y="0"/>
                 <wp:positionH relativeFrom="column">
                   <wp:posOffset>2663190</wp:posOffset>
@@ -2011,7 +1951,7 @@
         <mc:AlternateContent>
           <mc:Choice Requires="wps">
             <w:drawing>
-              <wp:anchor distT="0" distB="0" distL="114300" distR="114300" simplePos="0" relativeHeight="251667456" behindDoc="0" locked="0" layoutInCell="1" allowOverlap="1" wp14:anchorId="55F7A731" wp14:editId="18D5E748">
+              <wp:anchor distT="0" distB="0" distL="114300" distR="114300" simplePos="0" relativeHeight="251667456" behindDoc="0" locked="0" layoutInCell="1" allowOverlap="1" wp14:anchorId="071525A9" wp14:editId="51528189">
                 <wp:simplePos x="0" y="0"/>
                 <wp:positionH relativeFrom="column">
                   <wp:posOffset>2495233</wp:posOffset>
@@ -2093,7 +2033,7 @@
         <mc:AlternateContent>
           <mc:Choice Requires="wps">
             <w:drawing>
-              <wp:anchor distT="0" distB="0" distL="114300" distR="114300" simplePos="0" relativeHeight="251689984" behindDoc="0" locked="0" layoutInCell="1" allowOverlap="1" wp14:anchorId="6B855372" wp14:editId="74DF3F76">
+              <wp:anchor distT="0" distB="0" distL="114300" distR="114300" simplePos="0" relativeHeight="251689984" behindDoc="0" locked="0" layoutInCell="1" allowOverlap="1" wp14:anchorId="65404700" wp14:editId="6DF0A9DB">
                 <wp:simplePos x="0" y="0"/>
                 <wp:positionH relativeFrom="column">
                   <wp:posOffset>5419725</wp:posOffset>
@@ -2192,7 +2132,7 @@
         <mc:AlternateContent>
           <mc:Choice Requires="wps">
             <w:drawing>
-              <wp:anchor distT="0" distB="0" distL="114300" distR="114300" simplePos="0" relativeHeight="251683840" behindDoc="0" locked="0" layoutInCell="1" allowOverlap="1" wp14:anchorId="3E8FB70F" wp14:editId="2A6E87ED">
+              <wp:anchor distT="0" distB="0" distL="114300" distR="114300" simplePos="0" relativeHeight="251683840" behindDoc="0" locked="0" layoutInCell="1" allowOverlap="1" wp14:anchorId="44B1351D" wp14:editId="5D4F6B6E">
                 <wp:simplePos x="0" y="0"/>
                 <wp:positionH relativeFrom="column">
                   <wp:posOffset>158115</wp:posOffset>
@@ -2284,7 +2224,7 @@
         <mc:AlternateContent>
           <mc:Choice Requires="wps">
             <w:drawing>
-              <wp:anchor distT="0" distB="0" distL="114300" distR="114300" simplePos="0" relativeHeight="251659264" behindDoc="0" locked="0" layoutInCell="1" allowOverlap="1" wp14:anchorId="6D6161E4" wp14:editId="4BF55D04">
+              <wp:anchor distT="0" distB="0" distL="114300" distR="114300" simplePos="0" relativeHeight="251659264" behindDoc="0" locked="0" layoutInCell="1" allowOverlap="1" wp14:anchorId="4AD94941" wp14:editId="0CDC2AD8">
                 <wp:simplePos x="0" y="0"/>
                 <wp:positionH relativeFrom="margin">
                   <wp:posOffset>-276225</wp:posOffset>
@@ -2356,7 +2296,7 @@
         <mc:AlternateContent>
           <mc:Choice Requires="wps">
             <w:drawing>
-              <wp:anchor distT="0" distB="0" distL="114300" distR="114300" simplePos="0" relativeHeight="251665408" behindDoc="0" locked="0" layoutInCell="1" allowOverlap="1" wp14:anchorId="1EFE3F97" wp14:editId="1ADA553B">
+              <wp:anchor distT="0" distB="0" distL="114300" distR="114300" simplePos="0" relativeHeight="251665408" behindDoc="0" locked="0" layoutInCell="1" allowOverlap="1" wp14:anchorId="756446FB" wp14:editId="2303F2F6">
                 <wp:simplePos x="0" y="0"/>
                 <wp:positionH relativeFrom="margin">
                   <wp:posOffset>5067300</wp:posOffset>
@@ -2424,7 +2364,7 @@
         <mc:AlternateContent>
           <mc:Choice Requires="wps">
             <w:drawing>
-              <wp:anchor distT="0" distB="0" distL="114300" distR="114300" simplePos="0" relativeHeight="251663360" behindDoc="0" locked="0" layoutInCell="1" allowOverlap="1" wp14:anchorId="450475F3" wp14:editId="572DC9FC">
+              <wp:anchor distT="0" distB="0" distL="114300" distR="114300" simplePos="0" relativeHeight="251663360" behindDoc="0" locked="0" layoutInCell="1" allowOverlap="1" wp14:anchorId="698C90DF" wp14:editId="509E9C1E">
                 <wp:simplePos x="0" y="0"/>
                 <wp:positionH relativeFrom="margin">
                   <wp:posOffset>1219200</wp:posOffset>
@@ -2507,7 +2447,7 @@
         <mc:AlternateContent>
           <mc:Choice Requires="wps">
             <w:drawing>
-              <wp:anchor distT="0" distB="0" distL="114300" distR="114300" simplePos="0" relativeHeight="251679744" behindDoc="0" locked="0" layoutInCell="1" allowOverlap="1" wp14:anchorId="5C1A1DB8" wp14:editId="70F2FA53">
+              <wp:anchor distT="0" distB="0" distL="114300" distR="114300" simplePos="0" relativeHeight="251679744" behindDoc="0" locked="0" layoutInCell="1" allowOverlap="1" wp14:anchorId="6FD81452" wp14:editId="4F907D6E">
                 <wp:simplePos x="0" y="0"/>
                 <wp:positionH relativeFrom="column">
                   <wp:posOffset>4933950</wp:posOffset>
@@ -2599,7 +2539,7 @@
         <mc:AlternateContent>
           <mc:Choice Requires="wps">
             <w:drawing>
-              <wp:anchor distT="0" distB="0" distL="114300" distR="114300" simplePos="0" relativeHeight="251675648" behindDoc="0" locked="0" layoutInCell="1" allowOverlap="1" wp14:anchorId="347A443B" wp14:editId="51984B7F">
+              <wp:anchor distT="0" distB="0" distL="114300" distR="114300" simplePos="0" relativeHeight="251675648" behindDoc="0" locked="0" layoutInCell="1" allowOverlap="1" wp14:anchorId="7528D7AC" wp14:editId="3AE6E535">
                 <wp:simplePos x="0" y="0"/>
                 <wp:positionH relativeFrom="column">
                   <wp:posOffset>676275</wp:posOffset>
@@ -2691,7 +2631,7 @@
         <mc:AlternateContent>
           <mc:Choice Requires="wps">
             <w:drawing>
-              <wp:anchor distT="0" distB="0" distL="114300" distR="114300" simplePos="0" relativeHeight="251661312" behindDoc="0" locked="0" layoutInCell="1" allowOverlap="1" wp14:anchorId="5A952C97" wp14:editId="27DC7473">
+              <wp:anchor distT="0" distB="0" distL="114300" distR="114300" simplePos="0" relativeHeight="251661312" behindDoc="0" locked="0" layoutInCell="1" allowOverlap="1" wp14:anchorId="46F408AE" wp14:editId="1AFDE0AB">
                 <wp:simplePos x="0" y="0"/>
                 <wp:positionH relativeFrom="margin">
                   <wp:posOffset>272415</wp:posOffset>
@@ -2798,7 +2738,7 @@
         <mc:AlternateContent>
           <mc:Choice Requires="wps">
             <w:drawing>
-              <wp:anchor distT="0" distB="0" distL="114300" distR="114300" simplePos="0" relativeHeight="251671552" behindDoc="0" locked="0" layoutInCell="1" allowOverlap="1" wp14:anchorId="4F6C2037" wp14:editId="021CBFEA">
+              <wp:anchor distT="0" distB="0" distL="114300" distR="114300" simplePos="0" relativeHeight="251671552" behindDoc="0" locked="0" layoutInCell="1" allowOverlap="1" wp14:anchorId="18A0B15A" wp14:editId="67C08A22">
                 <wp:simplePos x="0" y="0"/>
                 <wp:positionH relativeFrom="column">
                   <wp:posOffset>5253990</wp:posOffset>
@@ -2901,7 +2841,7 @@
         <mc:AlternateContent>
           <mc:Choice Requires="wps">
             <w:drawing>
-              <wp:anchor distT="0" distB="0" distL="114300" distR="114300" simplePos="0" relativeHeight="251669504" behindDoc="0" locked="0" layoutInCell="1" allowOverlap="1" wp14:anchorId="23FB36FF" wp14:editId="777996F3">
+              <wp:anchor distT="0" distB="0" distL="114300" distR="114300" simplePos="0" relativeHeight="251669504" behindDoc="0" locked="0" layoutInCell="1" allowOverlap="1" wp14:anchorId="60801C48" wp14:editId="2DC9DF82">
                 <wp:simplePos x="0" y="0"/>
                 <wp:positionH relativeFrom="column">
                   <wp:posOffset>2644140</wp:posOffset>
@@ -3000,7 +2940,7 @@
         <mc:AlternateContent>
           <mc:Choice Requires="wps">
             <w:drawing>
-              <wp:anchor distT="0" distB="0" distL="114300" distR="114300" simplePos="0" relativeHeight="251677696" behindDoc="0" locked="0" layoutInCell="1" allowOverlap="1" wp14:anchorId="009A3A09" wp14:editId="37B12E68">
+              <wp:anchor distT="0" distB="0" distL="114300" distR="114300" simplePos="0" relativeHeight="251677696" behindDoc="0" locked="0" layoutInCell="1" allowOverlap="1" wp14:anchorId="3490408A" wp14:editId="1D08BE75">
                 <wp:simplePos x="0" y="0"/>
                 <wp:positionH relativeFrom="column">
                   <wp:posOffset>1047750</wp:posOffset>
@@ -3099,7 +3039,7 @@
         <mc:AlternateContent>
           <mc:Choice Requires="wps">
             <w:drawing>
-              <wp:anchor distT="0" distB="0" distL="114300" distR="114300" simplePos="0" relativeHeight="251685888" behindDoc="0" locked="0" layoutInCell="1" allowOverlap="1" wp14:anchorId="4EF2872B" wp14:editId="49386DD6">
+              <wp:anchor distT="0" distB="0" distL="114300" distR="114300" simplePos="0" relativeHeight="251685888" behindDoc="0" locked="0" layoutInCell="1" allowOverlap="1" wp14:anchorId="737F5D8D" wp14:editId="7834DC43">
                 <wp:simplePos x="0" y="0"/>
                 <wp:positionH relativeFrom="column">
                   <wp:posOffset>2667000</wp:posOffset>
@@ -3707,23 +3647,13 @@
         </w:rPr>
         <w:t xml:space="preserve">V (A1 and A3) = </w:t>
       </w:r>
-      <w:proofErr w:type="spellStart"/>
-      <w:r>
-        <w:rPr>
-          <w:sz w:val="18"/>
-          <w:szCs w:val="18"/>
-          <w:lang w:val="en-US"/>
-        </w:rPr>
-        <w:t>Ab</w:t>
-      </w:r>
-      <w:proofErr w:type="spellEnd"/>
-      <w:r>
-        <w:rPr>
-          <w:sz w:val="18"/>
-          <w:szCs w:val="18"/>
-          <w:lang w:val="en-US"/>
-        </w:rPr>
-        <w:t xml:space="preserve"> x Height =&gt; 30 x 30 = 900 m</w:t>
+      <w:r>
+        <w:rPr>
+          <w:sz w:val="18"/>
+          <w:szCs w:val="18"/>
+          <w:lang w:val="en-US"/>
+        </w:rPr>
+        <w:t>Ab x Height =&gt; 30 x 30 = 900 m</w:t>
       </w:r>
       <w:r>
         <w:rPr>
@@ -4010,25 +3940,14 @@
           <w:lang w:val="en-US"/>
         </w:rPr>
       </w:pPr>
-      <w:proofErr w:type="gramStart"/>
-      <w:r>
-        <w:rPr>
-          <w:b/>
-          <w:sz w:val="18"/>
-          <w:szCs w:val="18"/>
-          <w:lang w:val="en-US"/>
-        </w:rPr>
-        <w:t>m</w:t>
-      </w:r>
-      <w:proofErr w:type="gramEnd"/>
-      <w:r>
-        <w:rPr>
-          <w:b/>
-          <w:sz w:val="18"/>
-          <w:szCs w:val="18"/>
-          <w:lang w:val="en-US"/>
-        </w:rPr>
-        <w:t xml:space="preserve"> (A5</w:t>
+      <w:r>
+        <w:rPr>
+          <w:b/>
+          <w:sz w:val="18"/>
+          <w:szCs w:val="18"/>
+          <w:lang w:val="en-US"/>
+        </w:rPr>
+        <w:t>m (A5</w:t>
       </w:r>
       <w:r>
         <w:rPr>
@@ -4225,7 +4144,7 @@
         <mc:AlternateContent>
           <mc:Choice Requires="wps">
             <w:drawing>
-              <wp:anchor distT="0" distB="0" distL="114300" distR="114300" simplePos="0" relativeHeight="251709440" behindDoc="0" locked="0" layoutInCell="1" allowOverlap="1" wp14:anchorId="125C1EBC" wp14:editId="7313CB77">
+              <wp:anchor distT="0" distB="0" distL="114300" distR="114300" simplePos="0" relativeHeight="251709440" behindDoc="0" locked="0" layoutInCell="1" allowOverlap="1" wp14:anchorId="1EF2E1DD" wp14:editId="66CFA7EF">
                 <wp:simplePos x="0" y="0"/>
                 <wp:positionH relativeFrom="margin">
                   <wp:posOffset>1948815</wp:posOffset>
@@ -4395,7 +4314,7 @@
         <mc:AlternateContent>
           <mc:Choice Requires="wps">
             <w:drawing>
-              <wp:anchor distT="0" distB="0" distL="114300" distR="114300" simplePos="0" relativeHeight="251708416" behindDoc="0" locked="0" layoutInCell="1" allowOverlap="1" wp14:anchorId="467D89E3" wp14:editId="591FB510">
+              <wp:anchor distT="0" distB="0" distL="114300" distR="114300" simplePos="0" relativeHeight="251708416" behindDoc="0" locked="0" layoutInCell="1" allowOverlap="1" wp14:anchorId="476A750F" wp14:editId="5A19963E">
                 <wp:simplePos x="0" y="0"/>
                 <wp:positionH relativeFrom="column">
                   <wp:posOffset>1186816</wp:posOffset>
@@ -4549,7 +4468,7 @@
         <mc:AlternateContent>
           <mc:Choice Requires="wps">
             <w:drawing>
-              <wp:anchor distT="0" distB="0" distL="114300" distR="114300" simplePos="0" relativeHeight="251712512" behindDoc="0" locked="0" layoutInCell="1" allowOverlap="1" wp14:anchorId="5DA3FD05" wp14:editId="772E9DA0">
+              <wp:anchor distT="0" distB="0" distL="114300" distR="114300" simplePos="0" relativeHeight="251712512" behindDoc="0" locked="0" layoutInCell="1" allowOverlap="1" wp14:anchorId="22A5A18A" wp14:editId="4732FCE1">
                 <wp:simplePos x="0" y="0"/>
                 <wp:positionH relativeFrom="margin">
                   <wp:posOffset>1939290</wp:posOffset>
@@ -4719,7 +4638,7 @@
         <mc:AlternateContent>
           <mc:Choice Requires="wps">
             <w:drawing>
-              <wp:anchor distT="0" distB="0" distL="114300" distR="114300" simplePos="0" relativeHeight="251711488" behindDoc="0" locked="0" layoutInCell="1" allowOverlap="1" wp14:anchorId="52620A25" wp14:editId="162C1392">
+              <wp:anchor distT="0" distB="0" distL="114300" distR="114300" simplePos="0" relativeHeight="251711488" behindDoc="0" locked="0" layoutInCell="1" allowOverlap="1" wp14:anchorId="0A1C241A" wp14:editId="74A19D2F">
                 <wp:simplePos x="0" y="0"/>
                 <wp:positionH relativeFrom="column">
                   <wp:posOffset>1186816</wp:posOffset>
@@ -5059,8 +4978,6 @@
         </w:rPr>
         <w:t xml:space="preserve"> </w:t>
       </w:r>
-      <w:bookmarkStart w:id="0" w:name="_GoBack"/>
-      <w:bookmarkEnd w:id="0"/>
       <w:r>
         <w:rPr>
           <w:noProof/>
@@ -5168,13 +5085,40 @@
           <w:szCs w:val="18"/>
           <w:lang w:val="en-US"/>
         </w:rPr>
-        <w:t>298,740</w:t>
-      </w:r>
-      <w:r>
-        <w:rPr>
-          <w:sz w:val="18"/>
-          <w:szCs w:val="18"/>
-          <w:lang w:val="en-US"/>
+        <w:t xml:space="preserve">298,740 </w:t>
+      </w:r>
+      <w:r>
+        <w:rPr>
+          <w:noProof/>
+          <w:sz w:val="20"/>
+          <w:szCs w:val="20"/>
+          <w:lang w:val="en-US" w:eastAsia="pt-PT"/>
+        </w:rPr>
+        <w:t xml:space="preserve">x 16,5 + </w:t>
+      </w:r>
+      <w:r>
+        <w:rPr>
+          <w:sz w:val="18"/>
+          <w:szCs w:val="18"/>
+          <w:lang w:val="en-US"/>
+        </w:rPr>
+        <w:t xml:space="preserve">298,740 </w:t>
+      </w:r>
+      <w:r>
+        <w:rPr>
+          <w:noProof/>
+          <w:sz w:val="20"/>
+          <w:szCs w:val="20"/>
+          <w:lang w:val="en-US" w:eastAsia="pt-PT"/>
+        </w:rPr>
+        <w:t>x 16,5</w:t>
+      </w:r>
+      <w:r>
+        <w:rPr>
+          <w:noProof/>
+          <w:sz w:val="20"/>
+          <w:szCs w:val="20"/>
+          <w:lang w:val="en-US" w:eastAsia="pt-PT"/>
         </w:rPr>
         <w:t xml:space="preserve"> </w:t>
       </w:r>
@@ -5185,23 +5129,7 @@
           <w:szCs w:val="20"/>
           <w:lang w:val="en-US" w:eastAsia="pt-PT"/>
         </w:rPr>
-        <w:t xml:space="preserve">x 16,5 + </w:t>
-      </w:r>
-      <w:r>
-        <w:rPr>
-          <w:sz w:val="18"/>
-          <w:szCs w:val="18"/>
-          <w:lang w:val="en-US"/>
-        </w:rPr>
-        <w:t>298,740</w:t>
-      </w:r>
-      <w:r>
-        <w:rPr>
-          <w:sz w:val="18"/>
-          <w:szCs w:val="18"/>
-          <w:lang w:val="en-US"/>
-        </w:rPr>
-        <w:t xml:space="preserve"> </w:t>
+        <w:t xml:space="preserve">  /  7,020 + 3861 + 7,020 + 39</w:t>
       </w:r>
       <w:r>
         <w:rPr>
@@ -5210,33 +5138,6 @@
           <w:szCs w:val="20"/>
           <w:lang w:val="en-US" w:eastAsia="pt-PT"/>
         </w:rPr>
-        <w:t>x 16,5</w:t>
-      </w:r>
-      <w:r>
-        <w:rPr>
-          <w:noProof/>
-          <w:sz w:val="20"/>
-          <w:szCs w:val="20"/>
-          <w:lang w:val="en-US" w:eastAsia="pt-PT"/>
-        </w:rPr>
-        <w:t xml:space="preserve"> </w:t>
-      </w:r>
-      <w:r>
-        <w:rPr>
-          <w:noProof/>
-          <w:sz w:val="20"/>
-          <w:szCs w:val="20"/>
-          <w:lang w:val="en-US" w:eastAsia="pt-PT"/>
-        </w:rPr>
-        <w:t xml:space="preserve">  /  7,020 + 3861 + 7,020 + 39</w:t>
-      </w:r>
-      <w:r>
-        <w:rPr>
-          <w:noProof/>
-          <w:sz w:val="20"/>
-          <w:szCs w:val="20"/>
-          <w:lang w:val="en-US" w:eastAsia="pt-PT"/>
-        </w:rPr>
         <w:t xml:space="preserve"> + </w:t>
       </w:r>
       <w:r>
@@ -5245,15 +5146,7 @@
           <w:szCs w:val="18"/>
           <w:lang w:val="en-US"/>
         </w:rPr>
-        <w:t>298,740</w:t>
-      </w:r>
-      <w:r>
-        <w:rPr>
-          <w:sz w:val="18"/>
-          <w:szCs w:val="18"/>
-          <w:lang w:val="en-US"/>
-        </w:rPr>
-        <w:t xml:space="preserve"> </w:t>
+        <w:t xml:space="preserve">298,740 </w:t>
       </w:r>
       <w:r>
         <w:rPr>
@@ -5413,8 +5306,8 @@
 </file>
 
 <file path=word/numbering.xml><?xml version="1.0" encoding="utf-8"?>
-<w:numbering xmlns:wpc="http://schemas.microsoft.com/office/word/2010/wordprocessingCanvas" xmlns:mc="http://schemas.openxmlformats.org/markup-compatibility/2006" xmlns:o="urn:schemas-microsoft-com:office:office" xmlns:r="http://schemas.openxmlformats.org/officeDocument/2006/relationships" xmlns:m="http://schemas.openxmlformats.org/officeDocument/2006/math" xmlns:v="urn:schemas-microsoft-com:vml" xmlns:wp14="http://schemas.microsoft.com/office/word/2010/wordprocessingDrawing" xmlns:wp="http://schemas.openxmlformats.org/drawingml/2006/wordprocessingDrawing" xmlns:w10="urn:schemas-microsoft-com:office:word" xmlns:w="http://schemas.openxmlformats.org/wordprocessingml/2006/main" xmlns:w14="http://schemas.microsoft.com/office/word/2010/wordml" xmlns:w15="http://schemas.microsoft.com/office/word/2012/wordml" xmlns:wpg="http://schemas.microsoft.com/office/word/2010/wordprocessingGroup" xmlns:wpi="http://schemas.microsoft.com/office/word/2010/wordprocessingInk" xmlns:wne="http://schemas.microsoft.com/office/word/2006/wordml" xmlns:wps="http://schemas.microsoft.com/office/word/2010/wordprocessingShape" mc:Ignorable="w14 w15 wp14">
-  <w:abstractNum w:abstractNumId="0">
+<w:numbering xmlns:wpc="http://schemas.microsoft.com/office/word/2010/wordprocessingCanvas" xmlns:cx="http://schemas.microsoft.com/office/drawing/2014/chartex" xmlns:cx1="http://schemas.microsoft.com/office/drawing/2015/9/8/chartex" xmlns:cx2="http://schemas.microsoft.com/office/drawing/2015/10/21/chartex" xmlns:cx3="http://schemas.microsoft.com/office/drawing/2016/5/9/chartex" xmlns:cx4="http://schemas.microsoft.com/office/drawing/2016/5/10/chartex" xmlns:cx5="http://schemas.microsoft.com/office/drawing/2016/5/11/chartex" xmlns:cx6="http://schemas.microsoft.com/office/drawing/2016/5/12/chartex" xmlns:cx7="http://schemas.microsoft.com/office/drawing/2016/5/13/chartex" xmlns:cx8="http://schemas.microsoft.com/office/drawing/2016/5/14/chartex" xmlns:mc="http://schemas.openxmlformats.org/markup-compatibility/2006" xmlns:aink="http://schemas.microsoft.com/office/drawing/2016/ink" xmlns:am3d="http://schemas.microsoft.com/office/drawing/2017/model3d" xmlns:o="urn:schemas-microsoft-com:office:office" xmlns:r="http://schemas.openxmlformats.org/officeDocument/2006/relationships" xmlns:m="http://schemas.openxmlformats.org/officeDocument/2006/math" xmlns:v="urn:schemas-microsoft-com:vml" xmlns:wp14="http://schemas.microsoft.com/office/word/2010/wordprocessingDrawing" xmlns:wp="http://schemas.openxmlformats.org/drawingml/2006/wordprocessingDrawing" xmlns:w10="urn:schemas-microsoft-com:office:word" xmlns:w="http://schemas.openxmlformats.org/wordprocessingml/2006/main" xmlns:w14="http://schemas.microsoft.com/office/word/2010/wordml" xmlns:w15="http://schemas.microsoft.com/office/word/2012/wordml" xmlns:w16cex="http://schemas.microsoft.com/office/word/2018/wordml/cex" xmlns:w16cid="http://schemas.microsoft.com/office/word/2016/wordml/cid" xmlns:w16="http://schemas.microsoft.com/office/word/2018/wordml" xmlns:w16sdtdh="http://schemas.microsoft.com/office/word/2020/wordml/sdtdatahash" xmlns:w16se="http://schemas.microsoft.com/office/word/2015/wordml/symex" xmlns:wpg="http://schemas.microsoft.com/office/word/2010/wordprocessingGroup" xmlns:wpi="http://schemas.microsoft.com/office/word/2010/wordprocessingInk" xmlns:wne="http://schemas.microsoft.com/office/word/2006/wordml" xmlns:wps="http://schemas.microsoft.com/office/word/2010/wordprocessingShape" mc:Ignorable="w14 w15 w16se w16cid w16 w16cex w16sdtdh wp14">
+  <w:abstractNum w:abstractNumId="0" w15:restartNumberingAfterBreak="0">
     <w:nsid w:val="2E1F0B70"/>
     <w:multiLevelType w:val="hybridMultilevel"/>
     <w:tmpl w:val="EA24F7FE"/>
@@ -5500,7 +5393,7 @@
       </w:pPr>
     </w:lvl>
   </w:abstractNum>
-  <w:abstractNum w:abstractNumId="1">
+  <w:abstractNum w:abstractNumId="1" w15:restartNumberingAfterBreak="0">
     <w:nsid w:val="316B05C8"/>
     <w:multiLevelType w:val="hybridMultilevel"/>
     <w:tmpl w:val="F9C0CDB6"/>
@@ -5596,7 +5489,7 @@
 </file>
 
 <file path=word/styles.xml><?xml version="1.0" encoding="utf-8"?>
-<w:styles xmlns:mc="http://schemas.openxmlformats.org/markup-compatibility/2006" xmlns:r="http://schemas.openxmlformats.org/officeDocument/2006/relationships" xmlns:w="http://schemas.openxmlformats.org/wordprocessingml/2006/main" xmlns:w14="http://schemas.microsoft.com/office/word/2010/wordml" xmlns:w15="http://schemas.microsoft.com/office/word/2012/wordml" mc:Ignorable="w14 w15">
+<w:styles xmlns:mc="http://schemas.openxmlformats.org/markup-compatibility/2006" xmlns:r="http://schemas.openxmlformats.org/officeDocument/2006/relationships" xmlns:w="http://schemas.openxmlformats.org/wordprocessingml/2006/main" xmlns:w14="http://schemas.microsoft.com/office/word/2010/wordml" xmlns:w15="http://schemas.microsoft.com/office/word/2012/wordml" xmlns:w16cex="http://schemas.microsoft.com/office/word/2018/wordml/cex" xmlns:w16cid="http://schemas.microsoft.com/office/word/2016/wordml/cid" xmlns:w16="http://schemas.microsoft.com/office/word/2018/wordml" xmlns:w16sdtdh="http://schemas.microsoft.com/office/word/2020/wordml/sdtdatahash" xmlns:w16se="http://schemas.microsoft.com/office/word/2015/wordml/symex" mc:Ignorable="w14 w15 w16se w16cid w16 w16cex w16sdtdh">
   <w:docDefaults>
     <w:rPrDefault>
       <w:rPr>
@@ -5612,7 +5505,7 @@
       </w:pPr>
     </w:pPrDefault>
   </w:docDefaults>
-  <w:latentStyles w:defLockedState="0" w:defUIPriority="99" w:defSemiHidden="0" w:defUnhideWhenUsed="0" w:defQFormat="0" w:count="371">
+  <w:latentStyles w:defLockedState="0" w:defUIPriority="99" w:defSemiHidden="0" w:defUnhideWhenUsed="0" w:defQFormat="0" w:count="376">
     <w:lsdException w:name="Normal" w:uiPriority="0" w:qFormat="1"/>
     <w:lsdException w:name="heading 1" w:uiPriority="9" w:qFormat="1"/>
     <w:lsdException w:name="heading 2" w:semiHidden="1" w:uiPriority="9" w:unhideWhenUsed="1" w:qFormat="1"/>
@@ -5718,7 +5611,6 @@
     <w:lsdException w:name="HTML Sample" w:semiHidden="1" w:unhideWhenUsed="1"/>
     <w:lsdException w:name="HTML Typewriter" w:semiHidden="1" w:unhideWhenUsed="1"/>
     <w:lsdException w:name="HTML Variable" w:semiHidden="1" w:unhideWhenUsed="1"/>
-    <w:lsdException w:name="Normal Table" w:semiHidden="1" w:unhideWhenUsed="1"/>
     <w:lsdException w:name="annotation subject" w:semiHidden="1" w:unhideWhenUsed="1"/>
     <w:lsdException w:name="No List" w:semiHidden="1" w:unhideWhenUsed="1"/>
     <w:lsdException w:name="Outline List 1" w:semiHidden="1" w:unhideWhenUsed="1"/>
@@ -5761,11 +5653,8 @@
     <w:lsdException w:name="Table Contemporary" w:semiHidden="1" w:unhideWhenUsed="1"/>
     <w:lsdException w:name="Table Elegant" w:semiHidden="1" w:unhideWhenUsed="1"/>
     <w:lsdException w:name="Table Professional" w:semiHidden="1" w:unhideWhenUsed="1"/>
-    <w:lsdException w:name="Table Subtle 1" w:semiHidden="1" w:unhideWhenUsed="1"/>
     <w:lsdException w:name="Table Subtle 2" w:semiHidden="1" w:unhideWhenUsed="1"/>
     <w:lsdException w:name="Table Web 1" w:semiHidden="1" w:unhideWhenUsed="1"/>
-    <w:lsdException w:name="Table Web 2" w:semiHidden="1" w:unhideWhenUsed="1"/>
-    <w:lsdException w:name="Table Web 3" w:semiHidden="1" w:unhideWhenUsed="1"/>
     <w:lsdException w:name="Balloon Text" w:semiHidden="1" w:unhideWhenUsed="1"/>
     <w:lsdException w:name="Table Grid" w:uiPriority="39"/>
     <w:lsdException w:name="Table Theme" w:semiHidden="1" w:unhideWhenUsed="1"/>
@@ -5984,6 +5873,11 @@
     <w:lsdException w:name="List Table 5 Dark Accent 6" w:uiPriority="50"/>
     <w:lsdException w:name="List Table 6 Colorful Accent 6" w:uiPriority="51"/>
     <w:lsdException w:name="List Table 7 Colorful Accent 6" w:uiPriority="52"/>
+    <w:lsdException w:name="Mention" w:semiHidden="1" w:unhideWhenUsed="1"/>
+    <w:lsdException w:name="Smart Hyperlink" w:semiHidden="1" w:unhideWhenUsed="1"/>
+    <w:lsdException w:name="Hashtag" w:semiHidden="1" w:unhideWhenUsed="1"/>
+    <w:lsdException w:name="Unresolved Mention" w:semiHidden="1" w:unhideWhenUsed="1"/>
+    <w:lsdException w:name="Smart Link" w:semiHidden="1" w:unhideWhenUsed="1"/>
   </w:latentStyles>
   <w:style w:type="paragraph" w:default="1" w:styleId="Normal">
     <w:name w:val="Normal"/>

</xml_diff>

<commit_message>
G41-231 #comment calculations update US419.
</commit_message>
<xml_diff>
--- a/Documentation/Sprint4/LAPR3/US419/US419.docx
+++ b/Documentation/Sprint4/LAPR3/US419/US419.docx
@@ -1,6 +1,6 @@
 
 <file path=word/document.xml><?xml version="1.0" encoding="utf-8"?>
-<w:document xmlns:wpc="http://schemas.microsoft.com/office/word/2010/wordprocessingCanvas" xmlns:cx="http://schemas.microsoft.com/office/drawing/2014/chartex" xmlns:cx1="http://schemas.microsoft.com/office/drawing/2015/9/8/chartex" xmlns:cx2="http://schemas.microsoft.com/office/drawing/2015/10/21/chartex" xmlns:cx3="http://schemas.microsoft.com/office/drawing/2016/5/9/chartex" xmlns:cx4="http://schemas.microsoft.com/office/drawing/2016/5/10/chartex" xmlns:cx5="http://schemas.microsoft.com/office/drawing/2016/5/11/chartex" xmlns:cx6="http://schemas.microsoft.com/office/drawing/2016/5/12/chartex" xmlns:cx7="http://schemas.microsoft.com/office/drawing/2016/5/13/chartex" xmlns:cx8="http://schemas.microsoft.com/office/drawing/2016/5/14/chartex" xmlns:mc="http://schemas.openxmlformats.org/markup-compatibility/2006" xmlns:aink="http://schemas.microsoft.com/office/drawing/2016/ink" xmlns:am3d="http://schemas.microsoft.com/office/drawing/2017/model3d" xmlns:o="urn:schemas-microsoft-com:office:office" xmlns:r="http://schemas.openxmlformats.org/officeDocument/2006/relationships" xmlns:m="http://schemas.openxmlformats.org/officeDocument/2006/math" xmlns:v="urn:schemas-microsoft-com:vml" xmlns:wp14="http://schemas.microsoft.com/office/word/2010/wordprocessingDrawing" xmlns:wp="http://schemas.openxmlformats.org/drawingml/2006/wordprocessingDrawing" xmlns:w10="urn:schemas-microsoft-com:office:word" xmlns:w="http://schemas.openxmlformats.org/wordprocessingml/2006/main" xmlns:w14="http://schemas.microsoft.com/office/word/2010/wordml" xmlns:w15="http://schemas.microsoft.com/office/word/2012/wordml" xmlns:w16cex="http://schemas.microsoft.com/office/word/2018/wordml/cex" xmlns:w16cid="http://schemas.microsoft.com/office/word/2016/wordml/cid" xmlns:w16="http://schemas.microsoft.com/office/word/2018/wordml" xmlns:w16sdtdh="http://schemas.microsoft.com/office/word/2020/wordml/sdtdatahash" xmlns:w16se="http://schemas.microsoft.com/office/word/2015/wordml/symex" xmlns:wpg="http://schemas.microsoft.com/office/word/2010/wordprocessingGroup" xmlns:wpi="http://schemas.microsoft.com/office/word/2010/wordprocessingInk" xmlns:wne="http://schemas.microsoft.com/office/word/2006/wordml" xmlns:wps="http://schemas.microsoft.com/office/word/2010/wordprocessingShape" mc:Ignorable="w14 w15 w16se w16cid w16 w16cex w16sdtdh wp14">
+<w:document xmlns:wpc="http://schemas.microsoft.com/office/word/2010/wordprocessingCanvas" xmlns:mc="http://schemas.openxmlformats.org/markup-compatibility/2006" xmlns:o="urn:schemas-microsoft-com:office:office" xmlns:r="http://schemas.openxmlformats.org/officeDocument/2006/relationships" xmlns:m="http://schemas.openxmlformats.org/officeDocument/2006/math" xmlns:v="urn:schemas-microsoft-com:vml" xmlns:wp14="http://schemas.microsoft.com/office/word/2010/wordprocessingDrawing" xmlns:wp="http://schemas.openxmlformats.org/drawingml/2006/wordprocessingDrawing" xmlns:w10="urn:schemas-microsoft-com:office:word" xmlns:w="http://schemas.openxmlformats.org/wordprocessingml/2006/main" xmlns:w14="http://schemas.microsoft.com/office/word/2010/wordml" xmlns:w15="http://schemas.microsoft.com/office/word/2012/wordml" xmlns:wpg="http://schemas.microsoft.com/office/word/2010/wordprocessingGroup" xmlns:wpi="http://schemas.microsoft.com/office/word/2010/wordprocessingInk" xmlns:wne="http://schemas.microsoft.com/office/word/2006/wordml" xmlns:wps="http://schemas.microsoft.com/office/word/2010/wordprocessingShape" mc:Ignorable="w14 w15 wp14">
   <w:body>
     <w:p>
       <w:pPr>
@@ -128,6 +128,7 @@
           <w:lang w:val="en-US"/>
         </w:rPr>
       </w:pPr>
+      <w:proofErr w:type="gramStart"/>
       <w:r>
         <w:rPr>
           <w:b/>
@@ -137,6 +138,7 @@
         </w:rPr>
         <w:t>d(</w:t>
       </w:r>
+      <w:proofErr w:type="gramEnd"/>
       <w:r>
         <w:rPr>
           <w:b/>
@@ -395,7 +397,25 @@
           <w:szCs w:val="20"/>
           <w:lang w:val="en-US"/>
         </w:rPr>
-        <w:t xml:space="preserve"> = 6,06 m; </w:t>
+        <w:t xml:space="preserve"> = 6</w:t>
+      </w:r>
+      <w:proofErr w:type="gramStart"/>
+      <w:r>
+        <w:rPr>
+          <w:sz w:val="20"/>
+          <w:szCs w:val="20"/>
+          <w:lang w:val="en-US"/>
+        </w:rPr>
+        <w:t>,06</w:t>
+      </w:r>
+      <w:proofErr w:type="gramEnd"/>
+      <w:r>
+        <w:rPr>
+          <w:sz w:val="20"/>
+          <w:szCs w:val="20"/>
+          <w:lang w:val="en-US"/>
+        </w:rPr>
+        <w:t xml:space="preserve"> m; </w:t>
       </w:r>
       <w:r>
         <w:rPr>
@@ -444,7 +464,7 @@
           <w:szCs w:val="20"/>
           <w:lang w:val="en-US"/>
         </w:rPr>
-        <w:t xml:space="preserve">Area (total) = 2(ab + </w:t>
+        <w:t>Area (total) = 2(</w:t>
       </w:r>
       <w:proofErr w:type="spellStart"/>
       <w:r>
@@ -453,6 +473,24 @@
           <w:szCs w:val="20"/>
           <w:lang w:val="en-US"/>
         </w:rPr>
+        <w:t>ab</w:t>
+      </w:r>
+      <w:proofErr w:type="spellEnd"/>
+      <w:r>
+        <w:rPr>
+          <w:sz w:val="20"/>
+          <w:szCs w:val="20"/>
+          <w:lang w:val="en-US"/>
+        </w:rPr>
+        <w:t xml:space="preserve"> + </w:t>
+      </w:r>
+      <w:proofErr w:type="spellStart"/>
+      <w:r>
+        <w:rPr>
+          <w:sz w:val="20"/>
+          <w:szCs w:val="20"/>
+          <w:lang w:val="en-US"/>
+        </w:rPr>
         <w:t>bc</w:t>
       </w:r>
       <w:proofErr w:type="spellEnd"/>
@@ -462,17 +500,36 @@
           <w:szCs w:val="20"/>
           <w:lang w:val="en-US"/>
         </w:rPr>
-        <w:t xml:space="preserve"> + ac) =&gt;  2(6,06 x 2,44 + 2,44 x 2,59 + 6,06 x 2,59) = 73,60 m2</w:t>
-      </w:r>
-    </w:p>
-    <w:p>
-      <w:pPr>
-        <w:rPr>
-          <w:sz w:val="20"/>
-          <w:szCs w:val="20"/>
-          <w:lang w:val="en-US"/>
-        </w:rPr>
-      </w:pPr>
+        <w:t xml:space="preserve"> + ac) =</w:t>
+      </w:r>
+      <w:proofErr w:type="gramStart"/>
+      <w:r>
+        <w:rPr>
+          <w:sz w:val="20"/>
+          <w:szCs w:val="20"/>
+          <w:lang w:val="en-US"/>
+        </w:rPr>
+        <w:t>&gt;  2</w:t>
+      </w:r>
+      <w:proofErr w:type="gramEnd"/>
+      <w:r>
+        <w:rPr>
+          <w:sz w:val="20"/>
+          <w:szCs w:val="20"/>
+          <w:lang w:val="en-US"/>
+        </w:rPr>
+        <w:t>(6,06 x 2,44 + 2,44 x 2,59 + 6,06 x 2,59) = 73,60 m2</w:t>
+      </w:r>
+    </w:p>
+    <w:p>
+      <w:pPr>
+        <w:rPr>
+          <w:sz w:val="20"/>
+          <w:szCs w:val="20"/>
+          <w:lang w:val="en-US"/>
+        </w:rPr>
+      </w:pPr>
+      <w:proofErr w:type="gramStart"/>
       <w:r>
         <w:rPr>
           <w:sz w:val="20"/>
@@ -487,7 +544,16 @@
           <w:szCs w:val="20"/>
           <w:lang w:val="en-US"/>
         </w:rPr>
-        <w:t>(v)</w:t>
+        <w:t>(</w:t>
+      </w:r>
+      <w:proofErr w:type="gramEnd"/>
+      <w:r>
+        <w:rPr>
+          <w:sz w:val="20"/>
+          <w:szCs w:val="20"/>
+          <w:lang w:val="en-US"/>
+        </w:rPr>
+        <w:t>v)</w:t>
       </w:r>
       <w:r>
         <w:rPr>
@@ -964,6 +1030,7 @@
                               <w:pStyle w:val="NormalWeb"/>
                               <w:spacing w:before="0" w:beforeAutospacing="0" w:after="0" w:afterAutospacing="0"/>
                             </w:pPr>
+                            <w:proofErr w:type="gramStart"/>
                             <w:r>
                               <w:rPr>
                                 <w:rFonts w:asciiTheme="minorHAnsi" w:hAnsi="Calibri" w:cstheme="minorBidi"/>
@@ -974,6 +1041,7 @@
                               </w:rPr>
                               <w:t>a</w:t>
                             </w:r>
+                            <w:proofErr w:type="gramEnd"/>
                           </w:p>
                         </w:txbxContent>
                       </wps:txbx>
@@ -986,7 +1054,7 @@
               </wp:anchor>
             </w:drawing>
           </mc:Choice>
-          <mc:Fallback>
+          <mc:Fallback xmlns:w16se="http://schemas.microsoft.com/office/word/2015/wordml/symex" xmlns:w16sdtdh="http://schemas.microsoft.com/office/word/2020/wordml/sdtdatahash" xmlns:w16="http://schemas.microsoft.com/office/word/2018/wordml" xmlns:w16cid="http://schemas.microsoft.com/office/word/2016/wordml/cid" xmlns:w16cex="http://schemas.microsoft.com/office/word/2018/wordml/cex" xmlns:am3d="http://schemas.microsoft.com/office/drawing/2017/model3d" xmlns:aink="http://schemas.microsoft.com/office/drawing/2016/ink" xmlns:cx8="http://schemas.microsoft.com/office/drawing/2016/5/14/chartex" xmlns:cx7="http://schemas.microsoft.com/office/drawing/2016/5/13/chartex" xmlns:cx6="http://schemas.microsoft.com/office/drawing/2016/5/12/chartex" xmlns:cx5="http://schemas.microsoft.com/office/drawing/2016/5/11/chartex" xmlns:cx4="http://schemas.microsoft.com/office/drawing/2016/5/10/chartex" xmlns:cx3="http://schemas.microsoft.com/office/drawing/2016/5/9/chartex" xmlns:cx2="http://schemas.microsoft.com/office/drawing/2015/10/21/chartex" xmlns:cx1="http://schemas.microsoft.com/office/drawing/2015/9/8/chartex" xmlns:cx="http://schemas.microsoft.com/office/drawing/2014/chartex">
             <w:pict>
               <v:shapetype w14:anchorId="56AC63F8" id="_x0000_t202" coordsize="21600,21600" o:spt="202" path="m,l,21600r21600,l21600,xe">
                 <v:stroke joinstyle="miter"/>
@@ -1086,7 +1154,7 @@
               </wp:anchor>
             </w:drawing>
           </mc:Choice>
-          <mc:Fallback>
+          <mc:Fallback xmlns:w16se="http://schemas.microsoft.com/office/word/2015/wordml/symex" xmlns:w16sdtdh="http://schemas.microsoft.com/office/word/2020/wordml/sdtdatahash" xmlns:w16="http://schemas.microsoft.com/office/word/2018/wordml" xmlns:w16cid="http://schemas.microsoft.com/office/word/2016/wordml/cid" xmlns:w16cex="http://schemas.microsoft.com/office/word/2018/wordml/cex" xmlns:am3d="http://schemas.microsoft.com/office/drawing/2017/model3d" xmlns:aink="http://schemas.microsoft.com/office/drawing/2016/ink" xmlns:cx8="http://schemas.microsoft.com/office/drawing/2016/5/14/chartex" xmlns:cx7="http://schemas.microsoft.com/office/drawing/2016/5/13/chartex" xmlns:cx6="http://schemas.microsoft.com/office/drawing/2016/5/12/chartex" xmlns:cx5="http://schemas.microsoft.com/office/drawing/2016/5/11/chartex" xmlns:cx4="http://schemas.microsoft.com/office/drawing/2016/5/10/chartex" xmlns:cx3="http://schemas.microsoft.com/office/drawing/2016/5/9/chartex" xmlns:cx2="http://schemas.microsoft.com/office/drawing/2015/10/21/chartex" xmlns:cx1="http://schemas.microsoft.com/office/drawing/2015/9/8/chartex" xmlns:cx="http://schemas.microsoft.com/office/drawing/2014/chartex">
             <w:pict>
               <v:rect w14:anchorId="4EE8794B" id="Retângulo 6" o:spid="_x0000_s1026" style="position:absolute;margin-left:307.2pt;margin-top:22.6pt;width:139.5pt;height:48.3pt;z-index:251694080;visibility:visible;mso-wrap-style:square;mso-width-percent:0;mso-height-percent:0;mso-wrap-distance-left:9pt;mso-wrap-distance-top:0;mso-wrap-distance-right:9pt;mso-wrap-distance-bottom:0;mso-position-horizontal:absolute;mso-position-horizontal-relative:margin;mso-position-vertical:absolute;mso-position-vertical-relative:text;mso-width-percent:0;mso-height-percent:0;mso-width-relative:margin;mso-height-relative:margin;v-text-anchor:middle" o:gfxdata="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" fillcolor="#f7caac [1301]" strokecolor="#41719c" strokeweight="1pt">
                 <w10:wrap anchorx="margin"/>
@@ -1137,6 +1205,7 @@
                               <w:pStyle w:val="NormalWeb"/>
                               <w:spacing w:before="0" w:beforeAutospacing="0" w:after="0" w:afterAutospacing="0"/>
                             </w:pPr>
+                            <w:proofErr w:type="gramStart"/>
                             <w:r>
                               <w:rPr>
                                 <w:rFonts w:asciiTheme="minorHAnsi" w:hAnsi="Calibri" w:cstheme="minorBidi"/>
@@ -1147,6 +1216,7 @@
                               </w:rPr>
                               <w:t>a</w:t>
                             </w:r>
+                            <w:proofErr w:type="gramEnd"/>
                           </w:p>
                         </w:txbxContent>
                       </wps:txbx>
@@ -1159,7 +1229,7 @@
               </wp:anchor>
             </w:drawing>
           </mc:Choice>
-          <mc:Fallback>
+          <mc:Fallback xmlns:w16se="http://schemas.microsoft.com/office/word/2015/wordml/symex" xmlns:w16sdtdh="http://schemas.microsoft.com/office/word/2020/wordml/sdtdatahash" xmlns:w16="http://schemas.microsoft.com/office/word/2018/wordml" xmlns:w16cid="http://schemas.microsoft.com/office/word/2016/wordml/cid" xmlns:w16cex="http://schemas.microsoft.com/office/word/2018/wordml/cex" xmlns:am3d="http://schemas.microsoft.com/office/drawing/2017/model3d" xmlns:aink="http://schemas.microsoft.com/office/drawing/2016/ink" xmlns:cx8="http://schemas.microsoft.com/office/drawing/2016/5/14/chartex" xmlns:cx7="http://schemas.microsoft.com/office/drawing/2016/5/13/chartex" xmlns:cx6="http://schemas.microsoft.com/office/drawing/2016/5/12/chartex" xmlns:cx5="http://schemas.microsoft.com/office/drawing/2016/5/11/chartex" xmlns:cx4="http://schemas.microsoft.com/office/drawing/2016/5/10/chartex" xmlns:cx3="http://schemas.microsoft.com/office/drawing/2016/5/9/chartex" xmlns:cx2="http://schemas.microsoft.com/office/drawing/2015/10/21/chartex" xmlns:cx1="http://schemas.microsoft.com/office/drawing/2015/9/8/chartex" xmlns:cx="http://schemas.microsoft.com/office/drawing/2014/chartex">
             <w:pict>
               <v:shape w14:anchorId="6FBD7A80" id="_x0000_s1027" type="#_x0000_t202" style="position:absolute;margin-left:65.7pt;margin-top:6.75pt;width:12.5pt;height:17.3pt;z-index:251700224;visibility:visible;mso-wrap-style:square;mso-wrap-distance-left:9pt;mso-wrap-distance-top:0;mso-wrap-distance-right:9pt;mso-wrap-distance-bottom:0;mso-position-horizontal:absolute;mso-position-horizontal-relative:text;mso-position-vertical:absolute;mso-position-vertical-relative:text;v-text-anchor:top" o:gfxdata="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" filled="f" stroked="f">
                 <v:textbox style="mso-fit-shape-to-text:t">
@@ -1255,7 +1325,7 @@
               </wp:anchor>
             </w:drawing>
           </mc:Choice>
-          <mc:Fallback>
+          <mc:Fallback xmlns:w16se="http://schemas.microsoft.com/office/word/2015/wordml/symex" xmlns:w16sdtdh="http://schemas.microsoft.com/office/word/2020/wordml/sdtdatahash" xmlns:w16="http://schemas.microsoft.com/office/word/2018/wordml" xmlns:w16cid="http://schemas.microsoft.com/office/word/2016/wordml/cid" xmlns:w16cex="http://schemas.microsoft.com/office/word/2018/wordml/cex" xmlns:am3d="http://schemas.microsoft.com/office/drawing/2017/model3d" xmlns:aink="http://schemas.microsoft.com/office/drawing/2016/ink" xmlns:cx8="http://schemas.microsoft.com/office/drawing/2016/5/14/chartex" xmlns:cx7="http://schemas.microsoft.com/office/drawing/2016/5/13/chartex" xmlns:cx6="http://schemas.microsoft.com/office/drawing/2016/5/12/chartex" xmlns:cx5="http://schemas.microsoft.com/office/drawing/2016/5/11/chartex" xmlns:cx4="http://schemas.microsoft.com/office/drawing/2016/5/10/chartex" xmlns:cx3="http://schemas.microsoft.com/office/drawing/2016/5/9/chartex" xmlns:cx2="http://schemas.microsoft.com/office/drawing/2015/10/21/chartex" xmlns:cx1="http://schemas.microsoft.com/office/drawing/2015/9/8/chartex" xmlns:cx="http://schemas.microsoft.com/office/drawing/2014/chartex">
             <w:pict>
               <v:rect w14:anchorId="6E1663B0" id="Retângulo 6" o:spid="_x0000_s1026" style="position:absolute;margin-left:1.2pt;margin-top:20.35pt;width:144.75pt;height:48.3pt;z-index:251692032;visibility:visible;mso-wrap-style:square;mso-width-percent:0;mso-height-percent:0;mso-wrap-distance-left:9pt;mso-wrap-distance-top:0;mso-wrap-distance-right:9pt;mso-wrap-distance-bottom:0;mso-position-horizontal:absolute;mso-position-horizontal-relative:margin;mso-position-vertical:absolute;mso-position-vertical-relative:text;mso-width-percent:0;mso-height-percent:0;mso-width-relative:margin;mso-height-relative:margin;v-text-anchor:middle" o:gfxdata="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" fillcolor="#f7caac [1301]" strokecolor="#41719c" strokeweight="1pt">
                 <w10:wrap anchorx="margin"/>
@@ -1306,6 +1376,7 @@
                               <w:pStyle w:val="NormalWeb"/>
                               <w:spacing w:before="0" w:beforeAutospacing="0" w:after="0" w:afterAutospacing="0"/>
                             </w:pPr>
+                            <w:proofErr w:type="gramStart"/>
                             <w:r>
                               <w:rPr>
                                 <w:rFonts w:asciiTheme="minorHAnsi" w:hAnsi="Calibri" w:cstheme="minorBidi"/>
@@ -1316,6 +1387,7 @@
                               </w:rPr>
                               <w:t>a</w:t>
                             </w:r>
+                            <w:proofErr w:type="gramEnd"/>
                           </w:p>
                         </w:txbxContent>
                       </wps:txbx>
@@ -1328,7 +1400,7 @@
               </wp:anchor>
             </w:drawing>
           </mc:Choice>
-          <mc:Fallback>
+          <mc:Fallback xmlns:w16se="http://schemas.microsoft.com/office/word/2015/wordml/symex" xmlns:w16sdtdh="http://schemas.microsoft.com/office/word/2020/wordml/sdtdatahash" xmlns:w16="http://schemas.microsoft.com/office/word/2018/wordml" xmlns:w16cid="http://schemas.microsoft.com/office/word/2016/wordml/cid" xmlns:w16cex="http://schemas.microsoft.com/office/word/2018/wordml/cex" xmlns:am3d="http://schemas.microsoft.com/office/drawing/2017/model3d" xmlns:aink="http://schemas.microsoft.com/office/drawing/2016/ink" xmlns:cx8="http://schemas.microsoft.com/office/drawing/2016/5/14/chartex" xmlns:cx7="http://schemas.microsoft.com/office/drawing/2016/5/13/chartex" xmlns:cx6="http://schemas.microsoft.com/office/drawing/2016/5/12/chartex" xmlns:cx5="http://schemas.microsoft.com/office/drawing/2016/5/11/chartex" xmlns:cx4="http://schemas.microsoft.com/office/drawing/2016/5/10/chartex" xmlns:cx3="http://schemas.microsoft.com/office/drawing/2016/5/9/chartex" xmlns:cx2="http://schemas.microsoft.com/office/drawing/2015/10/21/chartex" xmlns:cx1="http://schemas.microsoft.com/office/drawing/2015/9/8/chartex" xmlns:cx="http://schemas.microsoft.com/office/drawing/2014/chartex">
             <w:pict>
               <v:shape w14:anchorId="09E195E0" id="_x0000_s1028" type="#_x0000_t202" style="position:absolute;margin-left:212.25pt;margin-top:6pt;width:12.5pt;height:17.3pt;z-index:251687936;visibility:visible;mso-wrap-style:square;mso-wrap-distance-left:9pt;mso-wrap-distance-top:0;mso-wrap-distance-right:9pt;mso-wrap-distance-bottom:0;mso-position-horizontal:absolute;mso-position-horizontal-relative:text;mso-position-vertical:absolute;mso-position-vertical-relative:text;v-text-anchor:top" o:gfxdata="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" filled="f" stroked="f">
                 <v:textbox style="mso-fit-shape-to-text:t">
@@ -1431,7 +1503,7 @@
               </wp:anchor>
             </w:drawing>
           </mc:Choice>
-          <mc:Fallback>
+          <mc:Fallback xmlns:w16se="http://schemas.microsoft.com/office/word/2015/wordml/symex" xmlns:w16sdtdh="http://schemas.microsoft.com/office/word/2020/wordml/sdtdatahash" xmlns:w16="http://schemas.microsoft.com/office/word/2018/wordml" xmlns:w16cid="http://schemas.microsoft.com/office/word/2016/wordml/cid" xmlns:w16cex="http://schemas.microsoft.com/office/word/2018/wordml/cex" xmlns:am3d="http://schemas.microsoft.com/office/drawing/2017/model3d" xmlns:aink="http://schemas.microsoft.com/office/drawing/2016/ink" xmlns:cx8="http://schemas.microsoft.com/office/drawing/2016/5/14/chartex" xmlns:cx7="http://schemas.microsoft.com/office/drawing/2016/5/13/chartex" xmlns:cx6="http://schemas.microsoft.com/office/drawing/2016/5/12/chartex" xmlns:cx5="http://schemas.microsoft.com/office/drawing/2016/5/11/chartex" xmlns:cx4="http://schemas.microsoft.com/office/drawing/2016/5/10/chartex" xmlns:cx3="http://schemas.microsoft.com/office/drawing/2016/5/9/chartex" xmlns:cx2="http://schemas.microsoft.com/office/drawing/2015/10/21/chartex" xmlns:cx1="http://schemas.microsoft.com/office/drawing/2015/9/8/chartex" xmlns:cx="http://schemas.microsoft.com/office/drawing/2014/chartex">
             <w:pict>
               <v:shape w14:anchorId="55C9DFB6" id="CaixaDeTexto 11" o:spid="_x0000_s1029" type="#_x0000_t202" style="position:absolute;margin-left:367.2pt;margin-top:13.6pt;width:26.9pt;height:20.15pt;z-index:251698176;visibility:visible;mso-wrap-style:square;mso-wrap-distance-left:9pt;mso-wrap-distance-top:0;mso-wrap-distance-right:9pt;mso-wrap-distance-bottom:0;mso-position-horizontal:absolute;mso-position-horizontal-relative:text;mso-position-vertical:absolute;mso-position-vertical-relative:text;v-text-anchor:top" o:gfxdata="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" filled="f" stroked="f">
                 <v:textbox style="mso-fit-shape-to-text:t">
@@ -1531,7 +1603,7 @@
               </wp:anchor>
             </w:drawing>
           </mc:Choice>
-          <mc:Fallback>
+          <mc:Fallback xmlns:w16se="http://schemas.microsoft.com/office/word/2015/wordml/symex" xmlns:w16sdtdh="http://schemas.microsoft.com/office/word/2020/wordml/sdtdatahash" xmlns:w16="http://schemas.microsoft.com/office/word/2018/wordml" xmlns:w16cid="http://schemas.microsoft.com/office/word/2016/wordml/cid" xmlns:w16cex="http://schemas.microsoft.com/office/word/2018/wordml/cex" xmlns:am3d="http://schemas.microsoft.com/office/drawing/2017/model3d" xmlns:aink="http://schemas.microsoft.com/office/drawing/2016/ink" xmlns:cx8="http://schemas.microsoft.com/office/drawing/2016/5/14/chartex" xmlns:cx7="http://schemas.microsoft.com/office/drawing/2016/5/13/chartex" xmlns:cx6="http://schemas.microsoft.com/office/drawing/2016/5/12/chartex" xmlns:cx5="http://schemas.microsoft.com/office/drawing/2016/5/11/chartex" xmlns:cx4="http://schemas.microsoft.com/office/drawing/2016/5/10/chartex" xmlns:cx3="http://schemas.microsoft.com/office/drawing/2016/5/9/chartex" xmlns:cx2="http://schemas.microsoft.com/office/drawing/2015/10/21/chartex" xmlns:cx1="http://schemas.microsoft.com/office/drawing/2015/9/8/chartex" xmlns:cx="http://schemas.microsoft.com/office/drawing/2014/chartex">
             <w:pict>
               <v:shape w14:anchorId="35693197" id="_x0000_s1030" type="#_x0000_t202" style="position:absolute;margin-left:57.6pt;margin-top:12.1pt;width:26.9pt;height:20.15pt;z-index:251696128;visibility:visible;mso-wrap-style:square;mso-wrap-distance-left:9pt;mso-wrap-distance-top:0;mso-wrap-distance-right:9pt;mso-wrap-distance-bottom:0;mso-position-horizontal:absolute;mso-position-horizontal-relative:text;mso-position-vertical:absolute;mso-position-vertical-relative:text;v-text-anchor:top" o:gfxdata="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" filled="f" stroked="f">
                 <v:textbox style="mso-fit-shape-to-text:t">
@@ -1605,6 +1677,7 @@
                               <w:pStyle w:val="NormalWeb"/>
                               <w:spacing w:before="0" w:beforeAutospacing="0" w:after="0" w:afterAutospacing="0"/>
                             </w:pPr>
+                            <w:proofErr w:type="gramStart"/>
                             <w:r>
                               <w:rPr>
                                 <w:rFonts w:asciiTheme="minorHAnsi" w:hAnsi="Calibri" w:cstheme="minorBidi"/>
@@ -1615,6 +1688,7 @@
                               </w:rPr>
                               <w:t>b</w:t>
                             </w:r>
+                            <w:proofErr w:type="gramEnd"/>
                           </w:p>
                         </w:txbxContent>
                       </wps:txbx>
@@ -1627,7 +1701,7 @@
               </wp:anchor>
             </w:drawing>
           </mc:Choice>
-          <mc:Fallback>
+          <mc:Fallback xmlns:w16se="http://schemas.microsoft.com/office/word/2015/wordml/symex" xmlns:w16sdtdh="http://schemas.microsoft.com/office/word/2020/wordml/sdtdatahash" xmlns:w16="http://schemas.microsoft.com/office/word/2018/wordml" xmlns:w16cid="http://schemas.microsoft.com/office/word/2016/wordml/cid" xmlns:w16cex="http://schemas.microsoft.com/office/word/2018/wordml/cex" xmlns:am3d="http://schemas.microsoft.com/office/drawing/2017/model3d" xmlns:aink="http://schemas.microsoft.com/office/drawing/2016/ink" xmlns:cx8="http://schemas.microsoft.com/office/drawing/2016/5/14/chartex" xmlns:cx7="http://schemas.microsoft.com/office/drawing/2016/5/13/chartex" xmlns:cx6="http://schemas.microsoft.com/office/drawing/2016/5/12/chartex" xmlns:cx5="http://schemas.microsoft.com/office/drawing/2016/5/11/chartex" xmlns:cx4="http://schemas.microsoft.com/office/drawing/2016/5/10/chartex" xmlns:cx3="http://schemas.microsoft.com/office/drawing/2016/5/9/chartex" xmlns:cx2="http://schemas.microsoft.com/office/drawing/2015/10/21/chartex" xmlns:cx1="http://schemas.microsoft.com/office/drawing/2015/9/8/chartex" xmlns:cx="http://schemas.microsoft.com/office/drawing/2014/chartex">
             <w:pict>
               <v:shape w14:anchorId="61251DC5" id="_x0000_s1031" type="#_x0000_t202" style="position:absolute;margin-left:441pt;margin-top:16.5pt;width:12.5pt;height:17.3pt;z-index:251706368;visibility:visible;mso-wrap-style:square;mso-wrap-distance-left:9pt;mso-wrap-distance-top:0;mso-wrap-distance-right:9pt;mso-wrap-distance-bottom:0;mso-position-horizontal:absolute;mso-position-horizontal-relative:text;mso-position-vertical:absolute;mso-position-vertical-relative:text;v-text-anchor:top" o:gfxdata="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" filled="f" stroked="f">
                 <v:textbox style="mso-fit-shape-to-text:t">
@@ -1697,6 +1771,7 @@
                               <w:pStyle w:val="NormalWeb"/>
                               <w:spacing w:before="0" w:beforeAutospacing="0" w:after="0" w:afterAutospacing="0"/>
                             </w:pPr>
+                            <w:proofErr w:type="gramStart"/>
                             <w:r>
                               <w:rPr>
                                 <w:rFonts w:asciiTheme="minorHAnsi" w:hAnsi="Calibri" w:cstheme="minorBidi"/>
@@ -1707,6 +1782,7 @@
                               </w:rPr>
                               <w:t>b</w:t>
                             </w:r>
+                            <w:proofErr w:type="gramEnd"/>
                           </w:p>
                         </w:txbxContent>
                       </wps:txbx>
@@ -1719,7 +1795,7 @@
               </wp:anchor>
             </w:drawing>
           </mc:Choice>
-          <mc:Fallback>
+          <mc:Fallback xmlns:w16se="http://schemas.microsoft.com/office/word/2015/wordml/symex" xmlns:w16sdtdh="http://schemas.microsoft.com/office/word/2020/wordml/sdtdatahash" xmlns:w16="http://schemas.microsoft.com/office/word/2018/wordml" xmlns:w16cid="http://schemas.microsoft.com/office/word/2016/wordml/cid" xmlns:w16cex="http://schemas.microsoft.com/office/word/2018/wordml/cex" xmlns:am3d="http://schemas.microsoft.com/office/drawing/2017/model3d" xmlns:aink="http://schemas.microsoft.com/office/drawing/2016/ink" xmlns:cx8="http://schemas.microsoft.com/office/drawing/2016/5/14/chartex" xmlns:cx7="http://schemas.microsoft.com/office/drawing/2016/5/13/chartex" xmlns:cx6="http://schemas.microsoft.com/office/drawing/2016/5/12/chartex" xmlns:cx5="http://schemas.microsoft.com/office/drawing/2016/5/11/chartex" xmlns:cx4="http://schemas.microsoft.com/office/drawing/2016/5/10/chartex" xmlns:cx3="http://schemas.microsoft.com/office/drawing/2016/5/9/chartex" xmlns:cx2="http://schemas.microsoft.com/office/drawing/2015/10/21/chartex" xmlns:cx1="http://schemas.microsoft.com/office/drawing/2015/9/8/chartex" xmlns:cx="http://schemas.microsoft.com/office/drawing/2014/chartex">
             <w:pict>
               <v:shape w14:anchorId="12EE320B" id="_x0000_s1032" type="#_x0000_t202" style="position:absolute;margin-left:73.65pt;margin-top:14.25pt;width:12.5pt;height:17.3pt;z-index:251704320;visibility:visible;mso-wrap-style:square;mso-wrap-distance-left:9pt;mso-wrap-distance-top:0;mso-wrap-distance-right:9pt;mso-wrap-distance-bottom:0;mso-position-horizontal:absolute;mso-position-horizontal-relative:left-margin-area;mso-position-vertical:absolute;mso-position-vertical-relative:text;v-text-anchor:top" o:gfxdata="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" filled="f" stroked="f">
                 <v:textbox style="mso-fit-shape-to-text:t">
@@ -1790,6 +1866,7 @@
                               <w:pStyle w:val="NormalWeb"/>
                               <w:spacing w:before="0" w:beforeAutospacing="0" w:after="0" w:afterAutospacing="0"/>
                             </w:pPr>
+                            <w:proofErr w:type="gramStart"/>
                             <w:r>
                               <w:rPr>
                                 <w:rFonts w:asciiTheme="minorHAnsi" w:hAnsi="Calibri" w:cstheme="minorBidi"/>
@@ -1800,6 +1877,7 @@
                               </w:rPr>
                               <w:t>b</w:t>
                             </w:r>
+                            <w:proofErr w:type="gramEnd"/>
                           </w:p>
                         </w:txbxContent>
                       </wps:txbx>
@@ -1812,7 +1890,7 @@
               </wp:anchor>
             </w:drawing>
           </mc:Choice>
-          <mc:Fallback>
+          <mc:Fallback xmlns:w16se="http://schemas.microsoft.com/office/word/2015/wordml/symex" xmlns:w16sdtdh="http://schemas.microsoft.com/office/word/2020/wordml/sdtdatahash" xmlns:w16="http://schemas.microsoft.com/office/word/2018/wordml" xmlns:w16cid="http://schemas.microsoft.com/office/word/2016/wordml/cid" xmlns:w16cex="http://schemas.microsoft.com/office/word/2018/wordml/cex" xmlns:am3d="http://schemas.microsoft.com/office/drawing/2017/model3d" xmlns:aink="http://schemas.microsoft.com/office/drawing/2016/ink" xmlns:cx8="http://schemas.microsoft.com/office/drawing/2016/5/14/chartex" xmlns:cx7="http://schemas.microsoft.com/office/drawing/2016/5/13/chartex" xmlns:cx6="http://schemas.microsoft.com/office/drawing/2016/5/12/chartex" xmlns:cx5="http://schemas.microsoft.com/office/drawing/2016/5/11/chartex" xmlns:cx4="http://schemas.microsoft.com/office/drawing/2016/5/10/chartex" xmlns:cx3="http://schemas.microsoft.com/office/drawing/2016/5/9/chartex" xmlns:cx2="http://schemas.microsoft.com/office/drawing/2015/10/21/chartex" xmlns:cx1="http://schemas.microsoft.com/office/drawing/2015/9/8/chartex" xmlns:cx="http://schemas.microsoft.com/office/drawing/2014/chartex">
             <w:pict>
               <v:shape w14:anchorId="621C518C" id="CaixaDeTexto 13" o:spid="_x0000_s1033" type="#_x0000_t202" style="position:absolute;margin-left:236.85pt;margin-top:15.7pt;width:12.5pt;height:17.3pt;z-index:251681792;visibility:visible;mso-wrap-style:square;mso-wrap-distance-left:9pt;mso-wrap-distance-top:0;mso-wrap-distance-right:9pt;mso-wrap-distance-bottom:0;mso-position-horizontal:absolute;mso-position-horizontal-relative:text;mso-position-vertical:absolute;mso-position-vertical-relative:text;v-text-anchor:top" o:gfxdata="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" filled="f" stroked="f">
                 <v:textbox style="mso-fit-shape-to-text:t">
@@ -1908,7 +1986,7 @@
               </wp:anchor>
             </w:drawing>
           </mc:Choice>
-          <mc:Fallback>
+          <mc:Fallback xmlns:w16se="http://schemas.microsoft.com/office/word/2015/wordml/symex" xmlns:w16sdtdh="http://schemas.microsoft.com/office/word/2020/wordml/sdtdatahash" xmlns:w16="http://schemas.microsoft.com/office/word/2018/wordml" xmlns:w16cid="http://schemas.microsoft.com/office/word/2016/wordml/cid" xmlns:w16cex="http://schemas.microsoft.com/office/word/2018/wordml/cex" xmlns:am3d="http://schemas.microsoft.com/office/drawing/2017/model3d" xmlns:aink="http://schemas.microsoft.com/office/drawing/2016/ink" xmlns:cx8="http://schemas.microsoft.com/office/drawing/2016/5/14/chartex" xmlns:cx7="http://schemas.microsoft.com/office/drawing/2016/5/13/chartex" xmlns:cx6="http://schemas.microsoft.com/office/drawing/2016/5/12/chartex" xmlns:cx5="http://schemas.microsoft.com/office/drawing/2016/5/11/chartex" xmlns:cx4="http://schemas.microsoft.com/office/drawing/2016/5/10/chartex" xmlns:cx3="http://schemas.microsoft.com/office/drawing/2016/5/9/chartex" xmlns:cx2="http://schemas.microsoft.com/office/drawing/2015/10/21/chartex" xmlns:cx1="http://schemas.microsoft.com/office/drawing/2015/9/8/chartex" xmlns:cx="http://schemas.microsoft.com/office/drawing/2014/chartex">
             <w:pict>
               <v:shape w14:anchorId="5B933A75" id="_x0000_s1034" type="#_x0000_t202" style="position:absolute;margin-left:209.7pt;margin-top:14.35pt;width:26.9pt;height:20.15pt;z-index:251673600;visibility:visible;mso-wrap-style:square;mso-wrap-distance-left:9pt;mso-wrap-distance-top:0;mso-wrap-distance-right:9pt;mso-wrap-distance-bottom:0;mso-position-horizontal:absolute;mso-position-horizontal-relative:text;mso-position-vertical:absolute;mso-position-vertical-relative:text;v-text-anchor:top" o:gfxdata="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" filled="f" stroked="f">
                 <v:textbox style="mso-fit-shape-to-text:t">
@@ -2011,7 +2089,7 @@
               </wp:anchor>
             </w:drawing>
           </mc:Choice>
-          <mc:Fallback>
+          <mc:Fallback xmlns:w16se="http://schemas.microsoft.com/office/word/2015/wordml/symex" xmlns:w16sdtdh="http://schemas.microsoft.com/office/word/2020/wordml/sdtdatahash" xmlns:w16="http://schemas.microsoft.com/office/word/2018/wordml" xmlns:w16cid="http://schemas.microsoft.com/office/word/2016/wordml/cid" xmlns:w16cex="http://schemas.microsoft.com/office/word/2018/wordml/cex" xmlns:am3d="http://schemas.microsoft.com/office/drawing/2017/model3d" xmlns:aink="http://schemas.microsoft.com/office/drawing/2016/ink" xmlns:cx8="http://schemas.microsoft.com/office/drawing/2016/5/14/chartex" xmlns:cx7="http://schemas.microsoft.com/office/drawing/2016/5/13/chartex" xmlns:cx6="http://schemas.microsoft.com/office/drawing/2016/5/12/chartex" xmlns:cx5="http://schemas.microsoft.com/office/drawing/2016/5/11/chartex" xmlns:cx4="http://schemas.microsoft.com/office/drawing/2016/5/10/chartex" xmlns:cx3="http://schemas.microsoft.com/office/drawing/2016/5/9/chartex" xmlns:cx2="http://schemas.microsoft.com/office/drawing/2015/10/21/chartex" xmlns:cx1="http://schemas.microsoft.com/office/drawing/2015/9/8/chartex" xmlns:cx="http://schemas.microsoft.com/office/drawing/2014/chartex">
             <w:pict>
               <v:rect w14:anchorId="1D000CD9" id="Retângulo 7" o:spid="_x0000_s1026" style="position:absolute;margin-left:196.5pt;margin-top:3pt;width:50.6pt;height:40.35pt;rotation:90;z-index:251667456;visibility:visible;mso-wrap-style:square;mso-width-percent:0;mso-height-percent:0;mso-wrap-distance-left:9pt;mso-wrap-distance-top:0;mso-wrap-distance-right:9pt;mso-wrap-distance-bottom:0;mso-position-horizontal:absolute;mso-position-horizontal-relative:text;mso-position-vertical:absolute;mso-position-vertical-relative:text;mso-width-percent:0;mso-height-percent:0;mso-width-relative:margin;mso-height-relative:margin;v-text-anchor:middle" o:gfxdata="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" fillcolor="#ededed" strokecolor="#41719c" strokeweight="1pt"/>
             </w:pict>
@@ -2067,6 +2145,7 @@
                               <w:pStyle w:val="NormalWeb"/>
                               <w:spacing w:before="0" w:beforeAutospacing="0" w:after="0" w:afterAutospacing="0"/>
                             </w:pPr>
+                            <w:proofErr w:type="gramStart"/>
                             <w:r>
                               <w:rPr>
                                 <w:rFonts w:asciiTheme="minorHAnsi" w:hAnsi="Calibri" w:cstheme="minorBidi"/>
@@ -2077,6 +2156,7 @@
                               </w:rPr>
                               <w:t>a</w:t>
                             </w:r>
+                            <w:proofErr w:type="gramEnd"/>
                           </w:p>
                         </w:txbxContent>
                       </wps:txbx>
@@ -2089,7 +2169,7 @@
               </wp:anchor>
             </w:drawing>
           </mc:Choice>
-          <mc:Fallback>
+          <mc:Fallback xmlns:w16se="http://schemas.microsoft.com/office/word/2015/wordml/symex" xmlns:w16sdtdh="http://schemas.microsoft.com/office/word/2020/wordml/sdtdatahash" xmlns:w16="http://schemas.microsoft.com/office/word/2018/wordml" xmlns:w16cid="http://schemas.microsoft.com/office/word/2016/wordml/cid" xmlns:w16cex="http://schemas.microsoft.com/office/word/2018/wordml/cex" xmlns:am3d="http://schemas.microsoft.com/office/drawing/2017/model3d" xmlns:aink="http://schemas.microsoft.com/office/drawing/2016/ink" xmlns:cx8="http://schemas.microsoft.com/office/drawing/2016/5/14/chartex" xmlns:cx7="http://schemas.microsoft.com/office/drawing/2016/5/13/chartex" xmlns:cx6="http://schemas.microsoft.com/office/drawing/2016/5/12/chartex" xmlns:cx5="http://schemas.microsoft.com/office/drawing/2016/5/11/chartex" xmlns:cx4="http://schemas.microsoft.com/office/drawing/2016/5/10/chartex" xmlns:cx3="http://schemas.microsoft.com/office/drawing/2016/5/9/chartex" xmlns:cx2="http://schemas.microsoft.com/office/drawing/2015/10/21/chartex" xmlns:cx1="http://schemas.microsoft.com/office/drawing/2015/9/8/chartex" xmlns:cx="http://schemas.microsoft.com/office/drawing/2014/chartex">
             <w:pict>
               <v:shape w14:anchorId="6B855372" id="_x0000_s1035" type="#_x0000_t202" style="position:absolute;margin-left:426.75pt;margin-top:21pt;width:12.5pt;height:17.3pt;z-index:251689984;visibility:visible;mso-wrap-style:square;mso-wrap-distance-left:9pt;mso-wrap-distance-top:0;mso-wrap-distance-right:9pt;mso-wrap-distance-bottom:0;mso-position-horizontal:absolute;mso-position-horizontal-relative:text;mso-position-vertical:absolute;mso-position-vertical-relative:text;v-text-anchor:top" o:gfxdata="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" filled="f" stroked="f">
                 <v:textbox style="mso-fit-shape-to-text:t">
@@ -2166,6 +2246,7 @@
                               <w:pStyle w:val="NormalWeb"/>
                               <w:spacing w:before="0" w:beforeAutospacing="0" w:after="0" w:afterAutospacing="0"/>
                             </w:pPr>
+                            <w:proofErr w:type="gramStart"/>
                             <w:r>
                               <w:rPr>
                                 <w:rFonts w:asciiTheme="minorHAnsi" w:hAnsi="Calibri" w:cstheme="minorBidi"/>
@@ -2176,6 +2257,7 @@
                               </w:rPr>
                               <w:t>a</w:t>
                             </w:r>
+                            <w:proofErr w:type="gramEnd"/>
                           </w:p>
                         </w:txbxContent>
                       </wps:txbx>
@@ -2188,7 +2270,7 @@
               </wp:anchor>
             </w:drawing>
           </mc:Choice>
-          <mc:Fallback>
+          <mc:Fallback xmlns:w16se="http://schemas.microsoft.com/office/word/2015/wordml/symex" xmlns:w16sdtdh="http://schemas.microsoft.com/office/word/2020/wordml/sdtdatahash" xmlns:w16="http://schemas.microsoft.com/office/word/2018/wordml" xmlns:w16cid="http://schemas.microsoft.com/office/word/2016/wordml/cid" xmlns:w16cex="http://schemas.microsoft.com/office/word/2018/wordml/cex" xmlns:am3d="http://schemas.microsoft.com/office/drawing/2017/model3d" xmlns:aink="http://schemas.microsoft.com/office/drawing/2016/ink" xmlns:cx8="http://schemas.microsoft.com/office/drawing/2016/5/14/chartex" xmlns:cx7="http://schemas.microsoft.com/office/drawing/2016/5/13/chartex" xmlns:cx6="http://schemas.microsoft.com/office/drawing/2016/5/12/chartex" xmlns:cx5="http://schemas.microsoft.com/office/drawing/2016/5/11/chartex" xmlns:cx4="http://schemas.microsoft.com/office/drawing/2016/5/10/chartex" xmlns:cx3="http://schemas.microsoft.com/office/drawing/2016/5/9/chartex" xmlns:cx2="http://schemas.microsoft.com/office/drawing/2015/10/21/chartex" xmlns:cx1="http://schemas.microsoft.com/office/drawing/2015/9/8/chartex" xmlns:cx="http://schemas.microsoft.com/office/drawing/2014/chartex">
             <w:pict>
               <v:shape w14:anchorId="3E8FB70F" id="_x0000_s1036" type="#_x0000_t202" style="position:absolute;margin-left:12.45pt;margin-top:.75pt;width:12.5pt;height:17.3pt;z-index:251683840;visibility:visible;mso-wrap-style:square;mso-wrap-distance-left:9pt;mso-wrap-distance-top:0;mso-wrap-distance-right:9pt;mso-wrap-distance-bottom:0;mso-position-horizontal:absolute;mso-position-horizontal-relative:text;mso-position-vertical:absolute;mso-position-vertical-relative:text;v-text-anchor:top" o:gfxdata="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" filled="f" stroked="f">
                 <v:textbox style="mso-fit-shape-to-text:t">
@@ -2275,7 +2357,7 @@
               </wp:anchor>
             </w:drawing>
           </mc:Choice>
-          <mc:Fallback>
+          <mc:Fallback xmlns:w16se="http://schemas.microsoft.com/office/word/2015/wordml/symex" xmlns:w16sdtdh="http://schemas.microsoft.com/office/word/2020/wordml/sdtdatahash" xmlns:w16="http://schemas.microsoft.com/office/word/2018/wordml" xmlns:w16cid="http://schemas.microsoft.com/office/word/2016/wordml/cid" xmlns:w16cex="http://schemas.microsoft.com/office/word/2018/wordml/cex" xmlns:am3d="http://schemas.microsoft.com/office/drawing/2017/model3d" xmlns:aink="http://schemas.microsoft.com/office/drawing/2016/ink" xmlns:cx8="http://schemas.microsoft.com/office/drawing/2016/5/14/chartex" xmlns:cx7="http://schemas.microsoft.com/office/drawing/2016/5/13/chartex" xmlns:cx6="http://schemas.microsoft.com/office/drawing/2016/5/12/chartex" xmlns:cx5="http://schemas.microsoft.com/office/drawing/2016/5/11/chartex" xmlns:cx4="http://schemas.microsoft.com/office/drawing/2016/5/10/chartex" xmlns:cx3="http://schemas.microsoft.com/office/drawing/2016/5/9/chartex" xmlns:cx2="http://schemas.microsoft.com/office/drawing/2015/10/21/chartex" xmlns:cx1="http://schemas.microsoft.com/office/drawing/2015/9/8/chartex" xmlns:cx="http://schemas.microsoft.com/office/drawing/2014/chartex">
             <w:pict>
               <v:shapetype w14:anchorId="1E400033" id="_x0000_t6" coordsize="21600,21600" o:spt="6" path="m,l,21600r21600,xe">
                 <v:stroke joinstyle="miter"/>
@@ -2347,7 +2429,7 @@
               </wp:anchor>
             </w:drawing>
           </mc:Choice>
-          <mc:Fallback>
+          <mc:Fallback xmlns:w16se="http://schemas.microsoft.com/office/word/2015/wordml/symex" xmlns:w16sdtdh="http://schemas.microsoft.com/office/word/2020/wordml/sdtdatahash" xmlns:w16="http://schemas.microsoft.com/office/word/2018/wordml" xmlns:w16cid="http://schemas.microsoft.com/office/word/2016/wordml/cid" xmlns:w16cex="http://schemas.microsoft.com/office/word/2018/wordml/cex" xmlns:am3d="http://schemas.microsoft.com/office/drawing/2017/model3d" xmlns:aink="http://schemas.microsoft.com/office/drawing/2016/ink" xmlns:cx8="http://schemas.microsoft.com/office/drawing/2016/5/14/chartex" xmlns:cx7="http://schemas.microsoft.com/office/drawing/2016/5/13/chartex" xmlns:cx6="http://schemas.microsoft.com/office/drawing/2016/5/12/chartex" xmlns:cx5="http://schemas.microsoft.com/office/drawing/2016/5/11/chartex" xmlns:cx4="http://schemas.microsoft.com/office/drawing/2016/5/10/chartex" xmlns:cx3="http://schemas.microsoft.com/office/drawing/2016/5/9/chartex" xmlns:cx2="http://schemas.microsoft.com/office/drawing/2015/10/21/chartex" xmlns:cx1="http://schemas.microsoft.com/office/drawing/2015/9/8/chartex" xmlns:cx="http://schemas.microsoft.com/office/drawing/2014/chartex">
             <w:pict>
               <v:shape w14:anchorId="75E4A636" id="Triângulo retângulo 5" o:spid="_x0000_s1026" type="#_x0000_t6" style="position:absolute;margin-left:399pt;margin-top:15.9pt;width:79.7pt;height:72.95pt;rotation:90;z-index:251665408;visibility:visible;mso-wrap-style:square;mso-wrap-distance-left:9pt;mso-wrap-distance-top:0;mso-wrap-distance-right:9pt;mso-wrap-distance-bottom:0;mso-position-horizontal:absolute;mso-position-horizontal-relative:margin;mso-position-vertical:absolute;mso-position-vertical-relative:text;v-text-anchor:middle" o:gfxdata="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" fillcolor="#5b9bd5" strokecolor="#41719c" strokeweight="1pt">
                 <w10:wrap anchorx="margin"/>
@@ -2423,7 +2505,7 @@
               </wp:anchor>
             </w:drawing>
           </mc:Choice>
-          <mc:Fallback>
+          <mc:Fallback xmlns:w16se="http://schemas.microsoft.com/office/word/2015/wordml/symex" xmlns:w16sdtdh="http://schemas.microsoft.com/office/word/2020/wordml/sdtdatahash" xmlns:w16="http://schemas.microsoft.com/office/word/2018/wordml" xmlns:w16cid="http://schemas.microsoft.com/office/word/2016/wordml/cid" xmlns:w16cex="http://schemas.microsoft.com/office/word/2018/wordml/cex" xmlns:am3d="http://schemas.microsoft.com/office/drawing/2017/model3d" xmlns:aink="http://schemas.microsoft.com/office/drawing/2016/ink" xmlns:cx8="http://schemas.microsoft.com/office/drawing/2016/5/14/chartex" xmlns:cx7="http://schemas.microsoft.com/office/drawing/2016/5/13/chartex" xmlns:cx6="http://schemas.microsoft.com/office/drawing/2016/5/12/chartex" xmlns:cx5="http://schemas.microsoft.com/office/drawing/2016/5/11/chartex" xmlns:cx4="http://schemas.microsoft.com/office/drawing/2016/5/10/chartex" xmlns:cx3="http://schemas.microsoft.com/office/drawing/2016/5/9/chartex" xmlns:cx2="http://schemas.microsoft.com/office/drawing/2015/10/21/chartex" xmlns:cx1="http://schemas.microsoft.com/office/drawing/2015/9/8/chartex" xmlns:cx="http://schemas.microsoft.com/office/drawing/2014/chartex">
             <w:pict>
               <v:rect w14:anchorId="36256771" id="Retângulo 6" o:spid="_x0000_s1026" style="position:absolute;margin-left:96pt;margin-top:14.25pt;width:254.25pt;height:77.25pt;z-index:251663360;visibility:visible;mso-wrap-style:square;mso-width-percent:0;mso-height-percent:0;mso-wrap-distance-left:9pt;mso-wrap-distance-top:0;mso-wrap-distance-right:9pt;mso-wrap-distance-bottom:0;mso-position-horizontal:absolute;mso-position-horizontal-relative:margin;mso-position-vertical:absolute;mso-position-vertical-relative:text;mso-width-percent:0;mso-height-percent:0;mso-width-relative:margin;mso-height-relative:margin;v-text-anchor:middle" o:gfxdata="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" fillcolor="#a6a6a6" strokecolor="#41719c" strokeweight="1pt">
                 <w10:wrap anchorx="margin"/>
@@ -2481,6 +2563,7 @@
                               <w:pStyle w:val="NormalWeb"/>
                               <w:spacing w:before="0" w:beforeAutospacing="0" w:after="0" w:afterAutospacing="0"/>
                             </w:pPr>
+                            <w:proofErr w:type="gramStart"/>
                             <w:r>
                               <w:rPr>
                                 <w:rFonts w:asciiTheme="minorHAnsi" w:hAnsi="Calibri" w:cstheme="minorBidi"/>
@@ -2491,6 +2574,7 @@
                               </w:rPr>
                               <w:t>b</w:t>
                             </w:r>
+                            <w:proofErr w:type="gramEnd"/>
                           </w:p>
                         </w:txbxContent>
                       </wps:txbx>
@@ -2503,7 +2587,7 @@
               </wp:anchor>
             </w:drawing>
           </mc:Choice>
-          <mc:Fallback>
+          <mc:Fallback xmlns:w16se="http://schemas.microsoft.com/office/word/2015/wordml/symex" xmlns:w16sdtdh="http://schemas.microsoft.com/office/word/2020/wordml/sdtdatahash" xmlns:w16="http://schemas.microsoft.com/office/word/2018/wordml" xmlns:w16cid="http://schemas.microsoft.com/office/word/2016/wordml/cid" xmlns:w16cex="http://schemas.microsoft.com/office/word/2018/wordml/cex" xmlns:am3d="http://schemas.microsoft.com/office/drawing/2017/model3d" xmlns:aink="http://schemas.microsoft.com/office/drawing/2016/ink" xmlns:cx8="http://schemas.microsoft.com/office/drawing/2016/5/14/chartex" xmlns:cx7="http://schemas.microsoft.com/office/drawing/2016/5/13/chartex" xmlns:cx6="http://schemas.microsoft.com/office/drawing/2016/5/12/chartex" xmlns:cx5="http://schemas.microsoft.com/office/drawing/2016/5/11/chartex" xmlns:cx4="http://schemas.microsoft.com/office/drawing/2016/5/10/chartex" xmlns:cx3="http://schemas.microsoft.com/office/drawing/2016/5/9/chartex" xmlns:cx2="http://schemas.microsoft.com/office/drawing/2015/10/21/chartex" xmlns:cx1="http://schemas.microsoft.com/office/drawing/2015/9/8/chartex" xmlns:cx="http://schemas.microsoft.com/office/drawing/2014/chartex">
             <w:pict>
               <v:shape w14:anchorId="5C1A1DB8" id="_x0000_s1037" type="#_x0000_t202" style="position:absolute;margin-left:388.5pt;margin-top:15.75pt;width:12.5pt;height:17.3pt;z-index:251679744;visibility:visible;mso-wrap-style:square;mso-wrap-distance-left:9pt;mso-wrap-distance-top:0;mso-wrap-distance-right:9pt;mso-wrap-distance-bottom:0;mso-position-horizontal:absolute;mso-position-horizontal-relative:text;mso-position-vertical:absolute;mso-position-vertical-relative:text;v-text-anchor:top" o:gfxdata="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" filled="f" stroked="f">
                 <v:textbox style="mso-fit-shape-to-text:t">
@@ -2573,6 +2657,7 @@
                               <w:pStyle w:val="NormalWeb"/>
                               <w:spacing w:before="0" w:beforeAutospacing="0" w:after="0" w:afterAutospacing="0"/>
                             </w:pPr>
+                            <w:proofErr w:type="gramStart"/>
                             <w:r>
                               <w:rPr>
                                 <w:rFonts w:asciiTheme="minorHAnsi" w:hAnsi="Calibri" w:cstheme="minorBidi"/>
@@ -2583,6 +2668,7 @@
                               </w:rPr>
                               <w:t>b</w:t>
                             </w:r>
+                            <w:proofErr w:type="gramEnd"/>
                           </w:p>
                         </w:txbxContent>
                       </wps:txbx>
@@ -2595,7 +2681,7 @@
               </wp:anchor>
             </w:drawing>
           </mc:Choice>
-          <mc:Fallback>
+          <mc:Fallback xmlns:w16se="http://schemas.microsoft.com/office/word/2015/wordml/symex" xmlns:w16sdtdh="http://schemas.microsoft.com/office/word/2020/wordml/sdtdatahash" xmlns:w16="http://schemas.microsoft.com/office/word/2018/wordml" xmlns:w16cid="http://schemas.microsoft.com/office/word/2016/wordml/cid" xmlns:w16cex="http://schemas.microsoft.com/office/word/2018/wordml/cex" xmlns:am3d="http://schemas.microsoft.com/office/drawing/2017/model3d" xmlns:aink="http://schemas.microsoft.com/office/drawing/2016/ink" xmlns:cx8="http://schemas.microsoft.com/office/drawing/2016/5/14/chartex" xmlns:cx7="http://schemas.microsoft.com/office/drawing/2016/5/13/chartex" xmlns:cx6="http://schemas.microsoft.com/office/drawing/2016/5/12/chartex" xmlns:cx5="http://schemas.microsoft.com/office/drawing/2016/5/11/chartex" xmlns:cx4="http://schemas.microsoft.com/office/drawing/2016/5/10/chartex" xmlns:cx3="http://schemas.microsoft.com/office/drawing/2016/5/9/chartex" xmlns:cx2="http://schemas.microsoft.com/office/drawing/2015/10/21/chartex" xmlns:cx1="http://schemas.microsoft.com/office/drawing/2015/9/8/chartex" xmlns:cx="http://schemas.microsoft.com/office/drawing/2014/chartex">
             <w:pict>
               <v:shape w14:anchorId="347A443B" id="_x0000_s1038" type="#_x0000_t202" style="position:absolute;margin-left:53.25pt;margin-top:20.2pt;width:12.5pt;height:17.3pt;z-index:251675648;visibility:visible;mso-wrap-style:square;mso-wrap-distance-left:9pt;mso-wrap-distance-top:0;mso-wrap-distance-right:9pt;mso-wrap-distance-bottom:0;mso-position-horizontal:absolute;mso-position-horizontal-relative:text;mso-position-vertical:absolute;mso-position-vertical-relative:text;v-text-anchor:top" o:gfxdata="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" filled="f" stroked="f">
                 <v:textbox style="mso-fit-shape-to-text:t">
@@ -2697,7 +2783,7 @@
               </wp:anchor>
             </w:drawing>
           </mc:Choice>
-          <mc:Fallback>
+          <mc:Fallback xmlns:w16se="http://schemas.microsoft.com/office/word/2015/wordml/symex" xmlns:w16sdtdh="http://schemas.microsoft.com/office/word/2020/wordml/sdtdatahash" xmlns:w16="http://schemas.microsoft.com/office/word/2018/wordml" xmlns:w16cid="http://schemas.microsoft.com/office/word/2016/wordml/cid" xmlns:w16cex="http://schemas.microsoft.com/office/word/2018/wordml/cex" xmlns:am3d="http://schemas.microsoft.com/office/drawing/2017/model3d" xmlns:aink="http://schemas.microsoft.com/office/drawing/2016/ink" xmlns:cx8="http://schemas.microsoft.com/office/drawing/2016/5/14/chartex" xmlns:cx7="http://schemas.microsoft.com/office/drawing/2016/5/13/chartex" xmlns:cx6="http://schemas.microsoft.com/office/drawing/2016/5/12/chartex" xmlns:cx5="http://schemas.microsoft.com/office/drawing/2016/5/11/chartex" xmlns:cx4="http://schemas.microsoft.com/office/drawing/2016/5/10/chartex" xmlns:cx3="http://schemas.microsoft.com/office/drawing/2016/5/9/chartex" xmlns:cx2="http://schemas.microsoft.com/office/drawing/2015/10/21/chartex" xmlns:cx1="http://schemas.microsoft.com/office/drawing/2015/9/8/chartex" xmlns:cx="http://schemas.microsoft.com/office/drawing/2014/chartex">
             <w:pict>
               <v:shape w14:anchorId="5A952C97" id="CaixaDeTexto 8" o:spid="_x0000_s1039" type="#_x0000_t202" style="position:absolute;margin-left:21.45pt;margin-top:5.4pt;width:25.5pt;height:24pt;z-index:251661312;visibility:visible;mso-wrap-style:square;mso-width-percent:0;mso-height-percent:0;mso-wrap-distance-left:9pt;mso-wrap-distance-top:0;mso-wrap-distance-right:9pt;mso-wrap-distance-bottom:0;mso-position-horizontal:absolute;mso-position-horizontal-relative:margin;mso-position-vertical:absolute;mso-position-vertical-relative:text;mso-width-percent:0;mso-height-percent:0;mso-width-relative:margin;mso-height-relative:margin;v-text-anchor:top" o:gfxdata="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" filled="f" stroked="f">
                 <v:textbox>
@@ -2798,7 +2884,7 @@
               </wp:anchor>
             </w:drawing>
           </mc:Choice>
-          <mc:Fallback>
+          <mc:Fallback xmlns:w16se="http://schemas.microsoft.com/office/word/2015/wordml/symex" xmlns:w16sdtdh="http://schemas.microsoft.com/office/word/2020/wordml/sdtdatahash" xmlns:w16="http://schemas.microsoft.com/office/word/2018/wordml" xmlns:w16cid="http://schemas.microsoft.com/office/word/2016/wordml/cid" xmlns:w16cex="http://schemas.microsoft.com/office/word/2018/wordml/cex" xmlns:am3d="http://schemas.microsoft.com/office/drawing/2017/model3d" xmlns:aink="http://schemas.microsoft.com/office/drawing/2016/ink" xmlns:cx8="http://schemas.microsoft.com/office/drawing/2016/5/14/chartex" xmlns:cx7="http://schemas.microsoft.com/office/drawing/2016/5/13/chartex" xmlns:cx6="http://schemas.microsoft.com/office/drawing/2016/5/12/chartex" xmlns:cx5="http://schemas.microsoft.com/office/drawing/2016/5/11/chartex" xmlns:cx4="http://schemas.microsoft.com/office/drawing/2016/5/10/chartex" xmlns:cx3="http://schemas.microsoft.com/office/drawing/2016/5/9/chartex" xmlns:cx2="http://schemas.microsoft.com/office/drawing/2015/10/21/chartex" xmlns:cx1="http://schemas.microsoft.com/office/drawing/2015/9/8/chartex" xmlns:cx="http://schemas.microsoft.com/office/drawing/2014/chartex">
             <w:pict>
               <v:shape w14:anchorId="4F6C2037" id="CaixaDeTexto 10" o:spid="_x0000_s1040" type="#_x0000_t202" style="position:absolute;margin-left:413.7pt;margin-top:6.15pt;width:27.85pt;height:19.4pt;z-index:251671552;visibility:visible;mso-wrap-style:square;mso-wrap-distance-left:9pt;mso-wrap-distance-top:0;mso-wrap-distance-right:9pt;mso-wrap-distance-bottom:0;mso-position-horizontal:absolute;mso-position-horizontal-relative:text;mso-position-vertical:absolute;mso-position-vertical-relative:text;v-text-anchor:top" o:gfxdata="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" filled="f" stroked="f">
                 <v:textbox style="mso-fit-shape-to-text:t">
@@ -2897,7 +2983,7 @@
               </wp:anchor>
             </w:drawing>
           </mc:Choice>
-          <mc:Fallback>
+          <mc:Fallback xmlns:w16se="http://schemas.microsoft.com/office/word/2015/wordml/symex" xmlns:w16sdtdh="http://schemas.microsoft.com/office/word/2020/wordml/sdtdatahash" xmlns:w16="http://schemas.microsoft.com/office/word/2018/wordml" xmlns:w16cid="http://schemas.microsoft.com/office/word/2016/wordml/cid" xmlns:w16cex="http://schemas.microsoft.com/office/word/2018/wordml/cex" xmlns:am3d="http://schemas.microsoft.com/office/drawing/2017/model3d" xmlns:aink="http://schemas.microsoft.com/office/drawing/2016/ink" xmlns:cx8="http://schemas.microsoft.com/office/drawing/2016/5/14/chartex" xmlns:cx7="http://schemas.microsoft.com/office/drawing/2016/5/13/chartex" xmlns:cx6="http://schemas.microsoft.com/office/drawing/2016/5/12/chartex" xmlns:cx5="http://schemas.microsoft.com/office/drawing/2016/5/11/chartex" xmlns:cx4="http://schemas.microsoft.com/office/drawing/2016/5/10/chartex" xmlns:cx3="http://schemas.microsoft.com/office/drawing/2016/5/9/chartex" xmlns:cx2="http://schemas.microsoft.com/office/drawing/2015/10/21/chartex" xmlns:cx1="http://schemas.microsoft.com/office/drawing/2015/9/8/chartex" xmlns:cx="http://schemas.microsoft.com/office/drawing/2014/chartex">
             <w:pict>
               <v:shape w14:anchorId="23FB36FF" id="CaixaDeTexto 9" o:spid="_x0000_s1041" type="#_x0000_t202" style="position:absolute;margin-left:208.2pt;margin-top:20.4pt;width:25.9pt;height:18.2pt;z-index:251669504;visibility:visible;mso-wrap-style:square;mso-wrap-distance-left:9pt;mso-wrap-distance-top:0;mso-wrap-distance-right:9pt;mso-wrap-distance-bottom:0;mso-position-horizontal:absolute;mso-position-horizontal-relative:text;mso-position-vertical:absolute;mso-position-vertical-relative:text;v-text-anchor:top" o:gfxdata="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" filled="f" stroked="f">
                 <v:textbox style="mso-fit-shape-to-text:t">
@@ -2974,6 +3060,7 @@
                               <w:pStyle w:val="NormalWeb"/>
                               <w:spacing w:before="0" w:beforeAutospacing="0" w:after="0" w:afterAutospacing="0"/>
                             </w:pPr>
+                            <w:proofErr w:type="gramStart"/>
                             <w:r>
                               <w:rPr>
                                 <w:rFonts w:asciiTheme="minorHAnsi" w:hAnsi="Calibri" w:cstheme="minorBidi"/>
@@ -2984,6 +3071,7 @@
                               </w:rPr>
                               <w:t>b</w:t>
                             </w:r>
+                            <w:proofErr w:type="gramEnd"/>
                           </w:p>
                         </w:txbxContent>
                       </wps:txbx>
@@ -2996,7 +3084,7 @@
               </wp:anchor>
             </w:drawing>
           </mc:Choice>
-          <mc:Fallback>
+          <mc:Fallback xmlns:w16se="http://schemas.microsoft.com/office/word/2015/wordml/symex" xmlns:w16sdtdh="http://schemas.microsoft.com/office/word/2020/wordml/sdtdatahash" xmlns:w16="http://schemas.microsoft.com/office/word/2018/wordml" xmlns:w16cid="http://schemas.microsoft.com/office/word/2016/wordml/cid" xmlns:w16cex="http://schemas.microsoft.com/office/word/2018/wordml/cex" xmlns:am3d="http://schemas.microsoft.com/office/drawing/2017/model3d" xmlns:aink="http://schemas.microsoft.com/office/drawing/2016/ink" xmlns:cx8="http://schemas.microsoft.com/office/drawing/2016/5/14/chartex" xmlns:cx7="http://schemas.microsoft.com/office/drawing/2016/5/13/chartex" xmlns:cx6="http://schemas.microsoft.com/office/drawing/2016/5/12/chartex" xmlns:cx5="http://schemas.microsoft.com/office/drawing/2016/5/11/chartex" xmlns:cx4="http://schemas.microsoft.com/office/drawing/2016/5/10/chartex" xmlns:cx3="http://schemas.microsoft.com/office/drawing/2016/5/9/chartex" xmlns:cx2="http://schemas.microsoft.com/office/drawing/2015/10/21/chartex" xmlns:cx1="http://schemas.microsoft.com/office/drawing/2015/9/8/chartex" xmlns:cx="http://schemas.microsoft.com/office/drawing/2014/chartex">
             <w:pict>
               <v:shape w14:anchorId="009A3A09" id="_x0000_s1042" type="#_x0000_t202" style="position:absolute;margin-left:82.5pt;margin-top:1.5pt;width:12.5pt;height:17.3pt;z-index:251677696;visibility:visible;mso-wrap-style:square;mso-wrap-distance-left:9pt;mso-wrap-distance-top:0;mso-wrap-distance-right:9pt;mso-wrap-distance-bottom:0;mso-position-horizontal:absolute;mso-position-horizontal-relative:text;mso-position-vertical:absolute;mso-position-vertical-relative:text;v-text-anchor:top" o:gfxdata="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" filled="f" stroked="f">
                 <v:textbox style="mso-fit-shape-to-text:t">
@@ -3073,6 +3161,7 @@
                               <w:pStyle w:val="NormalWeb"/>
                               <w:spacing w:before="0" w:beforeAutospacing="0" w:after="0" w:afterAutospacing="0"/>
                             </w:pPr>
+                            <w:proofErr w:type="gramStart"/>
                             <w:r>
                               <w:rPr>
                                 <w:rFonts w:asciiTheme="minorHAnsi" w:hAnsi="Calibri" w:cstheme="minorBidi"/>
@@ -3083,6 +3172,7 @@
                               </w:rPr>
                               <w:t>a</w:t>
                             </w:r>
+                            <w:proofErr w:type="gramEnd"/>
                           </w:p>
                         </w:txbxContent>
                       </wps:txbx>
@@ -3095,7 +3185,7 @@
               </wp:anchor>
             </w:drawing>
           </mc:Choice>
-          <mc:Fallback>
+          <mc:Fallback xmlns:w16se="http://schemas.microsoft.com/office/word/2015/wordml/symex" xmlns:w16sdtdh="http://schemas.microsoft.com/office/word/2020/wordml/sdtdatahash" xmlns:w16="http://schemas.microsoft.com/office/word/2018/wordml" xmlns:w16cid="http://schemas.microsoft.com/office/word/2016/wordml/cid" xmlns:w16cex="http://schemas.microsoft.com/office/word/2018/wordml/cex" xmlns:am3d="http://schemas.microsoft.com/office/drawing/2017/model3d" xmlns:aink="http://schemas.microsoft.com/office/drawing/2016/ink" xmlns:cx8="http://schemas.microsoft.com/office/drawing/2016/5/14/chartex" xmlns:cx7="http://schemas.microsoft.com/office/drawing/2016/5/13/chartex" xmlns:cx6="http://schemas.microsoft.com/office/drawing/2016/5/12/chartex" xmlns:cx5="http://schemas.microsoft.com/office/drawing/2016/5/11/chartex" xmlns:cx4="http://schemas.microsoft.com/office/drawing/2016/5/10/chartex" xmlns:cx3="http://schemas.microsoft.com/office/drawing/2016/5/9/chartex" xmlns:cx2="http://schemas.microsoft.com/office/drawing/2015/10/21/chartex" xmlns:cx1="http://schemas.microsoft.com/office/drawing/2015/9/8/chartex" xmlns:cx="http://schemas.microsoft.com/office/drawing/2014/chartex">
             <w:pict>
               <v:shape w14:anchorId="4EF2872B" id="_x0000_s1043" type="#_x0000_t202" style="position:absolute;margin-left:210pt;margin-top:18.75pt;width:12.5pt;height:17.3pt;z-index:251685888;visibility:visible;mso-wrap-style:square;mso-wrap-distance-left:9pt;mso-wrap-distance-top:0;mso-wrap-distance-right:9pt;mso-wrap-distance-bottom:0;mso-position-horizontal:absolute;mso-position-horizontal-relative:text;mso-position-vertical:absolute;mso-position-vertical-relative:text;v-text-anchor:top" o:gfxdata="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" filled="f" stroked="f">
                 <v:textbox style="mso-fit-shape-to-text:t">
@@ -3828,14 +3918,25 @@
           <w:lang w:val="en-US"/>
         </w:rPr>
       </w:pPr>
-      <w:r>
-        <w:rPr>
-          <w:b/>
-          <w:sz w:val="18"/>
-          <w:szCs w:val="18"/>
-          <w:lang w:val="en-US"/>
-        </w:rPr>
-        <w:t xml:space="preserve">m (A1 </w:t>
+      <w:proofErr w:type="gramStart"/>
+      <w:r>
+        <w:rPr>
+          <w:b/>
+          <w:sz w:val="18"/>
+          <w:szCs w:val="18"/>
+          <w:lang w:val="en-US"/>
+        </w:rPr>
+        <w:t>m</w:t>
+      </w:r>
+      <w:proofErr w:type="gramEnd"/>
+      <w:r>
+        <w:rPr>
+          <w:b/>
+          <w:sz w:val="18"/>
+          <w:szCs w:val="18"/>
+          <w:lang w:val="en-US"/>
+        </w:rPr>
+        <w:t xml:space="preserve"> (A1 </w:t>
       </w:r>
       <w:r>
         <w:rPr>
@@ -3888,14 +3989,25 @@
           <w:lang w:val="en-US"/>
         </w:rPr>
       </w:pPr>
-      <w:r>
-        <w:rPr>
-          <w:b/>
-          <w:sz w:val="18"/>
-          <w:szCs w:val="18"/>
-          <w:lang w:val="en-US"/>
-        </w:rPr>
-        <w:t xml:space="preserve">m (A2) = </w:t>
+      <w:proofErr w:type="gramStart"/>
+      <w:r>
+        <w:rPr>
+          <w:b/>
+          <w:sz w:val="18"/>
+          <w:szCs w:val="18"/>
+          <w:lang w:val="en-US"/>
+        </w:rPr>
+        <w:t>m</w:t>
+      </w:r>
+      <w:proofErr w:type="gramEnd"/>
+      <w:r>
+        <w:rPr>
+          <w:b/>
+          <w:sz w:val="18"/>
+          <w:szCs w:val="18"/>
+          <w:lang w:val="en-US"/>
+        </w:rPr>
+        <w:t xml:space="preserve"> (A2) = </w:t>
       </w:r>
       <w:r>
         <w:rPr>
@@ -3914,14 +4026,25 @@
           <w:lang w:val="en-US"/>
         </w:rPr>
       </w:pPr>
-      <w:r>
-        <w:rPr>
-          <w:b/>
-          <w:sz w:val="18"/>
-          <w:szCs w:val="18"/>
-          <w:lang w:val="en-US"/>
-        </w:rPr>
-        <w:t xml:space="preserve">m (A4) = </w:t>
+      <w:proofErr w:type="gramStart"/>
+      <w:r>
+        <w:rPr>
+          <w:b/>
+          <w:sz w:val="18"/>
+          <w:szCs w:val="18"/>
+          <w:lang w:val="en-US"/>
+        </w:rPr>
+        <w:t>m</w:t>
+      </w:r>
+      <w:proofErr w:type="gramEnd"/>
+      <w:r>
+        <w:rPr>
+          <w:b/>
+          <w:sz w:val="18"/>
+          <w:szCs w:val="18"/>
+          <w:lang w:val="en-US"/>
+        </w:rPr>
+        <w:t xml:space="preserve"> (A4) = </w:t>
       </w:r>
       <w:r>
         <w:rPr>
@@ -3940,14 +4063,25 @@
           <w:lang w:val="en-US"/>
         </w:rPr>
       </w:pPr>
-      <w:r>
-        <w:rPr>
-          <w:b/>
-          <w:sz w:val="18"/>
-          <w:szCs w:val="18"/>
-          <w:lang w:val="en-US"/>
-        </w:rPr>
-        <w:t>m (A5</w:t>
+      <w:proofErr w:type="gramStart"/>
+      <w:r>
+        <w:rPr>
+          <w:b/>
+          <w:sz w:val="18"/>
+          <w:szCs w:val="18"/>
+          <w:lang w:val="en-US"/>
+        </w:rPr>
+        <w:t>m</w:t>
+      </w:r>
+      <w:proofErr w:type="gramEnd"/>
+      <w:r>
+        <w:rPr>
+          <w:b/>
+          <w:sz w:val="18"/>
+          <w:szCs w:val="18"/>
+          <w:lang w:val="en-US"/>
+        </w:rPr>
+        <w:t xml:space="preserve"> (A5</w:t>
       </w:r>
       <w:r>
         <w:rPr>
@@ -4182,6 +4316,7 @@
                                 <w:szCs w:val="18"/>
                               </w:rPr>
                             </w:pPr>
+                            <w:proofErr w:type="gramStart"/>
                             <w:r>
                               <w:rPr>
                                 <w:rFonts w:asciiTheme="minorHAnsi" w:hAnsi="Calibri" w:cstheme="minorBidi"/>
@@ -4190,7 +4325,18 @@
                                 <w:sz w:val="18"/>
                                 <w:szCs w:val="18"/>
                               </w:rPr>
-                              <w:t>m(A1) + m(A2) + m(A3)</w:t>
+                              <w:t>m</w:t>
+                            </w:r>
+                            <w:proofErr w:type="gramEnd"/>
+                            <w:r>
+                              <w:rPr>
+                                <w:rFonts w:asciiTheme="minorHAnsi" w:hAnsi="Calibri" w:cstheme="minorBidi"/>
+                                <w:color w:val="000000" w:themeColor="text1"/>
+                                <w:kern w:val="24"/>
+                                <w:sz w:val="18"/>
+                                <w:szCs w:val="18"/>
+                              </w:rPr>
+                              <w:t>(A1) + m(A2) + m(A3)</w:t>
                             </w:r>
                             <w:r>
                               <w:rPr>
@@ -4240,7 +4386,7 @@
               </wp:anchor>
             </w:drawing>
           </mc:Choice>
-          <mc:Fallback>
+          <mc:Fallback xmlns:w16se="http://schemas.microsoft.com/office/word/2015/wordml/symex" xmlns:w16sdtdh="http://schemas.microsoft.com/office/word/2020/wordml/sdtdatahash" xmlns:w16="http://schemas.microsoft.com/office/word/2018/wordml" xmlns:w16cid="http://schemas.microsoft.com/office/word/2016/wordml/cid" xmlns:w16cex="http://schemas.microsoft.com/office/word/2018/wordml/cex" xmlns:am3d="http://schemas.microsoft.com/office/drawing/2017/model3d" xmlns:aink="http://schemas.microsoft.com/office/drawing/2016/ink" xmlns:cx8="http://schemas.microsoft.com/office/drawing/2016/5/14/chartex" xmlns:cx7="http://schemas.microsoft.com/office/drawing/2016/5/13/chartex" xmlns:cx6="http://schemas.microsoft.com/office/drawing/2016/5/12/chartex" xmlns:cx5="http://schemas.microsoft.com/office/drawing/2016/5/11/chartex" xmlns:cx4="http://schemas.microsoft.com/office/drawing/2016/5/10/chartex" xmlns:cx3="http://schemas.microsoft.com/office/drawing/2016/5/9/chartex" xmlns:cx2="http://schemas.microsoft.com/office/drawing/2015/10/21/chartex" xmlns:cx1="http://schemas.microsoft.com/office/drawing/2015/9/8/chartex" xmlns:cx="http://schemas.microsoft.com/office/drawing/2014/chartex">
             <w:pict>
               <v:shape w14:anchorId="125C1EBC" id="_x0000_s1044" type="#_x0000_t202" style="position:absolute;left:0;text-align:left;margin-left:153.45pt;margin-top:10.55pt;width:195pt;height:18.75pt;z-index:251709440;visibility:visible;mso-wrap-style:square;mso-width-percent:0;mso-height-percent:0;mso-wrap-distance-left:9pt;mso-wrap-distance-top:0;mso-wrap-distance-right:9pt;mso-wrap-distance-bottom:0;mso-position-horizontal:absolute;mso-position-horizontal-relative:margin;mso-position-vertical:absolute;mso-position-vertical-relative:text;mso-width-percent:0;mso-height-percent:0;mso-width-relative:margin;mso-height-relative:margin;v-text-anchor:top" o:gfxdata="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" filled="f" stroked="f">
                 <v:textbox>
@@ -4367,7 +4513,7 @@
               </wp:anchor>
             </w:drawing>
           </mc:Choice>
-          <mc:Fallback>
+          <mc:Fallback xmlns:w16se="http://schemas.microsoft.com/office/word/2015/wordml/symex" xmlns:w16sdtdh="http://schemas.microsoft.com/office/word/2020/wordml/sdtdatahash" xmlns:w16="http://schemas.microsoft.com/office/word/2018/wordml" xmlns:w16cid="http://schemas.microsoft.com/office/word/2016/wordml/cid" xmlns:w16cex="http://schemas.microsoft.com/office/word/2018/wordml/cex" xmlns:am3d="http://schemas.microsoft.com/office/drawing/2017/model3d" xmlns:aink="http://schemas.microsoft.com/office/drawing/2016/ink" xmlns:cx8="http://schemas.microsoft.com/office/drawing/2016/5/14/chartex" xmlns:cx7="http://schemas.microsoft.com/office/drawing/2016/5/13/chartex" xmlns:cx6="http://schemas.microsoft.com/office/drawing/2016/5/12/chartex" xmlns:cx5="http://schemas.microsoft.com/office/drawing/2016/5/11/chartex" xmlns:cx4="http://schemas.microsoft.com/office/drawing/2016/5/10/chartex" xmlns:cx3="http://schemas.microsoft.com/office/drawing/2016/5/9/chartex" xmlns:cx2="http://schemas.microsoft.com/office/drawing/2015/10/21/chartex" xmlns:cx1="http://schemas.microsoft.com/office/drawing/2015/9/8/chartex" xmlns:cx="http://schemas.microsoft.com/office/drawing/2014/chartex">
             <w:pict>
               <v:line w14:anchorId="76DA4F27" id="Conexão reta 28" o:spid="_x0000_s1026" style="position:absolute;flip:y;z-index:251708416;visibility:visible;mso-wrap-style:square;mso-width-percent:0;mso-height-percent:0;mso-wrap-distance-left:9pt;mso-wrap-distance-top:0;mso-wrap-distance-right:9pt;mso-wrap-distance-bottom:0;mso-position-horizontal:absolute;mso-position-horizontal-relative:text;mso-position-vertical:absolute;mso-position-vertical-relative:text;mso-width-percent:0;mso-height-percent:0;mso-width-relative:margin;mso-height-relative:margin" from="93.45pt,10.55pt" to="379.95pt,11.3pt" o:gfxdata="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" strokecolor="black [3200]" strokeweight=".5pt">
                 <v:stroke joinstyle="miter"/>
@@ -4506,6 +4652,7 @@
                                 <w:szCs w:val="18"/>
                               </w:rPr>
                             </w:pPr>
+                            <w:proofErr w:type="gramStart"/>
                             <w:r>
                               <w:rPr>
                                 <w:rFonts w:asciiTheme="minorHAnsi" w:hAnsi="Calibri" w:cstheme="minorBidi"/>
@@ -4514,7 +4661,18 @@
                                 <w:sz w:val="18"/>
                                 <w:szCs w:val="18"/>
                               </w:rPr>
-                              <w:t>m(A1) + m(A2) + m(A3)</w:t>
+                              <w:t>m</w:t>
+                            </w:r>
+                            <w:proofErr w:type="gramEnd"/>
+                            <w:r>
+                              <w:rPr>
+                                <w:rFonts w:asciiTheme="minorHAnsi" w:hAnsi="Calibri" w:cstheme="minorBidi"/>
+                                <w:color w:val="000000" w:themeColor="text1"/>
+                                <w:kern w:val="24"/>
+                                <w:sz w:val="18"/>
+                                <w:szCs w:val="18"/>
+                              </w:rPr>
+                              <w:t>(A1) + m(A2) + m(A3)</w:t>
                             </w:r>
                             <w:r>
                               <w:rPr>
@@ -4564,7 +4722,7 @@
               </wp:anchor>
             </w:drawing>
           </mc:Choice>
-          <mc:Fallback>
+          <mc:Fallback xmlns:w16se="http://schemas.microsoft.com/office/word/2015/wordml/symex" xmlns:w16sdtdh="http://schemas.microsoft.com/office/word/2020/wordml/sdtdatahash" xmlns:w16="http://schemas.microsoft.com/office/word/2018/wordml" xmlns:w16cid="http://schemas.microsoft.com/office/word/2016/wordml/cid" xmlns:w16cex="http://schemas.microsoft.com/office/word/2018/wordml/cex" xmlns:am3d="http://schemas.microsoft.com/office/drawing/2017/model3d" xmlns:aink="http://schemas.microsoft.com/office/drawing/2016/ink" xmlns:cx8="http://schemas.microsoft.com/office/drawing/2016/5/14/chartex" xmlns:cx7="http://schemas.microsoft.com/office/drawing/2016/5/13/chartex" xmlns:cx6="http://schemas.microsoft.com/office/drawing/2016/5/12/chartex" xmlns:cx5="http://schemas.microsoft.com/office/drawing/2016/5/11/chartex" xmlns:cx4="http://schemas.microsoft.com/office/drawing/2016/5/10/chartex" xmlns:cx3="http://schemas.microsoft.com/office/drawing/2016/5/9/chartex" xmlns:cx2="http://schemas.microsoft.com/office/drawing/2015/10/21/chartex" xmlns:cx1="http://schemas.microsoft.com/office/drawing/2015/9/8/chartex" xmlns:cx="http://schemas.microsoft.com/office/drawing/2014/chartex">
             <w:pict>
               <v:shape w14:anchorId="5DA3FD05" id="_x0000_s1045" type="#_x0000_t202" style="position:absolute;left:0;text-align:left;margin-left:152.7pt;margin-top:9.05pt;width:195pt;height:18.75pt;z-index:251712512;visibility:visible;mso-wrap-style:square;mso-width-percent:0;mso-height-percent:0;mso-wrap-distance-left:9pt;mso-wrap-distance-top:0;mso-wrap-distance-right:9pt;mso-wrap-distance-bottom:0;mso-position-horizontal:absolute;mso-position-horizontal-relative:margin;mso-position-vertical:absolute;mso-position-vertical-relative:text;mso-width-percent:0;mso-height-percent:0;mso-width-relative:margin;mso-height-relative:margin;v-text-anchor:top" o:gfxdata="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" filled="f" stroked="f">
                 <v:textbox>
@@ -4691,7 +4849,7 @@
               </wp:anchor>
             </w:drawing>
           </mc:Choice>
-          <mc:Fallback>
+          <mc:Fallback xmlns:w16se="http://schemas.microsoft.com/office/word/2015/wordml/symex" xmlns:w16sdtdh="http://schemas.microsoft.com/office/word/2020/wordml/sdtdatahash" xmlns:w16="http://schemas.microsoft.com/office/word/2018/wordml" xmlns:w16cid="http://schemas.microsoft.com/office/word/2016/wordml/cid" xmlns:w16cex="http://schemas.microsoft.com/office/word/2018/wordml/cex" xmlns:am3d="http://schemas.microsoft.com/office/drawing/2017/model3d" xmlns:aink="http://schemas.microsoft.com/office/drawing/2016/ink" xmlns:cx8="http://schemas.microsoft.com/office/drawing/2016/5/14/chartex" xmlns:cx7="http://schemas.microsoft.com/office/drawing/2016/5/13/chartex" xmlns:cx6="http://schemas.microsoft.com/office/drawing/2016/5/12/chartex" xmlns:cx5="http://schemas.microsoft.com/office/drawing/2016/5/11/chartex" xmlns:cx4="http://schemas.microsoft.com/office/drawing/2016/5/10/chartex" xmlns:cx3="http://schemas.microsoft.com/office/drawing/2016/5/9/chartex" xmlns:cx2="http://schemas.microsoft.com/office/drawing/2015/10/21/chartex" xmlns:cx1="http://schemas.microsoft.com/office/drawing/2015/9/8/chartex" xmlns:cx="http://schemas.microsoft.com/office/drawing/2014/chartex">
             <w:pict>
               <v:line w14:anchorId="1646B559" id="Conexão reta 30" o:spid="_x0000_s1026" style="position:absolute;flip:y;z-index:251711488;visibility:visible;mso-wrap-style:square;mso-width-percent:0;mso-height-percent:0;mso-wrap-distance-left:9pt;mso-wrap-distance-top:0;mso-wrap-distance-right:9pt;mso-wrap-distance-bottom:0;mso-position-horizontal:absolute;mso-position-horizontal-relative:text;mso-position-vertical:absolute;mso-position-vertical-relative:text;mso-width-percent:0;mso-height-percent:0;mso-width-relative:margin;mso-height-relative:margin" from="93.45pt,10.55pt" to="379.95pt,11.3pt" o:gfxdata="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" strokecolor="black [3200]" strokeweight=".5pt">
                 <v:stroke joinstyle="miter"/>
@@ -4828,7 +4986,45 @@
           <w:szCs w:val="20"/>
           <w:lang w:val="en-US" w:eastAsia="pt-PT"/>
         </w:rPr>
-        <w:t xml:space="preserve">Xcm =  7,020 x 10 + 3861 x 195 + 7,020 x 380 + </w:t>
+        <w:t xml:space="preserve">Xcm =  7,020 x </w:t>
+      </w:r>
+      <w:r>
+        <w:rPr>
+          <w:noProof/>
+          <w:sz w:val="20"/>
+          <w:szCs w:val="20"/>
+          <w:lang w:val="en-US" w:eastAsia="pt-PT"/>
+        </w:rPr>
+        <w:t>20</w:t>
+      </w:r>
+      <w:r>
+        <w:rPr>
+          <w:noProof/>
+          <w:sz w:val="20"/>
+          <w:szCs w:val="20"/>
+          <w:lang w:val="en-US" w:eastAsia="pt-PT"/>
+        </w:rPr>
+        <w:t xml:space="preserve"> + 3861 x 195 + 7,020 x 3</w:t>
+      </w:r>
+      <w:r>
+        <w:rPr>
+          <w:noProof/>
+          <w:sz w:val="20"/>
+          <w:szCs w:val="20"/>
+          <w:lang w:val="en-US" w:eastAsia="pt-PT"/>
+        </w:rPr>
+        <w:t>7</w:t>
+      </w:r>
+      <w:bookmarkStart w:id="0" w:name="_GoBack"/>
+      <w:bookmarkEnd w:id="0"/>
+      <w:r>
+        <w:rPr>
+          <w:noProof/>
+          <w:sz w:val="20"/>
+          <w:szCs w:val="20"/>
+          <w:lang w:val="en-US" w:eastAsia="pt-PT"/>
+        </w:rPr>
+        <w:t xml:space="preserve">0 + </w:t>
       </w:r>
       <w:r>
         <w:rPr>
@@ -5306,8 +5502,8 @@
 </file>
 
 <file path=word/numbering.xml><?xml version="1.0" encoding="utf-8"?>
-<w:numbering xmlns:wpc="http://schemas.microsoft.com/office/word/2010/wordprocessingCanvas" xmlns:cx="http://schemas.microsoft.com/office/drawing/2014/chartex" xmlns:cx1="http://schemas.microsoft.com/office/drawing/2015/9/8/chartex" xmlns:cx2="http://schemas.microsoft.com/office/drawing/2015/10/21/chartex" xmlns:cx3="http://schemas.microsoft.com/office/drawing/2016/5/9/chartex" xmlns:cx4="http://schemas.microsoft.com/office/drawing/2016/5/10/chartex" xmlns:cx5="http://schemas.microsoft.com/office/drawing/2016/5/11/chartex" xmlns:cx6="http://schemas.microsoft.com/office/drawing/2016/5/12/chartex" xmlns:cx7="http://schemas.microsoft.com/office/drawing/2016/5/13/chartex" xmlns:cx8="http://schemas.microsoft.com/office/drawing/2016/5/14/chartex" xmlns:mc="http://schemas.openxmlformats.org/markup-compatibility/2006" xmlns:aink="http://schemas.microsoft.com/office/drawing/2016/ink" xmlns:am3d="http://schemas.microsoft.com/office/drawing/2017/model3d" xmlns:o="urn:schemas-microsoft-com:office:office" xmlns:r="http://schemas.openxmlformats.org/officeDocument/2006/relationships" xmlns:m="http://schemas.openxmlformats.org/officeDocument/2006/math" xmlns:v="urn:schemas-microsoft-com:vml" xmlns:wp14="http://schemas.microsoft.com/office/word/2010/wordprocessingDrawing" xmlns:wp="http://schemas.openxmlformats.org/drawingml/2006/wordprocessingDrawing" xmlns:w10="urn:schemas-microsoft-com:office:word" xmlns:w="http://schemas.openxmlformats.org/wordprocessingml/2006/main" xmlns:w14="http://schemas.microsoft.com/office/word/2010/wordml" xmlns:w15="http://schemas.microsoft.com/office/word/2012/wordml" xmlns:w16cex="http://schemas.microsoft.com/office/word/2018/wordml/cex" xmlns:w16cid="http://schemas.microsoft.com/office/word/2016/wordml/cid" xmlns:w16="http://schemas.microsoft.com/office/word/2018/wordml" xmlns:w16sdtdh="http://schemas.microsoft.com/office/word/2020/wordml/sdtdatahash" xmlns:w16se="http://schemas.microsoft.com/office/word/2015/wordml/symex" xmlns:wpg="http://schemas.microsoft.com/office/word/2010/wordprocessingGroup" xmlns:wpi="http://schemas.microsoft.com/office/word/2010/wordprocessingInk" xmlns:wne="http://schemas.microsoft.com/office/word/2006/wordml" xmlns:wps="http://schemas.microsoft.com/office/word/2010/wordprocessingShape" mc:Ignorable="w14 w15 w16se w16cid w16 w16cex w16sdtdh wp14">
-  <w:abstractNum w:abstractNumId="0" w15:restartNumberingAfterBreak="0">
+<w:numbering xmlns:wpc="http://schemas.microsoft.com/office/word/2010/wordprocessingCanvas" xmlns:mc="http://schemas.openxmlformats.org/markup-compatibility/2006" xmlns:o="urn:schemas-microsoft-com:office:office" xmlns:r="http://schemas.openxmlformats.org/officeDocument/2006/relationships" xmlns:m="http://schemas.openxmlformats.org/officeDocument/2006/math" xmlns:v="urn:schemas-microsoft-com:vml" xmlns:wp14="http://schemas.microsoft.com/office/word/2010/wordprocessingDrawing" xmlns:wp="http://schemas.openxmlformats.org/drawingml/2006/wordprocessingDrawing" xmlns:w10="urn:schemas-microsoft-com:office:word" xmlns:w="http://schemas.openxmlformats.org/wordprocessingml/2006/main" xmlns:w14="http://schemas.microsoft.com/office/word/2010/wordml" xmlns:w15="http://schemas.microsoft.com/office/word/2012/wordml" xmlns:wpg="http://schemas.microsoft.com/office/word/2010/wordprocessingGroup" xmlns:wpi="http://schemas.microsoft.com/office/word/2010/wordprocessingInk" xmlns:wne="http://schemas.microsoft.com/office/word/2006/wordml" xmlns:wps="http://schemas.microsoft.com/office/word/2010/wordprocessingShape" mc:Ignorable="w14 w15 wp14">
+  <w:abstractNum w:abstractNumId="0">
     <w:nsid w:val="2E1F0B70"/>
     <w:multiLevelType w:val="hybridMultilevel"/>
     <w:tmpl w:val="EA24F7FE"/>
@@ -5393,7 +5589,7 @@
       </w:pPr>
     </w:lvl>
   </w:abstractNum>
-  <w:abstractNum w:abstractNumId="1" w15:restartNumberingAfterBreak="0">
+  <w:abstractNum w:abstractNumId="1">
     <w:nsid w:val="316B05C8"/>
     <w:multiLevelType w:val="hybridMultilevel"/>
     <w:tmpl w:val="F9C0CDB6"/>
@@ -5489,7 +5685,7 @@
 </file>
 
 <file path=word/styles.xml><?xml version="1.0" encoding="utf-8"?>
-<w:styles xmlns:mc="http://schemas.openxmlformats.org/markup-compatibility/2006" xmlns:r="http://schemas.openxmlformats.org/officeDocument/2006/relationships" xmlns:w="http://schemas.openxmlformats.org/wordprocessingml/2006/main" xmlns:w14="http://schemas.microsoft.com/office/word/2010/wordml" xmlns:w15="http://schemas.microsoft.com/office/word/2012/wordml" xmlns:w16cex="http://schemas.microsoft.com/office/word/2018/wordml/cex" xmlns:w16cid="http://schemas.microsoft.com/office/word/2016/wordml/cid" xmlns:w16="http://schemas.microsoft.com/office/word/2018/wordml" xmlns:w16sdtdh="http://schemas.microsoft.com/office/word/2020/wordml/sdtdatahash" xmlns:w16se="http://schemas.microsoft.com/office/word/2015/wordml/symex" mc:Ignorable="w14 w15 w16se w16cid w16 w16cex w16sdtdh">
+<w:styles xmlns:mc="http://schemas.openxmlformats.org/markup-compatibility/2006" xmlns:r="http://schemas.openxmlformats.org/officeDocument/2006/relationships" xmlns:w="http://schemas.openxmlformats.org/wordprocessingml/2006/main" xmlns:w14="http://schemas.microsoft.com/office/word/2010/wordml" xmlns:w15="http://schemas.microsoft.com/office/word/2012/wordml" mc:Ignorable="w14 w15">
   <w:docDefaults>
     <w:rPrDefault>
       <w:rPr>
@@ -5505,7 +5701,7 @@
       </w:pPr>
     </w:pPrDefault>
   </w:docDefaults>
-  <w:latentStyles w:defLockedState="0" w:defUIPriority="99" w:defSemiHidden="0" w:defUnhideWhenUsed="0" w:defQFormat="0" w:count="376">
+  <w:latentStyles w:defLockedState="0" w:defUIPriority="99" w:defSemiHidden="0" w:defUnhideWhenUsed="0" w:defQFormat="0" w:count="371">
     <w:lsdException w:name="Normal" w:uiPriority="0" w:qFormat="1"/>
     <w:lsdException w:name="heading 1" w:uiPriority="9" w:qFormat="1"/>
     <w:lsdException w:name="heading 2" w:semiHidden="1" w:uiPriority="9" w:unhideWhenUsed="1" w:qFormat="1"/>
@@ -5611,6 +5807,7 @@
     <w:lsdException w:name="HTML Sample" w:semiHidden="1" w:unhideWhenUsed="1"/>
     <w:lsdException w:name="HTML Typewriter" w:semiHidden="1" w:unhideWhenUsed="1"/>
     <w:lsdException w:name="HTML Variable" w:semiHidden="1" w:unhideWhenUsed="1"/>
+    <w:lsdException w:name="Normal Table" w:semiHidden="1" w:unhideWhenUsed="1"/>
     <w:lsdException w:name="annotation subject" w:semiHidden="1" w:unhideWhenUsed="1"/>
     <w:lsdException w:name="No List" w:semiHidden="1" w:unhideWhenUsed="1"/>
     <w:lsdException w:name="Outline List 1" w:semiHidden="1" w:unhideWhenUsed="1"/>
@@ -5653,8 +5850,11 @@
     <w:lsdException w:name="Table Contemporary" w:semiHidden="1" w:unhideWhenUsed="1"/>
     <w:lsdException w:name="Table Elegant" w:semiHidden="1" w:unhideWhenUsed="1"/>
     <w:lsdException w:name="Table Professional" w:semiHidden="1" w:unhideWhenUsed="1"/>
+    <w:lsdException w:name="Table Subtle 1" w:semiHidden="1" w:unhideWhenUsed="1"/>
     <w:lsdException w:name="Table Subtle 2" w:semiHidden="1" w:unhideWhenUsed="1"/>
     <w:lsdException w:name="Table Web 1" w:semiHidden="1" w:unhideWhenUsed="1"/>
+    <w:lsdException w:name="Table Web 2" w:semiHidden="1" w:unhideWhenUsed="1"/>
+    <w:lsdException w:name="Table Web 3" w:semiHidden="1" w:unhideWhenUsed="1"/>
     <w:lsdException w:name="Balloon Text" w:semiHidden="1" w:unhideWhenUsed="1"/>
     <w:lsdException w:name="Table Grid" w:uiPriority="39"/>
     <w:lsdException w:name="Table Theme" w:semiHidden="1" w:unhideWhenUsed="1"/>
@@ -5873,11 +6073,6 @@
     <w:lsdException w:name="List Table 5 Dark Accent 6" w:uiPriority="50"/>
     <w:lsdException w:name="List Table 6 Colorful Accent 6" w:uiPriority="51"/>
     <w:lsdException w:name="List Table 7 Colorful Accent 6" w:uiPriority="52"/>
-    <w:lsdException w:name="Mention" w:semiHidden="1" w:unhideWhenUsed="1"/>
-    <w:lsdException w:name="Smart Hyperlink" w:semiHidden="1" w:unhideWhenUsed="1"/>
-    <w:lsdException w:name="Hashtag" w:semiHidden="1" w:unhideWhenUsed="1"/>
-    <w:lsdException w:name="Unresolved Mention" w:semiHidden="1" w:unhideWhenUsed="1"/>
-    <w:lsdException w:name="Smart Link" w:semiHidden="1" w:unhideWhenUsed="1"/>
   </w:latentStyles>
   <w:style w:type="paragraph" w:default="1" w:styleId="Normal">
     <w:name w:val="Normal"/>

</xml_diff>

<commit_message>
G41-231 #comment last update US419 document.
</commit_message>
<xml_diff>
--- a/Documentation/Sprint4/LAPR3/US419/US419.docx
+++ b/Documentation/Sprint4/LAPR3/US419/US419.docx
@@ -1054,7 +1054,7 @@
               </wp:anchor>
             </w:drawing>
           </mc:Choice>
-          <mc:Fallback xmlns:w16se="http://schemas.microsoft.com/office/word/2015/wordml/symex" xmlns:w16sdtdh="http://schemas.microsoft.com/office/word/2020/wordml/sdtdatahash" xmlns:w16="http://schemas.microsoft.com/office/word/2018/wordml" xmlns:w16cid="http://schemas.microsoft.com/office/word/2016/wordml/cid" xmlns:w16cex="http://schemas.microsoft.com/office/word/2018/wordml/cex" xmlns:am3d="http://schemas.microsoft.com/office/drawing/2017/model3d" xmlns:aink="http://schemas.microsoft.com/office/drawing/2016/ink" xmlns:cx8="http://schemas.microsoft.com/office/drawing/2016/5/14/chartex" xmlns:cx7="http://schemas.microsoft.com/office/drawing/2016/5/13/chartex" xmlns:cx6="http://schemas.microsoft.com/office/drawing/2016/5/12/chartex" xmlns:cx5="http://schemas.microsoft.com/office/drawing/2016/5/11/chartex" xmlns:cx4="http://schemas.microsoft.com/office/drawing/2016/5/10/chartex" xmlns:cx3="http://schemas.microsoft.com/office/drawing/2016/5/9/chartex" xmlns:cx2="http://schemas.microsoft.com/office/drawing/2015/10/21/chartex" xmlns:cx1="http://schemas.microsoft.com/office/drawing/2015/9/8/chartex" xmlns:cx="http://schemas.microsoft.com/office/drawing/2014/chartex">
+          <mc:Fallback xmlns:cx="http://schemas.microsoft.com/office/drawing/2014/chartex" xmlns:cx1="http://schemas.microsoft.com/office/drawing/2015/9/8/chartex" xmlns:cx2="http://schemas.microsoft.com/office/drawing/2015/10/21/chartex" xmlns:cx3="http://schemas.microsoft.com/office/drawing/2016/5/9/chartex" xmlns:cx4="http://schemas.microsoft.com/office/drawing/2016/5/10/chartex" xmlns:cx5="http://schemas.microsoft.com/office/drawing/2016/5/11/chartex" xmlns:cx6="http://schemas.microsoft.com/office/drawing/2016/5/12/chartex" xmlns:cx7="http://schemas.microsoft.com/office/drawing/2016/5/13/chartex" xmlns:cx8="http://schemas.microsoft.com/office/drawing/2016/5/14/chartex" xmlns:aink="http://schemas.microsoft.com/office/drawing/2016/ink" xmlns:am3d="http://schemas.microsoft.com/office/drawing/2017/model3d" xmlns:w16cex="http://schemas.microsoft.com/office/word/2018/wordml/cex" xmlns:w16cid="http://schemas.microsoft.com/office/word/2016/wordml/cid" xmlns:w16="http://schemas.microsoft.com/office/word/2018/wordml" xmlns:w16sdtdh="http://schemas.microsoft.com/office/word/2020/wordml/sdtdatahash" xmlns:w16se="http://schemas.microsoft.com/office/word/2015/wordml/symex">
             <w:pict>
               <v:shapetype w14:anchorId="56AC63F8" id="_x0000_t202" coordsize="21600,21600" o:spt="202" path="m,l,21600r21600,l21600,xe">
                 <v:stroke joinstyle="miter"/>
@@ -1154,7 +1154,7 @@
               </wp:anchor>
             </w:drawing>
           </mc:Choice>
-          <mc:Fallback xmlns:w16se="http://schemas.microsoft.com/office/word/2015/wordml/symex" xmlns:w16sdtdh="http://schemas.microsoft.com/office/word/2020/wordml/sdtdatahash" xmlns:w16="http://schemas.microsoft.com/office/word/2018/wordml" xmlns:w16cid="http://schemas.microsoft.com/office/word/2016/wordml/cid" xmlns:w16cex="http://schemas.microsoft.com/office/word/2018/wordml/cex" xmlns:am3d="http://schemas.microsoft.com/office/drawing/2017/model3d" xmlns:aink="http://schemas.microsoft.com/office/drawing/2016/ink" xmlns:cx8="http://schemas.microsoft.com/office/drawing/2016/5/14/chartex" xmlns:cx7="http://schemas.microsoft.com/office/drawing/2016/5/13/chartex" xmlns:cx6="http://schemas.microsoft.com/office/drawing/2016/5/12/chartex" xmlns:cx5="http://schemas.microsoft.com/office/drawing/2016/5/11/chartex" xmlns:cx4="http://schemas.microsoft.com/office/drawing/2016/5/10/chartex" xmlns:cx3="http://schemas.microsoft.com/office/drawing/2016/5/9/chartex" xmlns:cx2="http://schemas.microsoft.com/office/drawing/2015/10/21/chartex" xmlns:cx1="http://schemas.microsoft.com/office/drawing/2015/9/8/chartex" xmlns:cx="http://schemas.microsoft.com/office/drawing/2014/chartex">
+          <mc:Fallback xmlns:cx="http://schemas.microsoft.com/office/drawing/2014/chartex" xmlns:cx1="http://schemas.microsoft.com/office/drawing/2015/9/8/chartex" xmlns:cx2="http://schemas.microsoft.com/office/drawing/2015/10/21/chartex" xmlns:cx3="http://schemas.microsoft.com/office/drawing/2016/5/9/chartex" xmlns:cx4="http://schemas.microsoft.com/office/drawing/2016/5/10/chartex" xmlns:cx5="http://schemas.microsoft.com/office/drawing/2016/5/11/chartex" xmlns:cx6="http://schemas.microsoft.com/office/drawing/2016/5/12/chartex" xmlns:cx7="http://schemas.microsoft.com/office/drawing/2016/5/13/chartex" xmlns:cx8="http://schemas.microsoft.com/office/drawing/2016/5/14/chartex" xmlns:aink="http://schemas.microsoft.com/office/drawing/2016/ink" xmlns:am3d="http://schemas.microsoft.com/office/drawing/2017/model3d" xmlns:w16cex="http://schemas.microsoft.com/office/word/2018/wordml/cex" xmlns:w16cid="http://schemas.microsoft.com/office/word/2016/wordml/cid" xmlns:w16="http://schemas.microsoft.com/office/word/2018/wordml" xmlns:w16sdtdh="http://schemas.microsoft.com/office/word/2020/wordml/sdtdatahash" xmlns:w16se="http://schemas.microsoft.com/office/word/2015/wordml/symex">
             <w:pict>
               <v:rect w14:anchorId="4EE8794B" id="Retângulo 6" o:spid="_x0000_s1026" style="position:absolute;margin-left:307.2pt;margin-top:22.6pt;width:139.5pt;height:48.3pt;z-index:251694080;visibility:visible;mso-wrap-style:square;mso-width-percent:0;mso-height-percent:0;mso-wrap-distance-left:9pt;mso-wrap-distance-top:0;mso-wrap-distance-right:9pt;mso-wrap-distance-bottom:0;mso-position-horizontal:absolute;mso-position-horizontal-relative:margin;mso-position-vertical:absolute;mso-position-vertical-relative:text;mso-width-percent:0;mso-height-percent:0;mso-width-relative:margin;mso-height-relative:margin;v-text-anchor:middle" o:gfxdata="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" fillcolor="#f7caac [1301]" strokecolor="#41719c" strokeweight="1pt">
                 <w10:wrap anchorx="margin"/>
@@ -1229,7 +1229,7 @@
               </wp:anchor>
             </w:drawing>
           </mc:Choice>
-          <mc:Fallback xmlns:w16se="http://schemas.microsoft.com/office/word/2015/wordml/symex" xmlns:w16sdtdh="http://schemas.microsoft.com/office/word/2020/wordml/sdtdatahash" xmlns:w16="http://schemas.microsoft.com/office/word/2018/wordml" xmlns:w16cid="http://schemas.microsoft.com/office/word/2016/wordml/cid" xmlns:w16cex="http://schemas.microsoft.com/office/word/2018/wordml/cex" xmlns:am3d="http://schemas.microsoft.com/office/drawing/2017/model3d" xmlns:aink="http://schemas.microsoft.com/office/drawing/2016/ink" xmlns:cx8="http://schemas.microsoft.com/office/drawing/2016/5/14/chartex" xmlns:cx7="http://schemas.microsoft.com/office/drawing/2016/5/13/chartex" xmlns:cx6="http://schemas.microsoft.com/office/drawing/2016/5/12/chartex" xmlns:cx5="http://schemas.microsoft.com/office/drawing/2016/5/11/chartex" xmlns:cx4="http://schemas.microsoft.com/office/drawing/2016/5/10/chartex" xmlns:cx3="http://schemas.microsoft.com/office/drawing/2016/5/9/chartex" xmlns:cx2="http://schemas.microsoft.com/office/drawing/2015/10/21/chartex" xmlns:cx1="http://schemas.microsoft.com/office/drawing/2015/9/8/chartex" xmlns:cx="http://schemas.microsoft.com/office/drawing/2014/chartex">
+          <mc:Fallback xmlns:cx="http://schemas.microsoft.com/office/drawing/2014/chartex" xmlns:cx1="http://schemas.microsoft.com/office/drawing/2015/9/8/chartex" xmlns:cx2="http://schemas.microsoft.com/office/drawing/2015/10/21/chartex" xmlns:cx3="http://schemas.microsoft.com/office/drawing/2016/5/9/chartex" xmlns:cx4="http://schemas.microsoft.com/office/drawing/2016/5/10/chartex" xmlns:cx5="http://schemas.microsoft.com/office/drawing/2016/5/11/chartex" xmlns:cx6="http://schemas.microsoft.com/office/drawing/2016/5/12/chartex" xmlns:cx7="http://schemas.microsoft.com/office/drawing/2016/5/13/chartex" xmlns:cx8="http://schemas.microsoft.com/office/drawing/2016/5/14/chartex" xmlns:aink="http://schemas.microsoft.com/office/drawing/2016/ink" xmlns:am3d="http://schemas.microsoft.com/office/drawing/2017/model3d" xmlns:w16cex="http://schemas.microsoft.com/office/word/2018/wordml/cex" xmlns:w16cid="http://schemas.microsoft.com/office/word/2016/wordml/cid" xmlns:w16="http://schemas.microsoft.com/office/word/2018/wordml" xmlns:w16sdtdh="http://schemas.microsoft.com/office/word/2020/wordml/sdtdatahash" xmlns:w16se="http://schemas.microsoft.com/office/word/2015/wordml/symex">
             <w:pict>
               <v:shape w14:anchorId="6FBD7A80" id="_x0000_s1027" type="#_x0000_t202" style="position:absolute;margin-left:65.7pt;margin-top:6.75pt;width:12.5pt;height:17.3pt;z-index:251700224;visibility:visible;mso-wrap-style:square;mso-wrap-distance-left:9pt;mso-wrap-distance-top:0;mso-wrap-distance-right:9pt;mso-wrap-distance-bottom:0;mso-position-horizontal:absolute;mso-position-horizontal-relative:text;mso-position-vertical:absolute;mso-position-vertical-relative:text;v-text-anchor:top" o:gfxdata="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" filled="f" stroked="f">
                 <v:textbox style="mso-fit-shape-to-text:t">
@@ -1325,7 +1325,7 @@
               </wp:anchor>
             </w:drawing>
           </mc:Choice>
-          <mc:Fallback xmlns:w16se="http://schemas.microsoft.com/office/word/2015/wordml/symex" xmlns:w16sdtdh="http://schemas.microsoft.com/office/word/2020/wordml/sdtdatahash" xmlns:w16="http://schemas.microsoft.com/office/word/2018/wordml" xmlns:w16cid="http://schemas.microsoft.com/office/word/2016/wordml/cid" xmlns:w16cex="http://schemas.microsoft.com/office/word/2018/wordml/cex" xmlns:am3d="http://schemas.microsoft.com/office/drawing/2017/model3d" xmlns:aink="http://schemas.microsoft.com/office/drawing/2016/ink" xmlns:cx8="http://schemas.microsoft.com/office/drawing/2016/5/14/chartex" xmlns:cx7="http://schemas.microsoft.com/office/drawing/2016/5/13/chartex" xmlns:cx6="http://schemas.microsoft.com/office/drawing/2016/5/12/chartex" xmlns:cx5="http://schemas.microsoft.com/office/drawing/2016/5/11/chartex" xmlns:cx4="http://schemas.microsoft.com/office/drawing/2016/5/10/chartex" xmlns:cx3="http://schemas.microsoft.com/office/drawing/2016/5/9/chartex" xmlns:cx2="http://schemas.microsoft.com/office/drawing/2015/10/21/chartex" xmlns:cx1="http://schemas.microsoft.com/office/drawing/2015/9/8/chartex" xmlns:cx="http://schemas.microsoft.com/office/drawing/2014/chartex">
+          <mc:Fallback xmlns:cx="http://schemas.microsoft.com/office/drawing/2014/chartex" xmlns:cx1="http://schemas.microsoft.com/office/drawing/2015/9/8/chartex" xmlns:cx2="http://schemas.microsoft.com/office/drawing/2015/10/21/chartex" xmlns:cx3="http://schemas.microsoft.com/office/drawing/2016/5/9/chartex" xmlns:cx4="http://schemas.microsoft.com/office/drawing/2016/5/10/chartex" xmlns:cx5="http://schemas.microsoft.com/office/drawing/2016/5/11/chartex" xmlns:cx6="http://schemas.microsoft.com/office/drawing/2016/5/12/chartex" xmlns:cx7="http://schemas.microsoft.com/office/drawing/2016/5/13/chartex" xmlns:cx8="http://schemas.microsoft.com/office/drawing/2016/5/14/chartex" xmlns:aink="http://schemas.microsoft.com/office/drawing/2016/ink" xmlns:am3d="http://schemas.microsoft.com/office/drawing/2017/model3d" xmlns:w16cex="http://schemas.microsoft.com/office/word/2018/wordml/cex" xmlns:w16cid="http://schemas.microsoft.com/office/word/2016/wordml/cid" xmlns:w16="http://schemas.microsoft.com/office/word/2018/wordml" xmlns:w16sdtdh="http://schemas.microsoft.com/office/word/2020/wordml/sdtdatahash" xmlns:w16se="http://schemas.microsoft.com/office/word/2015/wordml/symex">
             <w:pict>
               <v:rect w14:anchorId="6E1663B0" id="Retângulo 6" o:spid="_x0000_s1026" style="position:absolute;margin-left:1.2pt;margin-top:20.35pt;width:144.75pt;height:48.3pt;z-index:251692032;visibility:visible;mso-wrap-style:square;mso-width-percent:0;mso-height-percent:0;mso-wrap-distance-left:9pt;mso-wrap-distance-top:0;mso-wrap-distance-right:9pt;mso-wrap-distance-bottom:0;mso-position-horizontal:absolute;mso-position-horizontal-relative:margin;mso-position-vertical:absolute;mso-position-vertical-relative:text;mso-width-percent:0;mso-height-percent:0;mso-width-relative:margin;mso-height-relative:margin;v-text-anchor:middle" o:gfxdata="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" fillcolor="#f7caac [1301]" strokecolor="#41719c" strokeweight="1pt">
                 <w10:wrap anchorx="margin"/>
@@ -1400,7 +1400,7 @@
               </wp:anchor>
             </w:drawing>
           </mc:Choice>
-          <mc:Fallback xmlns:w16se="http://schemas.microsoft.com/office/word/2015/wordml/symex" xmlns:w16sdtdh="http://schemas.microsoft.com/office/word/2020/wordml/sdtdatahash" xmlns:w16="http://schemas.microsoft.com/office/word/2018/wordml" xmlns:w16cid="http://schemas.microsoft.com/office/word/2016/wordml/cid" xmlns:w16cex="http://schemas.microsoft.com/office/word/2018/wordml/cex" xmlns:am3d="http://schemas.microsoft.com/office/drawing/2017/model3d" xmlns:aink="http://schemas.microsoft.com/office/drawing/2016/ink" xmlns:cx8="http://schemas.microsoft.com/office/drawing/2016/5/14/chartex" xmlns:cx7="http://schemas.microsoft.com/office/drawing/2016/5/13/chartex" xmlns:cx6="http://schemas.microsoft.com/office/drawing/2016/5/12/chartex" xmlns:cx5="http://schemas.microsoft.com/office/drawing/2016/5/11/chartex" xmlns:cx4="http://schemas.microsoft.com/office/drawing/2016/5/10/chartex" xmlns:cx3="http://schemas.microsoft.com/office/drawing/2016/5/9/chartex" xmlns:cx2="http://schemas.microsoft.com/office/drawing/2015/10/21/chartex" xmlns:cx1="http://schemas.microsoft.com/office/drawing/2015/9/8/chartex" xmlns:cx="http://schemas.microsoft.com/office/drawing/2014/chartex">
+          <mc:Fallback xmlns:cx="http://schemas.microsoft.com/office/drawing/2014/chartex" xmlns:cx1="http://schemas.microsoft.com/office/drawing/2015/9/8/chartex" xmlns:cx2="http://schemas.microsoft.com/office/drawing/2015/10/21/chartex" xmlns:cx3="http://schemas.microsoft.com/office/drawing/2016/5/9/chartex" xmlns:cx4="http://schemas.microsoft.com/office/drawing/2016/5/10/chartex" xmlns:cx5="http://schemas.microsoft.com/office/drawing/2016/5/11/chartex" xmlns:cx6="http://schemas.microsoft.com/office/drawing/2016/5/12/chartex" xmlns:cx7="http://schemas.microsoft.com/office/drawing/2016/5/13/chartex" xmlns:cx8="http://schemas.microsoft.com/office/drawing/2016/5/14/chartex" xmlns:aink="http://schemas.microsoft.com/office/drawing/2016/ink" xmlns:am3d="http://schemas.microsoft.com/office/drawing/2017/model3d" xmlns:w16cex="http://schemas.microsoft.com/office/word/2018/wordml/cex" xmlns:w16cid="http://schemas.microsoft.com/office/word/2016/wordml/cid" xmlns:w16="http://schemas.microsoft.com/office/word/2018/wordml" xmlns:w16sdtdh="http://schemas.microsoft.com/office/word/2020/wordml/sdtdatahash" xmlns:w16se="http://schemas.microsoft.com/office/word/2015/wordml/symex">
             <w:pict>
               <v:shape w14:anchorId="09E195E0" id="_x0000_s1028" type="#_x0000_t202" style="position:absolute;margin-left:212.25pt;margin-top:6pt;width:12.5pt;height:17.3pt;z-index:251687936;visibility:visible;mso-wrap-style:square;mso-wrap-distance-left:9pt;mso-wrap-distance-top:0;mso-wrap-distance-right:9pt;mso-wrap-distance-bottom:0;mso-position-horizontal:absolute;mso-position-horizontal-relative:text;mso-position-vertical:absolute;mso-position-vertical-relative:text;v-text-anchor:top" o:gfxdata="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" filled="f" stroked="f">
                 <v:textbox style="mso-fit-shape-to-text:t">
@@ -1503,7 +1503,7 @@
               </wp:anchor>
             </w:drawing>
           </mc:Choice>
-          <mc:Fallback xmlns:w16se="http://schemas.microsoft.com/office/word/2015/wordml/symex" xmlns:w16sdtdh="http://schemas.microsoft.com/office/word/2020/wordml/sdtdatahash" xmlns:w16="http://schemas.microsoft.com/office/word/2018/wordml" xmlns:w16cid="http://schemas.microsoft.com/office/word/2016/wordml/cid" xmlns:w16cex="http://schemas.microsoft.com/office/word/2018/wordml/cex" xmlns:am3d="http://schemas.microsoft.com/office/drawing/2017/model3d" xmlns:aink="http://schemas.microsoft.com/office/drawing/2016/ink" xmlns:cx8="http://schemas.microsoft.com/office/drawing/2016/5/14/chartex" xmlns:cx7="http://schemas.microsoft.com/office/drawing/2016/5/13/chartex" xmlns:cx6="http://schemas.microsoft.com/office/drawing/2016/5/12/chartex" xmlns:cx5="http://schemas.microsoft.com/office/drawing/2016/5/11/chartex" xmlns:cx4="http://schemas.microsoft.com/office/drawing/2016/5/10/chartex" xmlns:cx3="http://schemas.microsoft.com/office/drawing/2016/5/9/chartex" xmlns:cx2="http://schemas.microsoft.com/office/drawing/2015/10/21/chartex" xmlns:cx1="http://schemas.microsoft.com/office/drawing/2015/9/8/chartex" xmlns:cx="http://schemas.microsoft.com/office/drawing/2014/chartex">
+          <mc:Fallback xmlns:cx="http://schemas.microsoft.com/office/drawing/2014/chartex" xmlns:cx1="http://schemas.microsoft.com/office/drawing/2015/9/8/chartex" xmlns:cx2="http://schemas.microsoft.com/office/drawing/2015/10/21/chartex" xmlns:cx3="http://schemas.microsoft.com/office/drawing/2016/5/9/chartex" xmlns:cx4="http://schemas.microsoft.com/office/drawing/2016/5/10/chartex" xmlns:cx5="http://schemas.microsoft.com/office/drawing/2016/5/11/chartex" xmlns:cx6="http://schemas.microsoft.com/office/drawing/2016/5/12/chartex" xmlns:cx7="http://schemas.microsoft.com/office/drawing/2016/5/13/chartex" xmlns:cx8="http://schemas.microsoft.com/office/drawing/2016/5/14/chartex" xmlns:aink="http://schemas.microsoft.com/office/drawing/2016/ink" xmlns:am3d="http://schemas.microsoft.com/office/drawing/2017/model3d" xmlns:w16cex="http://schemas.microsoft.com/office/word/2018/wordml/cex" xmlns:w16cid="http://schemas.microsoft.com/office/word/2016/wordml/cid" xmlns:w16="http://schemas.microsoft.com/office/word/2018/wordml" xmlns:w16sdtdh="http://schemas.microsoft.com/office/word/2020/wordml/sdtdatahash" xmlns:w16se="http://schemas.microsoft.com/office/word/2015/wordml/symex">
             <w:pict>
               <v:shape w14:anchorId="55C9DFB6" id="CaixaDeTexto 11" o:spid="_x0000_s1029" type="#_x0000_t202" style="position:absolute;margin-left:367.2pt;margin-top:13.6pt;width:26.9pt;height:20.15pt;z-index:251698176;visibility:visible;mso-wrap-style:square;mso-wrap-distance-left:9pt;mso-wrap-distance-top:0;mso-wrap-distance-right:9pt;mso-wrap-distance-bottom:0;mso-position-horizontal:absolute;mso-position-horizontal-relative:text;mso-position-vertical:absolute;mso-position-vertical-relative:text;v-text-anchor:top" o:gfxdata="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" filled="f" stroked="f">
                 <v:textbox style="mso-fit-shape-to-text:t">
@@ -1603,7 +1603,7 @@
               </wp:anchor>
             </w:drawing>
           </mc:Choice>
-          <mc:Fallback xmlns:w16se="http://schemas.microsoft.com/office/word/2015/wordml/symex" xmlns:w16sdtdh="http://schemas.microsoft.com/office/word/2020/wordml/sdtdatahash" xmlns:w16="http://schemas.microsoft.com/office/word/2018/wordml" xmlns:w16cid="http://schemas.microsoft.com/office/word/2016/wordml/cid" xmlns:w16cex="http://schemas.microsoft.com/office/word/2018/wordml/cex" xmlns:am3d="http://schemas.microsoft.com/office/drawing/2017/model3d" xmlns:aink="http://schemas.microsoft.com/office/drawing/2016/ink" xmlns:cx8="http://schemas.microsoft.com/office/drawing/2016/5/14/chartex" xmlns:cx7="http://schemas.microsoft.com/office/drawing/2016/5/13/chartex" xmlns:cx6="http://schemas.microsoft.com/office/drawing/2016/5/12/chartex" xmlns:cx5="http://schemas.microsoft.com/office/drawing/2016/5/11/chartex" xmlns:cx4="http://schemas.microsoft.com/office/drawing/2016/5/10/chartex" xmlns:cx3="http://schemas.microsoft.com/office/drawing/2016/5/9/chartex" xmlns:cx2="http://schemas.microsoft.com/office/drawing/2015/10/21/chartex" xmlns:cx1="http://schemas.microsoft.com/office/drawing/2015/9/8/chartex" xmlns:cx="http://schemas.microsoft.com/office/drawing/2014/chartex">
+          <mc:Fallback xmlns:cx="http://schemas.microsoft.com/office/drawing/2014/chartex" xmlns:cx1="http://schemas.microsoft.com/office/drawing/2015/9/8/chartex" xmlns:cx2="http://schemas.microsoft.com/office/drawing/2015/10/21/chartex" xmlns:cx3="http://schemas.microsoft.com/office/drawing/2016/5/9/chartex" xmlns:cx4="http://schemas.microsoft.com/office/drawing/2016/5/10/chartex" xmlns:cx5="http://schemas.microsoft.com/office/drawing/2016/5/11/chartex" xmlns:cx6="http://schemas.microsoft.com/office/drawing/2016/5/12/chartex" xmlns:cx7="http://schemas.microsoft.com/office/drawing/2016/5/13/chartex" xmlns:cx8="http://schemas.microsoft.com/office/drawing/2016/5/14/chartex" xmlns:aink="http://schemas.microsoft.com/office/drawing/2016/ink" xmlns:am3d="http://schemas.microsoft.com/office/drawing/2017/model3d" xmlns:w16cex="http://schemas.microsoft.com/office/word/2018/wordml/cex" xmlns:w16cid="http://schemas.microsoft.com/office/word/2016/wordml/cid" xmlns:w16="http://schemas.microsoft.com/office/word/2018/wordml" xmlns:w16sdtdh="http://schemas.microsoft.com/office/word/2020/wordml/sdtdatahash" xmlns:w16se="http://schemas.microsoft.com/office/word/2015/wordml/symex">
             <w:pict>
               <v:shape w14:anchorId="35693197" id="_x0000_s1030" type="#_x0000_t202" style="position:absolute;margin-left:57.6pt;margin-top:12.1pt;width:26.9pt;height:20.15pt;z-index:251696128;visibility:visible;mso-wrap-style:square;mso-wrap-distance-left:9pt;mso-wrap-distance-top:0;mso-wrap-distance-right:9pt;mso-wrap-distance-bottom:0;mso-position-horizontal:absolute;mso-position-horizontal-relative:text;mso-position-vertical:absolute;mso-position-vertical-relative:text;v-text-anchor:top" o:gfxdata="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" filled="f" stroked="f">
                 <v:textbox style="mso-fit-shape-to-text:t">
@@ -1701,7 +1701,7 @@
               </wp:anchor>
             </w:drawing>
           </mc:Choice>
-          <mc:Fallback xmlns:w16se="http://schemas.microsoft.com/office/word/2015/wordml/symex" xmlns:w16sdtdh="http://schemas.microsoft.com/office/word/2020/wordml/sdtdatahash" xmlns:w16="http://schemas.microsoft.com/office/word/2018/wordml" xmlns:w16cid="http://schemas.microsoft.com/office/word/2016/wordml/cid" xmlns:w16cex="http://schemas.microsoft.com/office/word/2018/wordml/cex" xmlns:am3d="http://schemas.microsoft.com/office/drawing/2017/model3d" xmlns:aink="http://schemas.microsoft.com/office/drawing/2016/ink" xmlns:cx8="http://schemas.microsoft.com/office/drawing/2016/5/14/chartex" xmlns:cx7="http://schemas.microsoft.com/office/drawing/2016/5/13/chartex" xmlns:cx6="http://schemas.microsoft.com/office/drawing/2016/5/12/chartex" xmlns:cx5="http://schemas.microsoft.com/office/drawing/2016/5/11/chartex" xmlns:cx4="http://schemas.microsoft.com/office/drawing/2016/5/10/chartex" xmlns:cx3="http://schemas.microsoft.com/office/drawing/2016/5/9/chartex" xmlns:cx2="http://schemas.microsoft.com/office/drawing/2015/10/21/chartex" xmlns:cx1="http://schemas.microsoft.com/office/drawing/2015/9/8/chartex" xmlns:cx="http://schemas.microsoft.com/office/drawing/2014/chartex">
+          <mc:Fallback xmlns:cx="http://schemas.microsoft.com/office/drawing/2014/chartex" xmlns:cx1="http://schemas.microsoft.com/office/drawing/2015/9/8/chartex" xmlns:cx2="http://schemas.microsoft.com/office/drawing/2015/10/21/chartex" xmlns:cx3="http://schemas.microsoft.com/office/drawing/2016/5/9/chartex" xmlns:cx4="http://schemas.microsoft.com/office/drawing/2016/5/10/chartex" xmlns:cx5="http://schemas.microsoft.com/office/drawing/2016/5/11/chartex" xmlns:cx6="http://schemas.microsoft.com/office/drawing/2016/5/12/chartex" xmlns:cx7="http://schemas.microsoft.com/office/drawing/2016/5/13/chartex" xmlns:cx8="http://schemas.microsoft.com/office/drawing/2016/5/14/chartex" xmlns:aink="http://schemas.microsoft.com/office/drawing/2016/ink" xmlns:am3d="http://schemas.microsoft.com/office/drawing/2017/model3d" xmlns:w16cex="http://schemas.microsoft.com/office/word/2018/wordml/cex" xmlns:w16cid="http://schemas.microsoft.com/office/word/2016/wordml/cid" xmlns:w16="http://schemas.microsoft.com/office/word/2018/wordml" xmlns:w16sdtdh="http://schemas.microsoft.com/office/word/2020/wordml/sdtdatahash" xmlns:w16se="http://schemas.microsoft.com/office/word/2015/wordml/symex">
             <w:pict>
               <v:shape w14:anchorId="61251DC5" id="_x0000_s1031" type="#_x0000_t202" style="position:absolute;margin-left:441pt;margin-top:16.5pt;width:12.5pt;height:17.3pt;z-index:251706368;visibility:visible;mso-wrap-style:square;mso-wrap-distance-left:9pt;mso-wrap-distance-top:0;mso-wrap-distance-right:9pt;mso-wrap-distance-bottom:0;mso-position-horizontal:absolute;mso-position-horizontal-relative:text;mso-position-vertical:absolute;mso-position-vertical-relative:text;v-text-anchor:top" o:gfxdata="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" filled="f" stroked="f">
                 <v:textbox style="mso-fit-shape-to-text:t">
@@ -1795,7 +1795,7 @@
               </wp:anchor>
             </w:drawing>
           </mc:Choice>
-          <mc:Fallback xmlns:w16se="http://schemas.microsoft.com/office/word/2015/wordml/symex" xmlns:w16sdtdh="http://schemas.microsoft.com/office/word/2020/wordml/sdtdatahash" xmlns:w16="http://schemas.microsoft.com/office/word/2018/wordml" xmlns:w16cid="http://schemas.microsoft.com/office/word/2016/wordml/cid" xmlns:w16cex="http://schemas.microsoft.com/office/word/2018/wordml/cex" xmlns:am3d="http://schemas.microsoft.com/office/drawing/2017/model3d" xmlns:aink="http://schemas.microsoft.com/office/drawing/2016/ink" xmlns:cx8="http://schemas.microsoft.com/office/drawing/2016/5/14/chartex" xmlns:cx7="http://schemas.microsoft.com/office/drawing/2016/5/13/chartex" xmlns:cx6="http://schemas.microsoft.com/office/drawing/2016/5/12/chartex" xmlns:cx5="http://schemas.microsoft.com/office/drawing/2016/5/11/chartex" xmlns:cx4="http://schemas.microsoft.com/office/drawing/2016/5/10/chartex" xmlns:cx3="http://schemas.microsoft.com/office/drawing/2016/5/9/chartex" xmlns:cx2="http://schemas.microsoft.com/office/drawing/2015/10/21/chartex" xmlns:cx1="http://schemas.microsoft.com/office/drawing/2015/9/8/chartex" xmlns:cx="http://schemas.microsoft.com/office/drawing/2014/chartex">
+          <mc:Fallback xmlns:cx="http://schemas.microsoft.com/office/drawing/2014/chartex" xmlns:cx1="http://schemas.microsoft.com/office/drawing/2015/9/8/chartex" xmlns:cx2="http://schemas.microsoft.com/office/drawing/2015/10/21/chartex" xmlns:cx3="http://schemas.microsoft.com/office/drawing/2016/5/9/chartex" xmlns:cx4="http://schemas.microsoft.com/office/drawing/2016/5/10/chartex" xmlns:cx5="http://schemas.microsoft.com/office/drawing/2016/5/11/chartex" xmlns:cx6="http://schemas.microsoft.com/office/drawing/2016/5/12/chartex" xmlns:cx7="http://schemas.microsoft.com/office/drawing/2016/5/13/chartex" xmlns:cx8="http://schemas.microsoft.com/office/drawing/2016/5/14/chartex" xmlns:aink="http://schemas.microsoft.com/office/drawing/2016/ink" xmlns:am3d="http://schemas.microsoft.com/office/drawing/2017/model3d" xmlns:w16cex="http://schemas.microsoft.com/office/word/2018/wordml/cex" xmlns:w16cid="http://schemas.microsoft.com/office/word/2016/wordml/cid" xmlns:w16="http://schemas.microsoft.com/office/word/2018/wordml" xmlns:w16sdtdh="http://schemas.microsoft.com/office/word/2020/wordml/sdtdatahash" xmlns:w16se="http://schemas.microsoft.com/office/word/2015/wordml/symex">
             <w:pict>
               <v:shape w14:anchorId="12EE320B" id="_x0000_s1032" type="#_x0000_t202" style="position:absolute;margin-left:73.65pt;margin-top:14.25pt;width:12.5pt;height:17.3pt;z-index:251704320;visibility:visible;mso-wrap-style:square;mso-wrap-distance-left:9pt;mso-wrap-distance-top:0;mso-wrap-distance-right:9pt;mso-wrap-distance-bottom:0;mso-position-horizontal:absolute;mso-position-horizontal-relative:left-margin-area;mso-position-vertical:absolute;mso-position-vertical-relative:text;v-text-anchor:top" o:gfxdata="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" filled="f" stroked="f">
                 <v:textbox style="mso-fit-shape-to-text:t">
@@ -1890,7 +1890,7 @@
               </wp:anchor>
             </w:drawing>
           </mc:Choice>
-          <mc:Fallback xmlns:w16se="http://schemas.microsoft.com/office/word/2015/wordml/symex" xmlns:w16sdtdh="http://schemas.microsoft.com/office/word/2020/wordml/sdtdatahash" xmlns:w16="http://schemas.microsoft.com/office/word/2018/wordml" xmlns:w16cid="http://schemas.microsoft.com/office/word/2016/wordml/cid" xmlns:w16cex="http://schemas.microsoft.com/office/word/2018/wordml/cex" xmlns:am3d="http://schemas.microsoft.com/office/drawing/2017/model3d" xmlns:aink="http://schemas.microsoft.com/office/drawing/2016/ink" xmlns:cx8="http://schemas.microsoft.com/office/drawing/2016/5/14/chartex" xmlns:cx7="http://schemas.microsoft.com/office/drawing/2016/5/13/chartex" xmlns:cx6="http://schemas.microsoft.com/office/drawing/2016/5/12/chartex" xmlns:cx5="http://schemas.microsoft.com/office/drawing/2016/5/11/chartex" xmlns:cx4="http://schemas.microsoft.com/office/drawing/2016/5/10/chartex" xmlns:cx3="http://schemas.microsoft.com/office/drawing/2016/5/9/chartex" xmlns:cx2="http://schemas.microsoft.com/office/drawing/2015/10/21/chartex" xmlns:cx1="http://schemas.microsoft.com/office/drawing/2015/9/8/chartex" xmlns:cx="http://schemas.microsoft.com/office/drawing/2014/chartex">
+          <mc:Fallback xmlns:cx="http://schemas.microsoft.com/office/drawing/2014/chartex" xmlns:cx1="http://schemas.microsoft.com/office/drawing/2015/9/8/chartex" xmlns:cx2="http://schemas.microsoft.com/office/drawing/2015/10/21/chartex" xmlns:cx3="http://schemas.microsoft.com/office/drawing/2016/5/9/chartex" xmlns:cx4="http://schemas.microsoft.com/office/drawing/2016/5/10/chartex" xmlns:cx5="http://schemas.microsoft.com/office/drawing/2016/5/11/chartex" xmlns:cx6="http://schemas.microsoft.com/office/drawing/2016/5/12/chartex" xmlns:cx7="http://schemas.microsoft.com/office/drawing/2016/5/13/chartex" xmlns:cx8="http://schemas.microsoft.com/office/drawing/2016/5/14/chartex" xmlns:aink="http://schemas.microsoft.com/office/drawing/2016/ink" xmlns:am3d="http://schemas.microsoft.com/office/drawing/2017/model3d" xmlns:w16cex="http://schemas.microsoft.com/office/word/2018/wordml/cex" xmlns:w16cid="http://schemas.microsoft.com/office/word/2016/wordml/cid" xmlns:w16="http://schemas.microsoft.com/office/word/2018/wordml" xmlns:w16sdtdh="http://schemas.microsoft.com/office/word/2020/wordml/sdtdatahash" xmlns:w16se="http://schemas.microsoft.com/office/word/2015/wordml/symex">
             <w:pict>
               <v:shape w14:anchorId="621C518C" id="CaixaDeTexto 13" o:spid="_x0000_s1033" type="#_x0000_t202" style="position:absolute;margin-left:236.85pt;margin-top:15.7pt;width:12.5pt;height:17.3pt;z-index:251681792;visibility:visible;mso-wrap-style:square;mso-wrap-distance-left:9pt;mso-wrap-distance-top:0;mso-wrap-distance-right:9pt;mso-wrap-distance-bottom:0;mso-position-horizontal:absolute;mso-position-horizontal-relative:text;mso-position-vertical:absolute;mso-position-vertical-relative:text;v-text-anchor:top" o:gfxdata="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" filled="f" stroked="f">
                 <v:textbox style="mso-fit-shape-to-text:t">
@@ -1986,7 +1986,7 @@
               </wp:anchor>
             </w:drawing>
           </mc:Choice>
-          <mc:Fallback xmlns:w16se="http://schemas.microsoft.com/office/word/2015/wordml/symex" xmlns:w16sdtdh="http://schemas.microsoft.com/office/word/2020/wordml/sdtdatahash" xmlns:w16="http://schemas.microsoft.com/office/word/2018/wordml" xmlns:w16cid="http://schemas.microsoft.com/office/word/2016/wordml/cid" xmlns:w16cex="http://schemas.microsoft.com/office/word/2018/wordml/cex" xmlns:am3d="http://schemas.microsoft.com/office/drawing/2017/model3d" xmlns:aink="http://schemas.microsoft.com/office/drawing/2016/ink" xmlns:cx8="http://schemas.microsoft.com/office/drawing/2016/5/14/chartex" xmlns:cx7="http://schemas.microsoft.com/office/drawing/2016/5/13/chartex" xmlns:cx6="http://schemas.microsoft.com/office/drawing/2016/5/12/chartex" xmlns:cx5="http://schemas.microsoft.com/office/drawing/2016/5/11/chartex" xmlns:cx4="http://schemas.microsoft.com/office/drawing/2016/5/10/chartex" xmlns:cx3="http://schemas.microsoft.com/office/drawing/2016/5/9/chartex" xmlns:cx2="http://schemas.microsoft.com/office/drawing/2015/10/21/chartex" xmlns:cx1="http://schemas.microsoft.com/office/drawing/2015/9/8/chartex" xmlns:cx="http://schemas.microsoft.com/office/drawing/2014/chartex">
+          <mc:Fallback xmlns:cx="http://schemas.microsoft.com/office/drawing/2014/chartex" xmlns:cx1="http://schemas.microsoft.com/office/drawing/2015/9/8/chartex" xmlns:cx2="http://schemas.microsoft.com/office/drawing/2015/10/21/chartex" xmlns:cx3="http://schemas.microsoft.com/office/drawing/2016/5/9/chartex" xmlns:cx4="http://schemas.microsoft.com/office/drawing/2016/5/10/chartex" xmlns:cx5="http://schemas.microsoft.com/office/drawing/2016/5/11/chartex" xmlns:cx6="http://schemas.microsoft.com/office/drawing/2016/5/12/chartex" xmlns:cx7="http://schemas.microsoft.com/office/drawing/2016/5/13/chartex" xmlns:cx8="http://schemas.microsoft.com/office/drawing/2016/5/14/chartex" xmlns:aink="http://schemas.microsoft.com/office/drawing/2016/ink" xmlns:am3d="http://schemas.microsoft.com/office/drawing/2017/model3d" xmlns:w16cex="http://schemas.microsoft.com/office/word/2018/wordml/cex" xmlns:w16cid="http://schemas.microsoft.com/office/word/2016/wordml/cid" xmlns:w16="http://schemas.microsoft.com/office/word/2018/wordml" xmlns:w16sdtdh="http://schemas.microsoft.com/office/word/2020/wordml/sdtdatahash" xmlns:w16se="http://schemas.microsoft.com/office/word/2015/wordml/symex">
             <w:pict>
               <v:shape w14:anchorId="5B933A75" id="_x0000_s1034" type="#_x0000_t202" style="position:absolute;margin-left:209.7pt;margin-top:14.35pt;width:26.9pt;height:20.15pt;z-index:251673600;visibility:visible;mso-wrap-style:square;mso-wrap-distance-left:9pt;mso-wrap-distance-top:0;mso-wrap-distance-right:9pt;mso-wrap-distance-bottom:0;mso-position-horizontal:absolute;mso-position-horizontal-relative:text;mso-position-vertical:absolute;mso-position-vertical-relative:text;v-text-anchor:top" o:gfxdata="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" filled="f" stroked="f">
                 <v:textbox style="mso-fit-shape-to-text:t">
@@ -2089,7 +2089,7 @@
               </wp:anchor>
             </w:drawing>
           </mc:Choice>
-          <mc:Fallback xmlns:w16se="http://schemas.microsoft.com/office/word/2015/wordml/symex" xmlns:w16sdtdh="http://schemas.microsoft.com/office/word/2020/wordml/sdtdatahash" xmlns:w16="http://schemas.microsoft.com/office/word/2018/wordml" xmlns:w16cid="http://schemas.microsoft.com/office/word/2016/wordml/cid" xmlns:w16cex="http://schemas.microsoft.com/office/word/2018/wordml/cex" xmlns:am3d="http://schemas.microsoft.com/office/drawing/2017/model3d" xmlns:aink="http://schemas.microsoft.com/office/drawing/2016/ink" xmlns:cx8="http://schemas.microsoft.com/office/drawing/2016/5/14/chartex" xmlns:cx7="http://schemas.microsoft.com/office/drawing/2016/5/13/chartex" xmlns:cx6="http://schemas.microsoft.com/office/drawing/2016/5/12/chartex" xmlns:cx5="http://schemas.microsoft.com/office/drawing/2016/5/11/chartex" xmlns:cx4="http://schemas.microsoft.com/office/drawing/2016/5/10/chartex" xmlns:cx3="http://schemas.microsoft.com/office/drawing/2016/5/9/chartex" xmlns:cx2="http://schemas.microsoft.com/office/drawing/2015/10/21/chartex" xmlns:cx1="http://schemas.microsoft.com/office/drawing/2015/9/8/chartex" xmlns:cx="http://schemas.microsoft.com/office/drawing/2014/chartex">
+          <mc:Fallback xmlns:cx="http://schemas.microsoft.com/office/drawing/2014/chartex" xmlns:cx1="http://schemas.microsoft.com/office/drawing/2015/9/8/chartex" xmlns:cx2="http://schemas.microsoft.com/office/drawing/2015/10/21/chartex" xmlns:cx3="http://schemas.microsoft.com/office/drawing/2016/5/9/chartex" xmlns:cx4="http://schemas.microsoft.com/office/drawing/2016/5/10/chartex" xmlns:cx5="http://schemas.microsoft.com/office/drawing/2016/5/11/chartex" xmlns:cx6="http://schemas.microsoft.com/office/drawing/2016/5/12/chartex" xmlns:cx7="http://schemas.microsoft.com/office/drawing/2016/5/13/chartex" xmlns:cx8="http://schemas.microsoft.com/office/drawing/2016/5/14/chartex" xmlns:aink="http://schemas.microsoft.com/office/drawing/2016/ink" xmlns:am3d="http://schemas.microsoft.com/office/drawing/2017/model3d" xmlns:w16cex="http://schemas.microsoft.com/office/word/2018/wordml/cex" xmlns:w16cid="http://schemas.microsoft.com/office/word/2016/wordml/cid" xmlns:w16="http://schemas.microsoft.com/office/word/2018/wordml" xmlns:w16sdtdh="http://schemas.microsoft.com/office/word/2020/wordml/sdtdatahash" xmlns:w16se="http://schemas.microsoft.com/office/word/2015/wordml/symex">
             <w:pict>
               <v:rect w14:anchorId="1D000CD9" id="Retângulo 7" o:spid="_x0000_s1026" style="position:absolute;margin-left:196.5pt;margin-top:3pt;width:50.6pt;height:40.35pt;rotation:90;z-index:251667456;visibility:visible;mso-wrap-style:square;mso-width-percent:0;mso-height-percent:0;mso-wrap-distance-left:9pt;mso-wrap-distance-top:0;mso-wrap-distance-right:9pt;mso-wrap-distance-bottom:0;mso-position-horizontal:absolute;mso-position-horizontal-relative:text;mso-position-vertical:absolute;mso-position-vertical-relative:text;mso-width-percent:0;mso-height-percent:0;mso-width-relative:margin;mso-height-relative:margin;v-text-anchor:middle" o:gfxdata="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" fillcolor="#ededed" strokecolor="#41719c" strokeweight="1pt"/>
             </w:pict>
@@ -2169,7 +2169,7 @@
               </wp:anchor>
             </w:drawing>
           </mc:Choice>
-          <mc:Fallback xmlns:w16se="http://schemas.microsoft.com/office/word/2015/wordml/symex" xmlns:w16sdtdh="http://schemas.microsoft.com/office/word/2020/wordml/sdtdatahash" xmlns:w16="http://schemas.microsoft.com/office/word/2018/wordml" xmlns:w16cid="http://schemas.microsoft.com/office/word/2016/wordml/cid" xmlns:w16cex="http://schemas.microsoft.com/office/word/2018/wordml/cex" xmlns:am3d="http://schemas.microsoft.com/office/drawing/2017/model3d" xmlns:aink="http://schemas.microsoft.com/office/drawing/2016/ink" xmlns:cx8="http://schemas.microsoft.com/office/drawing/2016/5/14/chartex" xmlns:cx7="http://schemas.microsoft.com/office/drawing/2016/5/13/chartex" xmlns:cx6="http://schemas.microsoft.com/office/drawing/2016/5/12/chartex" xmlns:cx5="http://schemas.microsoft.com/office/drawing/2016/5/11/chartex" xmlns:cx4="http://schemas.microsoft.com/office/drawing/2016/5/10/chartex" xmlns:cx3="http://schemas.microsoft.com/office/drawing/2016/5/9/chartex" xmlns:cx2="http://schemas.microsoft.com/office/drawing/2015/10/21/chartex" xmlns:cx1="http://schemas.microsoft.com/office/drawing/2015/9/8/chartex" xmlns:cx="http://schemas.microsoft.com/office/drawing/2014/chartex">
+          <mc:Fallback xmlns:cx="http://schemas.microsoft.com/office/drawing/2014/chartex" xmlns:cx1="http://schemas.microsoft.com/office/drawing/2015/9/8/chartex" xmlns:cx2="http://schemas.microsoft.com/office/drawing/2015/10/21/chartex" xmlns:cx3="http://schemas.microsoft.com/office/drawing/2016/5/9/chartex" xmlns:cx4="http://schemas.microsoft.com/office/drawing/2016/5/10/chartex" xmlns:cx5="http://schemas.microsoft.com/office/drawing/2016/5/11/chartex" xmlns:cx6="http://schemas.microsoft.com/office/drawing/2016/5/12/chartex" xmlns:cx7="http://schemas.microsoft.com/office/drawing/2016/5/13/chartex" xmlns:cx8="http://schemas.microsoft.com/office/drawing/2016/5/14/chartex" xmlns:aink="http://schemas.microsoft.com/office/drawing/2016/ink" xmlns:am3d="http://schemas.microsoft.com/office/drawing/2017/model3d" xmlns:w16cex="http://schemas.microsoft.com/office/word/2018/wordml/cex" xmlns:w16cid="http://schemas.microsoft.com/office/word/2016/wordml/cid" xmlns:w16="http://schemas.microsoft.com/office/word/2018/wordml" xmlns:w16sdtdh="http://schemas.microsoft.com/office/word/2020/wordml/sdtdatahash" xmlns:w16se="http://schemas.microsoft.com/office/word/2015/wordml/symex">
             <w:pict>
               <v:shape w14:anchorId="6B855372" id="_x0000_s1035" type="#_x0000_t202" style="position:absolute;margin-left:426.75pt;margin-top:21pt;width:12.5pt;height:17.3pt;z-index:251689984;visibility:visible;mso-wrap-style:square;mso-wrap-distance-left:9pt;mso-wrap-distance-top:0;mso-wrap-distance-right:9pt;mso-wrap-distance-bottom:0;mso-position-horizontal:absolute;mso-position-horizontal-relative:text;mso-position-vertical:absolute;mso-position-vertical-relative:text;v-text-anchor:top" o:gfxdata="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" filled="f" stroked="f">
                 <v:textbox style="mso-fit-shape-to-text:t">
@@ -2270,7 +2270,7 @@
               </wp:anchor>
             </w:drawing>
           </mc:Choice>
-          <mc:Fallback xmlns:w16se="http://schemas.microsoft.com/office/word/2015/wordml/symex" xmlns:w16sdtdh="http://schemas.microsoft.com/office/word/2020/wordml/sdtdatahash" xmlns:w16="http://schemas.microsoft.com/office/word/2018/wordml" xmlns:w16cid="http://schemas.microsoft.com/office/word/2016/wordml/cid" xmlns:w16cex="http://schemas.microsoft.com/office/word/2018/wordml/cex" xmlns:am3d="http://schemas.microsoft.com/office/drawing/2017/model3d" xmlns:aink="http://schemas.microsoft.com/office/drawing/2016/ink" xmlns:cx8="http://schemas.microsoft.com/office/drawing/2016/5/14/chartex" xmlns:cx7="http://schemas.microsoft.com/office/drawing/2016/5/13/chartex" xmlns:cx6="http://schemas.microsoft.com/office/drawing/2016/5/12/chartex" xmlns:cx5="http://schemas.microsoft.com/office/drawing/2016/5/11/chartex" xmlns:cx4="http://schemas.microsoft.com/office/drawing/2016/5/10/chartex" xmlns:cx3="http://schemas.microsoft.com/office/drawing/2016/5/9/chartex" xmlns:cx2="http://schemas.microsoft.com/office/drawing/2015/10/21/chartex" xmlns:cx1="http://schemas.microsoft.com/office/drawing/2015/9/8/chartex" xmlns:cx="http://schemas.microsoft.com/office/drawing/2014/chartex">
+          <mc:Fallback xmlns:cx="http://schemas.microsoft.com/office/drawing/2014/chartex" xmlns:cx1="http://schemas.microsoft.com/office/drawing/2015/9/8/chartex" xmlns:cx2="http://schemas.microsoft.com/office/drawing/2015/10/21/chartex" xmlns:cx3="http://schemas.microsoft.com/office/drawing/2016/5/9/chartex" xmlns:cx4="http://schemas.microsoft.com/office/drawing/2016/5/10/chartex" xmlns:cx5="http://schemas.microsoft.com/office/drawing/2016/5/11/chartex" xmlns:cx6="http://schemas.microsoft.com/office/drawing/2016/5/12/chartex" xmlns:cx7="http://schemas.microsoft.com/office/drawing/2016/5/13/chartex" xmlns:cx8="http://schemas.microsoft.com/office/drawing/2016/5/14/chartex" xmlns:aink="http://schemas.microsoft.com/office/drawing/2016/ink" xmlns:am3d="http://schemas.microsoft.com/office/drawing/2017/model3d" xmlns:w16cex="http://schemas.microsoft.com/office/word/2018/wordml/cex" xmlns:w16cid="http://schemas.microsoft.com/office/word/2016/wordml/cid" xmlns:w16="http://schemas.microsoft.com/office/word/2018/wordml" xmlns:w16sdtdh="http://schemas.microsoft.com/office/word/2020/wordml/sdtdatahash" xmlns:w16se="http://schemas.microsoft.com/office/word/2015/wordml/symex">
             <w:pict>
               <v:shape w14:anchorId="3E8FB70F" id="_x0000_s1036" type="#_x0000_t202" style="position:absolute;margin-left:12.45pt;margin-top:.75pt;width:12.5pt;height:17.3pt;z-index:251683840;visibility:visible;mso-wrap-style:square;mso-wrap-distance-left:9pt;mso-wrap-distance-top:0;mso-wrap-distance-right:9pt;mso-wrap-distance-bottom:0;mso-position-horizontal:absolute;mso-position-horizontal-relative:text;mso-position-vertical:absolute;mso-position-vertical-relative:text;v-text-anchor:top" o:gfxdata="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" filled="f" stroked="f">
                 <v:textbox style="mso-fit-shape-to-text:t">
@@ -2357,7 +2357,7 @@
               </wp:anchor>
             </w:drawing>
           </mc:Choice>
-          <mc:Fallback xmlns:w16se="http://schemas.microsoft.com/office/word/2015/wordml/symex" xmlns:w16sdtdh="http://schemas.microsoft.com/office/word/2020/wordml/sdtdatahash" xmlns:w16="http://schemas.microsoft.com/office/word/2018/wordml" xmlns:w16cid="http://schemas.microsoft.com/office/word/2016/wordml/cid" xmlns:w16cex="http://schemas.microsoft.com/office/word/2018/wordml/cex" xmlns:am3d="http://schemas.microsoft.com/office/drawing/2017/model3d" xmlns:aink="http://schemas.microsoft.com/office/drawing/2016/ink" xmlns:cx8="http://schemas.microsoft.com/office/drawing/2016/5/14/chartex" xmlns:cx7="http://schemas.microsoft.com/office/drawing/2016/5/13/chartex" xmlns:cx6="http://schemas.microsoft.com/office/drawing/2016/5/12/chartex" xmlns:cx5="http://schemas.microsoft.com/office/drawing/2016/5/11/chartex" xmlns:cx4="http://schemas.microsoft.com/office/drawing/2016/5/10/chartex" xmlns:cx3="http://schemas.microsoft.com/office/drawing/2016/5/9/chartex" xmlns:cx2="http://schemas.microsoft.com/office/drawing/2015/10/21/chartex" xmlns:cx1="http://schemas.microsoft.com/office/drawing/2015/9/8/chartex" xmlns:cx="http://schemas.microsoft.com/office/drawing/2014/chartex">
+          <mc:Fallback xmlns:cx="http://schemas.microsoft.com/office/drawing/2014/chartex" xmlns:cx1="http://schemas.microsoft.com/office/drawing/2015/9/8/chartex" xmlns:cx2="http://schemas.microsoft.com/office/drawing/2015/10/21/chartex" xmlns:cx3="http://schemas.microsoft.com/office/drawing/2016/5/9/chartex" xmlns:cx4="http://schemas.microsoft.com/office/drawing/2016/5/10/chartex" xmlns:cx5="http://schemas.microsoft.com/office/drawing/2016/5/11/chartex" xmlns:cx6="http://schemas.microsoft.com/office/drawing/2016/5/12/chartex" xmlns:cx7="http://schemas.microsoft.com/office/drawing/2016/5/13/chartex" xmlns:cx8="http://schemas.microsoft.com/office/drawing/2016/5/14/chartex" xmlns:aink="http://schemas.microsoft.com/office/drawing/2016/ink" xmlns:am3d="http://schemas.microsoft.com/office/drawing/2017/model3d" xmlns:w16cex="http://schemas.microsoft.com/office/word/2018/wordml/cex" xmlns:w16cid="http://schemas.microsoft.com/office/word/2016/wordml/cid" xmlns:w16="http://schemas.microsoft.com/office/word/2018/wordml" xmlns:w16sdtdh="http://schemas.microsoft.com/office/word/2020/wordml/sdtdatahash" xmlns:w16se="http://schemas.microsoft.com/office/word/2015/wordml/symex">
             <w:pict>
               <v:shapetype w14:anchorId="1E400033" id="_x0000_t6" coordsize="21600,21600" o:spt="6" path="m,l,21600r21600,xe">
                 <v:stroke joinstyle="miter"/>
@@ -2429,7 +2429,7 @@
               </wp:anchor>
             </w:drawing>
           </mc:Choice>
-          <mc:Fallback xmlns:w16se="http://schemas.microsoft.com/office/word/2015/wordml/symex" xmlns:w16sdtdh="http://schemas.microsoft.com/office/word/2020/wordml/sdtdatahash" xmlns:w16="http://schemas.microsoft.com/office/word/2018/wordml" xmlns:w16cid="http://schemas.microsoft.com/office/word/2016/wordml/cid" xmlns:w16cex="http://schemas.microsoft.com/office/word/2018/wordml/cex" xmlns:am3d="http://schemas.microsoft.com/office/drawing/2017/model3d" xmlns:aink="http://schemas.microsoft.com/office/drawing/2016/ink" xmlns:cx8="http://schemas.microsoft.com/office/drawing/2016/5/14/chartex" xmlns:cx7="http://schemas.microsoft.com/office/drawing/2016/5/13/chartex" xmlns:cx6="http://schemas.microsoft.com/office/drawing/2016/5/12/chartex" xmlns:cx5="http://schemas.microsoft.com/office/drawing/2016/5/11/chartex" xmlns:cx4="http://schemas.microsoft.com/office/drawing/2016/5/10/chartex" xmlns:cx3="http://schemas.microsoft.com/office/drawing/2016/5/9/chartex" xmlns:cx2="http://schemas.microsoft.com/office/drawing/2015/10/21/chartex" xmlns:cx1="http://schemas.microsoft.com/office/drawing/2015/9/8/chartex" xmlns:cx="http://schemas.microsoft.com/office/drawing/2014/chartex">
+          <mc:Fallback xmlns:cx="http://schemas.microsoft.com/office/drawing/2014/chartex" xmlns:cx1="http://schemas.microsoft.com/office/drawing/2015/9/8/chartex" xmlns:cx2="http://schemas.microsoft.com/office/drawing/2015/10/21/chartex" xmlns:cx3="http://schemas.microsoft.com/office/drawing/2016/5/9/chartex" xmlns:cx4="http://schemas.microsoft.com/office/drawing/2016/5/10/chartex" xmlns:cx5="http://schemas.microsoft.com/office/drawing/2016/5/11/chartex" xmlns:cx6="http://schemas.microsoft.com/office/drawing/2016/5/12/chartex" xmlns:cx7="http://schemas.microsoft.com/office/drawing/2016/5/13/chartex" xmlns:cx8="http://schemas.microsoft.com/office/drawing/2016/5/14/chartex" xmlns:aink="http://schemas.microsoft.com/office/drawing/2016/ink" xmlns:am3d="http://schemas.microsoft.com/office/drawing/2017/model3d" xmlns:w16cex="http://schemas.microsoft.com/office/word/2018/wordml/cex" xmlns:w16cid="http://schemas.microsoft.com/office/word/2016/wordml/cid" xmlns:w16="http://schemas.microsoft.com/office/word/2018/wordml" xmlns:w16sdtdh="http://schemas.microsoft.com/office/word/2020/wordml/sdtdatahash" xmlns:w16se="http://schemas.microsoft.com/office/word/2015/wordml/symex">
             <w:pict>
               <v:shape w14:anchorId="75E4A636" id="Triângulo retângulo 5" o:spid="_x0000_s1026" type="#_x0000_t6" style="position:absolute;margin-left:399pt;margin-top:15.9pt;width:79.7pt;height:72.95pt;rotation:90;z-index:251665408;visibility:visible;mso-wrap-style:square;mso-wrap-distance-left:9pt;mso-wrap-distance-top:0;mso-wrap-distance-right:9pt;mso-wrap-distance-bottom:0;mso-position-horizontal:absolute;mso-position-horizontal-relative:margin;mso-position-vertical:absolute;mso-position-vertical-relative:text;v-text-anchor:middle" o:gfxdata="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" fillcolor="#5b9bd5" strokecolor="#41719c" strokeweight="1pt">
                 <w10:wrap anchorx="margin"/>
@@ -2505,7 +2505,7 @@
               </wp:anchor>
             </w:drawing>
           </mc:Choice>
-          <mc:Fallback xmlns:w16se="http://schemas.microsoft.com/office/word/2015/wordml/symex" xmlns:w16sdtdh="http://schemas.microsoft.com/office/word/2020/wordml/sdtdatahash" xmlns:w16="http://schemas.microsoft.com/office/word/2018/wordml" xmlns:w16cid="http://schemas.microsoft.com/office/word/2016/wordml/cid" xmlns:w16cex="http://schemas.microsoft.com/office/word/2018/wordml/cex" xmlns:am3d="http://schemas.microsoft.com/office/drawing/2017/model3d" xmlns:aink="http://schemas.microsoft.com/office/drawing/2016/ink" xmlns:cx8="http://schemas.microsoft.com/office/drawing/2016/5/14/chartex" xmlns:cx7="http://schemas.microsoft.com/office/drawing/2016/5/13/chartex" xmlns:cx6="http://schemas.microsoft.com/office/drawing/2016/5/12/chartex" xmlns:cx5="http://schemas.microsoft.com/office/drawing/2016/5/11/chartex" xmlns:cx4="http://schemas.microsoft.com/office/drawing/2016/5/10/chartex" xmlns:cx3="http://schemas.microsoft.com/office/drawing/2016/5/9/chartex" xmlns:cx2="http://schemas.microsoft.com/office/drawing/2015/10/21/chartex" xmlns:cx1="http://schemas.microsoft.com/office/drawing/2015/9/8/chartex" xmlns:cx="http://schemas.microsoft.com/office/drawing/2014/chartex">
+          <mc:Fallback xmlns:cx="http://schemas.microsoft.com/office/drawing/2014/chartex" xmlns:cx1="http://schemas.microsoft.com/office/drawing/2015/9/8/chartex" xmlns:cx2="http://schemas.microsoft.com/office/drawing/2015/10/21/chartex" xmlns:cx3="http://schemas.microsoft.com/office/drawing/2016/5/9/chartex" xmlns:cx4="http://schemas.microsoft.com/office/drawing/2016/5/10/chartex" xmlns:cx5="http://schemas.microsoft.com/office/drawing/2016/5/11/chartex" xmlns:cx6="http://schemas.microsoft.com/office/drawing/2016/5/12/chartex" xmlns:cx7="http://schemas.microsoft.com/office/drawing/2016/5/13/chartex" xmlns:cx8="http://schemas.microsoft.com/office/drawing/2016/5/14/chartex" xmlns:aink="http://schemas.microsoft.com/office/drawing/2016/ink" xmlns:am3d="http://schemas.microsoft.com/office/drawing/2017/model3d" xmlns:w16cex="http://schemas.microsoft.com/office/word/2018/wordml/cex" xmlns:w16cid="http://schemas.microsoft.com/office/word/2016/wordml/cid" xmlns:w16="http://schemas.microsoft.com/office/word/2018/wordml" xmlns:w16sdtdh="http://schemas.microsoft.com/office/word/2020/wordml/sdtdatahash" xmlns:w16se="http://schemas.microsoft.com/office/word/2015/wordml/symex">
             <w:pict>
               <v:rect w14:anchorId="36256771" id="Retângulo 6" o:spid="_x0000_s1026" style="position:absolute;margin-left:96pt;margin-top:14.25pt;width:254.25pt;height:77.25pt;z-index:251663360;visibility:visible;mso-wrap-style:square;mso-width-percent:0;mso-height-percent:0;mso-wrap-distance-left:9pt;mso-wrap-distance-top:0;mso-wrap-distance-right:9pt;mso-wrap-distance-bottom:0;mso-position-horizontal:absolute;mso-position-horizontal-relative:margin;mso-position-vertical:absolute;mso-position-vertical-relative:text;mso-width-percent:0;mso-height-percent:0;mso-width-relative:margin;mso-height-relative:margin;v-text-anchor:middle" o:gfxdata="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" fillcolor="#a6a6a6" strokecolor="#41719c" strokeweight="1pt">
                 <w10:wrap anchorx="margin"/>
@@ -2587,7 +2587,7 @@
               </wp:anchor>
             </w:drawing>
           </mc:Choice>
-          <mc:Fallback xmlns:w16se="http://schemas.microsoft.com/office/word/2015/wordml/symex" xmlns:w16sdtdh="http://schemas.microsoft.com/office/word/2020/wordml/sdtdatahash" xmlns:w16="http://schemas.microsoft.com/office/word/2018/wordml" xmlns:w16cid="http://schemas.microsoft.com/office/word/2016/wordml/cid" xmlns:w16cex="http://schemas.microsoft.com/office/word/2018/wordml/cex" xmlns:am3d="http://schemas.microsoft.com/office/drawing/2017/model3d" xmlns:aink="http://schemas.microsoft.com/office/drawing/2016/ink" xmlns:cx8="http://schemas.microsoft.com/office/drawing/2016/5/14/chartex" xmlns:cx7="http://schemas.microsoft.com/office/drawing/2016/5/13/chartex" xmlns:cx6="http://schemas.microsoft.com/office/drawing/2016/5/12/chartex" xmlns:cx5="http://schemas.microsoft.com/office/drawing/2016/5/11/chartex" xmlns:cx4="http://schemas.microsoft.com/office/drawing/2016/5/10/chartex" xmlns:cx3="http://schemas.microsoft.com/office/drawing/2016/5/9/chartex" xmlns:cx2="http://schemas.microsoft.com/office/drawing/2015/10/21/chartex" xmlns:cx1="http://schemas.microsoft.com/office/drawing/2015/9/8/chartex" xmlns:cx="http://schemas.microsoft.com/office/drawing/2014/chartex">
+          <mc:Fallback xmlns:cx="http://schemas.microsoft.com/office/drawing/2014/chartex" xmlns:cx1="http://schemas.microsoft.com/office/drawing/2015/9/8/chartex" xmlns:cx2="http://schemas.microsoft.com/office/drawing/2015/10/21/chartex" xmlns:cx3="http://schemas.microsoft.com/office/drawing/2016/5/9/chartex" xmlns:cx4="http://schemas.microsoft.com/office/drawing/2016/5/10/chartex" xmlns:cx5="http://schemas.microsoft.com/office/drawing/2016/5/11/chartex" xmlns:cx6="http://schemas.microsoft.com/office/drawing/2016/5/12/chartex" xmlns:cx7="http://schemas.microsoft.com/office/drawing/2016/5/13/chartex" xmlns:cx8="http://schemas.microsoft.com/office/drawing/2016/5/14/chartex" xmlns:aink="http://schemas.microsoft.com/office/drawing/2016/ink" xmlns:am3d="http://schemas.microsoft.com/office/drawing/2017/model3d" xmlns:w16cex="http://schemas.microsoft.com/office/word/2018/wordml/cex" xmlns:w16cid="http://schemas.microsoft.com/office/word/2016/wordml/cid" xmlns:w16="http://schemas.microsoft.com/office/word/2018/wordml" xmlns:w16sdtdh="http://schemas.microsoft.com/office/word/2020/wordml/sdtdatahash" xmlns:w16se="http://schemas.microsoft.com/office/word/2015/wordml/symex">
             <w:pict>
               <v:shape w14:anchorId="5C1A1DB8" id="_x0000_s1037" type="#_x0000_t202" style="position:absolute;margin-left:388.5pt;margin-top:15.75pt;width:12.5pt;height:17.3pt;z-index:251679744;visibility:visible;mso-wrap-style:square;mso-wrap-distance-left:9pt;mso-wrap-distance-top:0;mso-wrap-distance-right:9pt;mso-wrap-distance-bottom:0;mso-position-horizontal:absolute;mso-position-horizontal-relative:text;mso-position-vertical:absolute;mso-position-vertical-relative:text;v-text-anchor:top" o:gfxdata="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" filled="f" stroked="f">
                 <v:textbox style="mso-fit-shape-to-text:t">
@@ -2681,7 +2681,7 @@
               </wp:anchor>
             </w:drawing>
           </mc:Choice>
-          <mc:Fallback xmlns:w16se="http://schemas.microsoft.com/office/word/2015/wordml/symex" xmlns:w16sdtdh="http://schemas.microsoft.com/office/word/2020/wordml/sdtdatahash" xmlns:w16="http://schemas.microsoft.com/office/word/2018/wordml" xmlns:w16cid="http://schemas.microsoft.com/office/word/2016/wordml/cid" xmlns:w16cex="http://schemas.microsoft.com/office/word/2018/wordml/cex" xmlns:am3d="http://schemas.microsoft.com/office/drawing/2017/model3d" xmlns:aink="http://schemas.microsoft.com/office/drawing/2016/ink" xmlns:cx8="http://schemas.microsoft.com/office/drawing/2016/5/14/chartex" xmlns:cx7="http://schemas.microsoft.com/office/drawing/2016/5/13/chartex" xmlns:cx6="http://schemas.microsoft.com/office/drawing/2016/5/12/chartex" xmlns:cx5="http://schemas.microsoft.com/office/drawing/2016/5/11/chartex" xmlns:cx4="http://schemas.microsoft.com/office/drawing/2016/5/10/chartex" xmlns:cx3="http://schemas.microsoft.com/office/drawing/2016/5/9/chartex" xmlns:cx2="http://schemas.microsoft.com/office/drawing/2015/10/21/chartex" xmlns:cx1="http://schemas.microsoft.com/office/drawing/2015/9/8/chartex" xmlns:cx="http://schemas.microsoft.com/office/drawing/2014/chartex">
+          <mc:Fallback xmlns:cx="http://schemas.microsoft.com/office/drawing/2014/chartex" xmlns:cx1="http://schemas.microsoft.com/office/drawing/2015/9/8/chartex" xmlns:cx2="http://schemas.microsoft.com/office/drawing/2015/10/21/chartex" xmlns:cx3="http://schemas.microsoft.com/office/drawing/2016/5/9/chartex" xmlns:cx4="http://schemas.microsoft.com/office/drawing/2016/5/10/chartex" xmlns:cx5="http://schemas.microsoft.com/office/drawing/2016/5/11/chartex" xmlns:cx6="http://schemas.microsoft.com/office/drawing/2016/5/12/chartex" xmlns:cx7="http://schemas.microsoft.com/office/drawing/2016/5/13/chartex" xmlns:cx8="http://schemas.microsoft.com/office/drawing/2016/5/14/chartex" xmlns:aink="http://schemas.microsoft.com/office/drawing/2016/ink" xmlns:am3d="http://schemas.microsoft.com/office/drawing/2017/model3d" xmlns:w16cex="http://schemas.microsoft.com/office/word/2018/wordml/cex" xmlns:w16cid="http://schemas.microsoft.com/office/word/2016/wordml/cid" xmlns:w16="http://schemas.microsoft.com/office/word/2018/wordml" xmlns:w16sdtdh="http://schemas.microsoft.com/office/word/2020/wordml/sdtdatahash" xmlns:w16se="http://schemas.microsoft.com/office/word/2015/wordml/symex">
             <w:pict>
               <v:shape w14:anchorId="347A443B" id="_x0000_s1038" type="#_x0000_t202" style="position:absolute;margin-left:53.25pt;margin-top:20.2pt;width:12.5pt;height:17.3pt;z-index:251675648;visibility:visible;mso-wrap-style:square;mso-wrap-distance-left:9pt;mso-wrap-distance-top:0;mso-wrap-distance-right:9pt;mso-wrap-distance-bottom:0;mso-position-horizontal:absolute;mso-position-horizontal-relative:text;mso-position-vertical:absolute;mso-position-vertical-relative:text;v-text-anchor:top" o:gfxdata="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" filled="f" stroked="f">
                 <v:textbox style="mso-fit-shape-to-text:t">
@@ -2783,7 +2783,7 @@
               </wp:anchor>
             </w:drawing>
           </mc:Choice>
-          <mc:Fallback xmlns:w16se="http://schemas.microsoft.com/office/word/2015/wordml/symex" xmlns:w16sdtdh="http://schemas.microsoft.com/office/word/2020/wordml/sdtdatahash" xmlns:w16="http://schemas.microsoft.com/office/word/2018/wordml" xmlns:w16cid="http://schemas.microsoft.com/office/word/2016/wordml/cid" xmlns:w16cex="http://schemas.microsoft.com/office/word/2018/wordml/cex" xmlns:am3d="http://schemas.microsoft.com/office/drawing/2017/model3d" xmlns:aink="http://schemas.microsoft.com/office/drawing/2016/ink" xmlns:cx8="http://schemas.microsoft.com/office/drawing/2016/5/14/chartex" xmlns:cx7="http://schemas.microsoft.com/office/drawing/2016/5/13/chartex" xmlns:cx6="http://schemas.microsoft.com/office/drawing/2016/5/12/chartex" xmlns:cx5="http://schemas.microsoft.com/office/drawing/2016/5/11/chartex" xmlns:cx4="http://schemas.microsoft.com/office/drawing/2016/5/10/chartex" xmlns:cx3="http://schemas.microsoft.com/office/drawing/2016/5/9/chartex" xmlns:cx2="http://schemas.microsoft.com/office/drawing/2015/10/21/chartex" xmlns:cx1="http://schemas.microsoft.com/office/drawing/2015/9/8/chartex" xmlns:cx="http://schemas.microsoft.com/office/drawing/2014/chartex">
+          <mc:Fallback xmlns:cx="http://schemas.microsoft.com/office/drawing/2014/chartex" xmlns:cx1="http://schemas.microsoft.com/office/drawing/2015/9/8/chartex" xmlns:cx2="http://schemas.microsoft.com/office/drawing/2015/10/21/chartex" xmlns:cx3="http://schemas.microsoft.com/office/drawing/2016/5/9/chartex" xmlns:cx4="http://schemas.microsoft.com/office/drawing/2016/5/10/chartex" xmlns:cx5="http://schemas.microsoft.com/office/drawing/2016/5/11/chartex" xmlns:cx6="http://schemas.microsoft.com/office/drawing/2016/5/12/chartex" xmlns:cx7="http://schemas.microsoft.com/office/drawing/2016/5/13/chartex" xmlns:cx8="http://schemas.microsoft.com/office/drawing/2016/5/14/chartex" xmlns:aink="http://schemas.microsoft.com/office/drawing/2016/ink" xmlns:am3d="http://schemas.microsoft.com/office/drawing/2017/model3d" xmlns:w16cex="http://schemas.microsoft.com/office/word/2018/wordml/cex" xmlns:w16cid="http://schemas.microsoft.com/office/word/2016/wordml/cid" xmlns:w16="http://schemas.microsoft.com/office/word/2018/wordml" xmlns:w16sdtdh="http://schemas.microsoft.com/office/word/2020/wordml/sdtdatahash" xmlns:w16se="http://schemas.microsoft.com/office/word/2015/wordml/symex">
             <w:pict>
               <v:shape w14:anchorId="5A952C97" id="CaixaDeTexto 8" o:spid="_x0000_s1039" type="#_x0000_t202" style="position:absolute;margin-left:21.45pt;margin-top:5.4pt;width:25.5pt;height:24pt;z-index:251661312;visibility:visible;mso-wrap-style:square;mso-width-percent:0;mso-height-percent:0;mso-wrap-distance-left:9pt;mso-wrap-distance-top:0;mso-wrap-distance-right:9pt;mso-wrap-distance-bottom:0;mso-position-horizontal:absolute;mso-position-horizontal-relative:margin;mso-position-vertical:absolute;mso-position-vertical-relative:text;mso-width-percent:0;mso-height-percent:0;mso-width-relative:margin;mso-height-relative:margin;v-text-anchor:top" o:gfxdata="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" filled="f" stroked="f">
                 <v:textbox>
@@ -2884,7 +2884,7 @@
               </wp:anchor>
             </w:drawing>
           </mc:Choice>
-          <mc:Fallback xmlns:w16se="http://schemas.microsoft.com/office/word/2015/wordml/symex" xmlns:w16sdtdh="http://schemas.microsoft.com/office/word/2020/wordml/sdtdatahash" xmlns:w16="http://schemas.microsoft.com/office/word/2018/wordml" xmlns:w16cid="http://schemas.microsoft.com/office/word/2016/wordml/cid" xmlns:w16cex="http://schemas.microsoft.com/office/word/2018/wordml/cex" xmlns:am3d="http://schemas.microsoft.com/office/drawing/2017/model3d" xmlns:aink="http://schemas.microsoft.com/office/drawing/2016/ink" xmlns:cx8="http://schemas.microsoft.com/office/drawing/2016/5/14/chartex" xmlns:cx7="http://schemas.microsoft.com/office/drawing/2016/5/13/chartex" xmlns:cx6="http://schemas.microsoft.com/office/drawing/2016/5/12/chartex" xmlns:cx5="http://schemas.microsoft.com/office/drawing/2016/5/11/chartex" xmlns:cx4="http://schemas.microsoft.com/office/drawing/2016/5/10/chartex" xmlns:cx3="http://schemas.microsoft.com/office/drawing/2016/5/9/chartex" xmlns:cx2="http://schemas.microsoft.com/office/drawing/2015/10/21/chartex" xmlns:cx1="http://schemas.microsoft.com/office/drawing/2015/9/8/chartex" xmlns:cx="http://schemas.microsoft.com/office/drawing/2014/chartex">
+          <mc:Fallback xmlns:cx="http://schemas.microsoft.com/office/drawing/2014/chartex" xmlns:cx1="http://schemas.microsoft.com/office/drawing/2015/9/8/chartex" xmlns:cx2="http://schemas.microsoft.com/office/drawing/2015/10/21/chartex" xmlns:cx3="http://schemas.microsoft.com/office/drawing/2016/5/9/chartex" xmlns:cx4="http://schemas.microsoft.com/office/drawing/2016/5/10/chartex" xmlns:cx5="http://schemas.microsoft.com/office/drawing/2016/5/11/chartex" xmlns:cx6="http://schemas.microsoft.com/office/drawing/2016/5/12/chartex" xmlns:cx7="http://schemas.microsoft.com/office/drawing/2016/5/13/chartex" xmlns:cx8="http://schemas.microsoft.com/office/drawing/2016/5/14/chartex" xmlns:aink="http://schemas.microsoft.com/office/drawing/2016/ink" xmlns:am3d="http://schemas.microsoft.com/office/drawing/2017/model3d" xmlns:w16cex="http://schemas.microsoft.com/office/word/2018/wordml/cex" xmlns:w16cid="http://schemas.microsoft.com/office/word/2016/wordml/cid" xmlns:w16="http://schemas.microsoft.com/office/word/2018/wordml" xmlns:w16sdtdh="http://schemas.microsoft.com/office/word/2020/wordml/sdtdatahash" xmlns:w16se="http://schemas.microsoft.com/office/word/2015/wordml/symex">
             <w:pict>
               <v:shape w14:anchorId="4F6C2037" id="CaixaDeTexto 10" o:spid="_x0000_s1040" type="#_x0000_t202" style="position:absolute;margin-left:413.7pt;margin-top:6.15pt;width:27.85pt;height:19.4pt;z-index:251671552;visibility:visible;mso-wrap-style:square;mso-wrap-distance-left:9pt;mso-wrap-distance-top:0;mso-wrap-distance-right:9pt;mso-wrap-distance-bottom:0;mso-position-horizontal:absolute;mso-position-horizontal-relative:text;mso-position-vertical:absolute;mso-position-vertical-relative:text;v-text-anchor:top" o:gfxdata="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" filled="f" stroked="f">
                 <v:textbox style="mso-fit-shape-to-text:t">
@@ -2983,7 +2983,7 @@
               </wp:anchor>
             </w:drawing>
           </mc:Choice>
-          <mc:Fallback xmlns:w16se="http://schemas.microsoft.com/office/word/2015/wordml/symex" xmlns:w16sdtdh="http://schemas.microsoft.com/office/word/2020/wordml/sdtdatahash" xmlns:w16="http://schemas.microsoft.com/office/word/2018/wordml" xmlns:w16cid="http://schemas.microsoft.com/office/word/2016/wordml/cid" xmlns:w16cex="http://schemas.microsoft.com/office/word/2018/wordml/cex" xmlns:am3d="http://schemas.microsoft.com/office/drawing/2017/model3d" xmlns:aink="http://schemas.microsoft.com/office/drawing/2016/ink" xmlns:cx8="http://schemas.microsoft.com/office/drawing/2016/5/14/chartex" xmlns:cx7="http://schemas.microsoft.com/office/drawing/2016/5/13/chartex" xmlns:cx6="http://schemas.microsoft.com/office/drawing/2016/5/12/chartex" xmlns:cx5="http://schemas.microsoft.com/office/drawing/2016/5/11/chartex" xmlns:cx4="http://schemas.microsoft.com/office/drawing/2016/5/10/chartex" xmlns:cx3="http://schemas.microsoft.com/office/drawing/2016/5/9/chartex" xmlns:cx2="http://schemas.microsoft.com/office/drawing/2015/10/21/chartex" xmlns:cx1="http://schemas.microsoft.com/office/drawing/2015/9/8/chartex" xmlns:cx="http://schemas.microsoft.com/office/drawing/2014/chartex">
+          <mc:Fallback xmlns:cx="http://schemas.microsoft.com/office/drawing/2014/chartex" xmlns:cx1="http://schemas.microsoft.com/office/drawing/2015/9/8/chartex" xmlns:cx2="http://schemas.microsoft.com/office/drawing/2015/10/21/chartex" xmlns:cx3="http://schemas.microsoft.com/office/drawing/2016/5/9/chartex" xmlns:cx4="http://schemas.microsoft.com/office/drawing/2016/5/10/chartex" xmlns:cx5="http://schemas.microsoft.com/office/drawing/2016/5/11/chartex" xmlns:cx6="http://schemas.microsoft.com/office/drawing/2016/5/12/chartex" xmlns:cx7="http://schemas.microsoft.com/office/drawing/2016/5/13/chartex" xmlns:cx8="http://schemas.microsoft.com/office/drawing/2016/5/14/chartex" xmlns:aink="http://schemas.microsoft.com/office/drawing/2016/ink" xmlns:am3d="http://schemas.microsoft.com/office/drawing/2017/model3d" xmlns:w16cex="http://schemas.microsoft.com/office/word/2018/wordml/cex" xmlns:w16cid="http://schemas.microsoft.com/office/word/2016/wordml/cid" xmlns:w16="http://schemas.microsoft.com/office/word/2018/wordml" xmlns:w16sdtdh="http://schemas.microsoft.com/office/word/2020/wordml/sdtdatahash" xmlns:w16se="http://schemas.microsoft.com/office/word/2015/wordml/symex">
             <w:pict>
               <v:shape w14:anchorId="23FB36FF" id="CaixaDeTexto 9" o:spid="_x0000_s1041" type="#_x0000_t202" style="position:absolute;margin-left:208.2pt;margin-top:20.4pt;width:25.9pt;height:18.2pt;z-index:251669504;visibility:visible;mso-wrap-style:square;mso-wrap-distance-left:9pt;mso-wrap-distance-top:0;mso-wrap-distance-right:9pt;mso-wrap-distance-bottom:0;mso-position-horizontal:absolute;mso-position-horizontal-relative:text;mso-position-vertical:absolute;mso-position-vertical-relative:text;v-text-anchor:top" o:gfxdata="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" filled="f" stroked="f">
                 <v:textbox style="mso-fit-shape-to-text:t">
@@ -3084,7 +3084,7 @@
               </wp:anchor>
             </w:drawing>
           </mc:Choice>
-          <mc:Fallback xmlns:w16se="http://schemas.microsoft.com/office/word/2015/wordml/symex" xmlns:w16sdtdh="http://schemas.microsoft.com/office/word/2020/wordml/sdtdatahash" xmlns:w16="http://schemas.microsoft.com/office/word/2018/wordml" xmlns:w16cid="http://schemas.microsoft.com/office/word/2016/wordml/cid" xmlns:w16cex="http://schemas.microsoft.com/office/word/2018/wordml/cex" xmlns:am3d="http://schemas.microsoft.com/office/drawing/2017/model3d" xmlns:aink="http://schemas.microsoft.com/office/drawing/2016/ink" xmlns:cx8="http://schemas.microsoft.com/office/drawing/2016/5/14/chartex" xmlns:cx7="http://schemas.microsoft.com/office/drawing/2016/5/13/chartex" xmlns:cx6="http://schemas.microsoft.com/office/drawing/2016/5/12/chartex" xmlns:cx5="http://schemas.microsoft.com/office/drawing/2016/5/11/chartex" xmlns:cx4="http://schemas.microsoft.com/office/drawing/2016/5/10/chartex" xmlns:cx3="http://schemas.microsoft.com/office/drawing/2016/5/9/chartex" xmlns:cx2="http://schemas.microsoft.com/office/drawing/2015/10/21/chartex" xmlns:cx1="http://schemas.microsoft.com/office/drawing/2015/9/8/chartex" xmlns:cx="http://schemas.microsoft.com/office/drawing/2014/chartex">
+          <mc:Fallback xmlns:cx="http://schemas.microsoft.com/office/drawing/2014/chartex" xmlns:cx1="http://schemas.microsoft.com/office/drawing/2015/9/8/chartex" xmlns:cx2="http://schemas.microsoft.com/office/drawing/2015/10/21/chartex" xmlns:cx3="http://schemas.microsoft.com/office/drawing/2016/5/9/chartex" xmlns:cx4="http://schemas.microsoft.com/office/drawing/2016/5/10/chartex" xmlns:cx5="http://schemas.microsoft.com/office/drawing/2016/5/11/chartex" xmlns:cx6="http://schemas.microsoft.com/office/drawing/2016/5/12/chartex" xmlns:cx7="http://schemas.microsoft.com/office/drawing/2016/5/13/chartex" xmlns:cx8="http://schemas.microsoft.com/office/drawing/2016/5/14/chartex" xmlns:aink="http://schemas.microsoft.com/office/drawing/2016/ink" xmlns:am3d="http://schemas.microsoft.com/office/drawing/2017/model3d" xmlns:w16cex="http://schemas.microsoft.com/office/word/2018/wordml/cex" xmlns:w16cid="http://schemas.microsoft.com/office/word/2016/wordml/cid" xmlns:w16="http://schemas.microsoft.com/office/word/2018/wordml" xmlns:w16sdtdh="http://schemas.microsoft.com/office/word/2020/wordml/sdtdatahash" xmlns:w16se="http://schemas.microsoft.com/office/word/2015/wordml/symex">
             <w:pict>
               <v:shape w14:anchorId="009A3A09" id="_x0000_s1042" type="#_x0000_t202" style="position:absolute;margin-left:82.5pt;margin-top:1.5pt;width:12.5pt;height:17.3pt;z-index:251677696;visibility:visible;mso-wrap-style:square;mso-wrap-distance-left:9pt;mso-wrap-distance-top:0;mso-wrap-distance-right:9pt;mso-wrap-distance-bottom:0;mso-position-horizontal:absolute;mso-position-horizontal-relative:text;mso-position-vertical:absolute;mso-position-vertical-relative:text;v-text-anchor:top" o:gfxdata="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" filled="f" stroked="f">
                 <v:textbox style="mso-fit-shape-to-text:t">
@@ -3185,7 +3185,7 @@
               </wp:anchor>
             </w:drawing>
           </mc:Choice>
-          <mc:Fallback xmlns:w16se="http://schemas.microsoft.com/office/word/2015/wordml/symex" xmlns:w16sdtdh="http://schemas.microsoft.com/office/word/2020/wordml/sdtdatahash" xmlns:w16="http://schemas.microsoft.com/office/word/2018/wordml" xmlns:w16cid="http://schemas.microsoft.com/office/word/2016/wordml/cid" xmlns:w16cex="http://schemas.microsoft.com/office/word/2018/wordml/cex" xmlns:am3d="http://schemas.microsoft.com/office/drawing/2017/model3d" xmlns:aink="http://schemas.microsoft.com/office/drawing/2016/ink" xmlns:cx8="http://schemas.microsoft.com/office/drawing/2016/5/14/chartex" xmlns:cx7="http://schemas.microsoft.com/office/drawing/2016/5/13/chartex" xmlns:cx6="http://schemas.microsoft.com/office/drawing/2016/5/12/chartex" xmlns:cx5="http://schemas.microsoft.com/office/drawing/2016/5/11/chartex" xmlns:cx4="http://schemas.microsoft.com/office/drawing/2016/5/10/chartex" xmlns:cx3="http://schemas.microsoft.com/office/drawing/2016/5/9/chartex" xmlns:cx2="http://schemas.microsoft.com/office/drawing/2015/10/21/chartex" xmlns:cx1="http://schemas.microsoft.com/office/drawing/2015/9/8/chartex" xmlns:cx="http://schemas.microsoft.com/office/drawing/2014/chartex">
+          <mc:Fallback xmlns:cx="http://schemas.microsoft.com/office/drawing/2014/chartex" xmlns:cx1="http://schemas.microsoft.com/office/drawing/2015/9/8/chartex" xmlns:cx2="http://schemas.microsoft.com/office/drawing/2015/10/21/chartex" xmlns:cx3="http://schemas.microsoft.com/office/drawing/2016/5/9/chartex" xmlns:cx4="http://schemas.microsoft.com/office/drawing/2016/5/10/chartex" xmlns:cx5="http://schemas.microsoft.com/office/drawing/2016/5/11/chartex" xmlns:cx6="http://schemas.microsoft.com/office/drawing/2016/5/12/chartex" xmlns:cx7="http://schemas.microsoft.com/office/drawing/2016/5/13/chartex" xmlns:cx8="http://schemas.microsoft.com/office/drawing/2016/5/14/chartex" xmlns:aink="http://schemas.microsoft.com/office/drawing/2016/ink" xmlns:am3d="http://schemas.microsoft.com/office/drawing/2017/model3d" xmlns:w16cex="http://schemas.microsoft.com/office/word/2018/wordml/cex" xmlns:w16cid="http://schemas.microsoft.com/office/word/2016/wordml/cid" xmlns:w16="http://schemas.microsoft.com/office/word/2018/wordml" xmlns:w16sdtdh="http://schemas.microsoft.com/office/word/2020/wordml/sdtdatahash" xmlns:w16se="http://schemas.microsoft.com/office/word/2015/wordml/symex">
             <w:pict>
               <v:shape w14:anchorId="4EF2872B" id="_x0000_s1043" type="#_x0000_t202" style="position:absolute;margin-left:210pt;margin-top:18.75pt;width:12.5pt;height:17.3pt;z-index:251685888;visibility:visible;mso-wrap-style:square;mso-wrap-distance-left:9pt;mso-wrap-distance-top:0;mso-wrap-distance-right:9pt;mso-wrap-distance-bottom:0;mso-position-horizontal:absolute;mso-position-horizontal-relative:text;mso-position-vertical:absolute;mso-position-vertical-relative:text;v-text-anchor:top" o:gfxdata="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" filled="f" stroked="f">
                 <v:textbox style="mso-fit-shape-to-text:t">
@@ -3962,6 +3962,91 @@
           <w:szCs w:val="18"/>
           <w:lang w:val="en-US"/>
         </w:rPr>
+        <w:t>78</w:t>
+      </w:r>
+      <w:r>
+        <w:rPr>
+          <w:sz w:val="18"/>
+          <w:szCs w:val="18"/>
+          <w:lang w:val="en-US"/>
+        </w:rPr>
+        <w:t>00</w:t>
+      </w:r>
+      <w:r>
+        <w:rPr>
+          <w:sz w:val="18"/>
+          <w:szCs w:val="18"/>
+          <w:lang w:val="en-US"/>
+        </w:rPr>
+        <w:t xml:space="preserve"> x 900 = 7</w:t>
+      </w:r>
+      <w:r>
+        <w:rPr>
+          <w:sz w:val="18"/>
+          <w:szCs w:val="18"/>
+          <w:lang w:val="en-US"/>
+        </w:rPr>
+        <w:t xml:space="preserve"> </w:t>
+      </w:r>
+      <w:r>
+        <w:rPr>
+          <w:sz w:val="18"/>
+          <w:szCs w:val="18"/>
+          <w:lang w:val="en-US"/>
+        </w:rPr>
+        <w:t xml:space="preserve">020 </w:t>
+      </w:r>
+      <w:r>
+        <w:rPr>
+          <w:sz w:val="18"/>
+          <w:szCs w:val="18"/>
+          <w:lang w:val="en-US"/>
+        </w:rPr>
+        <w:t>000</w:t>
+      </w:r>
+      <w:r>
+        <w:rPr>
+          <w:sz w:val="18"/>
+          <w:szCs w:val="18"/>
+          <w:lang w:val="en-US"/>
+        </w:rPr>
+        <w:t>kg</w:t>
+      </w:r>
+    </w:p>
+    <w:p>
+      <w:pPr>
+        <w:rPr>
+          <w:sz w:val="18"/>
+          <w:szCs w:val="18"/>
+          <w:lang w:val="en-US"/>
+        </w:rPr>
+      </w:pPr>
+      <w:proofErr w:type="gramStart"/>
+      <w:r>
+        <w:rPr>
+          <w:b/>
+          <w:sz w:val="18"/>
+          <w:szCs w:val="18"/>
+          <w:lang w:val="en-US"/>
+        </w:rPr>
+        <w:t>m</w:t>
+      </w:r>
+      <w:proofErr w:type="gramEnd"/>
+      <w:r>
+        <w:rPr>
+          <w:b/>
+          <w:sz w:val="18"/>
+          <w:szCs w:val="18"/>
+          <w:lang w:val="en-US"/>
+        </w:rPr>
+        <w:t xml:space="preserve"> (A2) = </w:t>
+      </w:r>
+      <w:r>
+        <w:rPr>
+          <w:sz w:val="18"/>
+          <w:szCs w:val="18"/>
+          <w:lang w:val="en-US"/>
+        </w:rPr>
         <w:t>7</w:t>
       </w:r>
       <w:r>
@@ -3970,15 +4055,39 @@
           <w:szCs w:val="18"/>
           <w:lang w:val="en-US"/>
         </w:rPr>
-        <w:t>,</w:t>
-      </w:r>
-      <w:r>
-        <w:rPr>
-          <w:sz w:val="18"/>
-          <w:szCs w:val="18"/>
-          <w:lang w:val="en-US"/>
-        </w:rPr>
-        <w:t>8 x 900 = 7020 kg</w:t>
+        <w:t>8</w:t>
+      </w:r>
+      <w:r>
+        <w:rPr>
+          <w:sz w:val="18"/>
+          <w:szCs w:val="18"/>
+          <w:lang w:val="en-US"/>
+        </w:rPr>
+        <w:t>00</w:t>
+      </w:r>
+      <w:r>
+        <w:rPr>
+          <w:sz w:val="18"/>
+          <w:szCs w:val="18"/>
+          <w:lang w:val="en-US"/>
+        </w:rPr>
+        <w:t xml:space="preserve"> x 495 000 = 3 861 000 </w:t>
+      </w:r>
+      <w:r>
+        <w:rPr>
+          <w:sz w:val="18"/>
+          <w:szCs w:val="18"/>
+          <w:lang w:val="en-US"/>
+        </w:rPr>
+        <w:t>000</w:t>
+      </w:r>
+      <w:r>
+        <w:rPr>
+          <w:sz w:val="18"/>
+          <w:szCs w:val="18"/>
+          <w:lang w:val="en-US"/>
+        </w:rPr>
+        <w:t>kg</w:t>
       </w:r>
     </w:p>
     <w:p>
@@ -4007,15 +4116,55 @@
           <w:szCs w:val="18"/>
           <w:lang w:val="en-US"/>
         </w:rPr>
-        <w:t xml:space="preserve"> (A2) = </w:t>
-      </w:r>
-      <w:r>
-        <w:rPr>
-          <w:sz w:val="18"/>
-          <w:szCs w:val="18"/>
-          <w:lang w:val="en-US"/>
-        </w:rPr>
-        <w:t>7,8 x 495 000 = 3 861 000 kg</w:t>
+        <w:t xml:space="preserve"> (A4) = </w:t>
+      </w:r>
+      <w:r>
+        <w:rPr>
+          <w:sz w:val="18"/>
+          <w:szCs w:val="18"/>
+          <w:lang w:val="en-US"/>
+        </w:rPr>
+        <w:t>7</w:t>
+      </w:r>
+      <w:r>
+        <w:rPr>
+          <w:sz w:val="18"/>
+          <w:szCs w:val="18"/>
+          <w:lang w:val="en-US"/>
+        </w:rPr>
+        <w:t>8</w:t>
+      </w:r>
+      <w:r>
+        <w:rPr>
+          <w:sz w:val="18"/>
+          <w:szCs w:val="18"/>
+          <w:lang w:val="en-US"/>
+        </w:rPr>
+        <w:t>00</w:t>
+      </w:r>
+      <w:r>
+        <w:rPr>
+          <w:sz w:val="18"/>
+          <w:szCs w:val="18"/>
+          <w:lang w:val="en-US"/>
+        </w:rPr>
+        <w:t xml:space="preserve"> x 5000 = 39 000 </w:t>
+      </w:r>
+      <w:r>
+        <w:rPr>
+          <w:sz w:val="18"/>
+          <w:szCs w:val="18"/>
+          <w:lang w:val="en-US"/>
+        </w:rPr>
+        <w:t>000</w:t>
+      </w:r>
+      <w:r>
+        <w:rPr>
+          <w:sz w:val="18"/>
+          <w:szCs w:val="18"/>
+          <w:lang w:val="en-US"/>
+        </w:rPr>
+        <w:t>kg</w:t>
       </w:r>
     </w:p>
     <w:p>
@@ -4044,43 +4193,6 @@
           <w:szCs w:val="18"/>
           <w:lang w:val="en-US"/>
         </w:rPr>
-        <w:t xml:space="preserve"> (A4) = </w:t>
-      </w:r>
-      <w:r>
-        <w:rPr>
-          <w:sz w:val="18"/>
-          <w:szCs w:val="18"/>
-          <w:lang w:val="en-US"/>
-        </w:rPr>
-        <w:t>7,8 x 5000 = 39 000 kg</w:t>
-      </w:r>
-    </w:p>
-    <w:p>
-      <w:pPr>
-        <w:rPr>
-          <w:sz w:val="18"/>
-          <w:szCs w:val="18"/>
-          <w:lang w:val="en-US"/>
-        </w:rPr>
-      </w:pPr>
-      <w:proofErr w:type="gramStart"/>
-      <w:r>
-        <w:rPr>
-          <w:b/>
-          <w:sz w:val="18"/>
-          <w:szCs w:val="18"/>
-          <w:lang w:val="en-US"/>
-        </w:rPr>
-        <w:t>m</w:t>
-      </w:r>
-      <w:proofErr w:type="gramEnd"/>
-      <w:r>
-        <w:rPr>
-          <w:b/>
-          <w:sz w:val="18"/>
-          <w:szCs w:val="18"/>
-          <w:lang w:val="en-US"/>
-        </w:rPr>
         <w:t xml:space="preserve"> (A5</w:t>
       </w:r>
       <w:r>
@@ -4134,31 +4246,71 @@
           <w:szCs w:val="18"/>
           <w:lang w:val="en-US"/>
         </w:rPr>
-        <w:t>7</w:t>
-      </w:r>
-      <w:r>
-        <w:rPr>
-          <w:sz w:val="18"/>
-          <w:szCs w:val="18"/>
-          <w:lang w:val="en-US"/>
-        </w:rPr>
-        <w:t>,</w:t>
-      </w:r>
-      <w:r>
-        <w:rPr>
-          <w:sz w:val="18"/>
-          <w:szCs w:val="18"/>
-          <w:lang w:val="en-US"/>
-        </w:rPr>
-        <w:t xml:space="preserve">8 x </w:t>
-      </w:r>
-      <w:r>
-        <w:rPr>
-          <w:sz w:val="18"/>
-          <w:szCs w:val="18"/>
-          <w:lang w:val="en-US"/>
-        </w:rPr>
-        <w:t xml:space="preserve">38,30 = 298,74 kg  =&gt; 298,74 x </w:t>
+        <w:t>78</w:t>
+      </w:r>
+      <w:r>
+        <w:rPr>
+          <w:sz w:val="18"/>
+          <w:szCs w:val="18"/>
+          <w:lang w:val="en-US"/>
+        </w:rPr>
+        <w:t>00</w:t>
+      </w:r>
+      <w:r>
+        <w:rPr>
+          <w:sz w:val="18"/>
+          <w:szCs w:val="18"/>
+          <w:lang w:val="en-US"/>
+        </w:rPr>
+        <w:t xml:space="preserve"> x </w:t>
+      </w:r>
+      <w:r>
+        <w:rPr>
+          <w:sz w:val="18"/>
+          <w:szCs w:val="18"/>
+          <w:lang w:val="en-US"/>
+        </w:rPr>
+        <w:t>38,30 = 298</w:t>
+      </w:r>
+      <w:r>
+        <w:rPr>
+          <w:sz w:val="18"/>
+          <w:szCs w:val="18"/>
+          <w:lang w:val="en-US"/>
+        </w:rPr>
+        <w:t>74</w:t>
+      </w:r>
+      <w:r>
+        <w:rPr>
+          <w:sz w:val="18"/>
+          <w:szCs w:val="18"/>
+          <w:lang w:val="en-US"/>
+        </w:rPr>
+        <w:t>0</w:t>
+      </w:r>
+      <w:r>
+        <w:rPr>
+          <w:sz w:val="18"/>
+          <w:szCs w:val="18"/>
+          <w:lang w:val="en-US"/>
+        </w:rPr>
+        <w:t xml:space="preserve"> kg  =&gt; 29874</w:t>
+      </w:r>
+      <w:r>
+        <w:rPr>
+          <w:sz w:val="18"/>
+          <w:szCs w:val="18"/>
+          <w:lang w:val="en-US"/>
+        </w:rPr>
+        <w:t>0</w:t>
+      </w:r>
+      <w:r>
+        <w:rPr>
+          <w:sz w:val="18"/>
+          <w:szCs w:val="18"/>
+          <w:lang w:val="en-US"/>
+        </w:rPr>
+        <w:t xml:space="preserve"> x </w:t>
       </w:r>
       <w:r>
         <w:rPr>
@@ -4198,7 +4350,23 @@
           <w:szCs w:val="18"/>
           <w:lang w:val="en-US"/>
         </w:rPr>
-        <w:t xml:space="preserve"> kg</w:t>
+        <w:t xml:space="preserve"> </w:t>
+      </w:r>
+      <w:r>
+        <w:rPr>
+          <w:sz w:val="18"/>
+          <w:szCs w:val="18"/>
+          <w:lang w:val="en-US"/>
+        </w:rPr>
+        <w:t>000</w:t>
+      </w:r>
+      <w:r>
+        <w:rPr>
+          <w:sz w:val="18"/>
+          <w:szCs w:val="18"/>
+          <w:lang w:val="en-US"/>
+        </w:rPr>
+        <w:t>kg</w:t>
       </w:r>
     </w:p>
     <w:p>
@@ -4386,7 +4554,7 @@
               </wp:anchor>
             </w:drawing>
           </mc:Choice>
-          <mc:Fallback xmlns:w16se="http://schemas.microsoft.com/office/word/2015/wordml/symex" xmlns:w16sdtdh="http://schemas.microsoft.com/office/word/2020/wordml/sdtdatahash" xmlns:w16="http://schemas.microsoft.com/office/word/2018/wordml" xmlns:w16cid="http://schemas.microsoft.com/office/word/2016/wordml/cid" xmlns:w16cex="http://schemas.microsoft.com/office/word/2018/wordml/cex" xmlns:am3d="http://schemas.microsoft.com/office/drawing/2017/model3d" xmlns:aink="http://schemas.microsoft.com/office/drawing/2016/ink" xmlns:cx8="http://schemas.microsoft.com/office/drawing/2016/5/14/chartex" xmlns:cx7="http://schemas.microsoft.com/office/drawing/2016/5/13/chartex" xmlns:cx6="http://schemas.microsoft.com/office/drawing/2016/5/12/chartex" xmlns:cx5="http://schemas.microsoft.com/office/drawing/2016/5/11/chartex" xmlns:cx4="http://schemas.microsoft.com/office/drawing/2016/5/10/chartex" xmlns:cx3="http://schemas.microsoft.com/office/drawing/2016/5/9/chartex" xmlns:cx2="http://schemas.microsoft.com/office/drawing/2015/10/21/chartex" xmlns:cx1="http://schemas.microsoft.com/office/drawing/2015/9/8/chartex" xmlns:cx="http://schemas.microsoft.com/office/drawing/2014/chartex">
+          <mc:Fallback xmlns:cx="http://schemas.microsoft.com/office/drawing/2014/chartex" xmlns:cx1="http://schemas.microsoft.com/office/drawing/2015/9/8/chartex" xmlns:cx2="http://schemas.microsoft.com/office/drawing/2015/10/21/chartex" xmlns:cx3="http://schemas.microsoft.com/office/drawing/2016/5/9/chartex" xmlns:cx4="http://schemas.microsoft.com/office/drawing/2016/5/10/chartex" xmlns:cx5="http://schemas.microsoft.com/office/drawing/2016/5/11/chartex" xmlns:cx6="http://schemas.microsoft.com/office/drawing/2016/5/12/chartex" xmlns:cx7="http://schemas.microsoft.com/office/drawing/2016/5/13/chartex" xmlns:cx8="http://schemas.microsoft.com/office/drawing/2016/5/14/chartex" xmlns:aink="http://schemas.microsoft.com/office/drawing/2016/ink" xmlns:am3d="http://schemas.microsoft.com/office/drawing/2017/model3d" xmlns:w16cex="http://schemas.microsoft.com/office/word/2018/wordml/cex" xmlns:w16cid="http://schemas.microsoft.com/office/word/2016/wordml/cid" xmlns:w16="http://schemas.microsoft.com/office/word/2018/wordml" xmlns:w16sdtdh="http://schemas.microsoft.com/office/word/2020/wordml/sdtdatahash" xmlns:w16se="http://schemas.microsoft.com/office/word/2015/wordml/symex">
             <w:pict>
               <v:shape w14:anchorId="125C1EBC" id="_x0000_s1044" type="#_x0000_t202" style="position:absolute;left:0;text-align:left;margin-left:153.45pt;margin-top:10.55pt;width:195pt;height:18.75pt;z-index:251709440;visibility:visible;mso-wrap-style:square;mso-width-percent:0;mso-height-percent:0;mso-wrap-distance-left:9pt;mso-wrap-distance-top:0;mso-wrap-distance-right:9pt;mso-wrap-distance-bottom:0;mso-position-horizontal:absolute;mso-position-horizontal-relative:margin;mso-position-vertical:absolute;mso-position-vertical-relative:text;mso-width-percent:0;mso-height-percent:0;mso-width-relative:margin;mso-height-relative:margin;v-text-anchor:top" o:gfxdata="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" filled="f" stroked="f">
                 <v:textbox>
@@ -4513,7 +4681,7 @@
               </wp:anchor>
             </w:drawing>
           </mc:Choice>
-          <mc:Fallback xmlns:w16se="http://schemas.microsoft.com/office/word/2015/wordml/symex" xmlns:w16sdtdh="http://schemas.microsoft.com/office/word/2020/wordml/sdtdatahash" xmlns:w16="http://schemas.microsoft.com/office/word/2018/wordml" xmlns:w16cid="http://schemas.microsoft.com/office/word/2016/wordml/cid" xmlns:w16cex="http://schemas.microsoft.com/office/word/2018/wordml/cex" xmlns:am3d="http://schemas.microsoft.com/office/drawing/2017/model3d" xmlns:aink="http://schemas.microsoft.com/office/drawing/2016/ink" xmlns:cx8="http://schemas.microsoft.com/office/drawing/2016/5/14/chartex" xmlns:cx7="http://schemas.microsoft.com/office/drawing/2016/5/13/chartex" xmlns:cx6="http://schemas.microsoft.com/office/drawing/2016/5/12/chartex" xmlns:cx5="http://schemas.microsoft.com/office/drawing/2016/5/11/chartex" xmlns:cx4="http://schemas.microsoft.com/office/drawing/2016/5/10/chartex" xmlns:cx3="http://schemas.microsoft.com/office/drawing/2016/5/9/chartex" xmlns:cx2="http://schemas.microsoft.com/office/drawing/2015/10/21/chartex" xmlns:cx1="http://schemas.microsoft.com/office/drawing/2015/9/8/chartex" xmlns:cx="http://schemas.microsoft.com/office/drawing/2014/chartex">
+          <mc:Fallback xmlns:cx="http://schemas.microsoft.com/office/drawing/2014/chartex" xmlns:cx1="http://schemas.microsoft.com/office/drawing/2015/9/8/chartex" xmlns:cx2="http://schemas.microsoft.com/office/drawing/2015/10/21/chartex" xmlns:cx3="http://schemas.microsoft.com/office/drawing/2016/5/9/chartex" xmlns:cx4="http://schemas.microsoft.com/office/drawing/2016/5/10/chartex" xmlns:cx5="http://schemas.microsoft.com/office/drawing/2016/5/11/chartex" xmlns:cx6="http://schemas.microsoft.com/office/drawing/2016/5/12/chartex" xmlns:cx7="http://schemas.microsoft.com/office/drawing/2016/5/13/chartex" xmlns:cx8="http://schemas.microsoft.com/office/drawing/2016/5/14/chartex" xmlns:aink="http://schemas.microsoft.com/office/drawing/2016/ink" xmlns:am3d="http://schemas.microsoft.com/office/drawing/2017/model3d" xmlns:w16cex="http://schemas.microsoft.com/office/word/2018/wordml/cex" xmlns:w16cid="http://schemas.microsoft.com/office/word/2016/wordml/cid" xmlns:w16="http://schemas.microsoft.com/office/word/2018/wordml" xmlns:w16sdtdh="http://schemas.microsoft.com/office/word/2020/wordml/sdtdatahash" xmlns:w16se="http://schemas.microsoft.com/office/word/2015/wordml/symex">
             <w:pict>
               <v:line w14:anchorId="76DA4F27" id="Conexão reta 28" o:spid="_x0000_s1026" style="position:absolute;flip:y;z-index:251708416;visibility:visible;mso-wrap-style:square;mso-width-percent:0;mso-height-percent:0;mso-wrap-distance-left:9pt;mso-wrap-distance-top:0;mso-wrap-distance-right:9pt;mso-wrap-distance-bottom:0;mso-position-horizontal:absolute;mso-position-horizontal-relative:text;mso-position-vertical:absolute;mso-position-vertical-relative:text;mso-width-percent:0;mso-height-percent:0;mso-width-relative:margin;mso-height-relative:margin" from="93.45pt,10.55pt" to="379.95pt,11.3pt" o:gfxdata="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" strokecolor="black [3200]" strokeweight=".5pt">
                 <v:stroke joinstyle="miter"/>
@@ -4722,7 +4890,7 @@
               </wp:anchor>
             </w:drawing>
           </mc:Choice>
-          <mc:Fallback xmlns:w16se="http://schemas.microsoft.com/office/word/2015/wordml/symex" xmlns:w16sdtdh="http://schemas.microsoft.com/office/word/2020/wordml/sdtdatahash" xmlns:w16="http://schemas.microsoft.com/office/word/2018/wordml" xmlns:w16cid="http://schemas.microsoft.com/office/word/2016/wordml/cid" xmlns:w16cex="http://schemas.microsoft.com/office/word/2018/wordml/cex" xmlns:am3d="http://schemas.microsoft.com/office/drawing/2017/model3d" xmlns:aink="http://schemas.microsoft.com/office/drawing/2016/ink" xmlns:cx8="http://schemas.microsoft.com/office/drawing/2016/5/14/chartex" xmlns:cx7="http://schemas.microsoft.com/office/drawing/2016/5/13/chartex" xmlns:cx6="http://schemas.microsoft.com/office/drawing/2016/5/12/chartex" xmlns:cx5="http://schemas.microsoft.com/office/drawing/2016/5/11/chartex" xmlns:cx4="http://schemas.microsoft.com/office/drawing/2016/5/10/chartex" xmlns:cx3="http://schemas.microsoft.com/office/drawing/2016/5/9/chartex" xmlns:cx2="http://schemas.microsoft.com/office/drawing/2015/10/21/chartex" xmlns:cx1="http://schemas.microsoft.com/office/drawing/2015/9/8/chartex" xmlns:cx="http://schemas.microsoft.com/office/drawing/2014/chartex">
+          <mc:Fallback xmlns:cx="http://schemas.microsoft.com/office/drawing/2014/chartex" xmlns:cx1="http://schemas.microsoft.com/office/drawing/2015/9/8/chartex" xmlns:cx2="http://schemas.microsoft.com/office/drawing/2015/10/21/chartex" xmlns:cx3="http://schemas.microsoft.com/office/drawing/2016/5/9/chartex" xmlns:cx4="http://schemas.microsoft.com/office/drawing/2016/5/10/chartex" xmlns:cx5="http://schemas.microsoft.com/office/drawing/2016/5/11/chartex" xmlns:cx6="http://schemas.microsoft.com/office/drawing/2016/5/12/chartex" xmlns:cx7="http://schemas.microsoft.com/office/drawing/2016/5/13/chartex" xmlns:cx8="http://schemas.microsoft.com/office/drawing/2016/5/14/chartex" xmlns:aink="http://schemas.microsoft.com/office/drawing/2016/ink" xmlns:am3d="http://schemas.microsoft.com/office/drawing/2017/model3d" xmlns:w16cex="http://schemas.microsoft.com/office/word/2018/wordml/cex" xmlns:w16cid="http://schemas.microsoft.com/office/word/2016/wordml/cid" xmlns:w16="http://schemas.microsoft.com/office/word/2018/wordml" xmlns:w16sdtdh="http://schemas.microsoft.com/office/word/2020/wordml/sdtdatahash" xmlns:w16se="http://schemas.microsoft.com/office/word/2015/wordml/symex">
             <w:pict>
               <v:shape w14:anchorId="5DA3FD05" id="_x0000_s1045" type="#_x0000_t202" style="position:absolute;left:0;text-align:left;margin-left:152.7pt;margin-top:9.05pt;width:195pt;height:18.75pt;z-index:251712512;visibility:visible;mso-wrap-style:square;mso-width-percent:0;mso-height-percent:0;mso-wrap-distance-left:9pt;mso-wrap-distance-top:0;mso-wrap-distance-right:9pt;mso-wrap-distance-bottom:0;mso-position-horizontal:absolute;mso-position-horizontal-relative:margin;mso-position-vertical:absolute;mso-position-vertical-relative:text;mso-width-percent:0;mso-height-percent:0;mso-width-relative:margin;mso-height-relative:margin;v-text-anchor:top" o:gfxdata="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" filled="f" stroked="f">
                 <v:textbox>
@@ -4849,7 +5017,7 @@
               </wp:anchor>
             </w:drawing>
           </mc:Choice>
-          <mc:Fallback xmlns:w16se="http://schemas.microsoft.com/office/word/2015/wordml/symex" xmlns:w16sdtdh="http://schemas.microsoft.com/office/word/2020/wordml/sdtdatahash" xmlns:w16="http://schemas.microsoft.com/office/word/2018/wordml" xmlns:w16cid="http://schemas.microsoft.com/office/word/2016/wordml/cid" xmlns:w16cex="http://schemas.microsoft.com/office/word/2018/wordml/cex" xmlns:am3d="http://schemas.microsoft.com/office/drawing/2017/model3d" xmlns:aink="http://schemas.microsoft.com/office/drawing/2016/ink" xmlns:cx8="http://schemas.microsoft.com/office/drawing/2016/5/14/chartex" xmlns:cx7="http://schemas.microsoft.com/office/drawing/2016/5/13/chartex" xmlns:cx6="http://schemas.microsoft.com/office/drawing/2016/5/12/chartex" xmlns:cx5="http://schemas.microsoft.com/office/drawing/2016/5/11/chartex" xmlns:cx4="http://schemas.microsoft.com/office/drawing/2016/5/10/chartex" xmlns:cx3="http://schemas.microsoft.com/office/drawing/2016/5/9/chartex" xmlns:cx2="http://schemas.microsoft.com/office/drawing/2015/10/21/chartex" xmlns:cx1="http://schemas.microsoft.com/office/drawing/2015/9/8/chartex" xmlns:cx="http://schemas.microsoft.com/office/drawing/2014/chartex">
+          <mc:Fallback xmlns:cx="http://schemas.microsoft.com/office/drawing/2014/chartex" xmlns:cx1="http://schemas.microsoft.com/office/drawing/2015/9/8/chartex" xmlns:cx2="http://schemas.microsoft.com/office/drawing/2015/10/21/chartex" xmlns:cx3="http://schemas.microsoft.com/office/drawing/2016/5/9/chartex" xmlns:cx4="http://schemas.microsoft.com/office/drawing/2016/5/10/chartex" xmlns:cx5="http://schemas.microsoft.com/office/drawing/2016/5/11/chartex" xmlns:cx6="http://schemas.microsoft.com/office/drawing/2016/5/12/chartex" xmlns:cx7="http://schemas.microsoft.com/office/drawing/2016/5/13/chartex" xmlns:cx8="http://schemas.microsoft.com/office/drawing/2016/5/14/chartex" xmlns:aink="http://schemas.microsoft.com/office/drawing/2016/ink" xmlns:am3d="http://schemas.microsoft.com/office/drawing/2017/model3d" xmlns:w16cex="http://schemas.microsoft.com/office/word/2018/wordml/cex" xmlns:w16cid="http://schemas.microsoft.com/office/word/2016/wordml/cid" xmlns:w16="http://schemas.microsoft.com/office/word/2018/wordml" xmlns:w16sdtdh="http://schemas.microsoft.com/office/word/2020/wordml/sdtdatahash" xmlns:w16se="http://schemas.microsoft.com/office/word/2015/wordml/symex">
             <w:pict>
               <v:line w14:anchorId="1646B559" id="Conexão reta 30" o:spid="_x0000_s1026" style="position:absolute;flip:y;z-index:251711488;visibility:visible;mso-wrap-style:square;mso-width-percent:0;mso-height-percent:0;mso-wrap-distance-left:9pt;mso-wrap-distance-top:0;mso-wrap-distance-right:9pt;mso-wrap-distance-bottom:0;mso-position-horizontal:absolute;mso-position-horizontal-relative:text;mso-position-vertical:absolute;mso-position-vertical-relative:text;mso-width-percent:0;mso-height-percent:0;mso-width-relative:margin;mso-height-relative:margin" from="93.45pt,10.55pt" to="379.95pt,11.3pt" o:gfxdata="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" strokecolor="black [3200]" strokeweight=".5pt">
                 <v:stroke joinstyle="miter"/>
@@ -4986,7 +5154,7 @@
           <w:szCs w:val="20"/>
           <w:lang w:val="en-US" w:eastAsia="pt-PT"/>
         </w:rPr>
-        <w:t xml:space="preserve">Xcm =  7,020 x </w:t>
+        <w:t>Xcm =  7</w:t>
       </w:r>
       <w:r>
         <w:rPr>
@@ -4995,6 +5163,15 @@
           <w:szCs w:val="20"/>
           <w:lang w:val="en-US" w:eastAsia="pt-PT"/>
         </w:rPr>
+        <w:t xml:space="preserve">020 x </w:t>
+      </w:r>
+      <w:r>
+        <w:rPr>
+          <w:noProof/>
+          <w:sz w:val="20"/>
+          <w:szCs w:val="20"/>
+          <w:lang w:val="en-US" w:eastAsia="pt-PT"/>
+        </w:rPr>
         <w:t>20</w:t>
       </w:r>
       <w:r>
@@ -5004,7 +5181,7 @@
           <w:szCs w:val="20"/>
           <w:lang w:val="en-US" w:eastAsia="pt-PT"/>
         </w:rPr>
-        <w:t xml:space="preserve"> + 3861 x 195 + 7,020 x 3</w:t>
+        <w:t xml:space="preserve"> + 3861</w:t>
       </w:r>
       <w:r>
         <w:rPr>
@@ -5013,7 +5190,454 @@
           <w:szCs w:val="20"/>
           <w:lang w:val="en-US" w:eastAsia="pt-PT"/>
         </w:rPr>
+        <w:t>000 x 195 + 7</w:t>
+      </w:r>
+      <w:r>
+        <w:rPr>
+          <w:noProof/>
+          <w:sz w:val="20"/>
+          <w:szCs w:val="20"/>
+          <w:lang w:val="en-US" w:eastAsia="pt-PT"/>
+        </w:rPr>
+        <w:t>020 x 3</w:t>
+      </w:r>
+      <w:r>
+        <w:rPr>
+          <w:noProof/>
+          <w:sz w:val="20"/>
+          <w:szCs w:val="20"/>
+          <w:lang w:val="en-US" w:eastAsia="pt-PT"/>
+        </w:rPr>
         <w:t>7</w:t>
+      </w:r>
+      <w:r>
+        <w:rPr>
+          <w:noProof/>
+          <w:sz w:val="20"/>
+          <w:szCs w:val="20"/>
+          <w:lang w:val="en-US" w:eastAsia="pt-PT"/>
+        </w:rPr>
+        <w:t xml:space="preserve">0 + </w:t>
+      </w:r>
+      <w:r>
+        <w:rPr>
+          <w:noProof/>
+          <w:sz w:val="20"/>
+          <w:szCs w:val="20"/>
+          <w:lang w:val="en-US" w:eastAsia="pt-PT"/>
+        </w:rPr>
+        <w:t>39</w:t>
+      </w:r>
+      <w:r>
+        <w:rPr>
+          <w:noProof/>
+          <w:sz w:val="20"/>
+          <w:szCs w:val="20"/>
+          <w:lang w:val="en-US" w:eastAsia="pt-PT"/>
+        </w:rPr>
+        <w:t>000</w:t>
+      </w:r>
+      <w:r>
+        <w:rPr>
+          <w:noProof/>
+          <w:sz w:val="20"/>
+          <w:szCs w:val="20"/>
+          <w:lang w:val="en-US" w:eastAsia="pt-PT"/>
+        </w:rPr>
+        <w:t xml:space="preserve"> x 195</w:t>
+      </w:r>
+      <w:r>
+        <w:rPr>
+          <w:noProof/>
+          <w:sz w:val="20"/>
+          <w:szCs w:val="20"/>
+          <w:lang w:val="en-US" w:eastAsia="pt-PT"/>
+        </w:rPr>
+        <w:t xml:space="preserve"> + </w:t>
+      </w:r>
+      <w:r>
+        <w:rPr>
+          <w:sz w:val="18"/>
+          <w:szCs w:val="18"/>
+          <w:lang w:val="en-US"/>
+        </w:rPr>
+        <w:t>298</w:t>
+      </w:r>
+      <w:r>
+        <w:rPr>
+          <w:sz w:val="18"/>
+          <w:szCs w:val="18"/>
+          <w:lang w:val="en-US"/>
+        </w:rPr>
+        <w:t>740</w:t>
+      </w:r>
+      <w:r>
+        <w:rPr>
+          <w:sz w:val="18"/>
+          <w:szCs w:val="18"/>
+          <w:lang w:val="en-US"/>
+        </w:rPr>
+        <w:t xml:space="preserve"> </w:t>
+      </w:r>
+      <w:r>
+        <w:rPr>
+          <w:noProof/>
+          <w:sz w:val="20"/>
+          <w:szCs w:val="20"/>
+          <w:lang w:val="en-US" w:eastAsia="pt-PT"/>
+        </w:rPr>
+        <w:t xml:space="preserve">x </w:t>
+      </w:r>
+      <w:r>
+        <w:rPr>
+          <w:noProof/>
+          <w:sz w:val="20"/>
+          <w:szCs w:val="20"/>
+          <w:lang w:val="en-US" w:eastAsia="pt-PT"/>
+        </w:rPr>
+        <w:t>45</w:t>
+      </w:r>
+      <w:r>
+        <w:rPr>
+          <w:noProof/>
+          <w:sz w:val="20"/>
+          <w:szCs w:val="20"/>
+          <w:lang w:val="en-US" w:eastAsia="pt-PT"/>
+        </w:rPr>
+        <w:t xml:space="preserve"> + </w:t>
+      </w:r>
+      <w:r>
+        <w:rPr>
+          <w:sz w:val="18"/>
+          <w:szCs w:val="18"/>
+          <w:lang w:val="en-US"/>
+        </w:rPr>
+        <w:t>298</w:t>
+      </w:r>
+      <w:r>
+        <w:rPr>
+          <w:sz w:val="18"/>
+          <w:szCs w:val="18"/>
+          <w:lang w:val="en-US"/>
+        </w:rPr>
+        <w:t>740</w:t>
+      </w:r>
+      <w:r>
+        <w:rPr>
+          <w:sz w:val="18"/>
+          <w:szCs w:val="18"/>
+          <w:lang w:val="en-US"/>
+        </w:rPr>
+        <w:t xml:space="preserve"> </w:t>
+      </w:r>
+      <w:r>
+        <w:rPr>
+          <w:noProof/>
+          <w:sz w:val="20"/>
+          <w:szCs w:val="20"/>
+          <w:lang w:val="en-US" w:eastAsia="pt-PT"/>
+        </w:rPr>
+        <w:t xml:space="preserve">x </w:t>
+      </w:r>
+      <w:r>
+        <w:rPr>
+          <w:noProof/>
+          <w:sz w:val="20"/>
+          <w:szCs w:val="20"/>
+          <w:lang w:val="en-US" w:eastAsia="pt-PT"/>
+        </w:rPr>
+        <w:t>345</w:t>
+      </w:r>
+      <w:r>
+        <w:rPr>
+          <w:noProof/>
+          <w:sz w:val="20"/>
+          <w:szCs w:val="20"/>
+          <w:lang w:val="en-US" w:eastAsia="pt-PT"/>
+        </w:rPr>
+        <w:t xml:space="preserve"> </w:t>
+      </w:r>
+      <w:r>
+        <w:rPr>
+          <w:noProof/>
+          <w:sz w:val="20"/>
+          <w:szCs w:val="20"/>
+          <w:lang w:val="en-US" w:eastAsia="pt-PT"/>
+        </w:rPr>
+        <w:t xml:space="preserve">  /  7020 + 3861000 + 7</w:t>
+      </w:r>
+      <w:r>
+        <w:rPr>
+          <w:noProof/>
+          <w:sz w:val="20"/>
+          <w:szCs w:val="20"/>
+          <w:lang w:val="en-US" w:eastAsia="pt-PT"/>
+        </w:rPr>
+        <w:t>020 + 39</w:t>
+      </w:r>
+      <w:r>
+        <w:rPr>
+          <w:noProof/>
+          <w:sz w:val="20"/>
+          <w:szCs w:val="20"/>
+          <w:lang w:val="en-US" w:eastAsia="pt-PT"/>
+        </w:rPr>
+        <w:t>000</w:t>
+      </w:r>
+      <w:r>
+        <w:rPr>
+          <w:noProof/>
+          <w:sz w:val="20"/>
+          <w:szCs w:val="20"/>
+          <w:lang w:val="en-US" w:eastAsia="pt-PT"/>
+        </w:rPr>
+        <w:t xml:space="preserve"> + </w:t>
+      </w:r>
+      <w:r>
+        <w:rPr>
+          <w:noProof/>
+          <w:sz w:val="20"/>
+          <w:szCs w:val="20"/>
+          <w:lang w:val="en-US" w:eastAsia="pt-PT"/>
+        </w:rPr>
+        <w:t xml:space="preserve"> </w:t>
+      </w:r>
+      <w:r>
+        <w:rPr>
+          <w:sz w:val="18"/>
+          <w:szCs w:val="18"/>
+          <w:lang w:val="en-US"/>
+        </w:rPr>
+        <w:t>298</w:t>
+      </w:r>
+      <w:r>
+        <w:rPr>
+          <w:sz w:val="18"/>
+          <w:szCs w:val="18"/>
+          <w:lang w:val="en-US"/>
+        </w:rPr>
+        <w:t>740</w:t>
+      </w:r>
+      <w:r>
+        <w:rPr>
+          <w:sz w:val="18"/>
+          <w:szCs w:val="18"/>
+          <w:lang w:val="en-US"/>
+        </w:rPr>
+        <w:t xml:space="preserve"> </w:t>
+      </w:r>
+      <w:r>
+        <w:rPr>
+          <w:noProof/>
+          <w:sz w:val="20"/>
+          <w:szCs w:val="20"/>
+          <w:lang w:val="en-US" w:eastAsia="pt-PT"/>
+        </w:rPr>
+        <w:t xml:space="preserve">+ </w:t>
+      </w:r>
+      <w:r>
+        <w:rPr>
+          <w:sz w:val="18"/>
+          <w:szCs w:val="18"/>
+          <w:lang w:val="en-US"/>
+        </w:rPr>
+        <w:t>298</w:t>
+      </w:r>
+      <w:r>
+        <w:rPr>
+          <w:sz w:val="18"/>
+          <w:szCs w:val="18"/>
+          <w:lang w:val="en-US"/>
+        </w:rPr>
+        <w:t>740</w:t>
+      </w:r>
+    </w:p>
+    <w:p>
+      <w:pPr>
+        <w:rPr>
+          <w:noProof/>
+          <w:sz w:val="20"/>
+          <w:szCs w:val="20"/>
+          <w:lang w:val="en-US" w:eastAsia="pt-PT"/>
+        </w:rPr>
+      </w:pPr>
+      <w:r>
+        <w:rPr>
+          <w:noProof/>
+          <w:sz w:val="20"/>
+          <w:szCs w:val="20"/>
+          <w:lang w:val="en-US" w:eastAsia="pt-PT"/>
+        </w:rPr>
+        <w:t xml:space="preserve"> </w:t>
+      </w:r>
+      <w:r>
+        <w:rPr>
+          <w:noProof/>
+          <w:sz w:val="20"/>
+          <w:szCs w:val="20"/>
+          <w:lang w:val="en-US" w:eastAsia="pt-PT"/>
+        </w:rPr>
+        <w:t>= &gt; Xcm = 195,00 m</w:t>
+      </w:r>
+    </w:p>
+    <w:p>
+      <w:pPr>
+        <w:rPr>
+          <w:noProof/>
+          <w:sz w:val="20"/>
+          <w:szCs w:val="20"/>
+          <w:lang w:val="en-US" w:eastAsia="pt-PT"/>
+        </w:rPr>
+      </w:pPr>
+    </w:p>
+    <w:p>
+      <w:pPr>
+        <w:rPr>
+          <w:noProof/>
+          <w:sz w:val="20"/>
+          <w:szCs w:val="20"/>
+          <w:lang w:val="en-US" w:eastAsia="pt-PT"/>
+        </w:rPr>
+      </w:pPr>
+      <w:r>
+        <w:rPr>
+          <w:noProof/>
+          <w:sz w:val="20"/>
+          <w:szCs w:val="20"/>
+          <w:lang w:val="en-US" w:eastAsia="pt-PT"/>
+        </w:rPr>
+        <w:t xml:space="preserve">Ycm =  </w:t>
+      </w:r>
+      <w:r>
+        <w:rPr>
+          <w:noProof/>
+          <w:sz w:val="20"/>
+          <w:szCs w:val="20"/>
+          <w:lang w:val="en-US" w:eastAsia="pt-PT"/>
+        </w:rPr>
+        <w:t>7</w:t>
+      </w:r>
+      <w:r>
+        <w:rPr>
+          <w:noProof/>
+          <w:sz w:val="20"/>
+          <w:szCs w:val="20"/>
+          <w:lang w:val="en-US" w:eastAsia="pt-PT"/>
+        </w:rPr>
+        <w:t>020 x 20 + 3861</w:t>
+      </w:r>
+      <w:r>
+        <w:rPr>
+          <w:noProof/>
+          <w:sz w:val="20"/>
+          <w:szCs w:val="20"/>
+          <w:lang w:val="en-US" w:eastAsia="pt-PT"/>
+        </w:rPr>
+        <w:t>000 x 15 + 7</w:t>
+      </w:r>
+      <w:r>
+        <w:rPr>
+          <w:noProof/>
+          <w:sz w:val="20"/>
+          <w:szCs w:val="20"/>
+          <w:lang w:val="en-US" w:eastAsia="pt-PT"/>
+        </w:rPr>
+        <w:t xml:space="preserve">020 x 20 + </w:t>
+      </w:r>
+      <w:r>
+        <w:rPr>
+          <w:noProof/>
+          <w:sz w:val="20"/>
+          <w:szCs w:val="20"/>
+          <w:lang w:val="en-US" w:eastAsia="pt-PT"/>
+        </w:rPr>
+        <w:t>39</w:t>
+      </w:r>
+      <w:r>
+        <w:rPr>
+          <w:noProof/>
+          <w:sz w:val="20"/>
+          <w:szCs w:val="20"/>
+          <w:lang w:val="en-US" w:eastAsia="pt-PT"/>
+        </w:rPr>
+        <w:t>000</w:t>
+      </w:r>
+      <w:r>
+        <w:rPr>
+          <w:noProof/>
+          <w:sz w:val="20"/>
+          <w:szCs w:val="20"/>
+          <w:lang w:val="en-US" w:eastAsia="pt-PT"/>
+        </w:rPr>
+        <w:t xml:space="preserve"> x 32,5 + </w:t>
+      </w:r>
+      <w:r>
+        <w:rPr>
+          <w:sz w:val="18"/>
+          <w:szCs w:val="18"/>
+          <w:lang w:val="en-US"/>
+        </w:rPr>
+        <w:t>298</w:t>
+      </w:r>
+      <w:r>
+        <w:rPr>
+          <w:sz w:val="18"/>
+          <w:szCs w:val="18"/>
+          <w:lang w:val="en-US"/>
+        </w:rPr>
+        <w:t xml:space="preserve">740 </w:t>
+      </w:r>
+      <w:r>
+        <w:rPr>
+          <w:noProof/>
+          <w:sz w:val="20"/>
+          <w:szCs w:val="20"/>
+          <w:lang w:val="en-US" w:eastAsia="pt-PT"/>
+        </w:rPr>
+        <w:t xml:space="preserve">x 16,5 + </w:t>
+      </w:r>
+      <w:r>
+        <w:rPr>
+          <w:sz w:val="18"/>
+          <w:szCs w:val="18"/>
+          <w:lang w:val="en-US"/>
+        </w:rPr>
+        <w:t>298</w:t>
+      </w:r>
+      <w:r>
+        <w:rPr>
+          <w:sz w:val="18"/>
+          <w:szCs w:val="18"/>
+          <w:lang w:val="en-US"/>
+        </w:rPr>
+        <w:t xml:space="preserve">740 </w:t>
+      </w:r>
+      <w:r>
+        <w:rPr>
+          <w:noProof/>
+          <w:sz w:val="20"/>
+          <w:szCs w:val="20"/>
+          <w:lang w:val="en-US" w:eastAsia="pt-PT"/>
+        </w:rPr>
+        <w:t>x 16,5</w:t>
+      </w:r>
+      <w:r>
+        <w:rPr>
+          <w:noProof/>
+          <w:sz w:val="20"/>
+          <w:szCs w:val="20"/>
+          <w:lang w:val="en-US" w:eastAsia="pt-PT"/>
+        </w:rPr>
+        <w:t xml:space="preserve"> </w:t>
+      </w:r>
+      <w:r>
+        <w:rPr>
+          <w:noProof/>
+          <w:sz w:val="20"/>
+          <w:szCs w:val="20"/>
+          <w:lang w:val="en-US" w:eastAsia="pt-PT"/>
+        </w:rPr>
+        <w:t xml:space="preserve">  /  7020 + 3861000</w:t>
       </w:r>
       <w:bookmarkStart w:id="0" w:name="_GoBack"/>
       <w:bookmarkEnd w:id="0"/>
@@ -5024,7 +5648,7 @@
           <w:szCs w:val="20"/>
           <w:lang w:val="en-US" w:eastAsia="pt-PT"/>
         </w:rPr>
-        <w:t xml:space="preserve">0 + </w:t>
+        <w:t xml:space="preserve"> + 7</w:t>
       </w:r>
       <w:r>
         <w:rPr>
@@ -5033,7 +5657,7 @@
           <w:szCs w:val="20"/>
           <w:lang w:val="en-US" w:eastAsia="pt-PT"/>
         </w:rPr>
-        <w:t>39</w:t>
+        <w:t>020 + 39</w:t>
       </w:r>
       <w:r>
         <w:rPr>
@@ -5042,7 +5666,7 @@
           <w:szCs w:val="20"/>
           <w:lang w:val="en-US" w:eastAsia="pt-PT"/>
         </w:rPr>
-        <w:t xml:space="preserve"> x 195</w:t>
+        <w:t>000</w:t>
       </w:r>
       <w:r>
         <w:rPr>
@@ -5059,15 +5683,15 @@
           <w:szCs w:val="18"/>
           <w:lang w:val="en-US"/>
         </w:rPr>
-        <w:t>298,740</w:t>
-      </w:r>
-      <w:r>
-        <w:rPr>
-          <w:sz w:val="18"/>
-          <w:szCs w:val="18"/>
-          <w:lang w:val="en-US"/>
-        </w:rPr>
-        <w:t xml:space="preserve"> </w:t>
+        <w:t>298</w:t>
+      </w:r>
+      <w:r>
+        <w:rPr>
+          <w:sz w:val="18"/>
+          <w:szCs w:val="18"/>
+          <w:lang w:val="en-US"/>
+        </w:rPr>
+        <w:t xml:space="preserve">740 </w:t>
       </w:r>
       <w:r>
         <w:rPr>
@@ -5076,111 +5700,6 @@
           <w:szCs w:val="20"/>
           <w:lang w:val="en-US" w:eastAsia="pt-PT"/>
         </w:rPr>
-        <w:t xml:space="preserve">x </w:t>
-      </w:r>
-      <w:r>
-        <w:rPr>
-          <w:noProof/>
-          <w:sz w:val="20"/>
-          <w:szCs w:val="20"/>
-          <w:lang w:val="en-US" w:eastAsia="pt-PT"/>
-        </w:rPr>
-        <w:t>45</w:t>
-      </w:r>
-      <w:r>
-        <w:rPr>
-          <w:noProof/>
-          <w:sz w:val="20"/>
-          <w:szCs w:val="20"/>
-          <w:lang w:val="en-US" w:eastAsia="pt-PT"/>
-        </w:rPr>
-        <w:t xml:space="preserve"> + </w:t>
-      </w:r>
-      <w:r>
-        <w:rPr>
-          <w:sz w:val="18"/>
-          <w:szCs w:val="18"/>
-          <w:lang w:val="en-US"/>
-        </w:rPr>
-        <w:t>298,740</w:t>
-      </w:r>
-      <w:r>
-        <w:rPr>
-          <w:noProof/>
-          <w:sz w:val="20"/>
-          <w:szCs w:val="20"/>
-          <w:lang w:val="en-US" w:eastAsia="pt-PT"/>
-        </w:rPr>
-        <w:t xml:space="preserve">x </w:t>
-      </w:r>
-      <w:r>
-        <w:rPr>
-          <w:noProof/>
-          <w:sz w:val="20"/>
-          <w:szCs w:val="20"/>
-          <w:lang w:val="en-US" w:eastAsia="pt-PT"/>
-        </w:rPr>
-        <w:t>345</w:t>
-      </w:r>
-      <w:r>
-        <w:rPr>
-          <w:noProof/>
-          <w:sz w:val="20"/>
-          <w:szCs w:val="20"/>
-          <w:lang w:val="en-US" w:eastAsia="pt-PT"/>
-        </w:rPr>
-        <w:t xml:space="preserve"> </w:t>
-      </w:r>
-      <w:r>
-        <w:rPr>
-          <w:noProof/>
-          <w:sz w:val="20"/>
-          <w:szCs w:val="20"/>
-          <w:lang w:val="en-US" w:eastAsia="pt-PT"/>
-        </w:rPr>
-        <w:t xml:space="preserve">  /  7,020 + 3861 + 7,020 + 39</w:t>
-      </w:r>
-      <w:r>
-        <w:rPr>
-          <w:noProof/>
-          <w:sz w:val="20"/>
-          <w:szCs w:val="20"/>
-          <w:lang w:val="en-US" w:eastAsia="pt-PT"/>
-        </w:rPr>
-        <w:t xml:space="preserve"> + </w:t>
-      </w:r>
-      <w:r>
-        <w:rPr>
-          <w:noProof/>
-          <w:sz w:val="20"/>
-          <w:szCs w:val="20"/>
-          <w:lang w:val="en-US" w:eastAsia="pt-PT"/>
-        </w:rPr>
-        <w:t xml:space="preserve"> </w:t>
-      </w:r>
-      <w:r>
-        <w:rPr>
-          <w:sz w:val="18"/>
-          <w:szCs w:val="18"/>
-          <w:lang w:val="en-US"/>
-        </w:rPr>
-        <w:t>298,740</w:t>
-      </w:r>
-      <w:r>
-        <w:rPr>
-          <w:sz w:val="18"/>
-          <w:szCs w:val="18"/>
-          <w:lang w:val="en-US"/>
-        </w:rPr>
-        <w:t xml:space="preserve"> </w:t>
-      </w:r>
-      <w:r>
-        <w:rPr>
-          <w:noProof/>
-          <w:sz w:val="20"/>
-          <w:szCs w:val="20"/>
-          <w:lang w:val="en-US" w:eastAsia="pt-PT"/>
-        </w:rPr>
         <w:t xml:space="preserve">+ </w:t>
       </w:r>
       <w:r>
@@ -5189,177 +5708,15 @@
           <w:szCs w:val="18"/>
           <w:lang w:val="en-US"/>
         </w:rPr>
-        <w:t>298,740</w:t>
-      </w:r>
-    </w:p>
-    <w:p>
-      <w:pPr>
-        <w:rPr>
-          <w:noProof/>
-          <w:sz w:val="20"/>
-          <w:szCs w:val="20"/>
-          <w:lang w:val="en-US" w:eastAsia="pt-PT"/>
-        </w:rPr>
-      </w:pPr>
-      <w:r>
-        <w:rPr>
-          <w:noProof/>
-          <w:sz w:val="20"/>
-          <w:szCs w:val="20"/>
-          <w:lang w:val="en-US" w:eastAsia="pt-PT"/>
-        </w:rPr>
-        <w:t xml:space="preserve"> </w:t>
-      </w:r>
-      <w:r>
-        <w:rPr>
-          <w:noProof/>
-          <w:sz w:val="20"/>
-          <w:szCs w:val="20"/>
-          <w:lang w:val="en-US" w:eastAsia="pt-PT"/>
-        </w:rPr>
-        <w:t>= &gt; Xcm = 195,00 m</w:t>
-      </w:r>
-    </w:p>
-    <w:p>
-      <w:pPr>
-        <w:rPr>
-          <w:noProof/>
-          <w:sz w:val="20"/>
-          <w:szCs w:val="20"/>
-          <w:lang w:val="en-US" w:eastAsia="pt-PT"/>
-        </w:rPr>
-      </w:pPr>
-    </w:p>
-    <w:p>
-      <w:pPr>
-        <w:rPr>
-          <w:noProof/>
-          <w:sz w:val="20"/>
-          <w:szCs w:val="20"/>
-          <w:lang w:val="en-US" w:eastAsia="pt-PT"/>
-        </w:rPr>
-      </w:pPr>
-      <w:r>
-        <w:rPr>
-          <w:noProof/>
-          <w:sz w:val="20"/>
-          <w:szCs w:val="20"/>
-          <w:lang w:val="en-US" w:eastAsia="pt-PT"/>
-        </w:rPr>
-        <w:t xml:space="preserve">Ycm =  </w:t>
-      </w:r>
-      <w:r>
-        <w:rPr>
-          <w:noProof/>
-          <w:sz w:val="20"/>
-          <w:szCs w:val="20"/>
-          <w:lang w:val="en-US" w:eastAsia="pt-PT"/>
-        </w:rPr>
-        <w:t xml:space="preserve">7,020 x 20 + 3861 x 15 + 7,020 x 20 + </w:t>
-      </w:r>
-      <w:r>
-        <w:rPr>
-          <w:noProof/>
-          <w:sz w:val="20"/>
-          <w:szCs w:val="20"/>
-          <w:lang w:val="en-US" w:eastAsia="pt-PT"/>
-        </w:rPr>
-        <w:t>39</w:t>
-      </w:r>
-      <w:r>
-        <w:rPr>
-          <w:noProof/>
-          <w:sz w:val="20"/>
-          <w:szCs w:val="20"/>
-          <w:lang w:val="en-US" w:eastAsia="pt-PT"/>
-        </w:rPr>
-        <w:t xml:space="preserve"> x 32,5 + </w:t>
-      </w:r>
-      <w:r>
-        <w:rPr>
-          <w:sz w:val="18"/>
-          <w:szCs w:val="18"/>
-          <w:lang w:val="en-US"/>
-        </w:rPr>
-        <w:t xml:space="preserve">298,740 </w:t>
-      </w:r>
-      <w:r>
-        <w:rPr>
-          <w:noProof/>
-          <w:sz w:val="20"/>
-          <w:szCs w:val="20"/>
-          <w:lang w:val="en-US" w:eastAsia="pt-PT"/>
-        </w:rPr>
-        <w:t xml:space="preserve">x 16,5 + </w:t>
-      </w:r>
-      <w:r>
-        <w:rPr>
-          <w:sz w:val="18"/>
-          <w:szCs w:val="18"/>
-          <w:lang w:val="en-US"/>
-        </w:rPr>
-        <w:t xml:space="preserve">298,740 </w:t>
-      </w:r>
-      <w:r>
-        <w:rPr>
-          <w:noProof/>
-          <w:sz w:val="20"/>
-          <w:szCs w:val="20"/>
-          <w:lang w:val="en-US" w:eastAsia="pt-PT"/>
-        </w:rPr>
-        <w:t>x 16,5</w:t>
-      </w:r>
-      <w:r>
-        <w:rPr>
-          <w:noProof/>
-          <w:sz w:val="20"/>
-          <w:szCs w:val="20"/>
-          <w:lang w:val="en-US" w:eastAsia="pt-PT"/>
-        </w:rPr>
-        <w:t xml:space="preserve"> </w:t>
-      </w:r>
-      <w:r>
-        <w:rPr>
-          <w:noProof/>
-          <w:sz w:val="20"/>
-          <w:szCs w:val="20"/>
-          <w:lang w:val="en-US" w:eastAsia="pt-PT"/>
-        </w:rPr>
-        <w:t xml:space="preserve">  /  7,020 + 3861 + 7,020 + 39</w:t>
-      </w:r>
-      <w:r>
-        <w:rPr>
-          <w:noProof/>
-          <w:sz w:val="20"/>
-          <w:szCs w:val="20"/>
-          <w:lang w:val="en-US" w:eastAsia="pt-PT"/>
-        </w:rPr>
-        <w:t xml:space="preserve"> + </w:t>
-      </w:r>
-      <w:r>
-        <w:rPr>
-          <w:sz w:val="18"/>
-          <w:szCs w:val="18"/>
-          <w:lang w:val="en-US"/>
-        </w:rPr>
-        <w:t xml:space="preserve">298,740 </w:t>
-      </w:r>
-      <w:r>
-        <w:rPr>
-          <w:noProof/>
-          <w:sz w:val="20"/>
-          <w:szCs w:val="20"/>
-          <w:lang w:val="en-US" w:eastAsia="pt-PT"/>
-        </w:rPr>
-        <w:t xml:space="preserve">+ </w:t>
-      </w:r>
-      <w:r>
-        <w:rPr>
-          <w:sz w:val="18"/>
-          <w:szCs w:val="18"/>
-          <w:lang w:val="en-US"/>
-        </w:rPr>
-        <w:t>298,740</w:t>
+        <w:t>298</w:t>
+      </w:r>
+      <w:r>
+        <w:rPr>
+          <w:sz w:val="18"/>
+          <w:szCs w:val="18"/>
+          <w:lang w:val="en-US"/>
+        </w:rPr>
+        <w:t>740</w:t>
       </w:r>
     </w:p>
     <w:p>

</xml_diff>